<commit_message>
Fotografije za nenadgledano učenje i učenje uz podsticaj
</commit_message>
<xml_diff>
--- a/Thesis/Razvoj rješenja za predviđanje broja osoba u prostoriji.docx
+++ b/Thesis/Razvoj rješenja za predviđanje broja osoba u prostoriji.docx
@@ -1,6 +1,6 @@
 
 <file path=word/document.xml><?xml version="1.0" encoding="utf-8"?>
-<w:document xmlns:wpc="http://schemas.microsoft.com/office/word/2010/wordprocessingCanvas" xmlns:cx="http://schemas.microsoft.com/office/drawing/2014/chartex" xmlns:cx1="http://schemas.microsoft.com/office/drawing/2015/9/8/chartex" xmlns:cx2="http://schemas.microsoft.com/office/drawing/2015/10/21/chartex" xmlns:cx3="http://schemas.microsoft.com/office/drawing/2016/5/9/chartex" xmlns:cx4="http://schemas.microsoft.com/office/drawing/2016/5/10/chartex" xmlns:cx5="http://schemas.microsoft.com/office/drawing/2016/5/11/chartex" xmlns:cx6="http://schemas.microsoft.com/office/drawing/2016/5/12/chartex" xmlns:cx7="http://schemas.microsoft.com/office/drawing/2016/5/13/chartex" xmlns:cx8="http://schemas.microsoft.com/office/drawing/2016/5/14/chartex" xmlns:mc="http://schemas.openxmlformats.org/markup-compatibility/2006" xmlns:aink="http://schemas.microsoft.com/office/drawing/2016/ink" xmlns:am3d="http://schemas.microsoft.com/office/drawing/2017/model3d" xmlns:o="urn:schemas-microsoft-com:office:office" xmlns:r="http://schemas.openxmlformats.org/officeDocument/2006/relationships" xmlns:m="http://schemas.openxmlformats.org/officeDocument/2006/math" xmlns:v="urn:schemas-microsoft-com:vml" xmlns:wp14="http://schemas.microsoft.com/office/word/2010/wordprocessingDrawing" xmlns:wp="http://schemas.openxmlformats.org/drawingml/2006/wordprocessingDrawing" xmlns:w10="urn:schemas-microsoft-com:office:word" xmlns:w="http://schemas.openxmlformats.org/wordprocessingml/2006/main" xmlns:w14="http://schemas.microsoft.com/office/word/2010/wordml" xmlns:w15="http://schemas.microsoft.com/office/word/2012/wordml" xmlns:w16cex="http://schemas.microsoft.com/office/word/2018/wordml/cex" xmlns:w16cid="http://schemas.microsoft.com/office/word/2016/wordml/cid" xmlns:w16="http://schemas.microsoft.com/office/word/2018/wordml" xmlns:w16se="http://schemas.microsoft.com/office/word/2015/wordml/symex" xmlns:wpg="http://schemas.microsoft.com/office/word/2010/wordprocessingGroup" xmlns:wpi="http://schemas.microsoft.com/office/word/2010/wordprocessingInk" xmlns:wne="http://schemas.microsoft.com/office/word/2006/wordml" xmlns:wps="http://schemas.microsoft.com/office/word/2010/wordprocessingShape" mc:Ignorable="w14 w15 w16se w16cid w16 w16cex wp14">
+<w:document xmlns:wpc="http://schemas.microsoft.com/office/word/2010/wordprocessingCanvas" xmlns:cx="http://schemas.microsoft.com/office/drawing/2014/chartex" xmlns:cx1="http://schemas.microsoft.com/office/drawing/2015/9/8/chartex" xmlns:cx2="http://schemas.microsoft.com/office/drawing/2015/10/21/chartex" xmlns:cx3="http://schemas.microsoft.com/office/drawing/2016/5/9/chartex" xmlns:cx4="http://schemas.microsoft.com/office/drawing/2016/5/10/chartex" xmlns:cx5="http://schemas.microsoft.com/office/drawing/2016/5/11/chartex" xmlns:cx6="http://schemas.microsoft.com/office/drawing/2016/5/12/chartex" xmlns:cx7="http://schemas.microsoft.com/office/drawing/2016/5/13/chartex" xmlns:cx8="http://schemas.microsoft.com/office/drawing/2016/5/14/chartex" xmlns:mc="http://schemas.openxmlformats.org/markup-compatibility/2006" xmlns:aink="http://schemas.microsoft.com/office/drawing/2016/ink" xmlns:am3d="http://schemas.microsoft.com/office/drawing/2017/model3d" xmlns:o="urn:schemas-microsoft-com:office:office" xmlns:r="http://schemas.openxmlformats.org/officeDocument/2006/relationships" xmlns:m="http://schemas.openxmlformats.org/officeDocument/2006/math" xmlns:v="urn:schemas-microsoft-com:vml" xmlns:wp14="http://schemas.microsoft.com/office/word/2010/wordprocessingDrawing" xmlns:wp="http://schemas.openxmlformats.org/drawingml/2006/wordprocessingDrawing" xmlns:w10="urn:schemas-microsoft-com:office:word" xmlns:w="http://schemas.openxmlformats.org/wordprocessingml/2006/main" xmlns:w14="http://schemas.microsoft.com/office/word/2010/wordml" xmlns:w15="http://schemas.microsoft.com/office/word/2012/wordml" xmlns:w16cex="http://schemas.microsoft.com/office/word/2018/wordml/cex" xmlns:w16cid="http://schemas.microsoft.com/office/word/2016/wordml/cid" xmlns:w16="http://schemas.microsoft.com/office/word/2018/wordml" xmlns:w16sdtdh="http://schemas.microsoft.com/office/word/2020/wordml/sdtdatahash" xmlns:w16se="http://schemas.microsoft.com/office/word/2015/wordml/symex" xmlns:wpg="http://schemas.microsoft.com/office/word/2010/wordprocessingGroup" xmlns:wpi="http://schemas.microsoft.com/office/word/2010/wordprocessingInk" xmlns:wne="http://schemas.microsoft.com/office/word/2006/wordml" xmlns:wps="http://schemas.microsoft.com/office/word/2010/wordprocessingShape" mc:Ignorable="w14 w15 w16se w16cid w16 w16cex w16sdtdh wp14">
   <w:body>
     <w:p>
       <w:pPr>
@@ -5450,8 +5450,8 @@
     <w:p>
       <w:pPr>
         <w:pStyle w:val="NoSpacing"/>
-        <w:ind w:firstLine="1134"/>
-        <w:jc w:val="left"/>
+        <w:ind w:firstLine="0"/>
+        <w:jc w:val="center"/>
         <w:rPr>
           <w:rFonts w:cs="Times New Roman"/>
           <w:lang w:val="sr-Latn-BA"/>
@@ -5516,6 +5516,8 @@
     <w:p>
       <w:pPr>
         <w:pStyle w:val="NoSpacing"/>
+        <w:ind w:firstLine="0"/>
+        <w:jc w:val="center"/>
         <w:rPr>
           <w:rFonts w:cs="Times New Roman"/>
           <w:i/>
@@ -6307,14 +6309,7 @@
           <w:rStyle w:val="jlqj4b"/>
           <w:lang w:val="sr-Latn-RS"/>
         </w:rPr>
-        <w:t>то је заиста универзално поље</w:t>
-      </w:r>
-      <w:r>
-        <w:rPr>
-          <w:rStyle w:val="jlqj4b"/>
-          <w:lang w:val="sr-Latn-RS"/>
-        </w:rPr>
-        <w:t>.</w:t>
+        <w:t>то је заиста универзално поље.</w:t>
       </w:r>
       <w:sdt>
         <w:sdtPr>
@@ -6509,14 +6504,7 @@
           <w:rStyle w:val="jlqj4b"/>
           <w:lang w:val="sr-Latn-RS"/>
         </w:rPr>
-        <w:t>ера парова улаз-излаз</w:t>
-      </w:r>
-      <w:r>
-        <w:rPr>
-          <w:rStyle w:val="jlqj4b"/>
-          <w:lang w:val="sr-Latn-RS"/>
-        </w:rPr>
-        <w:t>.</w:t>
+        <w:t>ера парова улаз-излаз.</w:t>
       </w:r>
       <w:r>
         <w:rPr>
@@ -6750,37 +6738,7 @@
         <w:rPr>
           <w:lang w:val="sr-Cyrl-BA"/>
         </w:rPr>
-        <w:t xml:space="preserve">Класификација је </w:t>
-      </w:r>
-      <w:r>
-        <w:rPr>
-          <w:lang w:val="sr-Cyrl-BA"/>
-        </w:rPr>
-        <w:t>проблем додељивања категорије свакој ставци</w:t>
-      </w:r>
-      <w:r>
-        <w:rPr>
-          <w:lang w:val="sr-Cyrl-BA"/>
-        </w:rPr>
-        <w:t xml:space="preserve"> из скупа података</w:t>
-      </w:r>
-      <w:r>
-        <w:rPr>
-          <w:lang w:val="sr-Cyrl-BA"/>
-        </w:rPr>
-        <w:t>. На пример, класификација докумената састоји се од додељивања категорија као што су политика, посао, спорт или вр</w:t>
-      </w:r>
-      <w:r>
-        <w:rPr>
-          <w:lang w:val="sr-Cyrl-BA"/>
-        </w:rPr>
-        <w:t>иј</w:t>
-      </w:r>
-      <w:r>
-        <w:rPr>
-          <w:lang w:val="sr-Cyrl-BA"/>
-        </w:rPr>
-        <w:t xml:space="preserve">еме сваком документу, док се класификација слика састоји од додељивања категорије свакој слици као што су аутомобил, воз или авион. Број категорија у таквим задацима често је мањи од неколико стотина, али може бити много већи </w:t>
+        <w:t xml:space="preserve">Класификација је проблем додељивања категорије свакој ставци из скупа података. На пример, класификација докумената састоји се од додељивања категорија као што су политика, посао, спорт или вријеме сваком документу, док се класификација слика састоји од додељивања категорије свакој слици као што су аутомобил, воз или авион. Број категорија у таквим задацима често је мањи од неколико стотина, али може бити много већи </w:t>
       </w:r>
       <w:r>
         <w:rPr>
@@ -6835,6 +6793,7 @@
     <w:p>
       <w:pPr>
         <w:pStyle w:val="NoSpacing"/>
+        <w:ind w:firstLine="0"/>
         <w:jc w:val="center"/>
         <w:rPr>
           <w:lang w:val="sr-Cyrl-BA"/>
@@ -6898,6 +6857,7 @@
     <w:p>
       <w:pPr>
         <w:pStyle w:val="NoSpacing"/>
+        <w:ind w:firstLine="0"/>
         <w:jc w:val="center"/>
         <w:rPr>
           <w:lang w:val="sr-Cyrl-BA"/>
@@ -6910,34 +6870,7 @@
           <w:iCs/>
           <w:lang w:val="sr-Cyrl-BA"/>
         </w:rPr>
-        <w:t xml:space="preserve">Слика </w:t>
-      </w:r>
-      <w:r>
-        <w:rPr>
-          <w:rFonts w:cs="Times New Roman"/>
-          <w:i/>
-          <w:iCs/>
-          <w:lang w:val="sr-Cyrl-BA"/>
-        </w:rPr>
-        <w:t>2</w:t>
-      </w:r>
-      <w:r>
-        <w:rPr>
-          <w:rFonts w:cs="Times New Roman"/>
-          <w:i/>
-          <w:iCs/>
-          <w:lang w:val="sr-Cyrl-BA"/>
-        </w:rPr>
-        <w:t xml:space="preserve">.1. </w:t>
-      </w:r>
-      <w:r>
-        <w:rPr>
-          <w:rFonts w:cs="Times New Roman"/>
-          <w:i/>
-          <w:iCs/>
-          <w:lang w:val="sr-Cyrl-BA"/>
-        </w:rPr>
-        <w:t>Примјер класификације у три класе</w:t>
+        <w:t>Слика 2.1. Примјер класификације у три класе</w:t>
       </w:r>
     </w:p>
     <w:p>
@@ -7180,6 +7113,7 @@
     <w:p>
       <w:pPr>
         <w:pStyle w:val="NoSpacing"/>
+        <w:ind w:firstLine="0"/>
         <w:jc w:val="center"/>
         <w:rPr>
           <w:lang w:val="sr-Cyrl-BA"/>
@@ -7243,6 +7177,7 @@
     <w:p>
       <w:pPr>
         <w:pStyle w:val="NoSpacing"/>
+        <w:ind w:firstLine="0"/>
         <w:jc w:val="center"/>
         <w:rPr>
           <w:lang w:val="sr-Cyrl-BA"/>
@@ -7255,34 +7190,7 @@
           <w:iCs/>
           <w:lang w:val="sr-Cyrl-BA"/>
         </w:rPr>
-        <w:t>Слика 2.</w:t>
-      </w:r>
-      <w:r>
-        <w:rPr>
-          <w:rFonts w:cs="Times New Roman"/>
-          <w:i/>
-          <w:iCs/>
-          <w:lang w:val="sr-Cyrl-BA"/>
-        </w:rPr>
-        <w:t>2</w:t>
-      </w:r>
-      <w:r>
-        <w:rPr>
-          <w:rFonts w:cs="Times New Roman"/>
-          <w:i/>
-          <w:iCs/>
-          <w:lang w:val="sr-Cyrl-BA"/>
-        </w:rPr>
-        <w:t xml:space="preserve">. Примјер </w:t>
-      </w:r>
-      <w:r>
-        <w:rPr>
-          <w:rFonts w:cs="Times New Roman"/>
-          <w:i/>
-          <w:iCs/>
-          <w:lang w:val="sr-Cyrl-BA"/>
-        </w:rPr>
-        <w:t>линеарне регресије</w:t>
+        <w:t>Слика 2.2. Примјер линеарне регресије</w:t>
       </w:r>
     </w:p>
     <w:p>
@@ -7438,35 +7346,109 @@
     </w:p>
     <w:p>
       <w:pPr>
-        <w:pStyle w:val="Heading2"/>
+        <w:pStyle w:val="NoSpacing"/>
+        <w:ind w:firstLine="0"/>
+        <w:jc w:val="center"/>
+      </w:pPr>
+      <w:r>
+        <w:object w:dxaOrig="12487" w:dyaOrig="6303">
+          <v:shapetype id="_x0000_t75" coordsize="21600,21600" o:spt="75" o:preferrelative="t" path="m@4@5l@4@11@9@11@9@5xe" filled="f" stroked="f">
+            <v:stroke joinstyle="miter"/>
+            <v:formulas>
+              <v:f eqn="if lineDrawn pixelLineWidth 0"/>
+              <v:f eqn="sum @0 1 0"/>
+              <v:f eqn="sum 0 0 @1"/>
+              <v:f eqn="prod @2 1 2"/>
+              <v:f eqn="prod @3 21600 pixelWidth"/>
+              <v:f eqn="prod @3 21600 pixelHeight"/>
+              <v:f eqn="sum @0 0 1"/>
+              <v:f eqn="prod @6 1 2"/>
+              <v:f eqn="prod @7 21600 pixelWidth"/>
+              <v:f eqn="sum @8 21600 0"/>
+              <v:f eqn="prod @7 21600 pixelHeight"/>
+              <v:f eqn="sum @10 21600 0"/>
+            </v:formulas>
+            <v:path o:extrusionok="f" gradientshapeok="t" o:connecttype="rect"/>
+            <o:lock v:ext="edit" aspectratio="t"/>
+          </v:shapetype>
+          <v:shape id="_x0000_i1025" type="#_x0000_t75" style="width:348pt;height:175.5pt" o:ole="">
+            <v:imagedata r:id="rId15" o:title=""/>
+          </v:shape>
+          <o:OLEObject Type="Embed" ProgID="CorelDraw.Graphic.21" ShapeID="_x0000_i1025" DrawAspect="Content" ObjectID="_1709414284" r:id="rId16"/>
+        </w:object>
+      </w:r>
+    </w:p>
+    <w:p>
+      <w:pPr>
+        <w:pStyle w:val="NoSpacing"/>
+        <w:ind w:firstLine="0"/>
+        <w:jc w:val="center"/>
+        <w:rPr>
+          <w:rFonts w:cs="Times New Roman"/>
+          <w:i/>
+          <w:iCs/>
+          <w:lang w:val="sr-Cyrl-BA"/>
+        </w:rPr>
+      </w:pPr>
+      <w:r>
+        <w:rPr>
+          <w:rFonts w:cs="Times New Roman"/>
+          <w:i/>
+          <w:iCs/>
+          <w:lang w:val="sr-Cyrl-BA"/>
+        </w:rPr>
+        <w:t>Слика 2.</w:t>
+      </w:r>
+      <w:r>
+        <w:rPr>
+          <w:rFonts w:cs="Times New Roman"/>
+          <w:i/>
+          <w:iCs/>
+          <w:lang w:val="ru-RU"/>
+        </w:rPr>
+        <w:t>3</w:t>
+      </w:r>
+      <w:r>
+        <w:rPr>
+          <w:rFonts w:cs="Times New Roman"/>
+          <w:i/>
+          <w:iCs/>
+          <w:lang w:val="sr-Cyrl-BA"/>
+        </w:rPr>
+        <w:t>. Примјер</w:t>
+      </w:r>
+      <w:r>
+        <w:rPr>
+          <w:rFonts w:cs="Times New Roman"/>
+          <w:i/>
+          <w:iCs/>
+          <w:lang w:val="sr-Cyrl-BA"/>
+        </w:rPr>
+        <w:t xml:space="preserve"> смањења димензионалности ненадгледаним учењем</w:t>
+      </w:r>
+    </w:p>
+    <w:p>
+      <w:pPr>
+        <w:pStyle w:val="Heading3"/>
         <w:numPr>
-          <w:ilvl w:val="1"/>
+          <w:ilvl w:val="2"/>
           <w:numId w:val="6"/>
         </w:numPr>
         <w:rPr>
-          <w:rFonts w:cs="Times New Roman"/>
-          <w:lang w:val="sr-Cyrl-BA"/>
-        </w:rPr>
-      </w:pPr>
-      <w:bookmarkStart w:id="7" w:name="_Toc64317735"/>
-      <w:r>
-        <w:rPr>
-          <w:rFonts w:cs="Times New Roman"/>
+          <w:lang w:val="sr-Cyrl-BA"/>
+        </w:rPr>
+      </w:pPr>
+      <w:r>
+        <w:rPr>
+          <w:rStyle w:val="jlqj4b"/>
           <w:lang w:val="sr-Cyrl-BA"/>
         </w:rPr>
         <w:t>Учење уз подстицај</w:t>
       </w:r>
-      <w:bookmarkEnd w:id="7"/>
     </w:p>
     <w:p>
       <w:pPr>
         <w:pStyle w:val="NoSpacing"/>
-        <w:rPr>
-          <w:rFonts w:cs="Times New Roman"/>
-          <w:sz w:val="36"/>
-          <w:szCs w:val="40"/>
-          <w:lang w:val="ru-RU"/>
-        </w:rPr>
       </w:pPr>
       <w:r>
         <w:rPr>
@@ -7627,7 +7609,7 @@
           <w:rStyle w:val="jlqj4b"/>
           <w:lang w:val="sr-Cyrl-BA"/>
         </w:rPr>
-        <w:t>окружењем</w:t>
+        <w:t>окружење</w:t>
       </w:r>
       <w:r>
         <w:rPr>
@@ -7669,42 +7651,70 @@
           <w:rStyle w:val="jlqj4b"/>
           <w:lang w:val="sr-Cyrl-BA"/>
         </w:rPr>
-        <w:t>радњи</w:t>
+        <w:t>радњи (</w:t>
       </w:r>
       <w:r>
         <w:rPr>
           <w:rStyle w:val="jlqj4b"/>
           <w:lang w:val="sr-Latn-RS"/>
         </w:rPr>
-        <w:t xml:space="preserve"> како би стекао више информација </w:t>
+        <w:t>како би стекао више информација</w:t>
       </w:r>
       <w:r>
         <w:rPr>
           <w:rStyle w:val="jlqj4b"/>
           <w:lang w:val="sr-Cyrl-BA"/>
         </w:rPr>
-        <w:t>и</w:t>
+        <w:t>)</w:t>
       </w:r>
       <w:r>
         <w:rPr>
           <w:rStyle w:val="jlqj4b"/>
           <w:lang w:val="sr-Latn-RS"/>
         </w:rPr>
-        <w:t xml:space="preserve"> искориш</w:t>
+        <w:t xml:space="preserve"> </w:t>
       </w:r>
       <w:r>
         <w:rPr>
           <w:rStyle w:val="jlqj4b"/>
           <w:lang w:val="sr-Cyrl-BA"/>
         </w:rPr>
-        <w:t>т</w:t>
+        <w:t>и</w:t>
       </w:r>
       <w:r>
         <w:rPr>
           <w:rStyle w:val="jlqj4b"/>
           <w:lang w:val="sr-Latn-RS"/>
         </w:rPr>
-        <w:t>авању већ прикупљених информација.</w:t>
+        <w:t xml:space="preserve"> искориш</w:t>
+      </w:r>
+      <w:r>
+        <w:rPr>
+          <w:rStyle w:val="jlqj4b"/>
+          <w:lang w:val="sr-Cyrl-BA"/>
+        </w:rPr>
+        <w:t>т</w:t>
+      </w:r>
+      <w:r>
+        <w:rPr>
+          <w:rStyle w:val="jlqj4b"/>
+          <w:lang w:val="sr-Latn-RS"/>
+        </w:rPr>
+        <w:t>авањ</w:t>
+      </w:r>
+      <w:r>
+        <w:rPr>
+          <w:rStyle w:val="jlqj4b"/>
+          <w:lang w:val="sr-Cyrl-BA"/>
+        </w:rPr>
+        <w:t>а</w:t>
+      </w:r>
+      <w:r>
+        <w:rPr>
+          <w:rStyle w:val="jlqj4b"/>
+          <w:lang w:val="sr-Latn-RS"/>
+        </w:rPr>
+        <w:t xml:space="preserve"> већ прикупљених информација.</w:t>
       </w:r>
       <w:r>
         <w:rPr>
@@ -7742,12 +7752,66 @@
           </w:r>
         </w:sdtContent>
       </w:sdt>
+    </w:p>
+    <w:p>
+      <w:pPr>
+        <w:pStyle w:val="NoSpacing"/>
+        <w:ind w:firstLine="0"/>
+        <w:jc w:val="center"/>
+      </w:pPr>
+      <w:r>
+        <w:object w:dxaOrig="12475" w:dyaOrig="6291">
+          <v:shape id="_x0000_i1037" type="#_x0000_t75" style="width:372.5pt;height:188.5pt" o:ole="">
+            <v:imagedata r:id="rId17" o:title=""/>
+          </v:shape>
+          <o:OLEObject Type="Embed" ProgID="CorelDraw.Graphic.21" ShapeID="_x0000_i1037" DrawAspect="Content" ObjectID="_1709414285" r:id="rId18"/>
+        </w:object>
+      </w:r>
+    </w:p>
+    <w:p>
+      <w:pPr>
+        <w:pStyle w:val="NoSpacing"/>
+        <w:ind w:firstLine="0"/>
+        <w:jc w:val="center"/>
+        <w:rPr>
+          <w:lang w:val="sr-Cyrl-BA"/>
+        </w:rPr>
+      </w:pPr>
       <w:r>
         <w:rPr>
           <w:rFonts w:cs="Times New Roman"/>
-          <w:lang w:val="ru-RU"/>
-        </w:rPr>
-        <w:br w:type="page"/>
+          <w:i/>
+          <w:iCs/>
+          <w:lang w:val="sr-Cyrl-BA"/>
+        </w:rPr>
+        <w:t>Слика 2.</w:t>
+      </w:r>
+      <w:r>
+        <w:rPr>
+          <w:rFonts w:cs="Times New Roman"/>
+          <w:i/>
+          <w:iCs/>
+          <w:lang w:val="sr-Cyrl-BA"/>
+        </w:rPr>
+        <w:t>4</w:t>
+      </w:r>
+      <w:r>
+        <w:rPr>
+          <w:rFonts w:cs="Times New Roman"/>
+          <w:i/>
+          <w:iCs/>
+          <w:lang w:val="sr-Cyrl-BA"/>
+        </w:rPr>
+        <w:t xml:space="preserve">. </w:t>
+      </w:r>
+      <w:r>
+        <w:rPr>
+          <w:rFonts w:cs="Times New Roman"/>
+          <w:i/>
+          <w:iCs/>
+          <w:lang w:val="sr-Cyrl-BA"/>
+        </w:rPr>
+        <w:t>Илустрација агента који учи уз подстицаје</w:t>
       </w:r>
     </w:p>
     <w:p>
@@ -7762,7 +7826,7 @@
           <w:lang w:val="sr-Cyrl-BA"/>
         </w:rPr>
       </w:pPr>
-      <w:bookmarkStart w:id="8" w:name="_Toc64317736"/>
+      <w:bookmarkStart w:id="7" w:name="_Toc64317736"/>
       <w:r>
         <w:rPr>
           <w:rFonts w:cs="Times New Roman"/>
@@ -7771,7 +7835,7 @@
         <w:lastRenderedPageBreak/>
         <w:t>Процес машинског учења</w:t>
       </w:r>
-      <w:bookmarkEnd w:id="8"/>
+      <w:bookmarkEnd w:id="7"/>
     </w:p>
     <w:p>
       <w:pPr>
@@ -7785,7 +7849,7 @@
           <w:lang w:val="sr-Cyrl-BA"/>
         </w:rPr>
       </w:pPr>
-      <w:bookmarkStart w:id="9" w:name="_Toc64317737"/>
+      <w:bookmarkStart w:id="8" w:name="_Toc64317737"/>
       <w:r>
         <w:rPr>
           <w:rFonts w:cs="Times New Roman"/>
@@ -7793,7 +7857,7 @@
         </w:rPr>
         <w:t>Прикупљање података</w:t>
       </w:r>
-      <w:bookmarkEnd w:id="9"/>
+      <w:bookmarkEnd w:id="8"/>
     </w:p>
     <w:p>
       <w:pPr>
@@ -7807,7 +7871,7 @@
           <w:lang w:val="sr-Cyrl-BA"/>
         </w:rPr>
       </w:pPr>
-      <w:bookmarkStart w:id="10" w:name="_Toc64317738"/>
+      <w:bookmarkStart w:id="9" w:name="_Toc64317738"/>
       <w:r>
         <w:rPr>
           <w:rFonts w:cs="Times New Roman"/>
@@ -7815,7 +7879,7 @@
         </w:rPr>
         <w:t>Припрема података</w:t>
       </w:r>
-      <w:bookmarkEnd w:id="10"/>
+      <w:bookmarkEnd w:id="9"/>
     </w:p>
     <w:p>
       <w:pPr>
@@ -7829,7 +7893,7 @@
           <w:lang w:val="sr-Cyrl-BA"/>
         </w:rPr>
       </w:pPr>
-      <w:bookmarkStart w:id="11" w:name="_Toc64317739"/>
+      <w:bookmarkStart w:id="10" w:name="_Toc64317739"/>
       <w:r>
         <w:rPr>
           <w:rFonts w:cs="Times New Roman"/>
@@ -7837,7 +7901,7 @@
         </w:rPr>
         <w:t>Анализа података</w:t>
       </w:r>
-      <w:bookmarkEnd w:id="11"/>
+      <w:bookmarkEnd w:id="10"/>
     </w:p>
     <w:p>
       <w:pPr>
@@ -7851,7 +7915,7 @@
           <w:lang w:val="sr-Cyrl-BA"/>
         </w:rPr>
       </w:pPr>
-      <w:bookmarkStart w:id="12" w:name="_Toc64317740"/>
+      <w:bookmarkStart w:id="11" w:name="_Toc64317740"/>
       <w:r>
         <w:rPr>
           <w:rFonts w:cs="Times New Roman"/>
@@ -7859,7 +7923,7 @@
         </w:rPr>
         <w:t>Избор алгоритма</w:t>
       </w:r>
-      <w:bookmarkEnd w:id="12"/>
+      <w:bookmarkEnd w:id="11"/>
     </w:p>
     <w:p>
       <w:pPr>
@@ -7873,7 +7937,7 @@
           <w:lang w:val="sr-Cyrl-BA"/>
         </w:rPr>
       </w:pPr>
-      <w:bookmarkStart w:id="13" w:name="_Toc64317741"/>
+      <w:bookmarkStart w:id="12" w:name="_Toc64317741"/>
       <w:r>
         <w:rPr>
           <w:rFonts w:cs="Times New Roman"/>
@@ -7881,7 +7945,7 @@
         </w:rPr>
         <w:t>Обучавање модела</w:t>
       </w:r>
-      <w:bookmarkEnd w:id="13"/>
+      <w:bookmarkEnd w:id="12"/>
     </w:p>
     <w:p>
       <w:pPr>
@@ -7895,7 +7959,7 @@
           <w:lang w:val="sr-Cyrl-BA"/>
         </w:rPr>
       </w:pPr>
-      <w:bookmarkStart w:id="14" w:name="_Toc64317742"/>
+      <w:bookmarkStart w:id="13" w:name="_Toc64317742"/>
       <w:r>
         <w:rPr>
           <w:rFonts w:cs="Times New Roman"/>
@@ -7903,7 +7967,7 @@
         </w:rPr>
         <w:t>Оцјењивање модела</w:t>
       </w:r>
-      <w:bookmarkEnd w:id="14"/>
+      <w:bookmarkEnd w:id="13"/>
     </w:p>
     <w:p>
       <w:pPr>
@@ -7917,7 +7981,7 @@
           <w:lang w:val="sr-Cyrl-BA"/>
         </w:rPr>
       </w:pPr>
-      <w:bookmarkStart w:id="15" w:name="_Toc64317743"/>
+      <w:bookmarkStart w:id="14" w:name="_Toc64317743"/>
       <w:r>
         <w:rPr>
           <w:rFonts w:cs="Times New Roman"/>
@@ -7925,7 +7989,7 @@
         </w:rPr>
         <w:t>Тестирање модела</w:t>
       </w:r>
-      <w:bookmarkEnd w:id="15"/>
+      <w:bookmarkEnd w:id="14"/>
     </w:p>
     <w:p>
       <w:pPr>
@@ -7939,7 +8003,7 @@
           <w:lang w:val="sr-Cyrl-BA"/>
         </w:rPr>
       </w:pPr>
-      <w:bookmarkStart w:id="16" w:name="_Toc64317744"/>
+      <w:bookmarkStart w:id="15" w:name="_Toc64317744"/>
       <w:r>
         <w:rPr>
           <w:rFonts w:cs="Times New Roman"/>
@@ -7947,7 +8011,7 @@
         </w:rPr>
         <w:t>Примјена модела</w:t>
       </w:r>
-      <w:bookmarkEnd w:id="16"/>
+      <w:bookmarkEnd w:id="15"/>
     </w:p>
     <w:p>
       <w:pPr>
@@ -7985,7 +8049,7 @@
           <w:lang w:val="sr-Cyrl-BA"/>
         </w:rPr>
       </w:pPr>
-      <w:bookmarkStart w:id="17" w:name="_Toc64317745"/>
+      <w:bookmarkStart w:id="16" w:name="_Toc64317745"/>
       <w:r>
         <w:rPr>
           <w:rFonts w:cs="Times New Roman"/>
@@ -7994,7 +8058,7 @@
         <w:lastRenderedPageBreak/>
         <w:t>Алгоритми</w:t>
       </w:r>
-      <w:bookmarkEnd w:id="17"/>
+      <w:bookmarkEnd w:id="16"/>
     </w:p>
     <w:p>
       <w:pPr>
@@ -8008,7 +8072,7 @@
           <w:lang w:val="sr-Cyrl-BA"/>
         </w:rPr>
       </w:pPr>
-      <w:bookmarkStart w:id="18" w:name="_Toc64317746"/>
+      <w:bookmarkStart w:id="17" w:name="_Toc64317746"/>
       <w:r>
         <w:rPr>
           <w:rFonts w:cs="Times New Roman"/>
@@ -8016,7 +8080,7 @@
         </w:rPr>
         <w:t>Логистичка регресија</w:t>
       </w:r>
-      <w:bookmarkEnd w:id="18"/>
+      <w:bookmarkEnd w:id="17"/>
     </w:p>
     <w:p>
       <w:pPr>
@@ -8030,14 +8094,14 @@
           <w:lang w:val="sr-Cyrl-BA"/>
         </w:rPr>
       </w:pPr>
-      <w:bookmarkStart w:id="19" w:name="_Toc64317747"/>
+      <w:bookmarkStart w:id="18" w:name="_Toc64317747"/>
       <w:r>
         <w:rPr>
           <w:rFonts w:cs="Times New Roman"/>
         </w:rPr>
         <w:t>Gaussian Naive Byes Classifier</w:t>
       </w:r>
-      <w:bookmarkEnd w:id="19"/>
+      <w:bookmarkEnd w:id="18"/>
     </w:p>
     <w:p>
       <w:pPr>
@@ -8051,7 +8115,7 @@
           <w:lang w:val="sr-Cyrl-BA"/>
         </w:rPr>
       </w:pPr>
-      <w:bookmarkStart w:id="20" w:name="_Toc64317748"/>
+      <w:bookmarkStart w:id="19" w:name="_Toc64317748"/>
       <w:r>
         <w:rPr>
           <w:rFonts w:cs="Times New Roman"/>
@@ -8059,7 +8123,7 @@
         </w:rPr>
         <w:t>K Nearest Neighbors Classifier</w:t>
       </w:r>
-      <w:bookmarkEnd w:id="20"/>
+      <w:bookmarkEnd w:id="19"/>
     </w:p>
     <w:p>
       <w:pPr>
@@ -8073,7 +8137,7 @@
           <w:lang w:val="sr-Cyrl-BA"/>
         </w:rPr>
       </w:pPr>
-      <w:bookmarkStart w:id="21" w:name="_Toc64317749"/>
+      <w:bookmarkStart w:id="20" w:name="_Toc64317749"/>
       <w:r>
         <w:rPr>
           <w:rFonts w:cs="Times New Roman"/>
@@ -8081,7 +8145,7 @@
         </w:rPr>
         <w:t>Decision Tree Classifier</w:t>
       </w:r>
-      <w:bookmarkEnd w:id="21"/>
+      <w:bookmarkEnd w:id="20"/>
     </w:p>
     <w:p>
       <w:pPr>
@@ -8095,7 +8159,7 @@
           <w:lang w:val="sr-Cyrl-BA"/>
         </w:rPr>
       </w:pPr>
-      <w:bookmarkStart w:id="22" w:name="_Toc64317750"/>
+      <w:bookmarkStart w:id="21" w:name="_Toc64317750"/>
       <w:r>
         <w:rPr>
           <w:rFonts w:cs="Times New Roman"/>
@@ -8103,7 +8167,7 @@
         </w:rPr>
         <w:t>Random Forest Classifier</w:t>
       </w:r>
-      <w:bookmarkEnd w:id="22"/>
+      <w:bookmarkEnd w:id="21"/>
     </w:p>
     <w:p>
       <w:pPr>
@@ -8117,7 +8181,7 @@
           <w:lang w:val="sr-Cyrl-BA"/>
         </w:rPr>
       </w:pPr>
-      <w:bookmarkStart w:id="23" w:name="_Toc64317751"/>
+      <w:bookmarkStart w:id="22" w:name="_Toc64317751"/>
       <w:r>
         <w:rPr>
           <w:rFonts w:cs="Times New Roman"/>
@@ -8125,7 +8189,7 @@
         </w:rPr>
         <w:t>Gradient Boosting Classifier</w:t>
       </w:r>
-      <w:bookmarkEnd w:id="23"/>
+      <w:bookmarkEnd w:id="22"/>
     </w:p>
     <w:p>
       <w:pPr>
@@ -8139,7 +8203,7 @@
           <w:lang w:val="sr-Cyrl-BA"/>
         </w:rPr>
       </w:pPr>
-      <w:bookmarkStart w:id="24" w:name="_Toc64317752"/>
+      <w:bookmarkStart w:id="23" w:name="_Toc64317752"/>
       <w:r>
         <w:rPr>
           <w:rFonts w:cs="Times New Roman"/>
@@ -8147,7 +8211,7 @@
         </w:rPr>
         <w:t>Support Vector Machine Classifier</w:t>
       </w:r>
-      <w:bookmarkEnd w:id="24"/>
+      <w:bookmarkEnd w:id="23"/>
     </w:p>
     <w:p>
       <w:pPr>
@@ -8161,7 +8225,7 @@
           <w:lang w:val="sr-Cyrl-BA"/>
         </w:rPr>
       </w:pPr>
-      <w:bookmarkStart w:id="25" w:name="_Toc64317753"/>
+      <w:bookmarkStart w:id="24" w:name="_Toc64317753"/>
       <w:proofErr w:type="spellStart"/>
       <w:r>
         <w:rPr>
@@ -8178,7 +8242,7 @@
         </w:rPr>
         <w:t xml:space="preserve"> Classifier</w:t>
       </w:r>
-      <w:bookmarkEnd w:id="25"/>
+      <w:bookmarkEnd w:id="24"/>
     </w:p>
     <w:p>
       <w:pPr>
@@ -8192,7 +8256,7 @@
           <w:lang w:val="sr-Cyrl-BA"/>
         </w:rPr>
       </w:pPr>
-      <w:bookmarkStart w:id="26" w:name="_Toc64317754"/>
+      <w:bookmarkStart w:id="25" w:name="_Toc64317754"/>
       <w:r>
         <w:rPr>
           <w:rFonts w:cs="Times New Roman"/>
@@ -8200,7 +8264,7 @@
         </w:rPr>
         <w:t>K Nearest Neighbors Regressor</w:t>
       </w:r>
-      <w:bookmarkEnd w:id="26"/>
+      <w:bookmarkEnd w:id="25"/>
     </w:p>
     <w:p>
       <w:pPr>
@@ -8214,7 +8278,7 @@
           <w:lang w:val="sr-Cyrl-BA"/>
         </w:rPr>
       </w:pPr>
-      <w:bookmarkStart w:id="27" w:name="_Toc64317755"/>
+      <w:bookmarkStart w:id="26" w:name="_Toc64317755"/>
       <w:proofErr w:type="spellStart"/>
       <w:r>
         <w:rPr>
@@ -8231,7 +8295,7 @@
         </w:rPr>
         <w:t xml:space="preserve"> Regressor</w:t>
       </w:r>
-      <w:bookmarkEnd w:id="27"/>
+      <w:bookmarkEnd w:id="26"/>
     </w:p>
     <w:p>
       <w:pPr>
@@ -8269,7 +8333,7 @@
           <w:lang w:val="sr-Cyrl-BA"/>
         </w:rPr>
       </w:pPr>
-      <w:bookmarkStart w:id="28" w:name="_Toc64317756"/>
+      <w:bookmarkStart w:id="27" w:name="_Toc64317756"/>
       <w:r>
         <w:rPr>
           <w:rFonts w:cs="Times New Roman"/>
@@ -8278,7 +8342,7 @@
         <w:lastRenderedPageBreak/>
         <w:t>Практични рад</w:t>
       </w:r>
-      <w:bookmarkEnd w:id="28"/>
+      <w:bookmarkEnd w:id="27"/>
     </w:p>
     <w:p>
       <w:pPr>
@@ -8292,7 +8356,7 @@
           <w:lang w:val="sr-Cyrl-BA"/>
         </w:rPr>
       </w:pPr>
-      <w:bookmarkStart w:id="29" w:name="_Toc64317757"/>
+      <w:bookmarkStart w:id="28" w:name="_Toc64317757"/>
       <w:r>
         <w:rPr>
           <w:rFonts w:cs="Times New Roman"/>
@@ -8300,7 +8364,7 @@
         </w:rPr>
         <w:t>Прикупљање података</w:t>
       </w:r>
-      <w:bookmarkEnd w:id="29"/>
+      <w:bookmarkEnd w:id="28"/>
     </w:p>
     <w:p>
       <w:pPr>
@@ -8314,7 +8378,7 @@
           <w:lang w:val="sr-Cyrl-BA"/>
         </w:rPr>
       </w:pPr>
-      <w:bookmarkStart w:id="30" w:name="_Toc64317758"/>
+      <w:bookmarkStart w:id="29" w:name="_Toc64317758"/>
       <w:r>
         <w:rPr>
           <w:rFonts w:cs="Times New Roman"/>
@@ -8322,7 +8386,7 @@
         </w:rPr>
         <w:t>Припрема података</w:t>
       </w:r>
-      <w:bookmarkEnd w:id="30"/>
+      <w:bookmarkEnd w:id="29"/>
     </w:p>
     <w:p>
       <w:pPr>
@@ -8336,7 +8400,7 @@
           <w:lang w:val="sr-Cyrl-BA"/>
         </w:rPr>
       </w:pPr>
-      <w:bookmarkStart w:id="31" w:name="_Toc64317759"/>
+      <w:bookmarkStart w:id="30" w:name="_Toc64317759"/>
       <w:r>
         <w:rPr>
           <w:rFonts w:cs="Times New Roman"/>
@@ -8344,7 +8408,7 @@
         </w:rPr>
         <w:t>Анализа података</w:t>
       </w:r>
-      <w:bookmarkEnd w:id="31"/>
+      <w:bookmarkEnd w:id="30"/>
     </w:p>
     <w:p>
       <w:pPr>
@@ -8358,7 +8422,7 @@
           <w:lang w:val="sr-Cyrl-BA"/>
         </w:rPr>
       </w:pPr>
-      <w:bookmarkStart w:id="32" w:name="_Toc64317760"/>
+      <w:bookmarkStart w:id="31" w:name="_Toc64317760"/>
       <w:r>
         <w:rPr>
           <w:rFonts w:cs="Times New Roman"/>
@@ -8366,7 +8430,7 @@
         </w:rPr>
         <w:t>Избор алгоритма</w:t>
       </w:r>
-      <w:bookmarkEnd w:id="32"/>
+      <w:bookmarkEnd w:id="31"/>
     </w:p>
     <w:p>
       <w:pPr>
@@ -8380,7 +8444,7 @@
           <w:lang w:val="sr-Cyrl-BA"/>
         </w:rPr>
       </w:pPr>
-      <w:bookmarkStart w:id="33" w:name="_Toc64317761"/>
+      <w:bookmarkStart w:id="32" w:name="_Toc64317761"/>
       <w:r>
         <w:rPr>
           <w:rFonts w:cs="Times New Roman"/>
@@ -8388,7 +8452,7 @@
         </w:rPr>
         <w:t>Обучавање модела</w:t>
       </w:r>
-      <w:bookmarkEnd w:id="33"/>
+      <w:bookmarkEnd w:id="32"/>
     </w:p>
     <w:p>
       <w:pPr>
@@ -8402,7 +8466,7 @@
           <w:lang w:val="sr-Cyrl-BA"/>
         </w:rPr>
       </w:pPr>
-      <w:bookmarkStart w:id="34" w:name="_Toc64317762"/>
+      <w:bookmarkStart w:id="33" w:name="_Toc64317762"/>
       <w:r>
         <w:rPr>
           <w:rFonts w:cs="Times New Roman"/>
@@ -8410,7 +8474,7 @@
         </w:rPr>
         <w:t>Оцјењивање модела</w:t>
       </w:r>
-      <w:bookmarkEnd w:id="34"/>
+      <w:bookmarkEnd w:id="33"/>
     </w:p>
     <w:p>
       <w:pPr>
@@ -8424,7 +8488,7 @@
           <w:lang w:val="sr-Cyrl-BA"/>
         </w:rPr>
       </w:pPr>
-      <w:bookmarkStart w:id="35" w:name="_Toc64317763"/>
+      <w:bookmarkStart w:id="34" w:name="_Toc64317763"/>
       <w:r>
         <w:rPr>
           <w:rFonts w:cs="Times New Roman"/>
@@ -8432,7 +8496,7 @@
         </w:rPr>
         <w:t>Тестирање модела</w:t>
       </w:r>
-      <w:bookmarkEnd w:id="35"/>
+      <w:bookmarkEnd w:id="34"/>
     </w:p>
     <w:p>
       <w:pPr>
@@ -8470,7 +8534,7 @@
           <w:lang w:val="sr-Cyrl-BA"/>
         </w:rPr>
       </w:pPr>
-      <w:bookmarkStart w:id="36" w:name="_Toc64317764"/>
+      <w:bookmarkStart w:id="35" w:name="_Toc64317764"/>
       <w:r>
         <w:rPr>
           <w:rFonts w:cs="Times New Roman"/>
@@ -8479,7 +8543,7 @@
         <w:lastRenderedPageBreak/>
         <w:t>Резултати</w:t>
       </w:r>
-      <w:bookmarkEnd w:id="36"/>
+      <w:bookmarkEnd w:id="35"/>
     </w:p>
     <w:p>
       <w:pPr>
@@ -8510,7 +8574,7 @@
           <w:lang w:val="sr-Cyrl-BA"/>
         </w:rPr>
       </w:pPr>
-      <w:bookmarkStart w:id="37" w:name="_Toc64317765"/>
+      <w:bookmarkStart w:id="36" w:name="_Toc64317765"/>
       <w:r>
         <w:rPr>
           <w:rFonts w:cs="Times New Roman"/>
@@ -8519,7 +8583,7 @@
         <w:lastRenderedPageBreak/>
         <w:t>Закључак</w:t>
       </w:r>
-      <w:bookmarkEnd w:id="37"/>
+      <w:bookmarkEnd w:id="36"/>
     </w:p>
     <w:p>
       <w:pPr>
@@ -8550,7 +8614,7 @@
           <w:lang w:val="sr-Cyrl-BA"/>
         </w:rPr>
       </w:pPr>
-      <w:bookmarkStart w:id="38" w:name="_Toc64317766"/>
+      <w:bookmarkStart w:id="37" w:name="_Toc64317766"/>
       <w:r>
         <w:rPr>
           <w:rFonts w:cs="Times New Roman"/>
@@ -8562,34 +8626,30 @@
     </w:p>
     <w:sdt>
       <w:sdtPr>
+        <w:rPr>
+          <w:rFonts w:ascii="Arial" w:hAnsi="Arial"/>
+          <w:sz w:val="22"/>
+          <w:szCs w:val="22"/>
+        </w:rPr>
         <w:id w:val="-1244101330"/>
         <w:docPartObj>
           <w:docPartGallery w:val="Bibliographies"/>
           <w:docPartUnique/>
         </w:docPartObj>
       </w:sdtPr>
-      <w:sdtEndPr>
-        <w:rPr>
-          <w:rFonts w:ascii="Arial" w:hAnsi="Arial"/>
-          <w:sz w:val="22"/>
-          <w:szCs w:val="22"/>
-        </w:rPr>
-      </w:sdtEndPr>
       <w:sdtContent>
         <w:sdt>
           <w:sdtPr>
-            <w:id w:val="-573587230"/>
-            <w:bibliography/>
-          </w:sdtPr>
-          <w:sdtEndPr>
             <w:rPr>
               <w:rFonts w:ascii="Arial" w:hAnsi="Arial"/>
               <w:sz w:val="22"/>
               <w:szCs w:val="22"/>
             </w:rPr>
-          </w:sdtEndPr>
+            <w:id w:val="-573587230"/>
+            <w:bibliography/>
+          </w:sdtPr>
           <w:sdtContent>
-            <w:bookmarkEnd w:id="38" w:displacedByCustomXml="prev"/>
+            <w:bookmarkEnd w:id="37" w:displacedByCustomXml="prev"/>
             <w:p>
               <w:pPr>
                 <w:pStyle w:val="Heading1"/>
@@ -8820,7 +8880,7 @@
       </w:pPr>
     </w:p>
     <w:sectPr>
-      <w:footerReference w:type="first" r:id="rId15"/>
+      <w:footerReference w:type="first" r:id="rId19"/>
       <w:pgSz w:w="12240" w:h="15840"/>
       <w:pgMar w:top="1440" w:right="1440" w:bottom="1440" w:left="1440" w:header="720" w:footer="720" w:gutter="0"/>
       <w:cols w:space="720"/>
@@ -8831,7 +8891,7 @@
 </file>
 
 <file path=word/endnotes.xml><?xml version="1.0" encoding="utf-8"?>
-<w:endnotes xmlns:wpc="http://schemas.microsoft.com/office/word/2010/wordprocessingCanvas" xmlns:cx="http://schemas.microsoft.com/office/drawing/2014/chartex" xmlns:cx1="http://schemas.microsoft.com/office/drawing/2015/9/8/chartex" xmlns:cx2="http://schemas.microsoft.com/office/drawing/2015/10/21/chartex" xmlns:cx3="http://schemas.microsoft.com/office/drawing/2016/5/9/chartex" xmlns:cx4="http://schemas.microsoft.com/office/drawing/2016/5/10/chartex" xmlns:cx5="http://schemas.microsoft.com/office/drawing/2016/5/11/chartex" xmlns:cx6="http://schemas.microsoft.com/office/drawing/2016/5/12/chartex" xmlns:cx7="http://schemas.microsoft.com/office/drawing/2016/5/13/chartex" xmlns:cx8="http://schemas.microsoft.com/office/drawing/2016/5/14/chartex" xmlns:mc="http://schemas.openxmlformats.org/markup-compatibility/2006" xmlns:aink="http://schemas.microsoft.com/office/drawing/2016/ink" xmlns:am3d="http://schemas.microsoft.com/office/drawing/2017/model3d" xmlns:o="urn:schemas-microsoft-com:office:office" xmlns:r="http://schemas.openxmlformats.org/officeDocument/2006/relationships" xmlns:m="http://schemas.openxmlformats.org/officeDocument/2006/math" xmlns:v="urn:schemas-microsoft-com:vml" xmlns:wp14="http://schemas.microsoft.com/office/word/2010/wordprocessingDrawing" xmlns:wp="http://schemas.openxmlformats.org/drawingml/2006/wordprocessingDrawing" xmlns:w10="urn:schemas-microsoft-com:office:word" xmlns:w="http://schemas.openxmlformats.org/wordprocessingml/2006/main" xmlns:w14="http://schemas.microsoft.com/office/word/2010/wordml" xmlns:w15="http://schemas.microsoft.com/office/word/2012/wordml" xmlns:w16cex="http://schemas.microsoft.com/office/word/2018/wordml/cex" xmlns:w16cid="http://schemas.microsoft.com/office/word/2016/wordml/cid" xmlns:w16="http://schemas.microsoft.com/office/word/2018/wordml" xmlns:w16se="http://schemas.microsoft.com/office/word/2015/wordml/symex" xmlns:wpg="http://schemas.microsoft.com/office/word/2010/wordprocessingGroup" xmlns:wpi="http://schemas.microsoft.com/office/word/2010/wordprocessingInk" xmlns:wne="http://schemas.microsoft.com/office/word/2006/wordml" xmlns:wps="http://schemas.microsoft.com/office/word/2010/wordprocessingShape" mc:Ignorable="w14 w15 w16se w16cid w16 w16cex wp14">
+<w:endnotes xmlns:wpc="http://schemas.microsoft.com/office/word/2010/wordprocessingCanvas" xmlns:cx="http://schemas.microsoft.com/office/drawing/2014/chartex" xmlns:cx1="http://schemas.microsoft.com/office/drawing/2015/9/8/chartex" xmlns:cx2="http://schemas.microsoft.com/office/drawing/2015/10/21/chartex" xmlns:cx3="http://schemas.microsoft.com/office/drawing/2016/5/9/chartex" xmlns:cx4="http://schemas.microsoft.com/office/drawing/2016/5/10/chartex" xmlns:cx5="http://schemas.microsoft.com/office/drawing/2016/5/11/chartex" xmlns:cx6="http://schemas.microsoft.com/office/drawing/2016/5/12/chartex" xmlns:cx7="http://schemas.microsoft.com/office/drawing/2016/5/13/chartex" xmlns:cx8="http://schemas.microsoft.com/office/drawing/2016/5/14/chartex" xmlns:mc="http://schemas.openxmlformats.org/markup-compatibility/2006" xmlns:aink="http://schemas.microsoft.com/office/drawing/2016/ink" xmlns:am3d="http://schemas.microsoft.com/office/drawing/2017/model3d" xmlns:o="urn:schemas-microsoft-com:office:office" xmlns:r="http://schemas.openxmlformats.org/officeDocument/2006/relationships" xmlns:m="http://schemas.openxmlformats.org/officeDocument/2006/math" xmlns:v="urn:schemas-microsoft-com:vml" xmlns:wp14="http://schemas.microsoft.com/office/word/2010/wordprocessingDrawing" xmlns:wp="http://schemas.openxmlformats.org/drawingml/2006/wordprocessingDrawing" xmlns:w10="urn:schemas-microsoft-com:office:word" xmlns:w="http://schemas.openxmlformats.org/wordprocessingml/2006/main" xmlns:w14="http://schemas.microsoft.com/office/word/2010/wordml" xmlns:w15="http://schemas.microsoft.com/office/word/2012/wordml" xmlns:w16cex="http://schemas.microsoft.com/office/word/2018/wordml/cex" xmlns:w16cid="http://schemas.microsoft.com/office/word/2016/wordml/cid" xmlns:w16="http://schemas.microsoft.com/office/word/2018/wordml" xmlns:w16sdtdh="http://schemas.microsoft.com/office/word/2020/wordml/sdtdatahash" xmlns:w16se="http://schemas.microsoft.com/office/word/2015/wordml/symex" xmlns:wpg="http://schemas.microsoft.com/office/word/2010/wordprocessingGroup" xmlns:wpi="http://schemas.microsoft.com/office/word/2010/wordprocessingInk" xmlns:wne="http://schemas.microsoft.com/office/word/2006/wordml" xmlns:wps="http://schemas.microsoft.com/office/word/2010/wordprocessingShape" mc:Ignorable="w14 w15 w16se w16cid w16 w16cex w16sdtdh wp14">
   <w:endnote w:type="separator" w:id="-1">
     <w:p>
       <w:pPr>
@@ -8856,7 +8916,7 @@
 </file>
 
 <file path=word/footer1.xml><?xml version="1.0" encoding="utf-8"?>
-<w:ftr xmlns:wpc="http://schemas.microsoft.com/office/word/2010/wordprocessingCanvas" xmlns:cx="http://schemas.microsoft.com/office/drawing/2014/chartex" xmlns:cx1="http://schemas.microsoft.com/office/drawing/2015/9/8/chartex" xmlns:cx2="http://schemas.microsoft.com/office/drawing/2015/10/21/chartex" xmlns:cx3="http://schemas.microsoft.com/office/drawing/2016/5/9/chartex" xmlns:cx4="http://schemas.microsoft.com/office/drawing/2016/5/10/chartex" xmlns:cx5="http://schemas.microsoft.com/office/drawing/2016/5/11/chartex" xmlns:cx6="http://schemas.microsoft.com/office/drawing/2016/5/12/chartex" xmlns:cx7="http://schemas.microsoft.com/office/drawing/2016/5/13/chartex" xmlns:cx8="http://schemas.microsoft.com/office/drawing/2016/5/14/chartex" xmlns:mc="http://schemas.openxmlformats.org/markup-compatibility/2006" xmlns:aink="http://schemas.microsoft.com/office/drawing/2016/ink" xmlns:am3d="http://schemas.microsoft.com/office/drawing/2017/model3d" xmlns:o="urn:schemas-microsoft-com:office:office" xmlns:r="http://schemas.openxmlformats.org/officeDocument/2006/relationships" xmlns:m="http://schemas.openxmlformats.org/officeDocument/2006/math" xmlns:v="urn:schemas-microsoft-com:vml" xmlns:wp14="http://schemas.microsoft.com/office/word/2010/wordprocessingDrawing" xmlns:wp="http://schemas.openxmlformats.org/drawingml/2006/wordprocessingDrawing" xmlns:w10="urn:schemas-microsoft-com:office:word" xmlns:w="http://schemas.openxmlformats.org/wordprocessingml/2006/main" xmlns:w14="http://schemas.microsoft.com/office/word/2010/wordml" xmlns:w15="http://schemas.microsoft.com/office/word/2012/wordml" xmlns:w16cex="http://schemas.microsoft.com/office/word/2018/wordml/cex" xmlns:w16cid="http://schemas.microsoft.com/office/word/2016/wordml/cid" xmlns:w16="http://schemas.microsoft.com/office/word/2018/wordml" xmlns:w16se="http://schemas.microsoft.com/office/word/2015/wordml/symex" xmlns:wpg="http://schemas.microsoft.com/office/word/2010/wordprocessingGroup" xmlns:wpi="http://schemas.microsoft.com/office/word/2010/wordprocessingInk" xmlns:wne="http://schemas.microsoft.com/office/word/2006/wordml" xmlns:wps="http://schemas.microsoft.com/office/word/2010/wordprocessingShape" mc:Ignorable="w14 w15 w16se w16cid w16 w16cex wp14">
+<w:ftr xmlns:wpc="http://schemas.microsoft.com/office/word/2010/wordprocessingCanvas" xmlns:cx="http://schemas.microsoft.com/office/drawing/2014/chartex" xmlns:cx1="http://schemas.microsoft.com/office/drawing/2015/9/8/chartex" xmlns:cx2="http://schemas.microsoft.com/office/drawing/2015/10/21/chartex" xmlns:cx3="http://schemas.microsoft.com/office/drawing/2016/5/9/chartex" xmlns:cx4="http://schemas.microsoft.com/office/drawing/2016/5/10/chartex" xmlns:cx5="http://schemas.microsoft.com/office/drawing/2016/5/11/chartex" xmlns:cx6="http://schemas.microsoft.com/office/drawing/2016/5/12/chartex" xmlns:cx7="http://schemas.microsoft.com/office/drawing/2016/5/13/chartex" xmlns:cx8="http://schemas.microsoft.com/office/drawing/2016/5/14/chartex" xmlns:mc="http://schemas.openxmlformats.org/markup-compatibility/2006" xmlns:aink="http://schemas.microsoft.com/office/drawing/2016/ink" xmlns:am3d="http://schemas.microsoft.com/office/drawing/2017/model3d" xmlns:o="urn:schemas-microsoft-com:office:office" xmlns:r="http://schemas.openxmlformats.org/officeDocument/2006/relationships" xmlns:m="http://schemas.openxmlformats.org/officeDocument/2006/math" xmlns:v="urn:schemas-microsoft-com:vml" xmlns:wp14="http://schemas.microsoft.com/office/word/2010/wordprocessingDrawing" xmlns:wp="http://schemas.openxmlformats.org/drawingml/2006/wordprocessingDrawing" xmlns:w10="urn:schemas-microsoft-com:office:word" xmlns:w="http://schemas.openxmlformats.org/wordprocessingml/2006/main" xmlns:w14="http://schemas.microsoft.com/office/word/2010/wordml" xmlns:w15="http://schemas.microsoft.com/office/word/2012/wordml" xmlns:w16cex="http://schemas.microsoft.com/office/word/2018/wordml/cex" xmlns:w16cid="http://schemas.microsoft.com/office/word/2016/wordml/cid" xmlns:w16="http://schemas.microsoft.com/office/word/2018/wordml" xmlns:w16sdtdh="http://schemas.microsoft.com/office/word/2020/wordml/sdtdatahash" xmlns:w16se="http://schemas.microsoft.com/office/word/2015/wordml/symex" xmlns:wpg="http://schemas.microsoft.com/office/word/2010/wordprocessingGroup" xmlns:wpi="http://schemas.microsoft.com/office/word/2010/wordprocessingInk" xmlns:wne="http://schemas.microsoft.com/office/word/2006/wordml" xmlns:wps="http://schemas.microsoft.com/office/word/2010/wordprocessingShape" mc:Ignorable="w14 w15 w16se w16cid w16 w16cex w16sdtdh wp14">
   <w:p>
     <w:pPr>
       <w:pStyle w:val="Footer"/>
@@ -8884,7 +8944,7 @@
 </file>
 
 <file path=word/footer2.xml><?xml version="1.0" encoding="utf-8"?>
-<w:ftr xmlns:wpc="http://schemas.microsoft.com/office/word/2010/wordprocessingCanvas" xmlns:cx="http://schemas.microsoft.com/office/drawing/2014/chartex" xmlns:cx1="http://schemas.microsoft.com/office/drawing/2015/9/8/chartex" xmlns:cx2="http://schemas.microsoft.com/office/drawing/2015/10/21/chartex" xmlns:cx3="http://schemas.microsoft.com/office/drawing/2016/5/9/chartex" xmlns:cx4="http://schemas.microsoft.com/office/drawing/2016/5/10/chartex" xmlns:cx5="http://schemas.microsoft.com/office/drawing/2016/5/11/chartex" xmlns:cx6="http://schemas.microsoft.com/office/drawing/2016/5/12/chartex" xmlns:cx7="http://schemas.microsoft.com/office/drawing/2016/5/13/chartex" xmlns:cx8="http://schemas.microsoft.com/office/drawing/2016/5/14/chartex" xmlns:mc="http://schemas.openxmlformats.org/markup-compatibility/2006" xmlns:aink="http://schemas.microsoft.com/office/drawing/2016/ink" xmlns:am3d="http://schemas.microsoft.com/office/drawing/2017/model3d" xmlns:o="urn:schemas-microsoft-com:office:office" xmlns:r="http://schemas.openxmlformats.org/officeDocument/2006/relationships" xmlns:m="http://schemas.openxmlformats.org/officeDocument/2006/math" xmlns:v="urn:schemas-microsoft-com:vml" xmlns:wp14="http://schemas.microsoft.com/office/word/2010/wordprocessingDrawing" xmlns:wp="http://schemas.openxmlformats.org/drawingml/2006/wordprocessingDrawing" xmlns:w10="urn:schemas-microsoft-com:office:word" xmlns:w="http://schemas.openxmlformats.org/wordprocessingml/2006/main" xmlns:w14="http://schemas.microsoft.com/office/word/2010/wordml" xmlns:w15="http://schemas.microsoft.com/office/word/2012/wordml" xmlns:w16cex="http://schemas.microsoft.com/office/word/2018/wordml/cex" xmlns:w16cid="http://schemas.microsoft.com/office/word/2016/wordml/cid" xmlns:w16="http://schemas.microsoft.com/office/word/2018/wordml" xmlns:w16se="http://schemas.microsoft.com/office/word/2015/wordml/symex" xmlns:wpg="http://schemas.microsoft.com/office/word/2010/wordprocessingGroup" xmlns:wpi="http://schemas.microsoft.com/office/word/2010/wordprocessingInk" xmlns:wne="http://schemas.microsoft.com/office/word/2006/wordml" xmlns:wps="http://schemas.microsoft.com/office/word/2010/wordprocessingShape" mc:Ignorable="w14 w15 w16se w16cid w16 w16cex wp14">
+<w:ftr xmlns:wpc="http://schemas.microsoft.com/office/word/2010/wordprocessingCanvas" xmlns:cx="http://schemas.microsoft.com/office/drawing/2014/chartex" xmlns:cx1="http://schemas.microsoft.com/office/drawing/2015/9/8/chartex" xmlns:cx2="http://schemas.microsoft.com/office/drawing/2015/10/21/chartex" xmlns:cx3="http://schemas.microsoft.com/office/drawing/2016/5/9/chartex" xmlns:cx4="http://schemas.microsoft.com/office/drawing/2016/5/10/chartex" xmlns:cx5="http://schemas.microsoft.com/office/drawing/2016/5/11/chartex" xmlns:cx6="http://schemas.microsoft.com/office/drawing/2016/5/12/chartex" xmlns:cx7="http://schemas.microsoft.com/office/drawing/2016/5/13/chartex" xmlns:cx8="http://schemas.microsoft.com/office/drawing/2016/5/14/chartex" xmlns:mc="http://schemas.openxmlformats.org/markup-compatibility/2006" xmlns:aink="http://schemas.microsoft.com/office/drawing/2016/ink" xmlns:am3d="http://schemas.microsoft.com/office/drawing/2017/model3d" xmlns:o="urn:schemas-microsoft-com:office:office" xmlns:r="http://schemas.openxmlformats.org/officeDocument/2006/relationships" xmlns:m="http://schemas.openxmlformats.org/officeDocument/2006/math" xmlns:v="urn:schemas-microsoft-com:vml" xmlns:wp14="http://schemas.microsoft.com/office/word/2010/wordprocessingDrawing" xmlns:wp="http://schemas.openxmlformats.org/drawingml/2006/wordprocessingDrawing" xmlns:w10="urn:schemas-microsoft-com:office:word" xmlns:w="http://schemas.openxmlformats.org/wordprocessingml/2006/main" xmlns:w14="http://schemas.microsoft.com/office/word/2010/wordml" xmlns:w15="http://schemas.microsoft.com/office/word/2012/wordml" xmlns:w16cex="http://schemas.microsoft.com/office/word/2018/wordml/cex" xmlns:w16cid="http://schemas.microsoft.com/office/word/2016/wordml/cid" xmlns:w16="http://schemas.microsoft.com/office/word/2018/wordml" xmlns:w16sdtdh="http://schemas.microsoft.com/office/word/2020/wordml/sdtdatahash" xmlns:w16se="http://schemas.microsoft.com/office/word/2015/wordml/symex" xmlns:wpg="http://schemas.microsoft.com/office/word/2010/wordprocessingGroup" xmlns:wpi="http://schemas.microsoft.com/office/word/2010/wordprocessingInk" xmlns:wne="http://schemas.microsoft.com/office/word/2006/wordml" xmlns:wps="http://schemas.microsoft.com/office/word/2010/wordprocessingShape" mc:Ignorable="w14 w15 w16se w16cid w16 w16cex w16sdtdh wp14">
   <w:sdt>
     <w:sdtPr>
       <w:id w:val="1013348516"/>
@@ -8986,7 +9046,7 @@
 </file>
 
 <file path=word/footer3.xml><?xml version="1.0" encoding="utf-8"?>
-<w:ftr xmlns:wpc="http://schemas.microsoft.com/office/word/2010/wordprocessingCanvas" xmlns:cx="http://schemas.microsoft.com/office/drawing/2014/chartex" xmlns:cx1="http://schemas.microsoft.com/office/drawing/2015/9/8/chartex" xmlns:cx2="http://schemas.microsoft.com/office/drawing/2015/10/21/chartex" xmlns:cx3="http://schemas.microsoft.com/office/drawing/2016/5/9/chartex" xmlns:cx4="http://schemas.microsoft.com/office/drawing/2016/5/10/chartex" xmlns:cx5="http://schemas.microsoft.com/office/drawing/2016/5/11/chartex" xmlns:cx6="http://schemas.microsoft.com/office/drawing/2016/5/12/chartex" xmlns:cx7="http://schemas.microsoft.com/office/drawing/2016/5/13/chartex" xmlns:cx8="http://schemas.microsoft.com/office/drawing/2016/5/14/chartex" xmlns:mc="http://schemas.openxmlformats.org/markup-compatibility/2006" xmlns:aink="http://schemas.microsoft.com/office/drawing/2016/ink" xmlns:am3d="http://schemas.microsoft.com/office/drawing/2017/model3d" xmlns:o="urn:schemas-microsoft-com:office:office" xmlns:r="http://schemas.openxmlformats.org/officeDocument/2006/relationships" xmlns:m="http://schemas.openxmlformats.org/officeDocument/2006/math" xmlns:v="urn:schemas-microsoft-com:vml" xmlns:wp14="http://schemas.microsoft.com/office/word/2010/wordprocessingDrawing" xmlns:wp="http://schemas.openxmlformats.org/drawingml/2006/wordprocessingDrawing" xmlns:w10="urn:schemas-microsoft-com:office:word" xmlns:w="http://schemas.openxmlformats.org/wordprocessingml/2006/main" xmlns:w14="http://schemas.microsoft.com/office/word/2010/wordml" xmlns:w15="http://schemas.microsoft.com/office/word/2012/wordml" xmlns:w16cex="http://schemas.microsoft.com/office/word/2018/wordml/cex" xmlns:w16cid="http://schemas.microsoft.com/office/word/2016/wordml/cid" xmlns:w16="http://schemas.microsoft.com/office/word/2018/wordml" xmlns:w16se="http://schemas.microsoft.com/office/word/2015/wordml/symex" xmlns:wpg="http://schemas.microsoft.com/office/word/2010/wordprocessingGroup" xmlns:wpi="http://schemas.microsoft.com/office/word/2010/wordprocessingInk" xmlns:wne="http://schemas.microsoft.com/office/word/2006/wordml" xmlns:wps="http://schemas.microsoft.com/office/word/2010/wordprocessingShape" mc:Ignorable="w14 w15 w16se w16cid w16 w16cex wp14">
+<w:ftr xmlns:wpc="http://schemas.microsoft.com/office/word/2010/wordprocessingCanvas" xmlns:cx="http://schemas.microsoft.com/office/drawing/2014/chartex" xmlns:cx1="http://schemas.microsoft.com/office/drawing/2015/9/8/chartex" xmlns:cx2="http://schemas.microsoft.com/office/drawing/2015/10/21/chartex" xmlns:cx3="http://schemas.microsoft.com/office/drawing/2016/5/9/chartex" xmlns:cx4="http://schemas.microsoft.com/office/drawing/2016/5/10/chartex" xmlns:cx5="http://schemas.microsoft.com/office/drawing/2016/5/11/chartex" xmlns:cx6="http://schemas.microsoft.com/office/drawing/2016/5/12/chartex" xmlns:cx7="http://schemas.microsoft.com/office/drawing/2016/5/13/chartex" xmlns:cx8="http://schemas.microsoft.com/office/drawing/2016/5/14/chartex" xmlns:mc="http://schemas.openxmlformats.org/markup-compatibility/2006" xmlns:aink="http://schemas.microsoft.com/office/drawing/2016/ink" xmlns:am3d="http://schemas.microsoft.com/office/drawing/2017/model3d" xmlns:o="urn:schemas-microsoft-com:office:office" xmlns:r="http://schemas.openxmlformats.org/officeDocument/2006/relationships" xmlns:m="http://schemas.openxmlformats.org/officeDocument/2006/math" xmlns:v="urn:schemas-microsoft-com:vml" xmlns:wp14="http://schemas.microsoft.com/office/word/2010/wordprocessingDrawing" xmlns:wp="http://schemas.openxmlformats.org/drawingml/2006/wordprocessingDrawing" xmlns:w10="urn:schemas-microsoft-com:office:word" xmlns:w="http://schemas.openxmlformats.org/wordprocessingml/2006/main" xmlns:w14="http://schemas.microsoft.com/office/word/2010/wordml" xmlns:w15="http://schemas.microsoft.com/office/word/2012/wordml" xmlns:w16cex="http://schemas.microsoft.com/office/word/2018/wordml/cex" xmlns:w16cid="http://schemas.microsoft.com/office/word/2016/wordml/cid" xmlns:w16="http://schemas.microsoft.com/office/word/2018/wordml" xmlns:w16sdtdh="http://schemas.microsoft.com/office/word/2020/wordml/sdtdatahash" xmlns:w16se="http://schemas.microsoft.com/office/word/2015/wordml/symex" xmlns:wpg="http://schemas.microsoft.com/office/word/2010/wordprocessingGroup" xmlns:wpi="http://schemas.microsoft.com/office/word/2010/wordprocessingInk" xmlns:wne="http://schemas.microsoft.com/office/word/2006/wordml" xmlns:wps="http://schemas.microsoft.com/office/word/2010/wordprocessingShape" mc:Ignorable="w14 w15 w16se w16cid w16 w16cex w16sdtdh wp14">
   <w:sdt>
     <w:sdtPr>
       <w:id w:val="72941047"/>
@@ -9043,14 +9103,7 @@
             <w:b/>
             <w:bCs/>
           </w:rPr>
-          <w:t xml:space="preserve"> </w:t>
-        </w:r>
-        <w:r>
-          <w:rPr>
-            <w:b/>
-            <w:bCs/>
-          </w:rPr>
-          <w:t xml:space="preserve">| </w:t>
+          <w:t xml:space="preserve"> | </w:t>
         </w:r>
         <w:r>
           <w:rPr>
@@ -9071,7 +9124,7 @@
 </file>
 
 <file path=word/footer4.xml><?xml version="1.0" encoding="utf-8"?>
-<w:ftr xmlns:wpc="http://schemas.microsoft.com/office/word/2010/wordprocessingCanvas" xmlns:cx="http://schemas.microsoft.com/office/drawing/2014/chartex" xmlns:cx1="http://schemas.microsoft.com/office/drawing/2015/9/8/chartex" xmlns:cx2="http://schemas.microsoft.com/office/drawing/2015/10/21/chartex" xmlns:cx3="http://schemas.microsoft.com/office/drawing/2016/5/9/chartex" xmlns:cx4="http://schemas.microsoft.com/office/drawing/2016/5/10/chartex" xmlns:cx5="http://schemas.microsoft.com/office/drawing/2016/5/11/chartex" xmlns:cx6="http://schemas.microsoft.com/office/drawing/2016/5/12/chartex" xmlns:cx7="http://schemas.microsoft.com/office/drawing/2016/5/13/chartex" xmlns:cx8="http://schemas.microsoft.com/office/drawing/2016/5/14/chartex" xmlns:mc="http://schemas.openxmlformats.org/markup-compatibility/2006" xmlns:aink="http://schemas.microsoft.com/office/drawing/2016/ink" xmlns:am3d="http://schemas.microsoft.com/office/drawing/2017/model3d" xmlns:o="urn:schemas-microsoft-com:office:office" xmlns:r="http://schemas.openxmlformats.org/officeDocument/2006/relationships" xmlns:m="http://schemas.openxmlformats.org/officeDocument/2006/math" xmlns:v="urn:schemas-microsoft-com:vml" xmlns:wp14="http://schemas.microsoft.com/office/word/2010/wordprocessingDrawing" xmlns:wp="http://schemas.openxmlformats.org/drawingml/2006/wordprocessingDrawing" xmlns:w10="urn:schemas-microsoft-com:office:word" xmlns:w="http://schemas.openxmlformats.org/wordprocessingml/2006/main" xmlns:w14="http://schemas.microsoft.com/office/word/2010/wordml" xmlns:w15="http://schemas.microsoft.com/office/word/2012/wordml" xmlns:w16cex="http://schemas.microsoft.com/office/word/2018/wordml/cex" xmlns:w16cid="http://schemas.microsoft.com/office/word/2016/wordml/cid" xmlns:w16="http://schemas.microsoft.com/office/word/2018/wordml" xmlns:w16se="http://schemas.microsoft.com/office/word/2015/wordml/symex" xmlns:wpg="http://schemas.microsoft.com/office/word/2010/wordprocessingGroup" xmlns:wpi="http://schemas.microsoft.com/office/word/2010/wordprocessingInk" xmlns:wne="http://schemas.microsoft.com/office/word/2006/wordml" xmlns:wps="http://schemas.microsoft.com/office/word/2010/wordprocessingShape" mc:Ignorable="w14 w15 w16se w16cid w16 w16cex wp14">
+<w:ftr xmlns:wpc="http://schemas.microsoft.com/office/word/2010/wordprocessingCanvas" xmlns:cx="http://schemas.microsoft.com/office/drawing/2014/chartex" xmlns:cx1="http://schemas.microsoft.com/office/drawing/2015/9/8/chartex" xmlns:cx2="http://schemas.microsoft.com/office/drawing/2015/10/21/chartex" xmlns:cx3="http://schemas.microsoft.com/office/drawing/2016/5/9/chartex" xmlns:cx4="http://schemas.microsoft.com/office/drawing/2016/5/10/chartex" xmlns:cx5="http://schemas.microsoft.com/office/drawing/2016/5/11/chartex" xmlns:cx6="http://schemas.microsoft.com/office/drawing/2016/5/12/chartex" xmlns:cx7="http://schemas.microsoft.com/office/drawing/2016/5/13/chartex" xmlns:cx8="http://schemas.microsoft.com/office/drawing/2016/5/14/chartex" xmlns:mc="http://schemas.openxmlformats.org/markup-compatibility/2006" xmlns:aink="http://schemas.microsoft.com/office/drawing/2016/ink" xmlns:am3d="http://schemas.microsoft.com/office/drawing/2017/model3d" xmlns:o="urn:schemas-microsoft-com:office:office" xmlns:r="http://schemas.openxmlformats.org/officeDocument/2006/relationships" xmlns:m="http://schemas.openxmlformats.org/officeDocument/2006/math" xmlns:v="urn:schemas-microsoft-com:vml" xmlns:wp14="http://schemas.microsoft.com/office/word/2010/wordprocessingDrawing" xmlns:wp="http://schemas.openxmlformats.org/drawingml/2006/wordprocessingDrawing" xmlns:w10="urn:schemas-microsoft-com:office:word" xmlns:w="http://schemas.openxmlformats.org/wordprocessingml/2006/main" xmlns:w14="http://schemas.microsoft.com/office/word/2010/wordml" xmlns:w15="http://schemas.microsoft.com/office/word/2012/wordml" xmlns:w16cex="http://schemas.microsoft.com/office/word/2018/wordml/cex" xmlns:w16cid="http://schemas.microsoft.com/office/word/2016/wordml/cid" xmlns:w16="http://schemas.microsoft.com/office/word/2018/wordml" xmlns:w16sdtdh="http://schemas.microsoft.com/office/word/2020/wordml/sdtdatahash" xmlns:w16se="http://schemas.microsoft.com/office/word/2015/wordml/symex" xmlns:wpg="http://schemas.microsoft.com/office/word/2010/wordprocessingGroup" xmlns:wpi="http://schemas.microsoft.com/office/word/2010/wordprocessingInk" xmlns:wne="http://schemas.microsoft.com/office/word/2006/wordml" xmlns:wps="http://schemas.microsoft.com/office/word/2010/wordprocessingShape" mc:Ignorable="w14 w15 w16se w16cid w16 w16cex w16sdtdh wp14">
   <w:p>
     <w:pPr>
       <w:pStyle w:val="Footer"/>
@@ -9082,7 +9135,7 @@
 </file>
 
 <file path=word/footnotes.xml><?xml version="1.0" encoding="utf-8"?>
-<w:footnotes xmlns:wpc="http://schemas.microsoft.com/office/word/2010/wordprocessingCanvas" xmlns:cx="http://schemas.microsoft.com/office/drawing/2014/chartex" xmlns:cx1="http://schemas.microsoft.com/office/drawing/2015/9/8/chartex" xmlns:cx2="http://schemas.microsoft.com/office/drawing/2015/10/21/chartex" xmlns:cx3="http://schemas.microsoft.com/office/drawing/2016/5/9/chartex" xmlns:cx4="http://schemas.microsoft.com/office/drawing/2016/5/10/chartex" xmlns:cx5="http://schemas.microsoft.com/office/drawing/2016/5/11/chartex" xmlns:cx6="http://schemas.microsoft.com/office/drawing/2016/5/12/chartex" xmlns:cx7="http://schemas.microsoft.com/office/drawing/2016/5/13/chartex" xmlns:cx8="http://schemas.microsoft.com/office/drawing/2016/5/14/chartex" xmlns:mc="http://schemas.openxmlformats.org/markup-compatibility/2006" xmlns:aink="http://schemas.microsoft.com/office/drawing/2016/ink" xmlns:am3d="http://schemas.microsoft.com/office/drawing/2017/model3d" xmlns:o="urn:schemas-microsoft-com:office:office" xmlns:r="http://schemas.openxmlformats.org/officeDocument/2006/relationships" xmlns:m="http://schemas.openxmlformats.org/officeDocument/2006/math" xmlns:v="urn:schemas-microsoft-com:vml" xmlns:wp14="http://schemas.microsoft.com/office/word/2010/wordprocessingDrawing" xmlns:wp="http://schemas.openxmlformats.org/drawingml/2006/wordprocessingDrawing" xmlns:w10="urn:schemas-microsoft-com:office:word" xmlns:w="http://schemas.openxmlformats.org/wordprocessingml/2006/main" xmlns:w14="http://schemas.microsoft.com/office/word/2010/wordml" xmlns:w15="http://schemas.microsoft.com/office/word/2012/wordml" xmlns:w16cex="http://schemas.microsoft.com/office/word/2018/wordml/cex" xmlns:w16cid="http://schemas.microsoft.com/office/word/2016/wordml/cid" xmlns:w16="http://schemas.microsoft.com/office/word/2018/wordml" xmlns:w16se="http://schemas.microsoft.com/office/word/2015/wordml/symex" xmlns:wpg="http://schemas.microsoft.com/office/word/2010/wordprocessingGroup" xmlns:wpi="http://schemas.microsoft.com/office/word/2010/wordprocessingInk" xmlns:wne="http://schemas.microsoft.com/office/word/2006/wordml" xmlns:wps="http://schemas.microsoft.com/office/word/2010/wordprocessingShape" mc:Ignorable="w14 w15 w16se w16cid w16 w16cex wp14">
+<w:footnotes xmlns:wpc="http://schemas.microsoft.com/office/word/2010/wordprocessingCanvas" xmlns:cx="http://schemas.microsoft.com/office/drawing/2014/chartex" xmlns:cx1="http://schemas.microsoft.com/office/drawing/2015/9/8/chartex" xmlns:cx2="http://schemas.microsoft.com/office/drawing/2015/10/21/chartex" xmlns:cx3="http://schemas.microsoft.com/office/drawing/2016/5/9/chartex" xmlns:cx4="http://schemas.microsoft.com/office/drawing/2016/5/10/chartex" xmlns:cx5="http://schemas.microsoft.com/office/drawing/2016/5/11/chartex" xmlns:cx6="http://schemas.microsoft.com/office/drawing/2016/5/12/chartex" xmlns:cx7="http://schemas.microsoft.com/office/drawing/2016/5/13/chartex" xmlns:cx8="http://schemas.microsoft.com/office/drawing/2016/5/14/chartex" xmlns:mc="http://schemas.openxmlformats.org/markup-compatibility/2006" xmlns:aink="http://schemas.microsoft.com/office/drawing/2016/ink" xmlns:am3d="http://schemas.microsoft.com/office/drawing/2017/model3d" xmlns:o="urn:schemas-microsoft-com:office:office" xmlns:r="http://schemas.openxmlformats.org/officeDocument/2006/relationships" xmlns:m="http://schemas.openxmlformats.org/officeDocument/2006/math" xmlns:v="urn:schemas-microsoft-com:vml" xmlns:wp14="http://schemas.microsoft.com/office/word/2010/wordprocessingDrawing" xmlns:wp="http://schemas.openxmlformats.org/drawingml/2006/wordprocessingDrawing" xmlns:w10="urn:schemas-microsoft-com:office:word" xmlns:w="http://schemas.openxmlformats.org/wordprocessingml/2006/main" xmlns:w14="http://schemas.microsoft.com/office/word/2010/wordml" xmlns:w15="http://schemas.microsoft.com/office/word/2012/wordml" xmlns:w16cex="http://schemas.microsoft.com/office/word/2018/wordml/cex" xmlns:w16cid="http://schemas.microsoft.com/office/word/2016/wordml/cid" xmlns:w16="http://schemas.microsoft.com/office/word/2018/wordml" xmlns:w16sdtdh="http://schemas.microsoft.com/office/word/2020/wordml/sdtdatahash" xmlns:w16se="http://schemas.microsoft.com/office/word/2015/wordml/symex" xmlns:wpg="http://schemas.microsoft.com/office/word/2010/wordprocessingGroup" xmlns:wpi="http://schemas.microsoft.com/office/word/2010/wordprocessingInk" xmlns:wne="http://schemas.microsoft.com/office/word/2006/wordml" xmlns:wps="http://schemas.microsoft.com/office/word/2010/wordprocessingShape" mc:Ignorable="w14 w15 w16se w16cid w16 w16cex w16sdtdh wp14">
   <w:footnote w:type="separator" w:id="-1">
     <w:p>
       <w:pPr>
@@ -9251,7 +9304,7 @@
 </file>
 
 <file path=word/header1.xml><?xml version="1.0" encoding="utf-8"?>
-<w:hdr xmlns:wpc="http://schemas.microsoft.com/office/word/2010/wordprocessingCanvas" xmlns:cx="http://schemas.microsoft.com/office/drawing/2014/chartex" xmlns:cx1="http://schemas.microsoft.com/office/drawing/2015/9/8/chartex" xmlns:cx2="http://schemas.microsoft.com/office/drawing/2015/10/21/chartex" xmlns:cx3="http://schemas.microsoft.com/office/drawing/2016/5/9/chartex" xmlns:cx4="http://schemas.microsoft.com/office/drawing/2016/5/10/chartex" xmlns:cx5="http://schemas.microsoft.com/office/drawing/2016/5/11/chartex" xmlns:cx6="http://schemas.microsoft.com/office/drawing/2016/5/12/chartex" xmlns:cx7="http://schemas.microsoft.com/office/drawing/2016/5/13/chartex" xmlns:cx8="http://schemas.microsoft.com/office/drawing/2016/5/14/chartex" xmlns:mc="http://schemas.openxmlformats.org/markup-compatibility/2006" xmlns:aink="http://schemas.microsoft.com/office/drawing/2016/ink" xmlns:am3d="http://schemas.microsoft.com/office/drawing/2017/model3d" xmlns:o="urn:schemas-microsoft-com:office:office" xmlns:r="http://schemas.openxmlformats.org/officeDocument/2006/relationships" xmlns:m="http://schemas.openxmlformats.org/officeDocument/2006/math" xmlns:v="urn:schemas-microsoft-com:vml" xmlns:wp14="http://schemas.microsoft.com/office/word/2010/wordprocessingDrawing" xmlns:wp="http://schemas.openxmlformats.org/drawingml/2006/wordprocessingDrawing" xmlns:w10="urn:schemas-microsoft-com:office:word" xmlns:w="http://schemas.openxmlformats.org/wordprocessingml/2006/main" xmlns:w14="http://schemas.microsoft.com/office/word/2010/wordml" xmlns:w15="http://schemas.microsoft.com/office/word/2012/wordml" xmlns:w16cex="http://schemas.microsoft.com/office/word/2018/wordml/cex" xmlns:w16cid="http://schemas.microsoft.com/office/word/2016/wordml/cid" xmlns:w16="http://schemas.microsoft.com/office/word/2018/wordml" xmlns:w16se="http://schemas.microsoft.com/office/word/2015/wordml/symex" xmlns:wpg="http://schemas.microsoft.com/office/word/2010/wordprocessingGroup" xmlns:wpi="http://schemas.microsoft.com/office/word/2010/wordprocessingInk" xmlns:wne="http://schemas.microsoft.com/office/word/2006/wordml" xmlns:wps="http://schemas.microsoft.com/office/word/2010/wordprocessingShape" mc:Ignorable="w14 w15 w16se w16cid w16 w16cex wp14">
+<w:hdr xmlns:wpc="http://schemas.microsoft.com/office/word/2010/wordprocessingCanvas" xmlns:cx="http://schemas.microsoft.com/office/drawing/2014/chartex" xmlns:cx1="http://schemas.microsoft.com/office/drawing/2015/9/8/chartex" xmlns:cx2="http://schemas.microsoft.com/office/drawing/2015/10/21/chartex" xmlns:cx3="http://schemas.microsoft.com/office/drawing/2016/5/9/chartex" xmlns:cx4="http://schemas.microsoft.com/office/drawing/2016/5/10/chartex" xmlns:cx5="http://schemas.microsoft.com/office/drawing/2016/5/11/chartex" xmlns:cx6="http://schemas.microsoft.com/office/drawing/2016/5/12/chartex" xmlns:cx7="http://schemas.microsoft.com/office/drawing/2016/5/13/chartex" xmlns:cx8="http://schemas.microsoft.com/office/drawing/2016/5/14/chartex" xmlns:mc="http://schemas.openxmlformats.org/markup-compatibility/2006" xmlns:aink="http://schemas.microsoft.com/office/drawing/2016/ink" xmlns:am3d="http://schemas.microsoft.com/office/drawing/2017/model3d" xmlns:o="urn:schemas-microsoft-com:office:office" xmlns:r="http://schemas.openxmlformats.org/officeDocument/2006/relationships" xmlns:m="http://schemas.openxmlformats.org/officeDocument/2006/math" xmlns:v="urn:schemas-microsoft-com:vml" xmlns:wp14="http://schemas.microsoft.com/office/word/2010/wordprocessingDrawing" xmlns:wp="http://schemas.openxmlformats.org/drawingml/2006/wordprocessingDrawing" xmlns:w10="urn:schemas-microsoft-com:office:word" xmlns:w="http://schemas.openxmlformats.org/wordprocessingml/2006/main" xmlns:w14="http://schemas.microsoft.com/office/word/2010/wordml" xmlns:w15="http://schemas.microsoft.com/office/word/2012/wordml" xmlns:w16cex="http://schemas.microsoft.com/office/word/2018/wordml/cex" xmlns:w16cid="http://schemas.microsoft.com/office/word/2016/wordml/cid" xmlns:w16="http://schemas.microsoft.com/office/word/2018/wordml" xmlns:w16sdtdh="http://schemas.microsoft.com/office/word/2020/wordml/sdtdatahash" xmlns:w16se="http://schemas.microsoft.com/office/word/2015/wordml/symex" xmlns:wpg="http://schemas.microsoft.com/office/word/2010/wordprocessingGroup" xmlns:wpi="http://schemas.microsoft.com/office/word/2010/wordprocessingInk" xmlns:wne="http://schemas.microsoft.com/office/word/2006/wordml" xmlns:wps="http://schemas.microsoft.com/office/word/2010/wordprocessingShape" mc:Ignorable="w14 w15 w16se w16cid w16 w16cex w16sdtdh wp14">
   <w:p>
     <w:pPr>
       <w:pStyle w:val="Header"/>
@@ -9295,7 +9348,7 @@
 </file>
 
 <file path=word/numbering.xml><?xml version="1.0" encoding="utf-8"?>
-<w:numbering xmlns:wpc="http://schemas.microsoft.com/office/word/2010/wordprocessingCanvas" xmlns:cx="http://schemas.microsoft.com/office/drawing/2014/chartex" xmlns:cx1="http://schemas.microsoft.com/office/drawing/2015/9/8/chartex" xmlns:cx2="http://schemas.microsoft.com/office/drawing/2015/10/21/chartex" xmlns:cx3="http://schemas.microsoft.com/office/drawing/2016/5/9/chartex" xmlns:cx4="http://schemas.microsoft.com/office/drawing/2016/5/10/chartex" xmlns:cx5="http://schemas.microsoft.com/office/drawing/2016/5/11/chartex" xmlns:cx6="http://schemas.microsoft.com/office/drawing/2016/5/12/chartex" xmlns:cx7="http://schemas.microsoft.com/office/drawing/2016/5/13/chartex" xmlns:cx8="http://schemas.microsoft.com/office/drawing/2016/5/14/chartex" xmlns:mc="http://schemas.openxmlformats.org/markup-compatibility/2006" xmlns:aink="http://schemas.microsoft.com/office/drawing/2016/ink" xmlns:am3d="http://schemas.microsoft.com/office/drawing/2017/model3d" xmlns:o="urn:schemas-microsoft-com:office:office" xmlns:r="http://schemas.openxmlformats.org/officeDocument/2006/relationships" xmlns:m="http://schemas.openxmlformats.org/officeDocument/2006/math" xmlns:v="urn:schemas-microsoft-com:vml" xmlns:wp14="http://schemas.microsoft.com/office/word/2010/wordprocessingDrawing" xmlns:wp="http://schemas.openxmlformats.org/drawingml/2006/wordprocessingDrawing" xmlns:w10="urn:schemas-microsoft-com:office:word" xmlns:w="http://schemas.openxmlformats.org/wordprocessingml/2006/main" xmlns:w14="http://schemas.microsoft.com/office/word/2010/wordml" xmlns:w15="http://schemas.microsoft.com/office/word/2012/wordml" xmlns:w16cex="http://schemas.microsoft.com/office/word/2018/wordml/cex" xmlns:w16cid="http://schemas.microsoft.com/office/word/2016/wordml/cid" xmlns:w16="http://schemas.microsoft.com/office/word/2018/wordml" xmlns:w16se="http://schemas.microsoft.com/office/word/2015/wordml/symex" xmlns:wpg="http://schemas.microsoft.com/office/word/2010/wordprocessingGroup" xmlns:wpi="http://schemas.microsoft.com/office/word/2010/wordprocessingInk" xmlns:wne="http://schemas.microsoft.com/office/word/2006/wordml" xmlns:wps="http://schemas.microsoft.com/office/word/2010/wordprocessingShape" mc:Ignorable="w14 w15 w16se w16cid w16 w16cex wp14">
+<w:numbering xmlns:wpc="http://schemas.microsoft.com/office/word/2010/wordprocessingCanvas" xmlns:cx="http://schemas.microsoft.com/office/drawing/2014/chartex" xmlns:cx1="http://schemas.microsoft.com/office/drawing/2015/9/8/chartex" xmlns:cx2="http://schemas.microsoft.com/office/drawing/2015/10/21/chartex" xmlns:cx3="http://schemas.microsoft.com/office/drawing/2016/5/9/chartex" xmlns:cx4="http://schemas.microsoft.com/office/drawing/2016/5/10/chartex" xmlns:cx5="http://schemas.microsoft.com/office/drawing/2016/5/11/chartex" xmlns:cx6="http://schemas.microsoft.com/office/drawing/2016/5/12/chartex" xmlns:cx7="http://schemas.microsoft.com/office/drawing/2016/5/13/chartex" xmlns:cx8="http://schemas.microsoft.com/office/drawing/2016/5/14/chartex" xmlns:mc="http://schemas.openxmlformats.org/markup-compatibility/2006" xmlns:aink="http://schemas.microsoft.com/office/drawing/2016/ink" xmlns:am3d="http://schemas.microsoft.com/office/drawing/2017/model3d" xmlns:o="urn:schemas-microsoft-com:office:office" xmlns:r="http://schemas.openxmlformats.org/officeDocument/2006/relationships" xmlns:m="http://schemas.openxmlformats.org/officeDocument/2006/math" xmlns:v="urn:schemas-microsoft-com:vml" xmlns:wp14="http://schemas.microsoft.com/office/word/2010/wordprocessingDrawing" xmlns:wp="http://schemas.openxmlformats.org/drawingml/2006/wordprocessingDrawing" xmlns:w10="urn:schemas-microsoft-com:office:word" xmlns:w="http://schemas.openxmlformats.org/wordprocessingml/2006/main" xmlns:w14="http://schemas.microsoft.com/office/word/2010/wordml" xmlns:w15="http://schemas.microsoft.com/office/word/2012/wordml" xmlns:w16cex="http://schemas.microsoft.com/office/word/2018/wordml/cex" xmlns:w16cid="http://schemas.microsoft.com/office/word/2016/wordml/cid" xmlns:w16="http://schemas.microsoft.com/office/word/2018/wordml" xmlns:w16sdtdh="http://schemas.microsoft.com/office/word/2020/wordml/sdtdatahash" xmlns:w16se="http://schemas.microsoft.com/office/word/2015/wordml/symex" xmlns:wpg="http://schemas.microsoft.com/office/word/2010/wordprocessingGroup" xmlns:wpi="http://schemas.microsoft.com/office/word/2010/wordprocessingInk" xmlns:wne="http://schemas.microsoft.com/office/word/2006/wordml" xmlns:wps="http://schemas.microsoft.com/office/word/2010/wordprocessingShape" mc:Ignorable="w14 w15 w16se w16cid w16 w16cex w16sdtdh wp14">
   <w:abstractNum w:abstractNumId="0" w15:restartNumberingAfterBreak="0">
     <w:nsid w:val="024958AF"/>
     <w:multiLevelType w:val="hybridMultilevel"/>
@@ -14537,7 +14590,7 @@
 </file>
 
 <file path=word/styles.xml><?xml version="1.0" encoding="utf-8"?>
-<w:styles xmlns:mc="http://schemas.openxmlformats.org/markup-compatibility/2006" xmlns:r="http://schemas.openxmlformats.org/officeDocument/2006/relationships" xmlns:w="http://schemas.openxmlformats.org/wordprocessingml/2006/main" xmlns:w14="http://schemas.microsoft.com/office/word/2010/wordml" xmlns:w15="http://schemas.microsoft.com/office/word/2012/wordml" xmlns:w16cex="http://schemas.microsoft.com/office/word/2018/wordml/cex" xmlns:w16cid="http://schemas.microsoft.com/office/word/2016/wordml/cid" xmlns:w16="http://schemas.microsoft.com/office/word/2018/wordml" xmlns:w16se="http://schemas.microsoft.com/office/word/2015/wordml/symex" mc:Ignorable="w14 w15 w16se w16cid w16 w16cex">
+<w:styles xmlns:mc="http://schemas.openxmlformats.org/markup-compatibility/2006" xmlns:r="http://schemas.openxmlformats.org/officeDocument/2006/relationships" xmlns:w="http://schemas.openxmlformats.org/wordprocessingml/2006/main" xmlns:w14="http://schemas.microsoft.com/office/word/2010/wordml" xmlns:w15="http://schemas.microsoft.com/office/word/2012/wordml" xmlns:w16cex="http://schemas.microsoft.com/office/word/2018/wordml/cex" xmlns:w16cid="http://schemas.microsoft.com/office/word/2016/wordml/cid" xmlns:w16="http://schemas.microsoft.com/office/word/2018/wordml" xmlns:w16sdtdh="http://schemas.microsoft.com/office/word/2020/wordml/sdtdatahash" xmlns:w16se="http://schemas.microsoft.com/office/word/2015/wordml/symex" mc:Ignorable="w14 w15 w16se w16cid w16 w16cex w16sdtdh">
   <w:docDefaults>
     <w:rPrDefault>
       <w:rPr>
@@ -15727,6 +15780,17 @@
       <w:shd w:val="clear" w:color="auto" w:fill="E1DFDD"/>
     </w:rPr>
   </w:style>
+  <w:style w:type="character" w:styleId="SubtleEmphasis">
+    <w:name w:val="Subtle Emphasis"/>
+    <w:basedOn w:val="DefaultParagraphFont"/>
+    <w:uiPriority w:val="19"/>
+    <w:qFormat/>
+    <w:rPr>
+      <w:i/>
+      <w:iCs/>
+      <w:color w:val="404040" w:themeColor="text1" w:themeTint="BF"/>
+    </w:rPr>
+  </w:style>
 </w:styles>
 </file>
 

</xml_diff>

<commit_message>
Još malo uvoda i sadržaj.
</commit_message>
<xml_diff>
--- a/Thesis/Razvoj rješenja za predviđanje broja osoba u prostoriji.docx
+++ b/Thesis/Razvoj rješenja za predviđanje broja osoba u prostoriji.docx
@@ -1424,7 +1424,7 @@
             </w:rPr>
             <w:fldChar w:fldCharType="separate"/>
           </w:r>
-          <w:hyperlink w:anchor="_Toc64317729" w:history="1">
+          <w:hyperlink w:anchor="_Toc99218687" w:history="1">
             <w:r>
               <w:rPr>
                 <w:rStyle w:val="Hyperlink"/>
@@ -1449,7 +1449,7 @@
                 <w:noProof/>
                 <w:lang w:val="sr-Cyrl-BA"/>
               </w:rPr>
-              <w:t>УВОД</w:t>
+              <w:t>Увод</w:t>
             </w:r>
             <w:r>
               <w:rPr>
@@ -1470,7 +1470,7 @@
                 <w:noProof/>
                 <w:webHidden/>
               </w:rPr>
-              <w:instrText xml:space="preserve"> PAGEREF _Toc64317729 \h </w:instrText>
+              <w:instrText xml:space="preserve"> PAGEREF _Toc99218687 \h </w:instrText>
             </w:r>
             <w:r>
               <w:rPr>
@@ -1514,7 +1514,7 @@
               <w:lang w:val="en-US"/>
             </w:rPr>
           </w:pPr>
-          <w:hyperlink w:anchor="_Toc64317730" w:history="1">
+          <w:hyperlink w:anchor="_Toc99218688" w:history="1">
             <w:r>
               <w:rPr>
                 <w:rStyle w:val="Hyperlink"/>
@@ -1560,7 +1560,7 @@
                 <w:noProof/>
                 <w:webHidden/>
               </w:rPr>
-              <w:instrText xml:space="preserve"> PAGEREF _Toc64317730 \h </w:instrText>
+              <w:instrText xml:space="preserve"> PAGEREF _Toc99218688 \h </w:instrText>
             </w:r>
             <w:r>
               <w:rPr>
@@ -1604,7 +1604,7 @@
               <w:lang w:val="en-US"/>
             </w:rPr>
           </w:pPr>
-          <w:hyperlink w:anchor="_Toc64317731" w:history="1">
+          <w:hyperlink w:anchor="_Toc99218689" w:history="1">
             <w:r>
               <w:rPr>
                 <w:rStyle w:val="Hyperlink"/>
@@ -1650,7 +1650,7 @@
                 <w:noProof/>
                 <w:webHidden/>
               </w:rPr>
-              <w:instrText xml:space="preserve"> PAGEREF _Toc64317731 \h </w:instrText>
+              <w:instrText xml:space="preserve"> PAGEREF _Toc99218689 \h </w:instrText>
             </w:r>
             <w:r>
               <w:rPr>
@@ -1694,7 +1694,7 @@
               <w:lang w:val="en-US"/>
             </w:rPr>
           </w:pPr>
-          <w:hyperlink w:anchor="_Toc64317732" w:history="1">
+          <w:hyperlink w:anchor="_Toc99218690" w:history="1">
             <w:r>
               <w:rPr>
                 <w:rStyle w:val="Hyperlink"/>
@@ -1738,7 +1738,7 @@
                 <w:noProof/>
                 <w:webHidden/>
               </w:rPr>
-              <w:instrText xml:space="preserve"> PAGEREF _Toc64317732 \h </w:instrText>
+              <w:instrText xml:space="preserve"> PAGEREF _Toc99218690 \h </w:instrText>
             </w:r>
             <w:r>
               <w:rPr>
@@ -1782,7 +1782,7 @@
               <w:lang w:val="en-US"/>
             </w:rPr>
           </w:pPr>
-          <w:hyperlink w:anchor="_Toc64317733" w:history="1">
+          <w:hyperlink w:anchor="_Toc99218691" w:history="1">
             <w:r>
               <w:rPr>
                 <w:rStyle w:val="Hyperlink"/>
@@ -1826,7 +1826,7 @@
                 <w:noProof/>
                 <w:webHidden/>
               </w:rPr>
-              <w:instrText xml:space="preserve"> PAGEREF _Toc64317733 \h </w:instrText>
+              <w:instrText xml:space="preserve"> PAGEREF _Toc99218691 \h </w:instrText>
             </w:r>
             <w:r>
               <w:rPr>
@@ -1846,7 +1846,7 @@
                 <w:noProof/>
                 <w:webHidden/>
               </w:rPr>
-              <w:t>3</w:t>
+              <w:t>4</w:t>
             </w:r>
             <w:r>
               <w:rPr>
@@ -1870,7 +1870,7 @@
               <w:lang w:val="en-US"/>
             </w:rPr>
           </w:pPr>
-          <w:hyperlink w:anchor="_Toc64317734" w:history="1">
+          <w:hyperlink w:anchor="_Toc99218692" w:history="1">
             <w:r>
               <w:rPr>
                 <w:rStyle w:val="Hyperlink"/>
@@ -1916,7 +1916,7 @@
                 <w:noProof/>
                 <w:webHidden/>
               </w:rPr>
-              <w:instrText xml:space="preserve"> PAGEREF _Toc64317734 \h </w:instrText>
+              <w:instrText xml:space="preserve"> PAGEREF _Toc99218692 \h </w:instrText>
             </w:r>
             <w:r>
               <w:rPr>
@@ -1936,7 +1936,185 @@
                 <w:noProof/>
                 <w:webHidden/>
               </w:rPr>
-              <w:t>3</w:t>
+              <w:t>5</w:t>
+            </w:r>
+            <w:r>
+              <w:rPr>
+                <w:noProof/>
+                <w:webHidden/>
+              </w:rPr>
+              <w:fldChar w:fldCharType="end"/>
+            </w:r>
+          </w:hyperlink>
+        </w:p>
+        <w:p>
+          <w:pPr>
+            <w:pStyle w:val="TOC3"/>
+            <w:tabs>
+              <w:tab w:val="left" w:pos="1320"/>
+              <w:tab w:val="right" w:leader="dot" w:pos="9350"/>
+            </w:tabs>
+            <w:rPr>
+              <w:rFonts w:asciiTheme="minorHAnsi" w:eastAsiaTheme="minorEastAsia" w:hAnsiTheme="minorHAnsi" w:cstheme="minorBidi"/>
+              <w:noProof/>
+              <w:lang w:val="en-US"/>
+            </w:rPr>
+          </w:pPr>
+          <w:hyperlink w:anchor="_Toc99218693" w:history="1">
+            <w:r>
+              <w:rPr>
+                <w:rStyle w:val="Hyperlink"/>
+                <w:noProof/>
+                <w:lang w:val="sr-Cyrl-BA"/>
+              </w:rPr>
+              <w:t>2.2.1.</w:t>
+            </w:r>
+            <w:r>
+              <w:rPr>
+                <w:rFonts w:asciiTheme="minorHAnsi" w:eastAsiaTheme="minorEastAsia" w:hAnsiTheme="minorHAnsi" w:cstheme="minorBidi"/>
+                <w:noProof/>
+                <w:lang w:val="en-US"/>
+              </w:rPr>
+              <w:tab/>
+            </w:r>
+            <w:r>
+              <w:rPr>
+                <w:rStyle w:val="Hyperlink"/>
+                <w:noProof/>
+                <w:lang w:val="sr-Cyrl-BA"/>
+              </w:rPr>
+              <w:t>Учење уз подстицај</w:t>
+            </w:r>
+            <w:r>
+              <w:rPr>
+                <w:noProof/>
+                <w:webHidden/>
+              </w:rPr>
+              <w:tab/>
+            </w:r>
+            <w:r>
+              <w:rPr>
+                <w:noProof/>
+                <w:webHidden/>
+              </w:rPr>
+              <w:fldChar w:fldCharType="begin"/>
+            </w:r>
+            <w:r>
+              <w:rPr>
+                <w:noProof/>
+                <w:webHidden/>
+              </w:rPr>
+              <w:instrText xml:space="preserve"> PAGEREF _Toc99218693 \h </w:instrText>
+            </w:r>
+            <w:r>
+              <w:rPr>
+                <w:noProof/>
+                <w:webHidden/>
+              </w:rPr>
+            </w:r>
+            <w:r>
+              <w:rPr>
+                <w:noProof/>
+                <w:webHidden/>
+              </w:rPr>
+              <w:fldChar w:fldCharType="separate"/>
+            </w:r>
+            <w:r>
+              <w:rPr>
+                <w:noProof/>
+                <w:webHidden/>
+              </w:rPr>
+              <w:t>5</w:t>
+            </w:r>
+            <w:r>
+              <w:rPr>
+                <w:noProof/>
+                <w:webHidden/>
+              </w:rPr>
+              <w:fldChar w:fldCharType="end"/>
+            </w:r>
+          </w:hyperlink>
+        </w:p>
+        <w:p>
+          <w:pPr>
+            <w:pStyle w:val="TOC1"/>
+            <w:tabs>
+              <w:tab w:val="left" w:pos="440"/>
+              <w:tab w:val="right" w:leader="dot" w:pos="9350"/>
+            </w:tabs>
+            <w:rPr>
+              <w:rFonts w:asciiTheme="minorHAnsi" w:eastAsiaTheme="minorEastAsia" w:hAnsiTheme="minorHAnsi" w:cstheme="minorBidi"/>
+              <w:noProof/>
+              <w:lang w:val="en-US"/>
+            </w:rPr>
+          </w:pPr>
+          <w:hyperlink w:anchor="_Toc99218694" w:history="1">
+            <w:r>
+              <w:rPr>
+                <w:rStyle w:val="Hyperlink"/>
+                <w:rFonts w:cs="Times New Roman"/>
+                <w:noProof/>
+                <w:lang w:val="sr-Cyrl-BA"/>
+              </w:rPr>
+              <w:t>3.</w:t>
+            </w:r>
+            <w:r>
+              <w:rPr>
+                <w:rFonts w:asciiTheme="minorHAnsi" w:eastAsiaTheme="minorEastAsia" w:hAnsiTheme="minorHAnsi" w:cstheme="minorBidi"/>
+                <w:noProof/>
+                <w:lang w:val="en-US"/>
+              </w:rPr>
+              <w:tab/>
+            </w:r>
+            <w:r>
+              <w:rPr>
+                <w:rStyle w:val="Hyperlink"/>
+                <w:rFonts w:cs="Times New Roman"/>
+                <w:noProof/>
+                <w:lang w:val="sr-Cyrl-BA"/>
+              </w:rPr>
+              <w:t>Процес машинског учења</w:t>
+            </w:r>
+            <w:r>
+              <w:rPr>
+                <w:noProof/>
+                <w:webHidden/>
+              </w:rPr>
+              <w:tab/>
+            </w:r>
+            <w:r>
+              <w:rPr>
+                <w:noProof/>
+                <w:webHidden/>
+              </w:rPr>
+              <w:fldChar w:fldCharType="begin"/>
+            </w:r>
+            <w:r>
+              <w:rPr>
+                <w:noProof/>
+                <w:webHidden/>
+              </w:rPr>
+              <w:instrText xml:space="preserve"> PAGEREF _Toc99218694 \h </w:instrText>
+            </w:r>
+            <w:r>
+              <w:rPr>
+                <w:noProof/>
+                <w:webHidden/>
+              </w:rPr>
+            </w:r>
+            <w:r>
+              <w:rPr>
+                <w:noProof/>
+                <w:webHidden/>
+              </w:rPr>
+              <w:fldChar w:fldCharType="separate"/>
+            </w:r>
+            <w:r>
+              <w:rPr>
+                <w:noProof/>
+                <w:webHidden/>
+              </w:rPr>
+              <w:t>6</w:t>
             </w:r>
             <w:r>
               <w:rPr>
@@ -1960,7 +2138,7 @@
               <w:lang w:val="en-US"/>
             </w:rPr>
           </w:pPr>
-          <w:hyperlink w:anchor="_Toc64317735" w:history="1">
+          <w:hyperlink w:anchor="_Toc99218695" w:history="1">
             <w:r>
               <w:rPr>
                 <w:rStyle w:val="Hyperlink"/>
@@ -1968,7 +2146,7 @@
                 <w:noProof/>
                 <w:lang w:val="sr-Cyrl-BA"/>
               </w:rPr>
-              <w:t>2.3.</w:t>
+              <w:t>3.1.</w:t>
             </w:r>
             <w:r>
               <w:rPr>
@@ -1985,7 +2163,7 @@
                 <w:noProof/>
                 <w:lang w:val="sr-Cyrl-BA"/>
               </w:rPr>
-              <w:t>Учење уз подстицај</w:t>
+              <w:t>Прикупљање података</w:t>
             </w:r>
             <w:r>
               <w:rPr>
@@ -2006,7 +2184,7 @@
                 <w:noProof/>
                 <w:webHidden/>
               </w:rPr>
-              <w:instrText xml:space="preserve"> PAGEREF _Toc64317735 \h </w:instrText>
+              <w:instrText xml:space="preserve"> PAGEREF _Toc99218695 \h </w:instrText>
             </w:r>
             <w:r>
               <w:rPr>
@@ -2026,7 +2204,637 @@
                 <w:noProof/>
                 <w:webHidden/>
               </w:rPr>
-              <w:t>3</w:t>
+              <w:t>6</w:t>
+            </w:r>
+            <w:r>
+              <w:rPr>
+                <w:noProof/>
+                <w:webHidden/>
+              </w:rPr>
+              <w:fldChar w:fldCharType="end"/>
+            </w:r>
+          </w:hyperlink>
+        </w:p>
+        <w:p>
+          <w:pPr>
+            <w:pStyle w:val="TOC2"/>
+            <w:tabs>
+              <w:tab w:val="left" w:pos="880"/>
+              <w:tab w:val="right" w:leader="dot" w:pos="9350"/>
+            </w:tabs>
+            <w:rPr>
+              <w:rFonts w:asciiTheme="minorHAnsi" w:eastAsiaTheme="minorEastAsia" w:hAnsiTheme="minorHAnsi" w:cstheme="minorBidi"/>
+              <w:noProof/>
+              <w:lang w:val="en-US"/>
+            </w:rPr>
+          </w:pPr>
+          <w:hyperlink w:anchor="_Toc99218696" w:history="1">
+            <w:r>
+              <w:rPr>
+                <w:rStyle w:val="Hyperlink"/>
+                <w:rFonts w:cs="Times New Roman"/>
+                <w:noProof/>
+                <w:lang w:val="sr-Cyrl-BA"/>
+              </w:rPr>
+              <w:t>3.2.</w:t>
+            </w:r>
+            <w:r>
+              <w:rPr>
+                <w:rFonts w:asciiTheme="minorHAnsi" w:eastAsiaTheme="minorEastAsia" w:hAnsiTheme="minorHAnsi" w:cstheme="minorBidi"/>
+                <w:noProof/>
+                <w:lang w:val="en-US"/>
+              </w:rPr>
+              <w:tab/>
+            </w:r>
+            <w:r>
+              <w:rPr>
+                <w:rStyle w:val="Hyperlink"/>
+                <w:rFonts w:cs="Times New Roman"/>
+                <w:noProof/>
+                <w:lang w:val="sr-Cyrl-BA"/>
+              </w:rPr>
+              <w:t>Припрема података</w:t>
+            </w:r>
+            <w:r>
+              <w:rPr>
+                <w:noProof/>
+                <w:webHidden/>
+              </w:rPr>
+              <w:tab/>
+            </w:r>
+            <w:r>
+              <w:rPr>
+                <w:noProof/>
+                <w:webHidden/>
+              </w:rPr>
+              <w:fldChar w:fldCharType="begin"/>
+            </w:r>
+            <w:r>
+              <w:rPr>
+                <w:noProof/>
+                <w:webHidden/>
+              </w:rPr>
+              <w:instrText xml:space="preserve"> PAGEREF _Toc99218696 \h </w:instrText>
+            </w:r>
+            <w:r>
+              <w:rPr>
+                <w:noProof/>
+                <w:webHidden/>
+              </w:rPr>
+            </w:r>
+            <w:r>
+              <w:rPr>
+                <w:noProof/>
+                <w:webHidden/>
+              </w:rPr>
+              <w:fldChar w:fldCharType="separate"/>
+            </w:r>
+            <w:r>
+              <w:rPr>
+                <w:noProof/>
+                <w:webHidden/>
+              </w:rPr>
+              <w:t>6</w:t>
+            </w:r>
+            <w:r>
+              <w:rPr>
+                <w:noProof/>
+                <w:webHidden/>
+              </w:rPr>
+              <w:fldChar w:fldCharType="end"/>
+            </w:r>
+          </w:hyperlink>
+        </w:p>
+        <w:p>
+          <w:pPr>
+            <w:pStyle w:val="TOC2"/>
+            <w:tabs>
+              <w:tab w:val="left" w:pos="880"/>
+              <w:tab w:val="right" w:leader="dot" w:pos="9350"/>
+            </w:tabs>
+            <w:rPr>
+              <w:rFonts w:asciiTheme="minorHAnsi" w:eastAsiaTheme="minorEastAsia" w:hAnsiTheme="minorHAnsi" w:cstheme="minorBidi"/>
+              <w:noProof/>
+              <w:lang w:val="en-US"/>
+            </w:rPr>
+          </w:pPr>
+          <w:hyperlink w:anchor="_Toc99218697" w:history="1">
+            <w:r>
+              <w:rPr>
+                <w:rStyle w:val="Hyperlink"/>
+                <w:rFonts w:cs="Times New Roman"/>
+                <w:noProof/>
+                <w:lang w:val="sr-Cyrl-BA"/>
+              </w:rPr>
+              <w:t>3.3.</w:t>
+            </w:r>
+            <w:r>
+              <w:rPr>
+                <w:rFonts w:asciiTheme="minorHAnsi" w:eastAsiaTheme="minorEastAsia" w:hAnsiTheme="minorHAnsi" w:cstheme="minorBidi"/>
+                <w:noProof/>
+                <w:lang w:val="en-US"/>
+              </w:rPr>
+              <w:tab/>
+            </w:r>
+            <w:r>
+              <w:rPr>
+                <w:rStyle w:val="Hyperlink"/>
+                <w:rFonts w:cs="Times New Roman"/>
+                <w:noProof/>
+                <w:lang w:val="sr-Cyrl-BA"/>
+              </w:rPr>
+              <w:t>Анализа података</w:t>
+            </w:r>
+            <w:r>
+              <w:rPr>
+                <w:noProof/>
+                <w:webHidden/>
+              </w:rPr>
+              <w:tab/>
+            </w:r>
+            <w:r>
+              <w:rPr>
+                <w:noProof/>
+                <w:webHidden/>
+              </w:rPr>
+              <w:fldChar w:fldCharType="begin"/>
+            </w:r>
+            <w:r>
+              <w:rPr>
+                <w:noProof/>
+                <w:webHidden/>
+              </w:rPr>
+              <w:instrText xml:space="preserve"> PAGEREF _Toc99218697 \h </w:instrText>
+            </w:r>
+            <w:r>
+              <w:rPr>
+                <w:noProof/>
+                <w:webHidden/>
+              </w:rPr>
+            </w:r>
+            <w:r>
+              <w:rPr>
+                <w:noProof/>
+                <w:webHidden/>
+              </w:rPr>
+              <w:fldChar w:fldCharType="separate"/>
+            </w:r>
+            <w:r>
+              <w:rPr>
+                <w:noProof/>
+                <w:webHidden/>
+              </w:rPr>
+              <w:t>6</w:t>
+            </w:r>
+            <w:r>
+              <w:rPr>
+                <w:noProof/>
+                <w:webHidden/>
+              </w:rPr>
+              <w:fldChar w:fldCharType="end"/>
+            </w:r>
+          </w:hyperlink>
+        </w:p>
+        <w:p>
+          <w:pPr>
+            <w:pStyle w:val="TOC2"/>
+            <w:tabs>
+              <w:tab w:val="left" w:pos="880"/>
+              <w:tab w:val="right" w:leader="dot" w:pos="9350"/>
+            </w:tabs>
+            <w:rPr>
+              <w:rFonts w:asciiTheme="minorHAnsi" w:eastAsiaTheme="minorEastAsia" w:hAnsiTheme="minorHAnsi" w:cstheme="minorBidi"/>
+              <w:noProof/>
+              <w:lang w:val="en-US"/>
+            </w:rPr>
+          </w:pPr>
+          <w:hyperlink w:anchor="_Toc99218698" w:history="1">
+            <w:r>
+              <w:rPr>
+                <w:rStyle w:val="Hyperlink"/>
+                <w:rFonts w:cs="Times New Roman"/>
+                <w:noProof/>
+                <w:lang w:val="sr-Cyrl-BA"/>
+              </w:rPr>
+              <w:t>3.4.</w:t>
+            </w:r>
+            <w:r>
+              <w:rPr>
+                <w:rFonts w:asciiTheme="minorHAnsi" w:eastAsiaTheme="minorEastAsia" w:hAnsiTheme="minorHAnsi" w:cstheme="minorBidi"/>
+                <w:noProof/>
+                <w:lang w:val="en-US"/>
+              </w:rPr>
+              <w:tab/>
+            </w:r>
+            <w:r>
+              <w:rPr>
+                <w:rStyle w:val="Hyperlink"/>
+                <w:rFonts w:cs="Times New Roman"/>
+                <w:noProof/>
+                <w:lang w:val="sr-Cyrl-BA"/>
+              </w:rPr>
+              <w:t>Избор алгоритма</w:t>
+            </w:r>
+            <w:r>
+              <w:rPr>
+                <w:noProof/>
+                <w:webHidden/>
+              </w:rPr>
+              <w:tab/>
+            </w:r>
+            <w:r>
+              <w:rPr>
+                <w:noProof/>
+                <w:webHidden/>
+              </w:rPr>
+              <w:fldChar w:fldCharType="begin"/>
+            </w:r>
+            <w:r>
+              <w:rPr>
+                <w:noProof/>
+                <w:webHidden/>
+              </w:rPr>
+              <w:instrText xml:space="preserve"> PAGEREF _Toc99218698 \h </w:instrText>
+            </w:r>
+            <w:r>
+              <w:rPr>
+                <w:noProof/>
+                <w:webHidden/>
+              </w:rPr>
+            </w:r>
+            <w:r>
+              <w:rPr>
+                <w:noProof/>
+                <w:webHidden/>
+              </w:rPr>
+              <w:fldChar w:fldCharType="separate"/>
+            </w:r>
+            <w:r>
+              <w:rPr>
+                <w:noProof/>
+                <w:webHidden/>
+              </w:rPr>
+              <w:t>6</w:t>
+            </w:r>
+            <w:r>
+              <w:rPr>
+                <w:noProof/>
+                <w:webHidden/>
+              </w:rPr>
+              <w:fldChar w:fldCharType="end"/>
+            </w:r>
+          </w:hyperlink>
+        </w:p>
+        <w:p>
+          <w:pPr>
+            <w:pStyle w:val="TOC2"/>
+            <w:tabs>
+              <w:tab w:val="left" w:pos="880"/>
+              <w:tab w:val="right" w:leader="dot" w:pos="9350"/>
+            </w:tabs>
+            <w:rPr>
+              <w:rFonts w:asciiTheme="minorHAnsi" w:eastAsiaTheme="minorEastAsia" w:hAnsiTheme="minorHAnsi" w:cstheme="minorBidi"/>
+              <w:noProof/>
+              <w:lang w:val="en-US"/>
+            </w:rPr>
+          </w:pPr>
+          <w:hyperlink w:anchor="_Toc99218699" w:history="1">
+            <w:r>
+              <w:rPr>
+                <w:rStyle w:val="Hyperlink"/>
+                <w:rFonts w:cs="Times New Roman"/>
+                <w:noProof/>
+                <w:lang w:val="sr-Cyrl-BA"/>
+              </w:rPr>
+              <w:t>3.5.</w:t>
+            </w:r>
+            <w:r>
+              <w:rPr>
+                <w:rFonts w:asciiTheme="minorHAnsi" w:eastAsiaTheme="minorEastAsia" w:hAnsiTheme="minorHAnsi" w:cstheme="minorBidi"/>
+                <w:noProof/>
+                <w:lang w:val="en-US"/>
+              </w:rPr>
+              <w:tab/>
+            </w:r>
+            <w:r>
+              <w:rPr>
+                <w:rStyle w:val="Hyperlink"/>
+                <w:rFonts w:cs="Times New Roman"/>
+                <w:noProof/>
+                <w:lang w:val="sr-Cyrl-BA"/>
+              </w:rPr>
+              <w:t>Обучавање модела</w:t>
+            </w:r>
+            <w:r>
+              <w:rPr>
+                <w:noProof/>
+                <w:webHidden/>
+              </w:rPr>
+              <w:tab/>
+            </w:r>
+            <w:r>
+              <w:rPr>
+                <w:noProof/>
+                <w:webHidden/>
+              </w:rPr>
+              <w:fldChar w:fldCharType="begin"/>
+            </w:r>
+            <w:r>
+              <w:rPr>
+                <w:noProof/>
+                <w:webHidden/>
+              </w:rPr>
+              <w:instrText xml:space="preserve"> PAGEREF _Toc99218699 \h </w:instrText>
+            </w:r>
+            <w:r>
+              <w:rPr>
+                <w:noProof/>
+                <w:webHidden/>
+              </w:rPr>
+            </w:r>
+            <w:r>
+              <w:rPr>
+                <w:noProof/>
+                <w:webHidden/>
+              </w:rPr>
+              <w:fldChar w:fldCharType="separate"/>
+            </w:r>
+            <w:r>
+              <w:rPr>
+                <w:noProof/>
+                <w:webHidden/>
+              </w:rPr>
+              <w:t>6</w:t>
+            </w:r>
+            <w:r>
+              <w:rPr>
+                <w:noProof/>
+                <w:webHidden/>
+              </w:rPr>
+              <w:fldChar w:fldCharType="end"/>
+            </w:r>
+          </w:hyperlink>
+        </w:p>
+        <w:p>
+          <w:pPr>
+            <w:pStyle w:val="TOC2"/>
+            <w:tabs>
+              <w:tab w:val="left" w:pos="880"/>
+              <w:tab w:val="right" w:leader="dot" w:pos="9350"/>
+            </w:tabs>
+            <w:rPr>
+              <w:rFonts w:asciiTheme="minorHAnsi" w:eastAsiaTheme="minorEastAsia" w:hAnsiTheme="minorHAnsi" w:cstheme="minorBidi"/>
+              <w:noProof/>
+              <w:lang w:val="en-US"/>
+            </w:rPr>
+          </w:pPr>
+          <w:hyperlink w:anchor="_Toc99218700" w:history="1">
+            <w:r>
+              <w:rPr>
+                <w:rStyle w:val="Hyperlink"/>
+                <w:rFonts w:cs="Times New Roman"/>
+                <w:noProof/>
+                <w:lang w:val="sr-Cyrl-BA"/>
+              </w:rPr>
+              <w:t>3.6.</w:t>
+            </w:r>
+            <w:r>
+              <w:rPr>
+                <w:rFonts w:asciiTheme="minorHAnsi" w:eastAsiaTheme="minorEastAsia" w:hAnsiTheme="minorHAnsi" w:cstheme="minorBidi"/>
+                <w:noProof/>
+                <w:lang w:val="en-US"/>
+              </w:rPr>
+              <w:tab/>
+            </w:r>
+            <w:r>
+              <w:rPr>
+                <w:rStyle w:val="Hyperlink"/>
+                <w:rFonts w:cs="Times New Roman"/>
+                <w:noProof/>
+                <w:lang w:val="sr-Cyrl-BA"/>
+              </w:rPr>
+              <w:t>Оцјењивање модела</w:t>
+            </w:r>
+            <w:r>
+              <w:rPr>
+                <w:noProof/>
+                <w:webHidden/>
+              </w:rPr>
+              <w:tab/>
+            </w:r>
+            <w:r>
+              <w:rPr>
+                <w:noProof/>
+                <w:webHidden/>
+              </w:rPr>
+              <w:fldChar w:fldCharType="begin"/>
+            </w:r>
+            <w:r>
+              <w:rPr>
+                <w:noProof/>
+                <w:webHidden/>
+              </w:rPr>
+              <w:instrText xml:space="preserve"> PAGEREF _Toc99218700 \h </w:instrText>
+            </w:r>
+            <w:r>
+              <w:rPr>
+                <w:noProof/>
+                <w:webHidden/>
+              </w:rPr>
+            </w:r>
+            <w:r>
+              <w:rPr>
+                <w:noProof/>
+                <w:webHidden/>
+              </w:rPr>
+              <w:fldChar w:fldCharType="separate"/>
+            </w:r>
+            <w:r>
+              <w:rPr>
+                <w:noProof/>
+                <w:webHidden/>
+              </w:rPr>
+              <w:t>6</w:t>
+            </w:r>
+            <w:r>
+              <w:rPr>
+                <w:noProof/>
+                <w:webHidden/>
+              </w:rPr>
+              <w:fldChar w:fldCharType="end"/>
+            </w:r>
+          </w:hyperlink>
+        </w:p>
+        <w:p>
+          <w:pPr>
+            <w:pStyle w:val="TOC2"/>
+            <w:tabs>
+              <w:tab w:val="left" w:pos="880"/>
+              <w:tab w:val="right" w:leader="dot" w:pos="9350"/>
+            </w:tabs>
+            <w:rPr>
+              <w:rFonts w:asciiTheme="minorHAnsi" w:eastAsiaTheme="minorEastAsia" w:hAnsiTheme="minorHAnsi" w:cstheme="minorBidi"/>
+              <w:noProof/>
+              <w:lang w:val="en-US"/>
+            </w:rPr>
+          </w:pPr>
+          <w:hyperlink w:anchor="_Toc99218701" w:history="1">
+            <w:r>
+              <w:rPr>
+                <w:rStyle w:val="Hyperlink"/>
+                <w:rFonts w:cs="Times New Roman"/>
+                <w:noProof/>
+                <w:lang w:val="sr-Cyrl-BA"/>
+              </w:rPr>
+              <w:t>3.7.</w:t>
+            </w:r>
+            <w:r>
+              <w:rPr>
+                <w:rFonts w:asciiTheme="minorHAnsi" w:eastAsiaTheme="minorEastAsia" w:hAnsiTheme="minorHAnsi" w:cstheme="minorBidi"/>
+                <w:noProof/>
+                <w:lang w:val="en-US"/>
+              </w:rPr>
+              <w:tab/>
+            </w:r>
+            <w:r>
+              <w:rPr>
+                <w:rStyle w:val="Hyperlink"/>
+                <w:rFonts w:cs="Times New Roman"/>
+                <w:noProof/>
+                <w:lang w:val="sr-Cyrl-BA"/>
+              </w:rPr>
+              <w:t>Тестирање модела</w:t>
+            </w:r>
+            <w:r>
+              <w:rPr>
+                <w:noProof/>
+                <w:webHidden/>
+              </w:rPr>
+              <w:tab/>
+            </w:r>
+            <w:r>
+              <w:rPr>
+                <w:noProof/>
+                <w:webHidden/>
+              </w:rPr>
+              <w:fldChar w:fldCharType="begin"/>
+            </w:r>
+            <w:r>
+              <w:rPr>
+                <w:noProof/>
+                <w:webHidden/>
+              </w:rPr>
+              <w:instrText xml:space="preserve"> PAGEREF _Toc99218701 \h </w:instrText>
+            </w:r>
+            <w:r>
+              <w:rPr>
+                <w:noProof/>
+                <w:webHidden/>
+              </w:rPr>
+            </w:r>
+            <w:r>
+              <w:rPr>
+                <w:noProof/>
+                <w:webHidden/>
+              </w:rPr>
+              <w:fldChar w:fldCharType="separate"/>
+            </w:r>
+            <w:r>
+              <w:rPr>
+                <w:noProof/>
+                <w:webHidden/>
+              </w:rPr>
+              <w:t>6</w:t>
+            </w:r>
+            <w:r>
+              <w:rPr>
+                <w:noProof/>
+                <w:webHidden/>
+              </w:rPr>
+              <w:fldChar w:fldCharType="end"/>
+            </w:r>
+          </w:hyperlink>
+        </w:p>
+        <w:p>
+          <w:pPr>
+            <w:pStyle w:val="TOC2"/>
+            <w:tabs>
+              <w:tab w:val="left" w:pos="880"/>
+              <w:tab w:val="right" w:leader="dot" w:pos="9350"/>
+            </w:tabs>
+            <w:rPr>
+              <w:rFonts w:asciiTheme="minorHAnsi" w:eastAsiaTheme="minorEastAsia" w:hAnsiTheme="minorHAnsi" w:cstheme="minorBidi"/>
+              <w:noProof/>
+              <w:lang w:val="en-US"/>
+            </w:rPr>
+          </w:pPr>
+          <w:hyperlink w:anchor="_Toc99218702" w:history="1">
+            <w:r>
+              <w:rPr>
+                <w:rStyle w:val="Hyperlink"/>
+                <w:rFonts w:cs="Times New Roman"/>
+                <w:noProof/>
+                <w:lang w:val="sr-Cyrl-BA"/>
+              </w:rPr>
+              <w:t>3.8.</w:t>
+            </w:r>
+            <w:r>
+              <w:rPr>
+                <w:rFonts w:asciiTheme="minorHAnsi" w:eastAsiaTheme="minorEastAsia" w:hAnsiTheme="minorHAnsi" w:cstheme="minorBidi"/>
+                <w:noProof/>
+                <w:lang w:val="en-US"/>
+              </w:rPr>
+              <w:tab/>
+            </w:r>
+            <w:r>
+              <w:rPr>
+                <w:rStyle w:val="Hyperlink"/>
+                <w:rFonts w:cs="Times New Roman"/>
+                <w:noProof/>
+                <w:lang w:val="sr-Cyrl-BA"/>
+              </w:rPr>
+              <w:t>Примјена модела</w:t>
+            </w:r>
+            <w:r>
+              <w:rPr>
+                <w:noProof/>
+                <w:webHidden/>
+              </w:rPr>
+              <w:tab/>
+            </w:r>
+            <w:r>
+              <w:rPr>
+                <w:noProof/>
+                <w:webHidden/>
+              </w:rPr>
+              <w:fldChar w:fldCharType="begin"/>
+            </w:r>
+            <w:r>
+              <w:rPr>
+                <w:noProof/>
+                <w:webHidden/>
+              </w:rPr>
+              <w:instrText xml:space="preserve"> PAGEREF _Toc99218702 \h </w:instrText>
+            </w:r>
+            <w:r>
+              <w:rPr>
+                <w:noProof/>
+                <w:webHidden/>
+              </w:rPr>
+            </w:r>
+            <w:r>
+              <w:rPr>
+                <w:noProof/>
+                <w:webHidden/>
+              </w:rPr>
+              <w:fldChar w:fldCharType="separate"/>
+            </w:r>
+            <w:r>
+              <w:rPr>
+                <w:noProof/>
+                <w:webHidden/>
+              </w:rPr>
+              <w:t>6</w:t>
             </w:r>
             <w:r>
               <w:rPr>
@@ -2050,7 +2858,7 @@
               <w:lang w:val="en-US"/>
             </w:rPr>
           </w:pPr>
-          <w:hyperlink w:anchor="_Toc64317736" w:history="1">
+          <w:hyperlink w:anchor="_Toc99218703" w:history="1">
             <w:r>
               <w:rPr>
                 <w:rStyle w:val="Hyperlink"/>
@@ -2058,7 +2866,7 @@
                 <w:noProof/>
                 <w:lang w:val="sr-Cyrl-BA"/>
               </w:rPr>
-              <w:t>3.</w:t>
+              <w:t>4.</w:t>
             </w:r>
             <w:r>
               <w:rPr>
@@ -2075,7 +2883,7 @@
                 <w:noProof/>
                 <w:lang w:val="sr-Cyrl-BA"/>
               </w:rPr>
-              <w:t>Процес машинског учења</w:t>
+              <w:t>Алгоритми</w:t>
             </w:r>
             <w:r>
               <w:rPr>
@@ -2096,7 +2904,7 @@
                 <w:noProof/>
                 <w:webHidden/>
               </w:rPr>
-              <w:instrText xml:space="preserve"> PAGEREF _Toc64317736 \h </w:instrText>
+              <w:instrText xml:space="preserve"> PAGEREF _Toc99218703 \h </w:instrText>
             </w:r>
             <w:r>
               <w:rPr>
@@ -2116,7 +2924,7 @@
                 <w:noProof/>
                 <w:webHidden/>
               </w:rPr>
-              <w:t>4</w:t>
+              <w:t>7</w:t>
             </w:r>
             <w:r>
               <w:rPr>
@@ -2140,7 +2948,7 @@
               <w:lang w:val="en-US"/>
             </w:rPr>
           </w:pPr>
-          <w:hyperlink w:anchor="_Toc64317737" w:history="1">
+          <w:hyperlink w:anchor="_Toc99218704" w:history="1">
             <w:r>
               <w:rPr>
                 <w:rStyle w:val="Hyperlink"/>
@@ -2148,7 +2956,7 @@
                 <w:noProof/>
                 <w:lang w:val="sr-Cyrl-BA"/>
               </w:rPr>
-              <w:t>3.1.</w:t>
+              <w:t>4.1.</w:t>
             </w:r>
             <w:r>
               <w:rPr>
@@ -2165,7 +2973,7 @@
                 <w:noProof/>
                 <w:lang w:val="sr-Cyrl-BA"/>
               </w:rPr>
-              <w:t>Прикупљање података</w:t>
+              <w:t>Логистичка регресија</w:t>
             </w:r>
             <w:r>
               <w:rPr>
@@ -2186,7 +2994,7 @@
                 <w:noProof/>
                 <w:webHidden/>
               </w:rPr>
-              <w:instrText xml:space="preserve"> PAGEREF _Toc64317737 \h </w:instrText>
+              <w:instrText xml:space="preserve"> PAGEREF _Toc99218704 \h </w:instrText>
             </w:r>
             <w:r>
               <w:rPr>
@@ -2206,7 +3014,7 @@
                 <w:noProof/>
                 <w:webHidden/>
               </w:rPr>
-              <w:t>4</w:t>
+              <w:t>7</w:t>
             </w:r>
             <w:r>
               <w:rPr>
@@ -2230,7 +3038,7 @@
               <w:lang w:val="en-US"/>
             </w:rPr>
           </w:pPr>
-          <w:hyperlink w:anchor="_Toc64317738" w:history="1">
+          <w:hyperlink w:anchor="_Toc99218705" w:history="1">
             <w:r>
               <w:rPr>
                 <w:rStyle w:val="Hyperlink"/>
@@ -2238,7 +3046,7 @@
                 <w:noProof/>
                 <w:lang w:val="sr-Cyrl-BA"/>
               </w:rPr>
-              <w:t>3.2.</w:t>
+              <w:t>4.2.</w:t>
             </w:r>
             <w:r>
               <w:rPr>
@@ -2253,9 +3061,8 @@
                 <w:rStyle w:val="Hyperlink"/>
                 <w:rFonts w:cs="Times New Roman"/>
                 <w:noProof/>
-                <w:lang w:val="sr-Cyrl-BA"/>
-              </w:rPr>
-              <w:t>Припрема података</w:t>
+              </w:rPr>
+              <w:t>Gaussian Naive Byes Classifier</w:t>
             </w:r>
             <w:r>
               <w:rPr>
@@ -2276,7 +3083,7 @@
                 <w:noProof/>
                 <w:webHidden/>
               </w:rPr>
-              <w:instrText xml:space="preserve"> PAGEREF _Toc64317738 \h </w:instrText>
+              <w:instrText xml:space="preserve"> PAGEREF _Toc99218705 \h </w:instrText>
             </w:r>
             <w:r>
               <w:rPr>
@@ -2296,7 +3103,7 @@
                 <w:noProof/>
                 <w:webHidden/>
               </w:rPr>
-              <w:t>4</w:t>
+              <w:t>7</w:t>
             </w:r>
             <w:r>
               <w:rPr>
@@ -2320,7 +3127,7 @@
               <w:lang w:val="en-US"/>
             </w:rPr>
           </w:pPr>
-          <w:hyperlink w:anchor="_Toc64317739" w:history="1">
+          <w:hyperlink w:anchor="_Toc99218706" w:history="1">
             <w:r>
               <w:rPr>
                 <w:rStyle w:val="Hyperlink"/>
@@ -2328,7 +3135,7 @@
                 <w:noProof/>
                 <w:lang w:val="sr-Cyrl-BA"/>
               </w:rPr>
-              <w:t>3.3.</w:t>
+              <w:t>4.3.</w:t>
             </w:r>
             <w:r>
               <w:rPr>
@@ -2343,9 +3150,9 @@
                 <w:rStyle w:val="Hyperlink"/>
                 <w:rFonts w:cs="Times New Roman"/>
                 <w:noProof/>
-                <w:lang w:val="sr-Cyrl-BA"/>
-              </w:rPr>
-              <w:t>Анализа података</w:t>
+                <w:lang w:val="en-US"/>
+              </w:rPr>
+              <w:t>K Nearest Neighbors Classifier</w:t>
             </w:r>
             <w:r>
               <w:rPr>
@@ -2366,7 +3173,7 @@
                 <w:noProof/>
                 <w:webHidden/>
               </w:rPr>
-              <w:instrText xml:space="preserve"> PAGEREF _Toc64317739 \h </w:instrText>
+              <w:instrText xml:space="preserve"> PAGEREF _Toc99218706 \h </w:instrText>
             </w:r>
             <w:r>
               <w:rPr>
@@ -2386,7 +3193,7 @@
                 <w:noProof/>
                 <w:webHidden/>
               </w:rPr>
-              <w:t>4</w:t>
+              <w:t>7</w:t>
             </w:r>
             <w:r>
               <w:rPr>
@@ -2410,7 +3217,7 @@
               <w:lang w:val="en-US"/>
             </w:rPr>
           </w:pPr>
-          <w:hyperlink w:anchor="_Toc64317740" w:history="1">
+          <w:hyperlink w:anchor="_Toc99218707" w:history="1">
             <w:r>
               <w:rPr>
                 <w:rStyle w:val="Hyperlink"/>
@@ -2418,7 +3225,7 @@
                 <w:noProof/>
                 <w:lang w:val="sr-Cyrl-BA"/>
               </w:rPr>
-              <w:t>3.4.</w:t>
+              <w:t>4.4.</w:t>
             </w:r>
             <w:r>
               <w:rPr>
@@ -2433,9 +3240,9 @@
                 <w:rStyle w:val="Hyperlink"/>
                 <w:rFonts w:cs="Times New Roman"/>
                 <w:noProof/>
-                <w:lang w:val="sr-Cyrl-BA"/>
-              </w:rPr>
-              <w:t>Избор алгоритма</w:t>
+                <w:lang w:val="en-US"/>
+              </w:rPr>
+              <w:t>Decision Tree Classifier</w:t>
             </w:r>
             <w:r>
               <w:rPr>
@@ -2456,7 +3263,7 @@
                 <w:noProof/>
                 <w:webHidden/>
               </w:rPr>
-              <w:instrText xml:space="preserve"> PAGEREF _Toc64317740 \h </w:instrText>
+              <w:instrText xml:space="preserve"> PAGEREF _Toc99218707 \h </w:instrText>
             </w:r>
             <w:r>
               <w:rPr>
@@ -2476,7 +3283,7 @@
                 <w:noProof/>
                 <w:webHidden/>
               </w:rPr>
-              <w:t>4</w:t>
+              <w:t>7</w:t>
             </w:r>
             <w:r>
               <w:rPr>
@@ -2500,7 +3307,7 @@
               <w:lang w:val="en-US"/>
             </w:rPr>
           </w:pPr>
-          <w:hyperlink w:anchor="_Toc64317741" w:history="1">
+          <w:hyperlink w:anchor="_Toc99218708" w:history="1">
             <w:r>
               <w:rPr>
                 <w:rStyle w:val="Hyperlink"/>
@@ -2508,7 +3315,7 @@
                 <w:noProof/>
                 <w:lang w:val="sr-Cyrl-BA"/>
               </w:rPr>
-              <w:t>3.5.</w:t>
+              <w:t>4.5.</w:t>
             </w:r>
             <w:r>
               <w:rPr>
@@ -2523,9 +3330,9 @@
                 <w:rStyle w:val="Hyperlink"/>
                 <w:rFonts w:cs="Times New Roman"/>
                 <w:noProof/>
-                <w:lang w:val="sr-Cyrl-BA"/>
-              </w:rPr>
-              <w:t>Обучавање модела</w:t>
+                <w:lang w:val="en-US"/>
+              </w:rPr>
+              <w:t>Random Forest Classifier</w:t>
             </w:r>
             <w:r>
               <w:rPr>
@@ -2546,7 +3353,7 @@
                 <w:noProof/>
                 <w:webHidden/>
               </w:rPr>
-              <w:instrText xml:space="preserve"> PAGEREF _Toc64317741 \h </w:instrText>
+              <w:instrText xml:space="preserve"> PAGEREF _Toc99218708 \h </w:instrText>
             </w:r>
             <w:r>
               <w:rPr>
@@ -2566,7 +3373,7 @@
                 <w:noProof/>
                 <w:webHidden/>
               </w:rPr>
-              <w:t>4</w:t>
+              <w:t>7</w:t>
             </w:r>
             <w:r>
               <w:rPr>
@@ -2590,7 +3397,7 @@
               <w:lang w:val="en-US"/>
             </w:rPr>
           </w:pPr>
-          <w:hyperlink w:anchor="_Toc64317742" w:history="1">
+          <w:hyperlink w:anchor="_Toc99218709" w:history="1">
             <w:r>
               <w:rPr>
                 <w:rStyle w:val="Hyperlink"/>
@@ -2598,7 +3405,7 @@
                 <w:noProof/>
                 <w:lang w:val="sr-Cyrl-BA"/>
               </w:rPr>
-              <w:t>3.6.</w:t>
+              <w:t>4.6.</w:t>
             </w:r>
             <w:r>
               <w:rPr>
@@ -2613,9 +3420,9 @@
                 <w:rStyle w:val="Hyperlink"/>
                 <w:rFonts w:cs="Times New Roman"/>
                 <w:noProof/>
-                <w:lang w:val="sr-Cyrl-BA"/>
-              </w:rPr>
-              <w:t>Оцјењивање модела</w:t>
+                <w:lang w:val="en-US"/>
+              </w:rPr>
+              <w:t>Gradient Boosting Classifier</w:t>
             </w:r>
             <w:r>
               <w:rPr>
@@ -2636,7 +3443,7 @@
                 <w:noProof/>
                 <w:webHidden/>
               </w:rPr>
-              <w:instrText xml:space="preserve"> PAGEREF _Toc64317742 \h </w:instrText>
+              <w:instrText xml:space="preserve"> PAGEREF _Toc99218709 \h </w:instrText>
             </w:r>
             <w:r>
               <w:rPr>
@@ -2656,7 +3463,7 @@
                 <w:noProof/>
                 <w:webHidden/>
               </w:rPr>
-              <w:t>4</w:t>
+              <w:t>7</w:t>
             </w:r>
             <w:r>
               <w:rPr>
@@ -2680,7 +3487,7 @@
               <w:lang w:val="en-US"/>
             </w:rPr>
           </w:pPr>
-          <w:hyperlink w:anchor="_Toc64317743" w:history="1">
+          <w:hyperlink w:anchor="_Toc99218710" w:history="1">
             <w:r>
               <w:rPr>
                 <w:rStyle w:val="Hyperlink"/>
@@ -2688,7 +3495,7 @@
                 <w:noProof/>
                 <w:lang w:val="sr-Cyrl-BA"/>
               </w:rPr>
-              <w:t>3.7.</w:t>
+              <w:t>4.7.</w:t>
             </w:r>
             <w:r>
               <w:rPr>
@@ -2703,9 +3510,9 @@
                 <w:rStyle w:val="Hyperlink"/>
                 <w:rFonts w:cs="Times New Roman"/>
                 <w:noProof/>
-                <w:lang w:val="sr-Cyrl-BA"/>
-              </w:rPr>
-              <w:t>Тестирање модела</w:t>
+                <w:lang w:val="en-US"/>
+              </w:rPr>
+              <w:t>Support Vector Machine Classifier</w:t>
             </w:r>
             <w:r>
               <w:rPr>
@@ -2726,7 +3533,7 @@
                 <w:noProof/>
                 <w:webHidden/>
               </w:rPr>
-              <w:instrText xml:space="preserve"> PAGEREF _Toc64317743 \h </w:instrText>
+              <w:instrText xml:space="preserve"> PAGEREF _Toc99218710 \h </w:instrText>
             </w:r>
             <w:r>
               <w:rPr>
@@ -2746,7 +3553,7 @@
                 <w:noProof/>
                 <w:webHidden/>
               </w:rPr>
-              <w:t>4</w:t>
+              <w:t>7</w:t>
             </w:r>
             <w:r>
               <w:rPr>
@@ -2770,7 +3577,7 @@
               <w:lang w:val="en-US"/>
             </w:rPr>
           </w:pPr>
-          <w:hyperlink w:anchor="_Toc64317744" w:history="1">
+          <w:hyperlink w:anchor="_Toc99218711" w:history="1">
             <w:r>
               <w:rPr>
                 <w:rStyle w:val="Hyperlink"/>
@@ -2778,7 +3585,7 @@
                 <w:noProof/>
                 <w:lang w:val="sr-Cyrl-BA"/>
               </w:rPr>
-              <w:t>3.8.</w:t>
+              <w:t>4.8.</w:t>
             </w:r>
             <w:r>
               <w:rPr>
@@ -2793,19 +3600,109 @@
                 <w:rStyle w:val="Hyperlink"/>
                 <w:rFonts w:cs="Times New Roman"/>
                 <w:noProof/>
+                <w:lang w:val="en-US"/>
+              </w:rPr>
+              <w:t>LightGBM Classifier</w:t>
+            </w:r>
+            <w:r>
+              <w:rPr>
+                <w:noProof/>
+                <w:webHidden/>
+              </w:rPr>
+              <w:tab/>
+            </w:r>
+            <w:r>
+              <w:rPr>
+                <w:noProof/>
+                <w:webHidden/>
+              </w:rPr>
+              <w:fldChar w:fldCharType="begin"/>
+            </w:r>
+            <w:r>
+              <w:rPr>
+                <w:noProof/>
+                <w:webHidden/>
+              </w:rPr>
+              <w:instrText xml:space="preserve"> PAGEREF _Toc99218711 \h </w:instrText>
+            </w:r>
+            <w:r>
+              <w:rPr>
+                <w:noProof/>
+                <w:webHidden/>
+              </w:rPr>
+            </w:r>
+            <w:r>
+              <w:rPr>
+                <w:noProof/>
+                <w:webHidden/>
+              </w:rPr>
+              <w:fldChar w:fldCharType="separate"/>
+            </w:r>
+            <w:r>
+              <w:rPr>
+                <w:noProof/>
+                <w:webHidden/>
+              </w:rPr>
+              <w:t>7</w:t>
+            </w:r>
+            <w:r>
+              <w:rPr>
+                <w:noProof/>
+                <w:webHidden/>
+              </w:rPr>
+              <w:fldChar w:fldCharType="end"/>
+            </w:r>
+          </w:hyperlink>
+        </w:p>
+        <w:p>
+          <w:pPr>
+            <w:pStyle w:val="TOC2"/>
+            <w:tabs>
+              <w:tab w:val="left" w:pos="880"/>
+              <w:tab w:val="right" w:leader="dot" w:pos="9350"/>
+            </w:tabs>
+            <w:rPr>
+              <w:rFonts w:asciiTheme="minorHAnsi" w:eastAsiaTheme="minorEastAsia" w:hAnsiTheme="minorHAnsi" w:cstheme="minorBidi"/>
+              <w:noProof/>
+              <w:lang w:val="en-US"/>
+            </w:rPr>
+          </w:pPr>
+          <w:hyperlink w:anchor="_Toc99218712" w:history="1">
+            <w:r>
+              <w:rPr>
+                <w:rStyle w:val="Hyperlink"/>
+                <w:rFonts w:cs="Times New Roman"/>
+                <w:noProof/>
                 <w:lang w:val="sr-Cyrl-BA"/>
               </w:rPr>
-              <w:t>Примјена модела</w:t>
-            </w:r>
-            <w:r>
-              <w:rPr>
-                <w:noProof/>
-                <w:webHidden/>
+              <w:t>4.9.</w:t>
+            </w:r>
+            <w:r>
+              <w:rPr>
+                <w:rFonts w:asciiTheme="minorHAnsi" w:eastAsiaTheme="minorEastAsia" w:hAnsiTheme="minorHAnsi" w:cstheme="minorBidi"/>
+                <w:noProof/>
+                <w:lang w:val="en-US"/>
               </w:rPr>
               <w:tab/>
             </w:r>
             <w:r>
               <w:rPr>
+                <w:rStyle w:val="Hyperlink"/>
+                <w:rFonts w:cs="Times New Roman"/>
+                <w:noProof/>
+                <w:lang w:val="en-US"/>
+              </w:rPr>
+              <w:t>K Nearest Neighbors Regressor</w:t>
+            </w:r>
+            <w:r>
+              <w:rPr>
+                <w:noProof/>
+                <w:webHidden/>
+              </w:rPr>
+              <w:tab/>
+            </w:r>
+            <w:r>
+              <w:rPr>
                 <w:noProof/>
                 <w:webHidden/>
               </w:rPr>
@@ -2816,7 +3713,7 @@
                 <w:noProof/>
                 <w:webHidden/>
               </w:rPr>
-              <w:instrText xml:space="preserve"> PAGEREF _Toc64317744 \h </w:instrText>
+              <w:instrText xml:space="preserve"> PAGEREF _Toc99218712 \h </w:instrText>
             </w:r>
             <w:r>
               <w:rPr>
@@ -2836,7 +3733,97 @@
                 <w:noProof/>
                 <w:webHidden/>
               </w:rPr>
-              <w:t>4</w:t>
+              <w:t>7</w:t>
+            </w:r>
+            <w:r>
+              <w:rPr>
+                <w:noProof/>
+                <w:webHidden/>
+              </w:rPr>
+              <w:fldChar w:fldCharType="end"/>
+            </w:r>
+          </w:hyperlink>
+        </w:p>
+        <w:p>
+          <w:pPr>
+            <w:pStyle w:val="TOC2"/>
+            <w:tabs>
+              <w:tab w:val="left" w:pos="1100"/>
+              <w:tab w:val="right" w:leader="dot" w:pos="9350"/>
+            </w:tabs>
+            <w:rPr>
+              <w:rFonts w:asciiTheme="minorHAnsi" w:eastAsiaTheme="minorEastAsia" w:hAnsiTheme="minorHAnsi" w:cstheme="minorBidi"/>
+              <w:noProof/>
+              <w:lang w:val="en-US"/>
+            </w:rPr>
+          </w:pPr>
+          <w:hyperlink w:anchor="_Toc99218713" w:history="1">
+            <w:r>
+              <w:rPr>
+                <w:rStyle w:val="Hyperlink"/>
+                <w:rFonts w:cs="Times New Roman"/>
+                <w:noProof/>
+                <w:lang w:val="sr-Cyrl-BA"/>
+              </w:rPr>
+              <w:t>4.10.</w:t>
+            </w:r>
+            <w:r>
+              <w:rPr>
+                <w:rFonts w:asciiTheme="minorHAnsi" w:eastAsiaTheme="minorEastAsia" w:hAnsiTheme="minorHAnsi" w:cstheme="minorBidi"/>
+                <w:noProof/>
+                <w:lang w:val="en-US"/>
+              </w:rPr>
+              <w:tab/>
+            </w:r>
+            <w:r>
+              <w:rPr>
+                <w:rStyle w:val="Hyperlink"/>
+                <w:rFonts w:cs="Times New Roman"/>
+                <w:noProof/>
+                <w:lang w:val="en-US"/>
+              </w:rPr>
+              <w:t>LightGBM Regressor</w:t>
+            </w:r>
+            <w:r>
+              <w:rPr>
+                <w:noProof/>
+                <w:webHidden/>
+              </w:rPr>
+              <w:tab/>
+            </w:r>
+            <w:r>
+              <w:rPr>
+                <w:noProof/>
+                <w:webHidden/>
+              </w:rPr>
+              <w:fldChar w:fldCharType="begin"/>
+            </w:r>
+            <w:r>
+              <w:rPr>
+                <w:noProof/>
+                <w:webHidden/>
+              </w:rPr>
+              <w:instrText xml:space="preserve"> PAGEREF _Toc99218713 \h </w:instrText>
+            </w:r>
+            <w:r>
+              <w:rPr>
+                <w:noProof/>
+                <w:webHidden/>
+              </w:rPr>
+            </w:r>
+            <w:r>
+              <w:rPr>
+                <w:noProof/>
+                <w:webHidden/>
+              </w:rPr>
+              <w:fldChar w:fldCharType="separate"/>
+            </w:r>
+            <w:r>
+              <w:rPr>
+                <w:noProof/>
+                <w:webHidden/>
+              </w:rPr>
+              <w:t>7</w:t>
             </w:r>
             <w:r>
               <w:rPr>
@@ -2860,7 +3847,7 @@
               <w:lang w:val="en-US"/>
             </w:rPr>
           </w:pPr>
-          <w:hyperlink w:anchor="_Toc64317745" w:history="1">
+          <w:hyperlink w:anchor="_Toc99218714" w:history="1">
             <w:r>
               <w:rPr>
                 <w:rStyle w:val="Hyperlink"/>
@@ -2868,7 +3855,7 @@
                 <w:noProof/>
                 <w:lang w:val="sr-Cyrl-BA"/>
               </w:rPr>
-              <w:t>4.</w:t>
+              <w:t>5.</w:t>
             </w:r>
             <w:r>
               <w:rPr>
@@ -2885,7 +3872,7 @@
                 <w:noProof/>
                 <w:lang w:val="sr-Cyrl-BA"/>
               </w:rPr>
-              <w:t>Алгоритми</w:t>
+              <w:t>Практични рад</w:t>
             </w:r>
             <w:r>
               <w:rPr>
@@ -2906,7 +3893,7 @@
                 <w:noProof/>
                 <w:webHidden/>
               </w:rPr>
-              <w:instrText xml:space="preserve"> PAGEREF _Toc64317745 \h </w:instrText>
+              <w:instrText xml:space="preserve"> PAGEREF _Toc99218714 \h </w:instrText>
             </w:r>
             <w:r>
               <w:rPr>
@@ -2926,7 +3913,7 @@
                 <w:noProof/>
                 <w:webHidden/>
               </w:rPr>
-              <w:t>5</w:t>
+              <w:t>8</w:t>
             </w:r>
             <w:r>
               <w:rPr>
@@ -2950,7 +3937,7 @@
               <w:lang w:val="en-US"/>
             </w:rPr>
           </w:pPr>
-          <w:hyperlink w:anchor="_Toc64317746" w:history="1">
+          <w:hyperlink w:anchor="_Toc99218715" w:history="1">
             <w:r>
               <w:rPr>
                 <w:rStyle w:val="Hyperlink"/>
@@ -2958,7 +3945,7 @@
                 <w:noProof/>
                 <w:lang w:val="sr-Cyrl-BA"/>
               </w:rPr>
-              <w:t>4.1.</w:t>
+              <w:t>5.1.</w:t>
             </w:r>
             <w:r>
               <w:rPr>
@@ -2975,7 +3962,7 @@
                 <w:noProof/>
                 <w:lang w:val="sr-Cyrl-BA"/>
               </w:rPr>
-              <w:t>Логистичка регресија</w:t>
+              <w:t>Прикупљање података</w:t>
             </w:r>
             <w:r>
               <w:rPr>
@@ -2996,7 +3983,7 @@
                 <w:noProof/>
                 <w:webHidden/>
               </w:rPr>
-              <w:instrText xml:space="preserve"> PAGEREF _Toc64317746 \h </w:instrText>
+              <w:instrText xml:space="preserve"> PAGEREF _Toc99218715 \h </w:instrText>
             </w:r>
             <w:r>
               <w:rPr>
@@ -3016,7 +4003,7 @@
                 <w:noProof/>
                 <w:webHidden/>
               </w:rPr>
-              <w:t>5</w:t>
+              <w:t>8</w:t>
             </w:r>
             <w:r>
               <w:rPr>
@@ -3040,7 +4027,7 @@
               <w:lang w:val="en-US"/>
             </w:rPr>
           </w:pPr>
-          <w:hyperlink w:anchor="_Toc64317747" w:history="1">
+          <w:hyperlink w:anchor="_Toc99218716" w:history="1">
             <w:r>
               <w:rPr>
                 <w:rStyle w:val="Hyperlink"/>
@@ -3048,7 +4035,7 @@
                 <w:noProof/>
                 <w:lang w:val="sr-Cyrl-BA"/>
               </w:rPr>
-              <w:t>4.2.</w:t>
+              <w:t>5.2.</w:t>
             </w:r>
             <w:r>
               <w:rPr>
@@ -3063,8 +4050,9 @@
                 <w:rStyle w:val="Hyperlink"/>
                 <w:rFonts w:cs="Times New Roman"/>
                 <w:noProof/>
-              </w:rPr>
-              <w:t>Gaussian Naive Byes Classifier</w:t>
+                <w:lang w:val="sr-Cyrl-BA"/>
+              </w:rPr>
+              <w:t>Припрема података</w:t>
             </w:r>
             <w:r>
               <w:rPr>
@@ -3085,7 +4073,7 @@
                 <w:noProof/>
                 <w:webHidden/>
               </w:rPr>
-              <w:instrText xml:space="preserve"> PAGEREF _Toc64317747 \h </w:instrText>
+              <w:instrText xml:space="preserve"> PAGEREF _Toc99218716 \h </w:instrText>
             </w:r>
             <w:r>
               <w:rPr>
@@ -3105,7 +4093,7 @@
                 <w:noProof/>
                 <w:webHidden/>
               </w:rPr>
-              <w:t>5</w:t>
+              <w:t>8</w:t>
             </w:r>
             <w:r>
               <w:rPr>
@@ -3129,7 +4117,7 @@
               <w:lang w:val="en-US"/>
             </w:rPr>
           </w:pPr>
-          <w:hyperlink w:anchor="_Toc64317748" w:history="1">
+          <w:hyperlink w:anchor="_Toc99218717" w:history="1">
             <w:r>
               <w:rPr>
                 <w:rStyle w:val="Hyperlink"/>
@@ -3137,7 +4125,7 @@
                 <w:noProof/>
                 <w:lang w:val="sr-Cyrl-BA"/>
               </w:rPr>
-              <w:t>4.3.</w:t>
+              <w:t>5.3.</w:t>
             </w:r>
             <w:r>
               <w:rPr>
@@ -3152,9 +4140,9 @@
                 <w:rStyle w:val="Hyperlink"/>
                 <w:rFonts w:cs="Times New Roman"/>
                 <w:noProof/>
-                <w:lang w:val="en-US"/>
-              </w:rPr>
-              <w:t>K Nearest Neighbors Classifier</w:t>
+                <w:lang w:val="sr-Cyrl-BA"/>
+              </w:rPr>
+              <w:t>Анализа података</w:t>
             </w:r>
             <w:r>
               <w:rPr>
@@ -3175,7 +4163,7 @@
                 <w:noProof/>
                 <w:webHidden/>
               </w:rPr>
-              <w:instrText xml:space="preserve"> PAGEREF _Toc64317748 \h </w:instrText>
+              <w:instrText xml:space="preserve"> PAGEREF _Toc99218717 \h </w:instrText>
             </w:r>
             <w:r>
               <w:rPr>
@@ -3195,7 +4183,7 @@
                 <w:noProof/>
                 <w:webHidden/>
               </w:rPr>
-              <w:t>5</w:t>
+              <w:t>8</w:t>
             </w:r>
             <w:r>
               <w:rPr>
@@ -3219,7 +4207,7 @@
               <w:lang w:val="en-US"/>
             </w:rPr>
           </w:pPr>
-          <w:hyperlink w:anchor="_Toc64317749" w:history="1">
+          <w:hyperlink w:anchor="_Toc99218718" w:history="1">
             <w:r>
               <w:rPr>
                 <w:rStyle w:val="Hyperlink"/>
@@ -3227,7 +4215,7 @@
                 <w:noProof/>
                 <w:lang w:val="sr-Cyrl-BA"/>
               </w:rPr>
-              <w:t>4.4.</w:t>
+              <w:t>5.4.</w:t>
             </w:r>
             <w:r>
               <w:rPr>
@@ -3242,9 +4230,9 @@
                 <w:rStyle w:val="Hyperlink"/>
                 <w:rFonts w:cs="Times New Roman"/>
                 <w:noProof/>
-                <w:lang w:val="en-US"/>
-              </w:rPr>
-              <w:t>Decision Tree Classifier</w:t>
+                <w:lang w:val="sr-Cyrl-BA"/>
+              </w:rPr>
+              <w:t>Избор алгоритма</w:t>
             </w:r>
             <w:r>
               <w:rPr>
@@ -3265,7 +4253,7 @@
                 <w:noProof/>
                 <w:webHidden/>
               </w:rPr>
-              <w:instrText xml:space="preserve"> PAGEREF _Toc64317749 \h </w:instrText>
+              <w:instrText xml:space="preserve"> PAGEREF _Toc99218718 \h </w:instrText>
             </w:r>
             <w:r>
               <w:rPr>
@@ -3285,7 +4273,7 @@
                 <w:noProof/>
                 <w:webHidden/>
               </w:rPr>
-              <w:t>5</w:t>
+              <w:t>8</w:t>
             </w:r>
             <w:r>
               <w:rPr>
@@ -3309,7 +4297,7 @@
               <w:lang w:val="en-US"/>
             </w:rPr>
           </w:pPr>
-          <w:hyperlink w:anchor="_Toc64317750" w:history="1">
+          <w:hyperlink w:anchor="_Toc99218719" w:history="1">
             <w:r>
               <w:rPr>
                 <w:rStyle w:val="Hyperlink"/>
@@ -3317,7 +4305,7 @@
                 <w:noProof/>
                 <w:lang w:val="sr-Cyrl-BA"/>
               </w:rPr>
-              <w:t>4.5.</w:t>
+              <w:t>5.5.</w:t>
             </w:r>
             <w:r>
               <w:rPr>
@@ -3332,9 +4320,9 @@
                 <w:rStyle w:val="Hyperlink"/>
                 <w:rFonts w:cs="Times New Roman"/>
                 <w:noProof/>
-                <w:lang w:val="en-US"/>
-              </w:rPr>
-              <w:t>Random Forest Classifier</w:t>
+                <w:lang w:val="sr-Cyrl-BA"/>
+              </w:rPr>
+              <w:t>Обучавање модела</w:t>
             </w:r>
             <w:r>
               <w:rPr>
@@ -3355,7 +4343,7 @@
                 <w:noProof/>
                 <w:webHidden/>
               </w:rPr>
-              <w:instrText xml:space="preserve"> PAGEREF _Toc64317750 \h </w:instrText>
+              <w:instrText xml:space="preserve"> PAGEREF _Toc99218719 \h </w:instrText>
             </w:r>
             <w:r>
               <w:rPr>
@@ -3375,7 +4363,7 @@
                 <w:noProof/>
                 <w:webHidden/>
               </w:rPr>
-              <w:t>5</w:t>
+              <w:t>8</w:t>
             </w:r>
             <w:r>
               <w:rPr>
@@ -3399,7 +4387,7 @@
               <w:lang w:val="en-US"/>
             </w:rPr>
           </w:pPr>
-          <w:hyperlink w:anchor="_Toc64317751" w:history="1">
+          <w:hyperlink w:anchor="_Toc99218720" w:history="1">
             <w:r>
               <w:rPr>
                 <w:rStyle w:val="Hyperlink"/>
@@ -3407,7 +4395,7 @@
                 <w:noProof/>
                 <w:lang w:val="sr-Cyrl-BA"/>
               </w:rPr>
-              <w:t>4.6.</w:t>
+              <w:t>5.6.</w:t>
             </w:r>
             <w:r>
               <w:rPr>
@@ -3422,9 +4410,9 @@
                 <w:rStyle w:val="Hyperlink"/>
                 <w:rFonts w:cs="Times New Roman"/>
                 <w:noProof/>
-                <w:lang w:val="en-US"/>
-              </w:rPr>
-              <w:t>Gradient Boosting Classifier</w:t>
+                <w:lang w:val="sr-Cyrl-BA"/>
+              </w:rPr>
+              <w:t>Оцјењивање модела</w:t>
             </w:r>
             <w:r>
               <w:rPr>
@@ -3445,7 +4433,7 @@
                 <w:noProof/>
                 <w:webHidden/>
               </w:rPr>
-              <w:instrText xml:space="preserve"> PAGEREF _Toc64317751 \h </w:instrText>
+              <w:instrText xml:space="preserve"> PAGEREF _Toc99218720 \h </w:instrText>
             </w:r>
             <w:r>
               <w:rPr>
@@ -3465,7 +4453,7 @@
                 <w:noProof/>
                 <w:webHidden/>
               </w:rPr>
-              <w:t>5</w:t>
+              <w:t>8</w:t>
             </w:r>
             <w:r>
               <w:rPr>
@@ -3489,7 +4477,7 @@
               <w:lang w:val="en-US"/>
             </w:rPr>
           </w:pPr>
-          <w:hyperlink w:anchor="_Toc64317752" w:history="1">
+          <w:hyperlink w:anchor="_Toc99218721" w:history="1">
             <w:r>
               <w:rPr>
                 <w:rStyle w:val="Hyperlink"/>
@@ -3497,7 +4485,7 @@
                 <w:noProof/>
                 <w:lang w:val="sr-Cyrl-BA"/>
               </w:rPr>
-              <w:t>4.7.</w:t>
+              <w:t>5.7.</w:t>
             </w:r>
             <w:r>
               <w:rPr>
@@ -3512,9 +4500,9 @@
                 <w:rStyle w:val="Hyperlink"/>
                 <w:rFonts w:cs="Times New Roman"/>
                 <w:noProof/>
-                <w:lang w:val="en-US"/>
-              </w:rPr>
-              <w:t>Support Vector Machine Classifier</w:t>
+                <w:lang w:val="sr-Cyrl-BA"/>
+              </w:rPr>
+              <w:t>Тестирање модела</w:t>
             </w:r>
             <w:r>
               <w:rPr>
@@ -3535,7 +4523,7 @@
                 <w:noProof/>
                 <w:webHidden/>
               </w:rPr>
-              <w:instrText xml:space="preserve"> PAGEREF _Toc64317752 \h </w:instrText>
+              <w:instrText xml:space="preserve"> PAGEREF _Toc99218721 \h </w:instrText>
             </w:r>
             <w:r>
               <w:rPr>
@@ -3555,277 +4543,7 @@
                 <w:noProof/>
                 <w:webHidden/>
               </w:rPr>
-              <w:t>5</w:t>
-            </w:r>
-            <w:r>
-              <w:rPr>
-                <w:noProof/>
-                <w:webHidden/>
-              </w:rPr>
-              <w:fldChar w:fldCharType="end"/>
-            </w:r>
-          </w:hyperlink>
-        </w:p>
-        <w:p>
-          <w:pPr>
-            <w:pStyle w:val="TOC2"/>
-            <w:tabs>
-              <w:tab w:val="left" w:pos="880"/>
-              <w:tab w:val="right" w:leader="dot" w:pos="9350"/>
-            </w:tabs>
-            <w:rPr>
-              <w:rFonts w:asciiTheme="minorHAnsi" w:eastAsiaTheme="minorEastAsia" w:hAnsiTheme="minorHAnsi" w:cstheme="minorBidi"/>
-              <w:noProof/>
-              <w:lang w:val="en-US"/>
-            </w:rPr>
-          </w:pPr>
-          <w:hyperlink w:anchor="_Toc64317753" w:history="1">
-            <w:r>
-              <w:rPr>
-                <w:rStyle w:val="Hyperlink"/>
-                <w:rFonts w:cs="Times New Roman"/>
-                <w:noProof/>
-                <w:lang w:val="sr-Cyrl-BA"/>
-              </w:rPr>
-              <w:t>4.8.</w:t>
-            </w:r>
-            <w:r>
-              <w:rPr>
-                <w:rFonts w:asciiTheme="minorHAnsi" w:eastAsiaTheme="minorEastAsia" w:hAnsiTheme="minorHAnsi" w:cstheme="minorBidi"/>
-                <w:noProof/>
-                <w:lang w:val="en-US"/>
-              </w:rPr>
-              <w:tab/>
-            </w:r>
-            <w:r>
-              <w:rPr>
-                <w:rStyle w:val="Hyperlink"/>
-                <w:rFonts w:cs="Times New Roman"/>
-                <w:noProof/>
-                <w:lang w:val="en-US"/>
-              </w:rPr>
-              <w:t>LightGBM Classifier</w:t>
-            </w:r>
-            <w:r>
-              <w:rPr>
-                <w:noProof/>
-                <w:webHidden/>
-              </w:rPr>
-              <w:tab/>
-            </w:r>
-            <w:r>
-              <w:rPr>
-                <w:noProof/>
-                <w:webHidden/>
-              </w:rPr>
-              <w:fldChar w:fldCharType="begin"/>
-            </w:r>
-            <w:r>
-              <w:rPr>
-                <w:noProof/>
-                <w:webHidden/>
-              </w:rPr>
-              <w:instrText xml:space="preserve"> PAGEREF _Toc64317753 \h </w:instrText>
-            </w:r>
-            <w:r>
-              <w:rPr>
-                <w:noProof/>
-                <w:webHidden/>
-              </w:rPr>
-            </w:r>
-            <w:r>
-              <w:rPr>
-                <w:noProof/>
-                <w:webHidden/>
-              </w:rPr>
-              <w:fldChar w:fldCharType="separate"/>
-            </w:r>
-            <w:r>
-              <w:rPr>
-                <w:noProof/>
-                <w:webHidden/>
-              </w:rPr>
-              <w:t>5</w:t>
-            </w:r>
-            <w:r>
-              <w:rPr>
-                <w:noProof/>
-                <w:webHidden/>
-              </w:rPr>
-              <w:fldChar w:fldCharType="end"/>
-            </w:r>
-          </w:hyperlink>
-        </w:p>
-        <w:p>
-          <w:pPr>
-            <w:pStyle w:val="TOC2"/>
-            <w:tabs>
-              <w:tab w:val="left" w:pos="880"/>
-              <w:tab w:val="right" w:leader="dot" w:pos="9350"/>
-            </w:tabs>
-            <w:rPr>
-              <w:rFonts w:asciiTheme="minorHAnsi" w:eastAsiaTheme="minorEastAsia" w:hAnsiTheme="minorHAnsi" w:cstheme="minorBidi"/>
-              <w:noProof/>
-              <w:lang w:val="en-US"/>
-            </w:rPr>
-          </w:pPr>
-          <w:hyperlink w:anchor="_Toc64317754" w:history="1">
-            <w:r>
-              <w:rPr>
-                <w:rStyle w:val="Hyperlink"/>
-                <w:rFonts w:cs="Times New Roman"/>
-                <w:noProof/>
-                <w:lang w:val="sr-Cyrl-BA"/>
-              </w:rPr>
-              <w:t>4.9.</w:t>
-            </w:r>
-            <w:r>
-              <w:rPr>
-                <w:rFonts w:asciiTheme="minorHAnsi" w:eastAsiaTheme="minorEastAsia" w:hAnsiTheme="minorHAnsi" w:cstheme="minorBidi"/>
-                <w:noProof/>
-                <w:lang w:val="en-US"/>
-              </w:rPr>
-              <w:tab/>
-            </w:r>
-            <w:r>
-              <w:rPr>
-                <w:rStyle w:val="Hyperlink"/>
-                <w:rFonts w:cs="Times New Roman"/>
-                <w:noProof/>
-                <w:lang w:val="en-US"/>
-              </w:rPr>
-              <w:t>K Nearest Neighbors Regressor</w:t>
-            </w:r>
-            <w:r>
-              <w:rPr>
-                <w:noProof/>
-                <w:webHidden/>
-              </w:rPr>
-              <w:tab/>
-            </w:r>
-            <w:r>
-              <w:rPr>
-                <w:noProof/>
-                <w:webHidden/>
-              </w:rPr>
-              <w:fldChar w:fldCharType="begin"/>
-            </w:r>
-            <w:r>
-              <w:rPr>
-                <w:noProof/>
-                <w:webHidden/>
-              </w:rPr>
-              <w:instrText xml:space="preserve"> PAGEREF _Toc64317754 \h </w:instrText>
-            </w:r>
-            <w:r>
-              <w:rPr>
-                <w:noProof/>
-                <w:webHidden/>
-              </w:rPr>
-            </w:r>
-            <w:r>
-              <w:rPr>
-                <w:noProof/>
-                <w:webHidden/>
-              </w:rPr>
-              <w:fldChar w:fldCharType="separate"/>
-            </w:r>
-            <w:r>
-              <w:rPr>
-                <w:noProof/>
-                <w:webHidden/>
-              </w:rPr>
-              <w:t>5</w:t>
-            </w:r>
-            <w:r>
-              <w:rPr>
-                <w:noProof/>
-                <w:webHidden/>
-              </w:rPr>
-              <w:fldChar w:fldCharType="end"/>
-            </w:r>
-          </w:hyperlink>
-        </w:p>
-        <w:p>
-          <w:pPr>
-            <w:pStyle w:val="TOC2"/>
-            <w:tabs>
-              <w:tab w:val="left" w:pos="1100"/>
-              <w:tab w:val="right" w:leader="dot" w:pos="9350"/>
-            </w:tabs>
-            <w:rPr>
-              <w:rFonts w:asciiTheme="minorHAnsi" w:eastAsiaTheme="minorEastAsia" w:hAnsiTheme="minorHAnsi" w:cstheme="minorBidi"/>
-              <w:noProof/>
-              <w:lang w:val="en-US"/>
-            </w:rPr>
-          </w:pPr>
-          <w:hyperlink w:anchor="_Toc64317755" w:history="1">
-            <w:r>
-              <w:rPr>
-                <w:rStyle w:val="Hyperlink"/>
-                <w:rFonts w:cs="Times New Roman"/>
-                <w:noProof/>
-                <w:lang w:val="sr-Cyrl-BA"/>
-              </w:rPr>
-              <w:t>4.10.</w:t>
-            </w:r>
-            <w:r>
-              <w:rPr>
-                <w:rFonts w:asciiTheme="minorHAnsi" w:eastAsiaTheme="minorEastAsia" w:hAnsiTheme="minorHAnsi" w:cstheme="minorBidi"/>
-                <w:noProof/>
-                <w:lang w:val="en-US"/>
-              </w:rPr>
-              <w:tab/>
-            </w:r>
-            <w:r>
-              <w:rPr>
-                <w:rStyle w:val="Hyperlink"/>
-                <w:rFonts w:cs="Times New Roman"/>
-                <w:noProof/>
-                <w:lang w:val="en-US"/>
-              </w:rPr>
-              <w:t>LightGBM Regressor</w:t>
-            </w:r>
-            <w:r>
-              <w:rPr>
-                <w:noProof/>
-                <w:webHidden/>
-              </w:rPr>
-              <w:tab/>
-            </w:r>
-            <w:r>
-              <w:rPr>
-                <w:noProof/>
-                <w:webHidden/>
-              </w:rPr>
-              <w:fldChar w:fldCharType="begin"/>
-            </w:r>
-            <w:r>
-              <w:rPr>
-                <w:noProof/>
-                <w:webHidden/>
-              </w:rPr>
-              <w:instrText xml:space="preserve"> PAGEREF _Toc64317755 \h </w:instrText>
-            </w:r>
-            <w:r>
-              <w:rPr>
-                <w:noProof/>
-                <w:webHidden/>
-              </w:rPr>
-            </w:r>
-            <w:r>
-              <w:rPr>
-                <w:noProof/>
-                <w:webHidden/>
-              </w:rPr>
-              <w:fldChar w:fldCharType="separate"/>
-            </w:r>
-            <w:r>
-              <w:rPr>
-                <w:noProof/>
-                <w:webHidden/>
-              </w:rPr>
-              <w:t>5</w:t>
+              <w:t>8</w:t>
             </w:r>
             <w:r>
               <w:rPr>
@@ -3849,7 +4567,7 @@
               <w:lang w:val="en-US"/>
             </w:rPr>
           </w:pPr>
-          <w:hyperlink w:anchor="_Toc64317756" w:history="1">
+          <w:hyperlink w:anchor="_Toc99218722" w:history="1">
             <w:r>
               <w:rPr>
                 <w:rStyle w:val="Hyperlink"/>
@@ -3857,7 +4575,7 @@
                 <w:noProof/>
                 <w:lang w:val="sr-Cyrl-BA"/>
               </w:rPr>
-              <w:t>5.</w:t>
+              <w:t>6.</w:t>
             </w:r>
             <w:r>
               <w:rPr>
@@ -3874,7 +4592,7 @@
                 <w:noProof/>
                 <w:lang w:val="sr-Cyrl-BA"/>
               </w:rPr>
-              <w:t>Практични рад</w:t>
+              <w:t>Резултати</w:t>
             </w:r>
             <w:r>
               <w:rPr>
@@ -3895,7 +4613,7 @@
                 <w:noProof/>
                 <w:webHidden/>
               </w:rPr>
-              <w:instrText xml:space="preserve"> PAGEREF _Toc64317756 \h </w:instrText>
+              <w:instrText xml:space="preserve"> PAGEREF _Toc99218722 \h </w:instrText>
             </w:r>
             <w:r>
               <w:rPr>
@@ -3915,637 +4633,7 @@
                 <w:noProof/>
                 <w:webHidden/>
               </w:rPr>
-              <w:t>6</w:t>
-            </w:r>
-            <w:r>
-              <w:rPr>
-                <w:noProof/>
-                <w:webHidden/>
-              </w:rPr>
-              <w:fldChar w:fldCharType="end"/>
-            </w:r>
-          </w:hyperlink>
-        </w:p>
-        <w:p>
-          <w:pPr>
-            <w:pStyle w:val="TOC2"/>
-            <w:tabs>
-              <w:tab w:val="left" w:pos="880"/>
-              <w:tab w:val="right" w:leader="dot" w:pos="9350"/>
-            </w:tabs>
-            <w:rPr>
-              <w:rFonts w:asciiTheme="minorHAnsi" w:eastAsiaTheme="minorEastAsia" w:hAnsiTheme="minorHAnsi" w:cstheme="minorBidi"/>
-              <w:noProof/>
-              <w:lang w:val="en-US"/>
-            </w:rPr>
-          </w:pPr>
-          <w:hyperlink w:anchor="_Toc64317757" w:history="1">
-            <w:r>
-              <w:rPr>
-                <w:rStyle w:val="Hyperlink"/>
-                <w:rFonts w:cs="Times New Roman"/>
-                <w:noProof/>
-                <w:lang w:val="sr-Cyrl-BA"/>
-              </w:rPr>
-              <w:t>5.1.</w:t>
-            </w:r>
-            <w:r>
-              <w:rPr>
-                <w:rFonts w:asciiTheme="minorHAnsi" w:eastAsiaTheme="minorEastAsia" w:hAnsiTheme="minorHAnsi" w:cstheme="minorBidi"/>
-                <w:noProof/>
-                <w:lang w:val="en-US"/>
-              </w:rPr>
-              <w:tab/>
-            </w:r>
-            <w:r>
-              <w:rPr>
-                <w:rStyle w:val="Hyperlink"/>
-                <w:rFonts w:cs="Times New Roman"/>
-                <w:noProof/>
-                <w:lang w:val="sr-Cyrl-BA"/>
-              </w:rPr>
-              <w:t>Прикупљање података</w:t>
-            </w:r>
-            <w:r>
-              <w:rPr>
-                <w:noProof/>
-                <w:webHidden/>
-              </w:rPr>
-              <w:tab/>
-            </w:r>
-            <w:r>
-              <w:rPr>
-                <w:noProof/>
-                <w:webHidden/>
-              </w:rPr>
-              <w:fldChar w:fldCharType="begin"/>
-            </w:r>
-            <w:r>
-              <w:rPr>
-                <w:noProof/>
-                <w:webHidden/>
-              </w:rPr>
-              <w:instrText xml:space="preserve"> PAGEREF _Toc64317757 \h </w:instrText>
-            </w:r>
-            <w:r>
-              <w:rPr>
-                <w:noProof/>
-                <w:webHidden/>
-              </w:rPr>
-            </w:r>
-            <w:r>
-              <w:rPr>
-                <w:noProof/>
-                <w:webHidden/>
-              </w:rPr>
-              <w:fldChar w:fldCharType="separate"/>
-            </w:r>
-            <w:r>
-              <w:rPr>
-                <w:noProof/>
-                <w:webHidden/>
-              </w:rPr>
-              <w:t>6</w:t>
-            </w:r>
-            <w:r>
-              <w:rPr>
-                <w:noProof/>
-                <w:webHidden/>
-              </w:rPr>
-              <w:fldChar w:fldCharType="end"/>
-            </w:r>
-          </w:hyperlink>
-        </w:p>
-        <w:p>
-          <w:pPr>
-            <w:pStyle w:val="TOC2"/>
-            <w:tabs>
-              <w:tab w:val="left" w:pos="880"/>
-              <w:tab w:val="right" w:leader="dot" w:pos="9350"/>
-            </w:tabs>
-            <w:rPr>
-              <w:rFonts w:asciiTheme="minorHAnsi" w:eastAsiaTheme="minorEastAsia" w:hAnsiTheme="minorHAnsi" w:cstheme="minorBidi"/>
-              <w:noProof/>
-              <w:lang w:val="en-US"/>
-            </w:rPr>
-          </w:pPr>
-          <w:hyperlink w:anchor="_Toc64317758" w:history="1">
-            <w:r>
-              <w:rPr>
-                <w:rStyle w:val="Hyperlink"/>
-                <w:rFonts w:cs="Times New Roman"/>
-                <w:noProof/>
-                <w:lang w:val="sr-Cyrl-BA"/>
-              </w:rPr>
-              <w:t>5.2.</w:t>
-            </w:r>
-            <w:r>
-              <w:rPr>
-                <w:rFonts w:asciiTheme="minorHAnsi" w:eastAsiaTheme="minorEastAsia" w:hAnsiTheme="minorHAnsi" w:cstheme="minorBidi"/>
-                <w:noProof/>
-                <w:lang w:val="en-US"/>
-              </w:rPr>
-              <w:tab/>
-            </w:r>
-            <w:r>
-              <w:rPr>
-                <w:rStyle w:val="Hyperlink"/>
-                <w:rFonts w:cs="Times New Roman"/>
-                <w:noProof/>
-                <w:lang w:val="sr-Cyrl-BA"/>
-              </w:rPr>
-              <w:t>Припрема података</w:t>
-            </w:r>
-            <w:r>
-              <w:rPr>
-                <w:noProof/>
-                <w:webHidden/>
-              </w:rPr>
-              <w:tab/>
-            </w:r>
-            <w:r>
-              <w:rPr>
-                <w:noProof/>
-                <w:webHidden/>
-              </w:rPr>
-              <w:fldChar w:fldCharType="begin"/>
-            </w:r>
-            <w:r>
-              <w:rPr>
-                <w:noProof/>
-                <w:webHidden/>
-              </w:rPr>
-              <w:instrText xml:space="preserve"> PAGEREF _Toc64317758 \h </w:instrText>
-            </w:r>
-            <w:r>
-              <w:rPr>
-                <w:noProof/>
-                <w:webHidden/>
-              </w:rPr>
-            </w:r>
-            <w:r>
-              <w:rPr>
-                <w:noProof/>
-                <w:webHidden/>
-              </w:rPr>
-              <w:fldChar w:fldCharType="separate"/>
-            </w:r>
-            <w:r>
-              <w:rPr>
-                <w:noProof/>
-                <w:webHidden/>
-              </w:rPr>
-              <w:t>6</w:t>
-            </w:r>
-            <w:r>
-              <w:rPr>
-                <w:noProof/>
-                <w:webHidden/>
-              </w:rPr>
-              <w:fldChar w:fldCharType="end"/>
-            </w:r>
-          </w:hyperlink>
-        </w:p>
-        <w:p>
-          <w:pPr>
-            <w:pStyle w:val="TOC2"/>
-            <w:tabs>
-              <w:tab w:val="left" w:pos="880"/>
-              <w:tab w:val="right" w:leader="dot" w:pos="9350"/>
-            </w:tabs>
-            <w:rPr>
-              <w:rFonts w:asciiTheme="minorHAnsi" w:eastAsiaTheme="minorEastAsia" w:hAnsiTheme="minorHAnsi" w:cstheme="minorBidi"/>
-              <w:noProof/>
-              <w:lang w:val="en-US"/>
-            </w:rPr>
-          </w:pPr>
-          <w:hyperlink w:anchor="_Toc64317759" w:history="1">
-            <w:r>
-              <w:rPr>
-                <w:rStyle w:val="Hyperlink"/>
-                <w:rFonts w:cs="Times New Roman"/>
-                <w:noProof/>
-                <w:lang w:val="sr-Cyrl-BA"/>
-              </w:rPr>
-              <w:t>5.3.</w:t>
-            </w:r>
-            <w:r>
-              <w:rPr>
-                <w:rFonts w:asciiTheme="minorHAnsi" w:eastAsiaTheme="minorEastAsia" w:hAnsiTheme="minorHAnsi" w:cstheme="minorBidi"/>
-                <w:noProof/>
-                <w:lang w:val="en-US"/>
-              </w:rPr>
-              <w:tab/>
-            </w:r>
-            <w:r>
-              <w:rPr>
-                <w:rStyle w:val="Hyperlink"/>
-                <w:rFonts w:cs="Times New Roman"/>
-                <w:noProof/>
-                <w:lang w:val="sr-Cyrl-BA"/>
-              </w:rPr>
-              <w:t>Анализа података</w:t>
-            </w:r>
-            <w:r>
-              <w:rPr>
-                <w:noProof/>
-                <w:webHidden/>
-              </w:rPr>
-              <w:tab/>
-            </w:r>
-            <w:r>
-              <w:rPr>
-                <w:noProof/>
-                <w:webHidden/>
-              </w:rPr>
-              <w:fldChar w:fldCharType="begin"/>
-            </w:r>
-            <w:r>
-              <w:rPr>
-                <w:noProof/>
-                <w:webHidden/>
-              </w:rPr>
-              <w:instrText xml:space="preserve"> PAGEREF _Toc64317759 \h </w:instrText>
-            </w:r>
-            <w:r>
-              <w:rPr>
-                <w:noProof/>
-                <w:webHidden/>
-              </w:rPr>
-            </w:r>
-            <w:r>
-              <w:rPr>
-                <w:noProof/>
-                <w:webHidden/>
-              </w:rPr>
-              <w:fldChar w:fldCharType="separate"/>
-            </w:r>
-            <w:r>
-              <w:rPr>
-                <w:noProof/>
-                <w:webHidden/>
-              </w:rPr>
-              <w:t>6</w:t>
-            </w:r>
-            <w:r>
-              <w:rPr>
-                <w:noProof/>
-                <w:webHidden/>
-              </w:rPr>
-              <w:fldChar w:fldCharType="end"/>
-            </w:r>
-          </w:hyperlink>
-        </w:p>
-        <w:p>
-          <w:pPr>
-            <w:pStyle w:val="TOC2"/>
-            <w:tabs>
-              <w:tab w:val="left" w:pos="880"/>
-              <w:tab w:val="right" w:leader="dot" w:pos="9350"/>
-            </w:tabs>
-            <w:rPr>
-              <w:rFonts w:asciiTheme="minorHAnsi" w:eastAsiaTheme="minorEastAsia" w:hAnsiTheme="minorHAnsi" w:cstheme="minorBidi"/>
-              <w:noProof/>
-              <w:lang w:val="en-US"/>
-            </w:rPr>
-          </w:pPr>
-          <w:hyperlink w:anchor="_Toc64317760" w:history="1">
-            <w:r>
-              <w:rPr>
-                <w:rStyle w:val="Hyperlink"/>
-                <w:rFonts w:cs="Times New Roman"/>
-                <w:noProof/>
-                <w:lang w:val="sr-Cyrl-BA"/>
-              </w:rPr>
-              <w:t>5.4.</w:t>
-            </w:r>
-            <w:r>
-              <w:rPr>
-                <w:rFonts w:asciiTheme="minorHAnsi" w:eastAsiaTheme="minorEastAsia" w:hAnsiTheme="minorHAnsi" w:cstheme="minorBidi"/>
-                <w:noProof/>
-                <w:lang w:val="en-US"/>
-              </w:rPr>
-              <w:tab/>
-            </w:r>
-            <w:r>
-              <w:rPr>
-                <w:rStyle w:val="Hyperlink"/>
-                <w:rFonts w:cs="Times New Roman"/>
-                <w:noProof/>
-                <w:lang w:val="sr-Cyrl-BA"/>
-              </w:rPr>
-              <w:t>Избор алгоритма</w:t>
-            </w:r>
-            <w:r>
-              <w:rPr>
-                <w:noProof/>
-                <w:webHidden/>
-              </w:rPr>
-              <w:tab/>
-            </w:r>
-            <w:r>
-              <w:rPr>
-                <w:noProof/>
-                <w:webHidden/>
-              </w:rPr>
-              <w:fldChar w:fldCharType="begin"/>
-            </w:r>
-            <w:r>
-              <w:rPr>
-                <w:noProof/>
-                <w:webHidden/>
-              </w:rPr>
-              <w:instrText xml:space="preserve"> PAGEREF _Toc64317760 \h </w:instrText>
-            </w:r>
-            <w:r>
-              <w:rPr>
-                <w:noProof/>
-                <w:webHidden/>
-              </w:rPr>
-            </w:r>
-            <w:r>
-              <w:rPr>
-                <w:noProof/>
-                <w:webHidden/>
-              </w:rPr>
-              <w:fldChar w:fldCharType="separate"/>
-            </w:r>
-            <w:r>
-              <w:rPr>
-                <w:noProof/>
-                <w:webHidden/>
-              </w:rPr>
-              <w:t>6</w:t>
-            </w:r>
-            <w:r>
-              <w:rPr>
-                <w:noProof/>
-                <w:webHidden/>
-              </w:rPr>
-              <w:fldChar w:fldCharType="end"/>
-            </w:r>
-          </w:hyperlink>
-        </w:p>
-        <w:p>
-          <w:pPr>
-            <w:pStyle w:val="TOC2"/>
-            <w:tabs>
-              <w:tab w:val="left" w:pos="880"/>
-              <w:tab w:val="right" w:leader="dot" w:pos="9350"/>
-            </w:tabs>
-            <w:rPr>
-              <w:rFonts w:asciiTheme="minorHAnsi" w:eastAsiaTheme="minorEastAsia" w:hAnsiTheme="minorHAnsi" w:cstheme="minorBidi"/>
-              <w:noProof/>
-              <w:lang w:val="en-US"/>
-            </w:rPr>
-          </w:pPr>
-          <w:hyperlink w:anchor="_Toc64317761" w:history="1">
-            <w:r>
-              <w:rPr>
-                <w:rStyle w:val="Hyperlink"/>
-                <w:rFonts w:cs="Times New Roman"/>
-                <w:noProof/>
-                <w:lang w:val="sr-Cyrl-BA"/>
-              </w:rPr>
-              <w:t>5.5.</w:t>
-            </w:r>
-            <w:r>
-              <w:rPr>
-                <w:rFonts w:asciiTheme="minorHAnsi" w:eastAsiaTheme="minorEastAsia" w:hAnsiTheme="minorHAnsi" w:cstheme="minorBidi"/>
-                <w:noProof/>
-                <w:lang w:val="en-US"/>
-              </w:rPr>
-              <w:tab/>
-            </w:r>
-            <w:r>
-              <w:rPr>
-                <w:rStyle w:val="Hyperlink"/>
-                <w:rFonts w:cs="Times New Roman"/>
-                <w:noProof/>
-                <w:lang w:val="sr-Cyrl-BA"/>
-              </w:rPr>
-              <w:t>Обучавање модела</w:t>
-            </w:r>
-            <w:r>
-              <w:rPr>
-                <w:noProof/>
-                <w:webHidden/>
-              </w:rPr>
-              <w:tab/>
-            </w:r>
-            <w:r>
-              <w:rPr>
-                <w:noProof/>
-                <w:webHidden/>
-              </w:rPr>
-              <w:fldChar w:fldCharType="begin"/>
-            </w:r>
-            <w:r>
-              <w:rPr>
-                <w:noProof/>
-                <w:webHidden/>
-              </w:rPr>
-              <w:instrText xml:space="preserve"> PAGEREF _Toc64317761 \h </w:instrText>
-            </w:r>
-            <w:r>
-              <w:rPr>
-                <w:noProof/>
-                <w:webHidden/>
-              </w:rPr>
-            </w:r>
-            <w:r>
-              <w:rPr>
-                <w:noProof/>
-                <w:webHidden/>
-              </w:rPr>
-              <w:fldChar w:fldCharType="separate"/>
-            </w:r>
-            <w:r>
-              <w:rPr>
-                <w:noProof/>
-                <w:webHidden/>
-              </w:rPr>
-              <w:t>6</w:t>
-            </w:r>
-            <w:r>
-              <w:rPr>
-                <w:noProof/>
-                <w:webHidden/>
-              </w:rPr>
-              <w:fldChar w:fldCharType="end"/>
-            </w:r>
-          </w:hyperlink>
-        </w:p>
-        <w:p>
-          <w:pPr>
-            <w:pStyle w:val="TOC2"/>
-            <w:tabs>
-              <w:tab w:val="left" w:pos="880"/>
-              <w:tab w:val="right" w:leader="dot" w:pos="9350"/>
-            </w:tabs>
-            <w:rPr>
-              <w:rFonts w:asciiTheme="minorHAnsi" w:eastAsiaTheme="minorEastAsia" w:hAnsiTheme="minorHAnsi" w:cstheme="minorBidi"/>
-              <w:noProof/>
-              <w:lang w:val="en-US"/>
-            </w:rPr>
-          </w:pPr>
-          <w:hyperlink w:anchor="_Toc64317762" w:history="1">
-            <w:r>
-              <w:rPr>
-                <w:rStyle w:val="Hyperlink"/>
-                <w:rFonts w:cs="Times New Roman"/>
-                <w:noProof/>
-                <w:lang w:val="sr-Cyrl-BA"/>
-              </w:rPr>
-              <w:t>5.6.</w:t>
-            </w:r>
-            <w:r>
-              <w:rPr>
-                <w:rFonts w:asciiTheme="minorHAnsi" w:eastAsiaTheme="minorEastAsia" w:hAnsiTheme="minorHAnsi" w:cstheme="minorBidi"/>
-                <w:noProof/>
-                <w:lang w:val="en-US"/>
-              </w:rPr>
-              <w:tab/>
-            </w:r>
-            <w:r>
-              <w:rPr>
-                <w:rStyle w:val="Hyperlink"/>
-                <w:rFonts w:cs="Times New Roman"/>
-                <w:noProof/>
-                <w:lang w:val="sr-Cyrl-BA"/>
-              </w:rPr>
-              <w:t>Оцјењивање модела</w:t>
-            </w:r>
-            <w:r>
-              <w:rPr>
-                <w:noProof/>
-                <w:webHidden/>
-              </w:rPr>
-              <w:tab/>
-            </w:r>
-            <w:r>
-              <w:rPr>
-                <w:noProof/>
-                <w:webHidden/>
-              </w:rPr>
-              <w:fldChar w:fldCharType="begin"/>
-            </w:r>
-            <w:r>
-              <w:rPr>
-                <w:noProof/>
-                <w:webHidden/>
-              </w:rPr>
-              <w:instrText xml:space="preserve"> PAGEREF _Toc64317762 \h </w:instrText>
-            </w:r>
-            <w:r>
-              <w:rPr>
-                <w:noProof/>
-                <w:webHidden/>
-              </w:rPr>
-            </w:r>
-            <w:r>
-              <w:rPr>
-                <w:noProof/>
-                <w:webHidden/>
-              </w:rPr>
-              <w:fldChar w:fldCharType="separate"/>
-            </w:r>
-            <w:r>
-              <w:rPr>
-                <w:noProof/>
-                <w:webHidden/>
-              </w:rPr>
-              <w:t>6</w:t>
-            </w:r>
-            <w:r>
-              <w:rPr>
-                <w:noProof/>
-                <w:webHidden/>
-              </w:rPr>
-              <w:fldChar w:fldCharType="end"/>
-            </w:r>
-          </w:hyperlink>
-        </w:p>
-        <w:p>
-          <w:pPr>
-            <w:pStyle w:val="TOC2"/>
-            <w:tabs>
-              <w:tab w:val="left" w:pos="880"/>
-              <w:tab w:val="right" w:leader="dot" w:pos="9350"/>
-            </w:tabs>
-            <w:rPr>
-              <w:rFonts w:asciiTheme="minorHAnsi" w:eastAsiaTheme="minorEastAsia" w:hAnsiTheme="minorHAnsi" w:cstheme="minorBidi"/>
-              <w:noProof/>
-              <w:lang w:val="en-US"/>
-            </w:rPr>
-          </w:pPr>
-          <w:hyperlink w:anchor="_Toc64317763" w:history="1">
-            <w:r>
-              <w:rPr>
-                <w:rStyle w:val="Hyperlink"/>
-                <w:rFonts w:cs="Times New Roman"/>
-                <w:noProof/>
-                <w:lang w:val="sr-Cyrl-BA"/>
-              </w:rPr>
-              <w:t>5.7.</w:t>
-            </w:r>
-            <w:r>
-              <w:rPr>
-                <w:rFonts w:asciiTheme="minorHAnsi" w:eastAsiaTheme="minorEastAsia" w:hAnsiTheme="minorHAnsi" w:cstheme="minorBidi"/>
-                <w:noProof/>
-                <w:lang w:val="en-US"/>
-              </w:rPr>
-              <w:tab/>
-            </w:r>
-            <w:r>
-              <w:rPr>
-                <w:rStyle w:val="Hyperlink"/>
-                <w:rFonts w:cs="Times New Roman"/>
-                <w:noProof/>
-                <w:lang w:val="sr-Cyrl-BA"/>
-              </w:rPr>
-              <w:t>Тестирање модела</w:t>
-            </w:r>
-            <w:r>
-              <w:rPr>
-                <w:noProof/>
-                <w:webHidden/>
-              </w:rPr>
-              <w:tab/>
-            </w:r>
-            <w:r>
-              <w:rPr>
-                <w:noProof/>
-                <w:webHidden/>
-              </w:rPr>
-              <w:fldChar w:fldCharType="begin"/>
-            </w:r>
-            <w:r>
-              <w:rPr>
-                <w:noProof/>
-                <w:webHidden/>
-              </w:rPr>
-              <w:instrText xml:space="preserve"> PAGEREF _Toc64317763 \h </w:instrText>
-            </w:r>
-            <w:r>
-              <w:rPr>
-                <w:noProof/>
-                <w:webHidden/>
-              </w:rPr>
-            </w:r>
-            <w:r>
-              <w:rPr>
-                <w:noProof/>
-                <w:webHidden/>
-              </w:rPr>
-              <w:fldChar w:fldCharType="separate"/>
-            </w:r>
-            <w:r>
-              <w:rPr>
-                <w:noProof/>
-                <w:webHidden/>
-              </w:rPr>
-              <w:t>6</w:t>
+              <w:t>9</w:t>
             </w:r>
             <w:r>
               <w:rPr>
@@ -4569,7 +4657,7 @@
               <w:lang w:val="en-US"/>
             </w:rPr>
           </w:pPr>
-          <w:hyperlink w:anchor="_Toc64317764" w:history="1">
+          <w:hyperlink w:anchor="_Toc99218723" w:history="1">
             <w:r>
               <w:rPr>
                 <w:rStyle w:val="Hyperlink"/>
@@ -4577,7 +4665,7 @@
                 <w:noProof/>
                 <w:lang w:val="sr-Cyrl-BA"/>
               </w:rPr>
-              <w:t>6.</w:t>
+              <w:t>7.</w:t>
             </w:r>
             <w:r>
               <w:rPr>
@@ -4594,7 +4682,7 @@
                 <w:noProof/>
                 <w:lang w:val="sr-Cyrl-BA"/>
               </w:rPr>
-              <w:t>Резултати</w:t>
+              <w:t>Закључак</w:t>
             </w:r>
             <w:r>
               <w:rPr>
@@ -4615,7 +4703,7 @@
                 <w:noProof/>
                 <w:webHidden/>
               </w:rPr>
-              <w:instrText xml:space="preserve"> PAGEREF _Toc64317764 \h </w:instrText>
+              <w:instrText xml:space="preserve"> PAGEREF _Toc99218723 \h </w:instrText>
             </w:r>
             <w:r>
               <w:rPr>
@@ -4635,7 +4723,7 @@
                 <w:noProof/>
                 <w:webHidden/>
               </w:rPr>
-              <w:t>7</w:t>
+              <w:t>10</w:t>
             </w:r>
             <w:r>
               <w:rPr>
@@ -4659,7 +4747,7 @@
               <w:lang w:val="en-US"/>
             </w:rPr>
           </w:pPr>
-          <w:hyperlink w:anchor="_Toc64317765" w:history="1">
+          <w:hyperlink w:anchor="_Toc99218724" w:history="1">
             <w:r>
               <w:rPr>
                 <w:rStyle w:val="Hyperlink"/>
@@ -4667,7 +4755,7 @@
                 <w:noProof/>
                 <w:lang w:val="sr-Cyrl-BA"/>
               </w:rPr>
-              <w:t>7.</w:t>
+              <w:t>8.</w:t>
             </w:r>
             <w:r>
               <w:rPr>
@@ -4684,7 +4772,7 @@
                 <w:noProof/>
                 <w:lang w:val="sr-Cyrl-BA"/>
               </w:rPr>
-              <w:t>Закључак</w:t>
+              <w:t>Литература</w:t>
             </w:r>
             <w:r>
               <w:rPr>
@@ -4705,7 +4793,7 @@
                 <w:noProof/>
                 <w:webHidden/>
               </w:rPr>
-              <w:instrText xml:space="preserve"> PAGEREF _Toc64317765 \h </w:instrText>
+              <w:instrText xml:space="preserve"> PAGEREF _Toc99218724 \h </w:instrText>
             </w:r>
             <w:r>
               <w:rPr>
@@ -4725,97 +4813,7 @@
                 <w:noProof/>
                 <w:webHidden/>
               </w:rPr>
-              <w:t>8</w:t>
-            </w:r>
-            <w:r>
-              <w:rPr>
-                <w:noProof/>
-                <w:webHidden/>
-              </w:rPr>
-              <w:fldChar w:fldCharType="end"/>
-            </w:r>
-          </w:hyperlink>
-        </w:p>
-        <w:p>
-          <w:pPr>
-            <w:pStyle w:val="TOC1"/>
-            <w:tabs>
-              <w:tab w:val="left" w:pos="440"/>
-              <w:tab w:val="right" w:leader="dot" w:pos="9350"/>
-            </w:tabs>
-            <w:rPr>
-              <w:rFonts w:asciiTheme="minorHAnsi" w:eastAsiaTheme="minorEastAsia" w:hAnsiTheme="minorHAnsi" w:cstheme="minorBidi"/>
-              <w:noProof/>
-              <w:lang w:val="en-US"/>
-            </w:rPr>
-          </w:pPr>
-          <w:hyperlink w:anchor="_Toc64317766" w:history="1">
-            <w:r>
-              <w:rPr>
-                <w:rStyle w:val="Hyperlink"/>
-                <w:rFonts w:cs="Times New Roman"/>
-                <w:noProof/>
-                <w:lang w:val="sr-Cyrl-BA"/>
-              </w:rPr>
-              <w:t>8.</w:t>
-            </w:r>
-            <w:r>
-              <w:rPr>
-                <w:rFonts w:asciiTheme="minorHAnsi" w:eastAsiaTheme="minorEastAsia" w:hAnsiTheme="minorHAnsi" w:cstheme="minorBidi"/>
-                <w:noProof/>
-                <w:lang w:val="en-US"/>
-              </w:rPr>
-              <w:tab/>
-            </w:r>
-            <w:r>
-              <w:rPr>
-                <w:rStyle w:val="Hyperlink"/>
-                <w:rFonts w:cs="Times New Roman"/>
-                <w:noProof/>
-                <w:lang w:val="sr-Cyrl-BA"/>
-              </w:rPr>
-              <w:t>Литература</w:t>
-            </w:r>
-            <w:r>
-              <w:rPr>
-                <w:noProof/>
-                <w:webHidden/>
-              </w:rPr>
-              <w:tab/>
-            </w:r>
-            <w:r>
-              <w:rPr>
-                <w:noProof/>
-                <w:webHidden/>
-              </w:rPr>
-              <w:fldChar w:fldCharType="begin"/>
-            </w:r>
-            <w:r>
-              <w:rPr>
-                <w:noProof/>
-                <w:webHidden/>
-              </w:rPr>
-              <w:instrText xml:space="preserve"> PAGEREF _Toc64317766 \h </w:instrText>
-            </w:r>
-            <w:r>
-              <w:rPr>
-                <w:noProof/>
-                <w:webHidden/>
-              </w:rPr>
-            </w:r>
-            <w:r>
-              <w:rPr>
-                <w:noProof/>
-                <w:webHidden/>
-              </w:rPr>
-              <w:fldChar w:fldCharType="separate"/>
-            </w:r>
-            <w:r>
-              <w:rPr>
-                <w:noProof/>
-                <w:webHidden/>
-              </w:rPr>
-              <w:t>9</w:t>
+              <w:t>11</w:t>
             </w:r>
             <w:r>
               <w:rPr>
@@ -4997,23 +4995,16 @@
           <w:lang w:val="sr-Cyrl-BA"/>
         </w:rPr>
       </w:pPr>
-      <w:bookmarkStart w:id="1" w:name="_Toc64317729"/>
+      <w:bookmarkStart w:id="1" w:name="_Toc99218687"/>
       <w:r>
         <w:rPr>
           <w:rFonts w:cs="Times New Roman"/>
           <w:lang w:val="sr-Cyrl-BA"/>
         </w:rPr>
         <w:lastRenderedPageBreak/>
-        <w:t>У</w:t>
+        <w:t>Увод</w:t>
       </w:r>
       <w:bookmarkEnd w:id="1"/>
-      <w:r>
-        <w:rPr>
-          <w:rFonts w:cs="Times New Roman"/>
-          <w:lang w:val="sr-Cyrl-BA"/>
-        </w:rPr>
-        <w:t>вод</w:t>
-      </w:r>
     </w:p>
     <w:p>
       <w:pPr>
@@ -6020,7 +6011,7 @@
           <w:lang w:val="sr-Cyrl-BA"/>
         </w:rPr>
       </w:pPr>
-      <w:bookmarkStart w:id="2" w:name="_Toc64317730"/>
+      <w:bookmarkStart w:id="2" w:name="_Toc99218688"/>
       <w:r>
         <w:rPr>
           <w:rFonts w:cs="Times New Roman"/>
@@ -6419,7 +6410,7 @@
           <w:lang w:val="sr-Cyrl-BA"/>
         </w:rPr>
       </w:pPr>
-      <w:bookmarkStart w:id="3" w:name="_Toc64317731"/>
+      <w:bookmarkStart w:id="3" w:name="_Toc99218689"/>
       <w:r>
         <w:rPr>
           <w:rFonts w:cs="Times New Roman"/>
@@ -6718,7 +6709,7 @@
           <w:lang w:val="sr-Cyrl-BA"/>
         </w:rPr>
       </w:pPr>
-      <w:bookmarkStart w:id="4" w:name="_Toc64317732"/>
+      <w:bookmarkStart w:id="4" w:name="_Toc99218690"/>
       <w:r>
         <w:rPr>
           <w:lang w:val="sr-Cyrl-BA"/>
@@ -6884,7 +6875,7 @@
           <w:lang w:val="sr-Cyrl-BA"/>
         </w:rPr>
       </w:pPr>
-      <w:bookmarkStart w:id="5" w:name="_Toc64317733"/>
+      <w:bookmarkStart w:id="5" w:name="_Toc99218691"/>
       <w:r>
         <w:rPr>
           <w:lang w:val="sr-Cyrl-BA"/>
@@ -7205,7 +7196,7 @@
           <w:lang w:val="sr-Cyrl-BA"/>
         </w:rPr>
       </w:pPr>
-      <w:bookmarkStart w:id="6" w:name="_Toc64317734"/>
+      <w:bookmarkStart w:id="6" w:name="_Toc99218692"/>
       <w:r>
         <w:rPr>
           <w:rFonts w:cs="Times New Roman"/>
@@ -7374,7 +7365,7 @@
           <v:shape id="_x0000_i1025" type="#_x0000_t75" style="width:348pt;height:175.5pt" o:ole="">
             <v:imagedata r:id="rId15" o:title=""/>
           </v:shape>
-          <o:OLEObject Type="Embed" ProgID="CorelDraw.Graphic.21" ShapeID="_x0000_i1025" DrawAspect="Content" ObjectID="_1709414284" r:id="rId16"/>
+          <o:OLEObject Type="Embed" ProgID="CorelDraw.Graphic.21" ShapeID="_x0000_i1025" DrawAspect="Content" ObjectID="_1709859661" r:id="rId16"/>
         </w:object>
       </w:r>
     </w:p>
@@ -7415,16 +7406,7 @@
           <w:iCs/>
           <w:lang w:val="sr-Cyrl-BA"/>
         </w:rPr>
-        <w:t>. Примјер</w:t>
-      </w:r>
-      <w:r>
-        <w:rPr>
-          <w:rFonts w:cs="Times New Roman"/>
-          <w:i/>
-          <w:iCs/>
-          <w:lang w:val="sr-Cyrl-BA"/>
-        </w:rPr>
-        <w:t xml:space="preserve"> смањења димензионалности ненадгледаним учењем</w:t>
+        <w:t>. Примјер смањења димензионалности ненадгледаним учењем</w:t>
       </w:r>
     </w:p>
     <w:p>
@@ -7438,6 +7420,7 @@
           <w:lang w:val="sr-Cyrl-BA"/>
         </w:rPr>
       </w:pPr>
+      <w:bookmarkStart w:id="7" w:name="_Toc99218693"/>
       <w:r>
         <w:rPr>
           <w:rStyle w:val="jlqj4b"/>
@@ -7445,6 +7428,7 @@
         </w:rPr>
         <w:t>Учење уз подстицај</w:t>
       </w:r>
+      <w:bookmarkEnd w:id="7"/>
     </w:p>
     <w:p>
       <w:pPr>
@@ -7761,10 +7745,10 @@
       </w:pPr>
       <w:r>
         <w:object w:dxaOrig="12475" w:dyaOrig="6291">
-          <v:shape id="_x0000_i1037" type="#_x0000_t75" style="width:372.5pt;height:188.5pt" o:ole="">
+          <v:shape id="_x0000_i1026" type="#_x0000_t75" style="width:372.5pt;height:188.5pt" o:ole="">
             <v:imagedata r:id="rId17" o:title=""/>
           </v:shape>
-          <o:OLEObject Type="Embed" ProgID="CorelDraw.Graphic.21" ShapeID="_x0000_i1037" DrawAspect="Content" ObjectID="_1709414285" r:id="rId18"/>
+          <o:OLEObject Type="Embed" ProgID="CorelDraw.Graphic.21" ShapeID="_x0000_i1026" DrawAspect="Content" ObjectID="_1709859662" r:id="rId18"/>
         </w:object>
       </w:r>
     </w:p>
@@ -7784,34 +7768,7 @@
           <w:iCs/>
           <w:lang w:val="sr-Cyrl-BA"/>
         </w:rPr>
-        <w:t>Слика 2.</w:t>
-      </w:r>
-      <w:r>
-        <w:rPr>
-          <w:rFonts w:cs="Times New Roman"/>
-          <w:i/>
-          <w:iCs/>
-          <w:lang w:val="sr-Cyrl-BA"/>
-        </w:rPr>
-        <w:t>4</w:t>
-      </w:r>
-      <w:r>
-        <w:rPr>
-          <w:rFonts w:cs="Times New Roman"/>
-          <w:i/>
-          <w:iCs/>
-          <w:lang w:val="sr-Cyrl-BA"/>
-        </w:rPr>
-        <w:t xml:space="preserve">. </w:t>
-      </w:r>
-      <w:r>
-        <w:rPr>
-          <w:rFonts w:cs="Times New Roman"/>
-          <w:i/>
-          <w:iCs/>
-          <w:lang w:val="sr-Cyrl-BA"/>
-        </w:rPr>
-        <w:t>Илустрација агента који учи уз подстицаје</w:t>
+        <w:t>Слика 2.4. Илустрација агента који учи уз подстицаје</w:t>
       </w:r>
     </w:p>
     <w:p>
@@ -7826,7 +7783,7 @@
           <w:lang w:val="sr-Cyrl-BA"/>
         </w:rPr>
       </w:pPr>
-      <w:bookmarkStart w:id="7" w:name="_Toc64317736"/>
+      <w:bookmarkStart w:id="8" w:name="_Toc99218694"/>
       <w:r>
         <w:rPr>
           <w:rFonts w:cs="Times New Roman"/>
@@ -7835,7 +7792,7 @@
         <w:lastRenderedPageBreak/>
         <w:t>Процес машинског учења</w:t>
       </w:r>
-      <w:bookmarkEnd w:id="7"/>
+      <w:bookmarkEnd w:id="8"/>
     </w:p>
     <w:p>
       <w:pPr>
@@ -7849,7 +7806,7 @@
           <w:lang w:val="sr-Cyrl-BA"/>
         </w:rPr>
       </w:pPr>
-      <w:bookmarkStart w:id="8" w:name="_Toc64317737"/>
+      <w:bookmarkStart w:id="9" w:name="_Toc99218695"/>
       <w:r>
         <w:rPr>
           <w:rFonts w:cs="Times New Roman"/>
@@ -7857,7 +7814,7 @@
         </w:rPr>
         <w:t>Прикупљање података</w:t>
       </w:r>
-      <w:bookmarkEnd w:id="8"/>
+      <w:bookmarkEnd w:id="9"/>
     </w:p>
     <w:p>
       <w:pPr>
@@ -7871,7 +7828,7 @@
           <w:lang w:val="sr-Cyrl-BA"/>
         </w:rPr>
       </w:pPr>
-      <w:bookmarkStart w:id="9" w:name="_Toc64317738"/>
+      <w:bookmarkStart w:id="10" w:name="_Toc99218696"/>
       <w:r>
         <w:rPr>
           <w:rFonts w:cs="Times New Roman"/>
@@ -7879,7 +7836,7 @@
         </w:rPr>
         <w:t>Припрема података</w:t>
       </w:r>
-      <w:bookmarkEnd w:id="9"/>
+      <w:bookmarkEnd w:id="10"/>
     </w:p>
     <w:p>
       <w:pPr>
@@ -7893,7 +7850,7 @@
           <w:lang w:val="sr-Cyrl-BA"/>
         </w:rPr>
       </w:pPr>
-      <w:bookmarkStart w:id="10" w:name="_Toc64317739"/>
+      <w:bookmarkStart w:id="11" w:name="_Toc99218697"/>
       <w:r>
         <w:rPr>
           <w:rFonts w:cs="Times New Roman"/>
@@ -7901,7 +7858,7 @@
         </w:rPr>
         <w:t>Анализа података</w:t>
       </w:r>
-      <w:bookmarkEnd w:id="10"/>
+      <w:bookmarkEnd w:id="11"/>
     </w:p>
     <w:p>
       <w:pPr>
@@ -7915,7 +7872,7 @@
           <w:lang w:val="sr-Cyrl-BA"/>
         </w:rPr>
       </w:pPr>
-      <w:bookmarkStart w:id="11" w:name="_Toc64317740"/>
+      <w:bookmarkStart w:id="12" w:name="_Toc99218698"/>
       <w:r>
         <w:rPr>
           <w:rFonts w:cs="Times New Roman"/>
@@ -7923,7 +7880,7 @@
         </w:rPr>
         <w:t>Избор алгоритма</w:t>
       </w:r>
-      <w:bookmarkEnd w:id="11"/>
+      <w:bookmarkEnd w:id="12"/>
     </w:p>
     <w:p>
       <w:pPr>
@@ -7937,7 +7894,7 @@
           <w:lang w:val="sr-Cyrl-BA"/>
         </w:rPr>
       </w:pPr>
-      <w:bookmarkStart w:id="12" w:name="_Toc64317741"/>
+      <w:bookmarkStart w:id="13" w:name="_Toc99218699"/>
       <w:r>
         <w:rPr>
           <w:rFonts w:cs="Times New Roman"/>
@@ -7945,7 +7902,7 @@
         </w:rPr>
         <w:t>Обучавање модела</w:t>
       </w:r>
-      <w:bookmarkEnd w:id="12"/>
+      <w:bookmarkEnd w:id="13"/>
     </w:p>
     <w:p>
       <w:pPr>
@@ -7959,7 +7916,7 @@
           <w:lang w:val="sr-Cyrl-BA"/>
         </w:rPr>
       </w:pPr>
-      <w:bookmarkStart w:id="13" w:name="_Toc64317742"/>
+      <w:bookmarkStart w:id="14" w:name="_Toc99218700"/>
       <w:r>
         <w:rPr>
           <w:rFonts w:cs="Times New Roman"/>
@@ -7967,7 +7924,7 @@
         </w:rPr>
         <w:t>Оцјењивање модела</w:t>
       </w:r>
-      <w:bookmarkEnd w:id="13"/>
+      <w:bookmarkEnd w:id="14"/>
     </w:p>
     <w:p>
       <w:pPr>
@@ -7981,7 +7938,7 @@
           <w:lang w:val="sr-Cyrl-BA"/>
         </w:rPr>
       </w:pPr>
-      <w:bookmarkStart w:id="14" w:name="_Toc64317743"/>
+      <w:bookmarkStart w:id="15" w:name="_Toc99218701"/>
       <w:r>
         <w:rPr>
           <w:rFonts w:cs="Times New Roman"/>
@@ -7989,7 +7946,7 @@
         </w:rPr>
         <w:t>Тестирање модела</w:t>
       </w:r>
-      <w:bookmarkEnd w:id="14"/>
+      <w:bookmarkEnd w:id="15"/>
     </w:p>
     <w:p>
       <w:pPr>
@@ -8003,7 +7960,7 @@
           <w:lang w:val="sr-Cyrl-BA"/>
         </w:rPr>
       </w:pPr>
-      <w:bookmarkStart w:id="15" w:name="_Toc64317744"/>
+      <w:bookmarkStart w:id="16" w:name="_Toc99218702"/>
       <w:r>
         <w:rPr>
           <w:rFonts w:cs="Times New Roman"/>
@@ -8011,7 +7968,7 @@
         </w:rPr>
         <w:t>Примјена модела</w:t>
       </w:r>
-      <w:bookmarkEnd w:id="15"/>
+      <w:bookmarkEnd w:id="16"/>
     </w:p>
     <w:p>
       <w:pPr>
@@ -8049,7 +8006,7 @@
           <w:lang w:val="sr-Cyrl-BA"/>
         </w:rPr>
       </w:pPr>
-      <w:bookmarkStart w:id="16" w:name="_Toc64317745"/>
+      <w:bookmarkStart w:id="17" w:name="_Toc99218703"/>
       <w:r>
         <w:rPr>
           <w:rFonts w:cs="Times New Roman"/>
@@ -8058,7 +8015,7 @@
         <w:lastRenderedPageBreak/>
         <w:t>Алгоритми</w:t>
       </w:r>
-      <w:bookmarkEnd w:id="16"/>
+      <w:bookmarkEnd w:id="17"/>
     </w:p>
     <w:p>
       <w:pPr>
@@ -8072,7 +8029,7 @@
           <w:lang w:val="sr-Cyrl-BA"/>
         </w:rPr>
       </w:pPr>
-      <w:bookmarkStart w:id="17" w:name="_Toc64317746"/>
+      <w:bookmarkStart w:id="18" w:name="_Toc99218704"/>
       <w:r>
         <w:rPr>
           <w:rFonts w:cs="Times New Roman"/>
@@ -8080,7 +8037,7 @@
         </w:rPr>
         <w:t>Логистичка регресија</w:t>
       </w:r>
-      <w:bookmarkEnd w:id="17"/>
+      <w:bookmarkEnd w:id="18"/>
     </w:p>
     <w:p>
       <w:pPr>
@@ -8094,14 +8051,14 @@
           <w:lang w:val="sr-Cyrl-BA"/>
         </w:rPr>
       </w:pPr>
-      <w:bookmarkStart w:id="18" w:name="_Toc64317747"/>
+      <w:bookmarkStart w:id="19" w:name="_Toc99218705"/>
       <w:r>
         <w:rPr>
           <w:rFonts w:cs="Times New Roman"/>
         </w:rPr>
         <w:t>Gaussian Naive Byes Classifier</w:t>
       </w:r>
-      <w:bookmarkEnd w:id="18"/>
+      <w:bookmarkEnd w:id="19"/>
     </w:p>
     <w:p>
       <w:pPr>
@@ -8115,7 +8072,7 @@
           <w:lang w:val="sr-Cyrl-BA"/>
         </w:rPr>
       </w:pPr>
-      <w:bookmarkStart w:id="19" w:name="_Toc64317748"/>
+      <w:bookmarkStart w:id="20" w:name="_Toc99218706"/>
       <w:r>
         <w:rPr>
           <w:rFonts w:cs="Times New Roman"/>
@@ -8123,7 +8080,7 @@
         </w:rPr>
         <w:t>K Nearest Neighbors Classifier</w:t>
       </w:r>
-      <w:bookmarkEnd w:id="19"/>
+      <w:bookmarkEnd w:id="20"/>
     </w:p>
     <w:p>
       <w:pPr>
@@ -8137,7 +8094,7 @@
           <w:lang w:val="sr-Cyrl-BA"/>
         </w:rPr>
       </w:pPr>
-      <w:bookmarkStart w:id="20" w:name="_Toc64317749"/>
+      <w:bookmarkStart w:id="21" w:name="_Toc99218707"/>
       <w:r>
         <w:rPr>
           <w:rFonts w:cs="Times New Roman"/>
@@ -8145,7 +8102,7 @@
         </w:rPr>
         <w:t>Decision Tree Classifier</w:t>
       </w:r>
-      <w:bookmarkEnd w:id="20"/>
+      <w:bookmarkEnd w:id="21"/>
     </w:p>
     <w:p>
       <w:pPr>
@@ -8159,7 +8116,7 @@
           <w:lang w:val="sr-Cyrl-BA"/>
         </w:rPr>
       </w:pPr>
-      <w:bookmarkStart w:id="21" w:name="_Toc64317750"/>
+      <w:bookmarkStart w:id="22" w:name="_Toc99218708"/>
       <w:r>
         <w:rPr>
           <w:rFonts w:cs="Times New Roman"/>
@@ -8167,7 +8124,7 @@
         </w:rPr>
         <w:t>Random Forest Classifier</w:t>
       </w:r>
-      <w:bookmarkEnd w:id="21"/>
+      <w:bookmarkEnd w:id="22"/>
     </w:p>
     <w:p>
       <w:pPr>
@@ -8181,7 +8138,7 @@
           <w:lang w:val="sr-Cyrl-BA"/>
         </w:rPr>
       </w:pPr>
-      <w:bookmarkStart w:id="22" w:name="_Toc64317751"/>
+      <w:bookmarkStart w:id="23" w:name="_Toc99218709"/>
       <w:r>
         <w:rPr>
           <w:rFonts w:cs="Times New Roman"/>
@@ -8189,7 +8146,7 @@
         </w:rPr>
         <w:t>Gradient Boosting Classifier</w:t>
       </w:r>
-      <w:bookmarkEnd w:id="22"/>
+      <w:bookmarkEnd w:id="23"/>
     </w:p>
     <w:p>
       <w:pPr>
@@ -8203,7 +8160,7 @@
           <w:lang w:val="sr-Cyrl-BA"/>
         </w:rPr>
       </w:pPr>
-      <w:bookmarkStart w:id="23" w:name="_Toc64317752"/>
+      <w:bookmarkStart w:id="24" w:name="_Toc99218710"/>
       <w:r>
         <w:rPr>
           <w:rFonts w:cs="Times New Roman"/>
@@ -8211,7 +8168,7 @@
         </w:rPr>
         <w:t>Support Vector Machine Classifier</w:t>
       </w:r>
-      <w:bookmarkEnd w:id="23"/>
+      <w:bookmarkEnd w:id="24"/>
     </w:p>
     <w:p>
       <w:pPr>
@@ -8225,7 +8182,7 @@
           <w:lang w:val="sr-Cyrl-BA"/>
         </w:rPr>
       </w:pPr>
-      <w:bookmarkStart w:id="24" w:name="_Toc64317753"/>
+      <w:bookmarkStart w:id="25" w:name="_Toc99218711"/>
       <w:proofErr w:type="spellStart"/>
       <w:r>
         <w:rPr>
@@ -8242,7 +8199,7 @@
         </w:rPr>
         <w:t xml:space="preserve"> Classifier</w:t>
       </w:r>
-      <w:bookmarkEnd w:id="24"/>
+      <w:bookmarkEnd w:id="25"/>
     </w:p>
     <w:p>
       <w:pPr>
@@ -8256,7 +8213,7 @@
           <w:lang w:val="sr-Cyrl-BA"/>
         </w:rPr>
       </w:pPr>
-      <w:bookmarkStart w:id="25" w:name="_Toc64317754"/>
+      <w:bookmarkStart w:id="26" w:name="_Toc99218712"/>
       <w:r>
         <w:rPr>
           <w:rFonts w:cs="Times New Roman"/>
@@ -8264,7 +8221,7 @@
         </w:rPr>
         <w:t>K Nearest Neighbors Regressor</w:t>
       </w:r>
-      <w:bookmarkEnd w:id="25"/>
+      <w:bookmarkEnd w:id="26"/>
     </w:p>
     <w:p>
       <w:pPr>
@@ -8278,7 +8235,7 @@
           <w:lang w:val="sr-Cyrl-BA"/>
         </w:rPr>
       </w:pPr>
-      <w:bookmarkStart w:id="26" w:name="_Toc64317755"/>
+      <w:bookmarkStart w:id="27" w:name="_Toc99218713"/>
       <w:proofErr w:type="spellStart"/>
       <w:r>
         <w:rPr>
@@ -8295,7 +8252,7 @@
         </w:rPr>
         <w:t xml:space="preserve"> Regressor</w:t>
       </w:r>
-      <w:bookmarkEnd w:id="26"/>
+      <w:bookmarkEnd w:id="27"/>
     </w:p>
     <w:p>
       <w:pPr>
@@ -8333,7 +8290,7 @@
           <w:lang w:val="sr-Cyrl-BA"/>
         </w:rPr>
       </w:pPr>
-      <w:bookmarkStart w:id="27" w:name="_Toc64317756"/>
+      <w:bookmarkStart w:id="28" w:name="_Toc99218714"/>
       <w:r>
         <w:rPr>
           <w:rFonts w:cs="Times New Roman"/>
@@ -8342,7 +8299,7 @@
         <w:lastRenderedPageBreak/>
         <w:t>Практични рад</w:t>
       </w:r>
-      <w:bookmarkEnd w:id="27"/>
+      <w:bookmarkEnd w:id="28"/>
     </w:p>
     <w:p>
       <w:pPr>
@@ -8356,7 +8313,7 @@
           <w:lang w:val="sr-Cyrl-BA"/>
         </w:rPr>
       </w:pPr>
-      <w:bookmarkStart w:id="28" w:name="_Toc64317757"/>
+      <w:bookmarkStart w:id="29" w:name="_Toc99218715"/>
       <w:r>
         <w:rPr>
           <w:rFonts w:cs="Times New Roman"/>
@@ -8364,7 +8321,7 @@
         </w:rPr>
         <w:t>Прикупљање података</w:t>
       </w:r>
-      <w:bookmarkEnd w:id="28"/>
+      <w:bookmarkEnd w:id="29"/>
     </w:p>
     <w:p>
       <w:pPr>
@@ -8378,7 +8335,7 @@
           <w:lang w:val="sr-Cyrl-BA"/>
         </w:rPr>
       </w:pPr>
-      <w:bookmarkStart w:id="29" w:name="_Toc64317758"/>
+      <w:bookmarkStart w:id="30" w:name="_Toc99218716"/>
       <w:r>
         <w:rPr>
           <w:rFonts w:cs="Times New Roman"/>
@@ -8386,7 +8343,7 @@
         </w:rPr>
         <w:t>Припрема података</w:t>
       </w:r>
-      <w:bookmarkEnd w:id="29"/>
+      <w:bookmarkEnd w:id="30"/>
     </w:p>
     <w:p>
       <w:pPr>
@@ -8400,7 +8357,7 @@
           <w:lang w:val="sr-Cyrl-BA"/>
         </w:rPr>
       </w:pPr>
-      <w:bookmarkStart w:id="30" w:name="_Toc64317759"/>
+      <w:bookmarkStart w:id="31" w:name="_Toc99218717"/>
       <w:r>
         <w:rPr>
           <w:rFonts w:cs="Times New Roman"/>
@@ -8408,7 +8365,7 @@
         </w:rPr>
         <w:t>Анализа података</w:t>
       </w:r>
-      <w:bookmarkEnd w:id="30"/>
+      <w:bookmarkEnd w:id="31"/>
     </w:p>
     <w:p>
       <w:pPr>
@@ -8422,7 +8379,7 @@
           <w:lang w:val="sr-Cyrl-BA"/>
         </w:rPr>
       </w:pPr>
-      <w:bookmarkStart w:id="31" w:name="_Toc64317760"/>
+      <w:bookmarkStart w:id="32" w:name="_Toc99218718"/>
       <w:r>
         <w:rPr>
           <w:rFonts w:cs="Times New Roman"/>
@@ -8430,7 +8387,7 @@
         </w:rPr>
         <w:t>Избор алгоритма</w:t>
       </w:r>
-      <w:bookmarkEnd w:id="31"/>
+      <w:bookmarkEnd w:id="32"/>
     </w:p>
     <w:p>
       <w:pPr>
@@ -8444,7 +8401,7 @@
           <w:lang w:val="sr-Cyrl-BA"/>
         </w:rPr>
       </w:pPr>
-      <w:bookmarkStart w:id="32" w:name="_Toc64317761"/>
+      <w:bookmarkStart w:id="33" w:name="_Toc99218719"/>
       <w:r>
         <w:rPr>
           <w:rFonts w:cs="Times New Roman"/>
@@ -8452,7 +8409,7 @@
         </w:rPr>
         <w:t>Обучавање модела</w:t>
       </w:r>
-      <w:bookmarkEnd w:id="32"/>
+      <w:bookmarkEnd w:id="33"/>
     </w:p>
     <w:p>
       <w:pPr>
@@ -8466,7 +8423,7 @@
           <w:lang w:val="sr-Cyrl-BA"/>
         </w:rPr>
       </w:pPr>
-      <w:bookmarkStart w:id="33" w:name="_Toc64317762"/>
+      <w:bookmarkStart w:id="34" w:name="_Toc99218720"/>
       <w:r>
         <w:rPr>
           <w:rFonts w:cs="Times New Roman"/>
@@ -8474,7 +8431,7 @@
         </w:rPr>
         <w:t>Оцјењивање модела</w:t>
       </w:r>
-      <w:bookmarkEnd w:id="33"/>
+      <w:bookmarkEnd w:id="34"/>
     </w:p>
     <w:p>
       <w:pPr>
@@ -8488,7 +8445,7 @@
           <w:lang w:val="sr-Cyrl-BA"/>
         </w:rPr>
       </w:pPr>
-      <w:bookmarkStart w:id="34" w:name="_Toc64317763"/>
+      <w:bookmarkStart w:id="35" w:name="_Toc99218721"/>
       <w:r>
         <w:rPr>
           <w:rFonts w:cs="Times New Roman"/>
@@ -8496,7 +8453,7 @@
         </w:rPr>
         <w:t>Тестирање модела</w:t>
       </w:r>
-      <w:bookmarkEnd w:id="34"/>
+      <w:bookmarkEnd w:id="35"/>
     </w:p>
     <w:p>
       <w:pPr>
@@ -8534,7 +8491,7 @@
           <w:lang w:val="sr-Cyrl-BA"/>
         </w:rPr>
       </w:pPr>
-      <w:bookmarkStart w:id="35" w:name="_Toc64317764"/>
+      <w:bookmarkStart w:id="36" w:name="_Toc99218722"/>
       <w:r>
         <w:rPr>
           <w:rFonts w:cs="Times New Roman"/>
@@ -8543,7 +8500,7 @@
         <w:lastRenderedPageBreak/>
         <w:t>Резултати</w:t>
       </w:r>
-      <w:bookmarkEnd w:id="35"/>
+      <w:bookmarkEnd w:id="36"/>
     </w:p>
     <w:p>
       <w:pPr>
@@ -8574,7 +8531,7 @@
           <w:lang w:val="sr-Cyrl-BA"/>
         </w:rPr>
       </w:pPr>
-      <w:bookmarkStart w:id="36" w:name="_Toc64317765"/>
+      <w:bookmarkStart w:id="37" w:name="_Toc99218723"/>
       <w:r>
         <w:rPr>
           <w:rFonts w:cs="Times New Roman"/>
@@ -8583,7 +8540,7 @@
         <w:lastRenderedPageBreak/>
         <w:t>Закључак</w:t>
       </w:r>
-      <w:bookmarkEnd w:id="36"/>
+      <w:bookmarkEnd w:id="37"/>
     </w:p>
     <w:p>
       <w:pPr>
@@ -8614,7 +8571,7 @@
           <w:lang w:val="sr-Cyrl-BA"/>
         </w:rPr>
       </w:pPr>
-      <w:bookmarkStart w:id="37" w:name="_Toc64317766"/>
+      <w:bookmarkStart w:id="38" w:name="_Toc99218724"/>
       <w:r>
         <w:rPr>
           <w:rFonts w:cs="Times New Roman"/>
@@ -8623,14 +8580,10 @@
         <w:lastRenderedPageBreak/>
         <w:t>Литература</w:t>
       </w:r>
+      <w:bookmarkEnd w:id="38"/>
     </w:p>
     <w:sdt>
       <w:sdtPr>
-        <w:rPr>
-          <w:rFonts w:ascii="Arial" w:hAnsi="Arial"/>
-          <w:sz w:val="22"/>
-          <w:szCs w:val="22"/>
-        </w:rPr>
         <w:id w:val="-1244101330"/>
         <w:docPartObj>
           <w:docPartGallery w:val="Bibliographies"/>
@@ -8640,29 +8593,10 @@
       <w:sdtContent>
         <w:sdt>
           <w:sdtPr>
-            <w:rPr>
-              <w:rFonts w:ascii="Arial" w:hAnsi="Arial"/>
-              <w:sz w:val="22"/>
-              <w:szCs w:val="22"/>
-            </w:rPr>
             <w:id w:val="-573587230"/>
             <w:bibliography/>
           </w:sdtPr>
           <w:sdtContent>
-            <w:bookmarkEnd w:id="37" w:displacedByCustomXml="prev"/>
-            <w:p>
-              <w:pPr>
-                <w:pStyle w:val="Heading1"/>
-                <w:numPr>
-                  <w:ilvl w:val="0"/>
-                  <w:numId w:val="6"/>
-                </w:numPr>
-                <w:rPr>
-                  <w:rFonts w:cs="Times New Roman"/>
-                  <w:lang w:val="sr-Cyrl-BA"/>
-                </w:rPr>
-              </w:pPr>
-            </w:p>
             <w:p>
               <w:pPr>
                 <w:rPr>
@@ -8698,7 +8632,7 @@
               </w:tblGrid>
               <w:tr>
                 <w:trPr>
-                  <w:divId w:val="1733625199"/>
+                  <w:divId w:val="572155618"/>
                   <w:tblCellSpacing w:w="15" w:type="dxa"/>
                 </w:trPr>
                 <w:tc>
@@ -8750,7 +8684,7 @@
               </w:tr>
               <w:tr>
                 <w:trPr>
-                  <w:divId w:val="1733625199"/>
+                  <w:divId w:val="572155618"/>
                   <w:tblCellSpacing w:w="15" w:type="dxa"/>
                 </w:trPr>
                 <w:tc>
@@ -8800,7 +8734,107 @@
               </w:tr>
               <w:tr>
                 <w:trPr>
-                  <w:divId w:val="1733625199"/>
+                  <w:divId w:val="572155618"/>
+                  <w:tblCellSpacing w:w="15" w:type="dxa"/>
+                </w:trPr>
+                <w:tc>
+                  <w:tcPr>
+                    <w:tcW w:w="50" w:type="pct"/>
+                    <w:hideMark/>
+                  </w:tcPr>
+                  <w:p>
+                    <w:pPr>
+                      <w:pStyle w:val="Bibliography"/>
+                      <w:rPr>
+                        <w:noProof/>
+                        <w:lang w:val="sr-Cyrl-BA"/>
+                      </w:rPr>
+                    </w:pPr>
+                    <w:r>
+                      <w:rPr>
+                        <w:noProof/>
+                        <w:lang w:val="sr-Cyrl-BA"/>
+                      </w:rPr>
+                      <w:t xml:space="preserve">[3] </w:t>
+                    </w:r>
+                  </w:p>
+                </w:tc>
+                <w:tc>
+                  <w:tcPr>
+                    <w:tcW w:w="0" w:type="auto"/>
+                    <w:hideMark/>
+                  </w:tcPr>
+                  <w:p>
+                    <w:pPr>
+                      <w:pStyle w:val="Bibliography"/>
+                      <w:rPr>
+                        <w:noProof/>
+                        <w:lang w:val="sr-Cyrl-BA"/>
+                      </w:rPr>
+                    </w:pPr>
+                    <w:r>
+                      <w:rPr>
+                        <w:noProof/>
+                        <w:lang w:val="sr-Cyrl-BA"/>
+                      </w:rPr>
+                      <w:t xml:space="preserve">S. Russell и P. Norvig, Artificial IntelligenceA Modern Approach, New Jersey: Pearson Education, Inc., 2010. </w:t>
+                    </w:r>
+                  </w:p>
+                </w:tc>
+              </w:tr>
+              <w:tr>
+                <w:trPr>
+                  <w:divId w:val="572155618"/>
+                  <w:tblCellSpacing w:w="15" w:type="dxa"/>
+                </w:trPr>
+                <w:tc>
+                  <w:tcPr>
+                    <w:tcW w:w="50" w:type="pct"/>
+                    <w:hideMark/>
+                  </w:tcPr>
+                  <w:p>
+                    <w:pPr>
+                      <w:pStyle w:val="Bibliography"/>
+                      <w:rPr>
+                        <w:noProof/>
+                        <w:lang w:val="sr-Cyrl-BA"/>
+                      </w:rPr>
+                    </w:pPr>
+                    <w:r>
+                      <w:rPr>
+                        <w:noProof/>
+                        <w:lang w:val="sr-Cyrl-BA"/>
+                      </w:rPr>
+                      <w:t xml:space="preserve">[4] </w:t>
+                    </w:r>
+                  </w:p>
+                </w:tc>
+                <w:tc>
+                  <w:tcPr>
+                    <w:tcW w:w="0" w:type="auto"/>
+                    <w:hideMark/>
+                  </w:tcPr>
+                  <w:p>
+                    <w:pPr>
+                      <w:pStyle w:val="Bibliography"/>
+                      <w:rPr>
+                        <w:noProof/>
+                        <w:lang w:val="sr-Cyrl-BA"/>
+                      </w:rPr>
+                    </w:pPr>
+                    <w:r>
+                      <w:rPr>
+                        <w:noProof/>
+                        <w:lang w:val="sr-Cyrl-BA"/>
+                      </w:rPr>
+                      <w:t xml:space="preserve">M. Mohri, A. Rostamizadeh и A. Talwalkar, Foundations of machine learning, Cambridge, Massachusetts: The MIT Press, 2018. </w:t>
+                    </w:r>
+                  </w:p>
+                </w:tc>
+              </w:tr>
+              <w:tr>
+                <w:trPr>
+                  <w:divId w:val="572155618"/>
                   <w:tblCellSpacing w:w="15" w:type="dxa"/>
                 </w:trPr>
                 <w:tc>
@@ -8820,7 +8854,7 @@
                       <w:rPr>
                         <w:noProof/>
                       </w:rPr>
-                      <w:t xml:space="preserve">[3] </w:t>
+                      <w:t xml:space="preserve">[5] </w:t>
                     </w:r>
                   </w:p>
                 </w:tc>
@@ -8848,7 +8882,7 @@
             </w:tbl>
             <w:p>
               <w:pPr>
-                <w:divId w:val="1733625199"/>
+                <w:divId w:val="572155618"/>
                 <w:rPr>
                   <w:rFonts w:eastAsia="Times New Roman"/>
                   <w:noProof/>

</xml_diff>

<commit_message>
Promjena datuma na prvoj stranici
</commit_message>
<xml_diff>
--- a/Thesis/Razvoj rješenja za predviđanje broja osoba u prostoriji.docx
+++ b/Thesis/Razvoj rješenja za predviđanje broja osoba u prostoriji.docx
@@ -1,6 +1,6 @@
 
 <file path=word/document.xml><?xml version="1.0" encoding="utf-8"?>
-<w:document xmlns:wpc="http://schemas.microsoft.com/office/word/2010/wordprocessingCanvas" xmlns:cx="http://schemas.microsoft.com/office/drawing/2014/chartex" xmlns:cx1="http://schemas.microsoft.com/office/drawing/2015/9/8/chartex" xmlns:cx2="http://schemas.microsoft.com/office/drawing/2015/10/21/chartex" xmlns:cx3="http://schemas.microsoft.com/office/drawing/2016/5/9/chartex" xmlns:cx4="http://schemas.microsoft.com/office/drawing/2016/5/10/chartex" xmlns:cx5="http://schemas.microsoft.com/office/drawing/2016/5/11/chartex" xmlns:cx6="http://schemas.microsoft.com/office/drawing/2016/5/12/chartex" xmlns:cx7="http://schemas.microsoft.com/office/drawing/2016/5/13/chartex" xmlns:cx8="http://schemas.microsoft.com/office/drawing/2016/5/14/chartex" xmlns:mc="http://schemas.openxmlformats.org/markup-compatibility/2006" xmlns:aink="http://schemas.microsoft.com/office/drawing/2016/ink" xmlns:am3d="http://schemas.microsoft.com/office/drawing/2017/model3d" xmlns:o="urn:schemas-microsoft-com:office:office" xmlns:r="http://schemas.openxmlformats.org/officeDocument/2006/relationships" xmlns:m="http://schemas.openxmlformats.org/officeDocument/2006/math" xmlns:v="urn:schemas-microsoft-com:vml" xmlns:wp14="http://schemas.microsoft.com/office/word/2010/wordprocessingDrawing" xmlns:wp="http://schemas.openxmlformats.org/drawingml/2006/wordprocessingDrawing" xmlns:w10="urn:schemas-microsoft-com:office:word" xmlns:w="http://schemas.openxmlformats.org/wordprocessingml/2006/main" xmlns:w14="http://schemas.microsoft.com/office/word/2010/wordml" xmlns:w15="http://schemas.microsoft.com/office/word/2012/wordml" xmlns:w16cex="http://schemas.microsoft.com/office/word/2018/wordml/cex" xmlns:w16cid="http://schemas.microsoft.com/office/word/2016/wordml/cid" xmlns:w16="http://schemas.microsoft.com/office/word/2018/wordml" xmlns:w16sdtdh="http://schemas.microsoft.com/office/word/2020/wordml/sdtdatahash" xmlns:w16se="http://schemas.microsoft.com/office/word/2015/wordml/symex" xmlns:wpg="http://schemas.microsoft.com/office/word/2010/wordprocessingGroup" xmlns:wpi="http://schemas.microsoft.com/office/word/2010/wordprocessingInk" xmlns:wne="http://schemas.microsoft.com/office/word/2006/wordml" xmlns:wps="http://schemas.microsoft.com/office/word/2010/wordprocessingShape" mc:Ignorable="w14 w15 w16se w16cid w16 w16cex w16sdtdh wp14">
+<w:document xmlns:wpc="http://schemas.microsoft.com/office/word/2010/wordprocessingCanvas" xmlns:cx="http://schemas.microsoft.com/office/drawing/2014/chartex" xmlns:cx1="http://schemas.microsoft.com/office/drawing/2015/9/8/chartex" xmlns:cx2="http://schemas.microsoft.com/office/drawing/2015/10/21/chartex" xmlns:cx3="http://schemas.microsoft.com/office/drawing/2016/5/9/chartex" xmlns:cx4="http://schemas.microsoft.com/office/drawing/2016/5/10/chartex" xmlns:cx5="http://schemas.microsoft.com/office/drawing/2016/5/11/chartex" xmlns:cx6="http://schemas.microsoft.com/office/drawing/2016/5/12/chartex" xmlns:cx7="http://schemas.microsoft.com/office/drawing/2016/5/13/chartex" xmlns:cx8="http://schemas.microsoft.com/office/drawing/2016/5/14/chartex" xmlns:mc="http://schemas.openxmlformats.org/markup-compatibility/2006" xmlns:aink="http://schemas.microsoft.com/office/drawing/2016/ink" xmlns:am3d="http://schemas.microsoft.com/office/drawing/2017/model3d" xmlns:o="urn:schemas-microsoft-com:office:office" xmlns:r="http://schemas.openxmlformats.org/officeDocument/2006/relationships" xmlns:m="http://schemas.openxmlformats.org/officeDocument/2006/math" xmlns:v="urn:schemas-microsoft-com:vml" xmlns:wp14="http://schemas.microsoft.com/office/word/2010/wordprocessingDrawing" xmlns:wp="http://schemas.openxmlformats.org/drawingml/2006/wordprocessingDrawing" xmlns:w10="urn:schemas-microsoft-com:office:word" xmlns:w="http://schemas.openxmlformats.org/wordprocessingml/2006/main" xmlns:w14="http://schemas.microsoft.com/office/word/2010/wordml" xmlns:w15="http://schemas.microsoft.com/office/word/2012/wordml" xmlns:w16cid="http://schemas.microsoft.com/office/word/2016/wordml/cid" xmlns:w16se="http://schemas.microsoft.com/office/word/2015/wordml/symex" xmlns:wpg="http://schemas.microsoft.com/office/word/2010/wordprocessingGroup" xmlns:wpi="http://schemas.microsoft.com/office/word/2010/wordprocessingInk" xmlns:wne="http://schemas.microsoft.com/office/word/2006/wordml" xmlns:wps="http://schemas.microsoft.com/office/word/2010/wordprocessingShape" mc:Ignorable="w14 w15 w16se w16cid wp14">
   <w:body>
     <w:p>
       <w:pPr>
@@ -319,7 +319,49 @@
           <w:szCs w:val="28"/>
           <w:lang w:val="sr-Cyrl-BA"/>
         </w:rPr>
-        <w:t>Бања Лука, фебруар 2021.</w:t>
+        <w:t xml:space="preserve">Бања Лука, </w:t>
+      </w:r>
+      <w:r>
+        <w:rPr>
+          <w:rFonts w:ascii="Times New Roman" w:eastAsia="Times New Roman" w:hAnsi="Times New Roman" w:cs="Times New Roman"/>
+          <w:b/>
+          <w:sz w:val="28"/>
+          <w:szCs w:val="28"/>
+          <w:lang w:val="sr-Cyrl-BA"/>
+        </w:rPr>
+        <w:t>јул</w:t>
+      </w:r>
+      <w:r>
+        <w:rPr>
+          <w:rFonts w:ascii="Times New Roman" w:eastAsia="Times New Roman" w:hAnsi="Times New Roman" w:cs="Times New Roman"/>
+          <w:b/>
+          <w:sz w:val="28"/>
+          <w:szCs w:val="28"/>
+          <w:lang w:val="sr-Cyrl-BA"/>
+        </w:rPr>
+        <w:t xml:space="preserve"> 202</w:t>
+      </w:r>
+      <w:r>
+        <w:rPr>
+          <w:rFonts w:ascii="Times New Roman" w:eastAsia="Times New Roman" w:hAnsi="Times New Roman" w:cs="Times New Roman"/>
+          <w:b/>
+          <w:sz w:val="28"/>
+          <w:szCs w:val="28"/>
+          <w:lang w:val="sr-Cyrl-BA"/>
+        </w:rPr>
+        <w:t>2</w:t>
+      </w:r>
+      <w:bookmarkStart w:id="1" w:name="_GoBack"/>
+      <w:bookmarkEnd w:id="1"/>
+      <w:r>
+        <w:rPr>
+          <w:rFonts w:ascii="Times New Roman" w:eastAsia="Times New Roman" w:hAnsi="Times New Roman" w:cs="Times New Roman"/>
+          <w:b/>
+          <w:sz w:val="28"/>
+          <w:szCs w:val="28"/>
+          <w:lang w:val="sr-Cyrl-BA"/>
+        </w:rPr>
+        <w:t>.</w:t>
       </w:r>
     </w:p>
     <w:p>
@@ -1171,7 +1213,24 @@
           <w:lang w:val="sr-Cyrl-BA"/>
         </w:rPr>
         <w:tab/>
-        <w:t xml:space="preserve">Машинско учење. Описати класификационе и регресионе алгоритме машинског учења и њихове типичне представнике. Припрема скупова података за тренирање, валидацију и тестирање. У практичном дијелу рада анализирати моделе за предвиђања броја особа у просторији креиране кориштењем неколико алгоритама (класификационих и регресионих). Моделе је потребно тренирати подацима који садрже температуру, влажност, ниво угљен-диоксида и др. За реализацију користити </w:t>
+      </w:r>
+      <w:r>
+        <w:rPr>
+          <w:rFonts w:ascii="Times New Roman" w:eastAsia="Times New Roman" w:hAnsi="Times New Roman" w:cs="Times New Roman"/>
+          <w:sz w:val="28"/>
+          <w:szCs w:val="28"/>
+          <w:lang w:val="sr-Cyrl-BA"/>
+        </w:rPr>
+        <w:t xml:space="preserve">Машинско учење. Описати класификационе и регресионе алгоритме машинског учења и њихове типичне представнике. Припрема скупова података за тренирање, валидацију и тестирање. У практичном дијелу рада анализирати моделе за предвиђања броја особа у просторији </w:t>
+      </w:r>
+      <w:r>
+        <w:rPr>
+          <w:rFonts w:ascii="Times New Roman" w:eastAsia="Times New Roman" w:hAnsi="Times New Roman" w:cs="Times New Roman"/>
+          <w:sz w:val="28"/>
+          <w:szCs w:val="28"/>
+          <w:lang w:val="sr-Cyrl-BA"/>
+        </w:rPr>
+        <w:t xml:space="preserve">креиране кориштењем неколико алгоритама (класификационих и регресионих). Моделе је потребно тренирати подацима који садрже температуру, влажност, ниво угљен-диоксида и др. За реализацију користити </w:t>
       </w:r>
       <w:r>
         <w:rPr>
@@ -1191,7 +1250,16 @@
           <w:szCs w:val="28"/>
           <w:lang w:val="sr-Cyrl-BA"/>
         </w:rPr>
-        <w:t xml:space="preserve"> алат. Извршити компаративну анализу перформаси добијених модела.</w:t>
+        <w:t xml:space="preserve"> алат. Извршити компаративну анализу перфор</w:t>
+      </w:r>
+      <w:r>
+        <w:rPr>
+          <w:rFonts w:ascii="Times New Roman" w:eastAsia="Times New Roman" w:hAnsi="Times New Roman" w:cs="Times New Roman"/>
+          <w:sz w:val="28"/>
+          <w:szCs w:val="28"/>
+          <w:lang w:val="sr-Cyrl-BA"/>
+        </w:rPr>
+        <w:t>маси добијених модела.</w:t>
       </w:r>
     </w:p>
     <w:p>
@@ -1717,7 +1785,15 @@
                 <w:noProof/>
                 <w:lang w:val="sr-Cyrl-BA"/>
               </w:rPr>
-              <w:t>Класификација</w:t>
+              <w:t>Класи</w:t>
+            </w:r>
+            <w:r>
+              <w:rPr>
+                <w:rStyle w:val="Hyperlink"/>
+                <w:noProof/>
+                <w:lang w:val="sr-Cyrl-BA"/>
+              </w:rPr>
+              <w:t>фикација</w:t>
             </w:r>
             <w:r>
               <w:rPr>
@@ -2163,7 +2239,16 @@
                 <w:noProof/>
                 <w:lang w:val="sr-Cyrl-BA"/>
               </w:rPr>
-              <w:t>Прикупљање података</w:t>
+              <w:t>При</w:t>
+            </w:r>
+            <w:r>
+              <w:rPr>
+                <w:rStyle w:val="Hyperlink"/>
+                <w:rFonts w:cs="Times New Roman"/>
+                <w:noProof/>
+                <w:lang w:val="sr-Cyrl-BA"/>
+              </w:rPr>
+              <w:t>купљање података</w:t>
             </w:r>
             <w:r>
               <w:rPr>
@@ -2523,7 +2608,16 @@
                 <w:noProof/>
                 <w:lang w:val="sr-Cyrl-BA"/>
               </w:rPr>
-              <w:t>Обучавање модела</w:t>
+              <w:t>Обучавање</w:t>
+            </w:r>
+            <w:r>
+              <w:rPr>
+                <w:rStyle w:val="Hyperlink"/>
+                <w:rFonts w:cs="Times New Roman"/>
+                <w:noProof/>
+                <w:lang w:val="sr-Cyrl-BA"/>
+              </w:rPr>
+              <w:t xml:space="preserve"> модела</w:t>
             </w:r>
             <w:r>
               <w:rPr>
@@ -2973,7 +3067,16 @@
                 <w:noProof/>
                 <w:lang w:val="sr-Cyrl-BA"/>
               </w:rPr>
-              <w:t>Логистичка регресија</w:t>
+              <w:t>Логистичка регрес</w:t>
+            </w:r>
+            <w:r>
+              <w:rPr>
+                <w:rStyle w:val="Hyperlink"/>
+                <w:rFonts w:cs="Times New Roman"/>
+                <w:noProof/>
+                <w:lang w:val="sr-Cyrl-BA"/>
+              </w:rPr>
+              <w:t>ија</w:t>
             </w:r>
             <w:r>
               <w:rPr>
@@ -4995,7 +5098,7 @@
           <w:lang w:val="sr-Cyrl-BA"/>
         </w:rPr>
       </w:pPr>
-      <w:bookmarkStart w:id="1" w:name="_Toc99218687"/>
+      <w:bookmarkStart w:id="2" w:name="_Toc99218687"/>
       <w:r>
         <w:rPr>
           <w:rFonts w:cs="Times New Roman"/>
@@ -5004,7 +5107,7 @@
         <w:lastRenderedPageBreak/>
         <w:t>Увод</w:t>
       </w:r>
-      <w:bookmarkEnd w:id="1"/>
+      <w:bookmarkEnd w:id="2"/>
     </w:p>
     <w:p>
       <w:pPr>
@@ -5019,7 +5122,21 @@
           <w:rFonts w:cs="Times New Roman"/>
           <w:lang w:val="sr-Cyrl-BA"/>
         </w:rPr>
-        <w:t>У данашње вријеме се суочавамо са феноменом све веће производње дигиталних података у разним форматима. Количина података се експоненцијално повећава и ти подаци су огроман ресурс који остаје неискориштен. Због наглог повећања количине података, појавили су се могућност и потреба за обрадом тих података. Како је велики проценат тих података неструктурисан и некласификован, појавила се потреба и за креирањем ефикасних алгоритама и процеса за разврставање, именовање и анализу тих података. Једна од најзаступљенијих области вјештачке интелигенције</w:t>
+        <w:t>У данашње вријеме се суочавамо са феноменом све веће производње дигиталних података у разним форматима. Количина података се експоненцијално повећава и ти подаци су огроман ресурс који остаје неискориштен. Због наглог повећања количине података, пој</w:t>
+      </w:r>
+      <w:r>
+        <w:rPr>
+          <w:rFonts w:cs="Times New Roman"/>
+          <w:lang w:val="sr-Cyrl-BA"/>
+        </w:rPr>
+        <w:t>авили су се могућност и потреба за обрадом тих података. Како је велики проценат тих података неструктурисан и некласификован, појавила се потреба и за креирањем ефикасних алгоритама и процеса за разврставање, именовање и анализу тих података. Једна од нај</w:t>
+      </w:r>
+      <w:r>
+        <w:rPr>
+          <w:rFonts w:cs="Times New Roman"/>
+          <w:lang w:val="sr-Cyrl-BA"/>
+        </w:rPr>
+        <w:t>заступљенијих области вјештачке интелигенције</w:t>
       </w:r>
       <w:r>
         <w:rPr>
@@ -5194,7 +5311,14 @@
           <w:rFonts w:cs="Times New Roman"/>
           <w:lang w:val="sr-Cyrl-BA"/>
         </w:rPr>
-        <w:t xml:space="preserve"> су почеле да улажу огромне напоре и средства у своје могућности чувања, обраде и класификације великих количина несређених података како би остале релевантне и оствариле тржишну предност у данашњем брзорастућем и брзомијењајућем дигиталном пространству. Велика количина средстава која се улажу у ову област је довела до експлозије научних радова на тему машинског учења у посљедњих 15 година (слика 1.1).</w:t>
+        <w:t xml:space="preserve"> су почеле да улажу огромне напоре и средства у своје могућности чувања, обраде и класификације великих количина несређених података како би остале релевантне и оствариле тржишну предност у данашњем брзорастућем и брзомијењајућем дигиталном пространству. В</w:t>
+      </w:r>
+      <w:r>
+        <w:rPr>
+          <w:rFonts w:cs="Times New Roman"/>
+          <w:lang w:val="sr-Cyrl-BA"/>
+        </w:rPr>
+        <w:t>елика количина средстава која се улажу у ову област је довела до експлозије научних радова на тему машинског учења у посљедњих 15 година (слика 1.1).</w:t>
       </w:r>
     </w:p>
     <w:p>
@@ -5210,7 +5334,14 @@
           <w:rFonts w:cs="Times New Roman"/>
           <w:lang w:val="sr-Cyrl-BA"/>
         </w:rPr>
-        <w:t>Владе, војске, Министарства унутрашњих послова и остале институције разних држава улажу у ову област, такође, било због могућности да боље и ефикасније прате своје грађане и брже проналазе могуће терористе и преступнике, било због постизања предности над другим државама у војном или обавјештајном сектору.</w:t>
+        <w:t>Владе, војске, Министарства унутрашњих послова и остале институције разних држава улажу у ову област, тако</w:t>
+      </w:r>
+      <w:r>
+        <w:rPr>
+          <w:rFonts w:cs="Times New Roman"/>
+          <w:lang w:val="sr-Cyrl-BA"/>
+        </w:rPr>
+        <w:t>ђе, било због могућности да боље и ефикасније прате своје грађане и брже проналазе могуће терористе и преступнике, било због постизања предности над другим државама у војном или обавјештајном сектору.</w:t>
       </w:r>
     </w:p>
     <w:p>
@@ -5240,7 +5371,14 @@
           <w:rStyle w:val="jlqj4b"/>
           <w:lang w:val="sr-Latn-RS"/>
         </w:rPr>
-        <w:t xml:space="preserve"> који омогућава систему да учи из података, а не путем експлицитног програмирања.</w:t>
+        <w:t xml:space="preserve"> који ом</w:t>
+      </w:r>
+      <w:r>
+        <w:rPr>
+          <w:rStyle w:val="jlqj4b"/>
+          <w:lang w:val="sr-Latn-RS"/>
+        </w:rPr>
+        <w:t>огућава систему да учи из података, а не путем експлицитног програмирања.</w:t>
       </w:r>
       <w:r>
         <w:rPr>
@@ -5282,7 +5420,14 @@
           <w:rStyle w:val="jlqj4b"/>
           <w:lang w:val="sr-Latn-RS"/>
         </w:rPr>
-        <w:t xml:space="preserve">Како алгоритми уносе </w:t>
+        <w:t>Како алг</w:t>
+      </w:r>
+      <w:r>
+        <w:rPr>
+          <w:rStyle w:val="jlqj4b"/>
+          <w:lang w:val="sr-Latn-RS"/>
+        </w:rPr>
+        <w:t xml:space="preserve">оритми уносе </w:t>
       </w:r>
       <w:r>
         <w:rPr>
@@ -5349,6 +5494,11 @@
           <w:id w:val="-830364474"/>
           <w:citation/>
         </w:sdtPr>
+        <w:sdtEndPr>
+          <w:rPr>
+            <w:rStyle w:val="jlqj4b"/>
+          </w:rPr>
+        </w:sdtEndPr>
         <w:sdtContent>
           <w:r>
             <w:rPr>
@@ -5556,7 +5706,25 @@
         <w:rPr>
           <w:lang w:val="sr-Cyrl-BA"/>
         </w:rPr>
-        <w:t>Алгоритми машинског учења се убрзано увлаче у све сфере живота данашњих људи. Све је чешће да породице посједују дигиталног асистента који се контролише звуком или помоћу паметног телефона. Све су чешћи паметни кућански уређаји и имплементације концепата као што су паметне куће са разним сензорима (камере, микрофони, детектори пожара, нивоа влаге, угљен-диоксида, освијетљености, итд...) у свим просторијама. Компаније често користе податке о броју особа у просторији, како би направиле уштеде на трошковима гријања и како би смањиле свој угљенични отисак. Смањењем угљеничног отиска компаније повећавају своју прихватљивост у очима све више еколошки освијештених потенцијалних нових клијената и</w:t>
+        <w:t xml:space="preserve">Алгоритми машинског учења </w:t>
+      </w:r>
+      <w:r>
+        <w:rPr>
+          <w:lang w:val="sr-Cyrl-BA"/>
+        </w:rPr>
+        <w:t xml:space="preserve">се убрзано увлаче у све сфере живота данашњих људи. Све је чешће да породице посједују дигиталног асистента који се контролише звуком или помоћу паметног телефона. Све су чешћи паметни кућански уређаји и имплементације концепата као што су паметне куће са </w:t>
+      </w:r>
+      <w:r>
+        <w:rPr>
+          <w:lang w:val="sr-Cyrl-BA"/>
+        </w:rPr>
+        <w:t>разним сензорима (камере, микрофони, детектори пожара, нивоа влаге, угљен-диоксида, освијетљености, итд...) у свим просторијама. Компаније често користе податке о броју особа у просторији, како би направиле уштеде на трошковима гријања и како би смањиле св</w:t>
+      </w:r>
+      <w:r>
+        <w:rPr>
+          <w:lang w:val="sr-Cyrl-BA"/>
+        </w:rPr>
+        <w:t>ој угљенични отисак. Смањењем угљеничног отиска компаније повећавају своју прихватљивост у очима све више еколошки освијештених потенцијалних нових клијената и</w:t>
       </w:r>
       <w:r>
         <w:rPr>
@@ -5602,6 +5770,11 @@
           <w:id w:val="1789861934"/>
           <w:citation/>
         </w:sdtPr>
+        <w:sdtEndPr>
+          <w:rPr>
+            <w:rStyle w:val="jlqj4b"/>
+          </w:rPr>
+        </w:sdtEndPr>
         <w:sdtContent>
           <w:r>
             <w:rPr>
@@ -5652,7 +5825,13 @@
         <w:rPr>
           <w:lang w:val="sr-Cyrl-BA"/>
         </w:rPr>
-        <w:t xml:space="preserve"> Ти сензори могу да представљају проблем за осјећај приватности у дому или на радном мјесту. </w:t>
+        <w:t xml:space="preserve"> Ти сензори могу да п</w:t>
+      </w:r>
+      <w:r>
+        <w:rPr>
+          <w:lang w:val="sr-Cyrl-BA"/>
+        </w:rPr>
+        <w:t xml:space="preserve">редстављају проблем за осјећај приватности у дому или на радном мјесту. </w:t>
       </w:r>
     </w:p>
     <w:p>
@@ -5666,7 +5845,13 @@
         <w:rPr>
           <w:lang w:val="sr-Cyrl-BA"/>
         </w:rPr>
-        <w:t>Из наведених разлога се тежи да се што више корисних података добија из сензора који не нарушавају приватност директно као што то раде микрофони и камере, па се прибјегава техникама које индиректно процјењују тражене величине из података које нам дају сензори који нису толико инвазивни што се тиче приватности. Још једна брига је и очување пословних тајни у компанијама, пошто се помоћу микрофона и камера,</w:t>
+        <w:t>Из наведених разлога се тежи да се што више корисних података добија из сензора који не нарушавају приватност директно као што то раде микрофони и камере, па се прибјегава техникама к</w:t>
+      </w:r>
+      <w:r>
+        <w:rPr>
+          <w:lang w:val="sr-Cyrl-BA"/>
+        </w:rPr>
+        <w:t>оје индиректно процјењују тражене величине из података које нам дају сензори који нису толико инвазивни што се тиче приватности. Још једна брига је и очување пословних тајни у компанијама, пошто се помоћу микрофона и камера,</w:t>
       </w:r>
       <w:r>
         <w:rPr>
@@ -5678,7 +5863,13 @@
         <w:rPr>
           <w:lang w:val="sr-Cyrl-BA"/>
         </w:rPr>
-        <w:t>које се  могу користити за процјену броја особа у просторијама, релативно једноставно може доћи до пословних тајни изговорених на затвореним састанцима ако постоје и најмањи сигурносни пропусти у сигурносном систему компаније</w:t>
+        <w:t>које се  могу користити за проц</w:t>
+      </w:r>
+      <w:r>
+        <w:rPr>
+          <w:lang w:val="sr-Cyrl-BA"/>
+        </w:rPr>
+        <w:t>јену броја особа у просторијама, релативно једноставно може доћи до пословних тајни изговорених на затвореним састанцима ако постоје и најмањи сигурносни пропусти у сигурносном систему компаније</w:t>
       </w:r>
       <w:r>
         <w:rPr>
@@ -5695,7 +5886,19 @@
         <w:rPr>
           <w:lang w:val="sr-Cyrl-BA"/>
         </w:rPr>
-        <w:t xml:space="preserve">У овом раду ће се обрађивати примјењивање одређеног броја класификационих и регресионих машинских алгоритама на процјену броја особа у просторији на основу датума, времена и података прикупљених сензорима за ниво угљен-диоксида у просторији, освијетљеност просторије, количину влаге у просторији и сензорима за количину кретања у просторији. Алгоритми машинског учења које ћемо користити су: логистичка регресија, </w:t>
+        <w:t>У овом раду ће се обрађивати примјењивање одређеног броја кл</w:t>
+      </w:r>
+      <w:r>
+        <w:rPr>
+          <w:lang w:val="sr-Cyrl-BA"/>
+        </w:rPr>
+        <w:t>асификационих и регресионих машинских алгоритама на процјену броја особа у просторији на основу датума, времена и података прикупљених сензорима за ниво угљен-диоксида у просторији, освијетљеност просторије, количину влаге у просторији и сензорима за колич</w:t>
+      </w:r>
+      <w:r>
+        <w:rPr>
+          <w:lang w:val="sr-Cyrl-BA"/>
+        </w:rPr>
+        <w:t xml:space="preserve">ину кретања у просторији. Алгоритми машинског учења које ћемо користити су: логистичка регресија, </w:t>
       </w:r>
       <w:r>
         <w:rPr>
@@ -5919,7 +6122,13 @@
         <w:rPr>
           <w:lang w:val="sr-Cyrl-BA"/>
         </w:rPr>
-        <w:t>У другој глави се даје објашњење вјештачке интелигенције и уопштено објашњење метода машинског учења и процеса примјене алгоритама машинског учења.</w:t>
+        <w:t>У другој глави се даје објашњење</w:t>
+      </w:r>
+      <w:r>
+        <w:rPr>
+          <w:lang w:val="sr-Cyrl-BA"/>
+        </w:rPr>
+        <w:t xml:space="preserve"> вјештачке интелигенције и уопштено објашњење метода машинског учења и процеса примјене алгоритама машинског учења.</w:t>
       </w:r>
     </w:p>
     <w:p>
@@ -5947,7 +6156,13 @@
         <w:rPr>
           <w:lang w:val="sr-Cyrl-BA"/>
         </w:rPr>
-        <w:t>У четвртој глави су детаљније описани регресиони и класификациони алгоритми који су кориштени у овом раду.</w:t>
+        <w:t xml:space="preserve">У четвртој глави су детаљније </w:t>
+      </w:r>
+      <w:r>
+        <w:rPr>
+          <w:lang w:val="sr-Cyrl-BA"/>
+        </w:rPr>
+        <w:t>описани регресиони и класификациони алгоритми који су кориштени у овом раду.</w:t>
       </w:r>
     </w:p>
     <w:p>
@@ -5961,7 +6176,13 @@
         <w:rPr>
           <w:lang w:val="sr-Cyrl-BA"/>
         </w:rPr>
-        <w:t xml:space="preserve">У петој глави се  налазе појединости које се односе на практични. У њој су детаљно описани подаци и примјена сваког алгоритма, те упоредна анализе резултата. Сав код је написан у програмском језику </w:t>
+        <w:t xml:space="preserve">У петој глави се  налазе појединости које се односе на практични. У њој су детаљно описани подаци и примјена сваког алгоритма, те упоредна анализе резултата. Сав код је написан у </w:t>
+      </w:r>
+      <w:r>
+        <w:rPr>
+          <w:lang w:val="sr-Cyrl-BA"/>
+        </w:rPr>
+        <w:t xml:space="preserve">програмском језику </w:t>
       </w:r>
       <w:r>
         <w:rPr>
@@ -6011,7 +6232,7 @@
           <w:lang w:val="sr-Cyrl-BA"/>
         </w:rPr>
       </w:pPr>
-      <w:bookmarkStart w:id="2" w:name="_Toc99218688"/>
+      <w:bookmarkStart w:id="3" w:name="_Toc99218688"/>
       <w:r>
         <w:rPr>
           <w:rFonts w:cs="Times New Roman"/>
@@ -6020,7 +6241,7 @@
         <w:lastRenderedPageBreak/>
         <w:t>Машинско учење</w:t>
       </w:r>
-      <w:bookmarkEnd w:id="2"/>
+      <w:bookmarkEnd w:id="3"/>
     </w:p>
     <w:p>
       <w:pPr>
@@ -6041,7 +6262,14 @@
           <w:rStyle w:val="jlqj4b"/>
           <w:lang w:val="sr-Latn-RS"/>
         </w:rPr>
-        <w:t>је једно од најновијих поља у науци и инжењерству.</w:t>
+        <w:t>је једно од најновијих поља у науци и инжење</w:t>
+      </w:r>
+      <w:r>
+        <w:rPr>
+          <w:rStyle w:val="jlqj4b"/>
+          <w:lang w:val="sr-Latn-RS"/>
+        </w:rPr>
+        <w:t>рству.</w:t>
       </w:r>
       <w:r>
         <w:rPr>
@@ -6104,7 +6332,14 @@
           <w:rStyle w:val="jlqj4b"/>
           <w:lang w:val="sr-Latn-RS"/>
         </w:rPr>
-        <w:t xml:space="preserve"> највише волео да будем“ од научника из других дисциплина. Студент физике </w:t>
+        <w:t xml:space="preserve"> највише волео да будем“ од научника из друг</w:t>
+      </w:r>
+      <w:r>
+        <w:rPr>
+          <w:rStyle w:val="jlqj4b"/>
+          <w:lang w:val="sr-Latn-RS"/>
+        </w:rPr>
+        <w:t xml:space="preserve">их дисциплина. Студент физике </w:t>
       </w:r>
       <w:r>
         <w:rPr>
@@ -6311,6 +6546,11 @@
           <w:id w:val="-1562251557"/>
           <w:citation/>
         </w:sdtPr>
+        <w:sdtEndPr>
+          <w:rPr>
+            <w:rStyle w:val="jlqj4b"/>
+          </w:rPr>
+        </w:sdtEndPr>
         <w:sdtContent>
           <w:r>
             <w:rPr>
@@ -6375,13 +6615,31 @@
         <w:rPr>
           <w:lang w:val="sr-Latn-BA"/>
         </w:rPr>
-        <w:t>ашинско учење је облик вјештачке интелигенције који омогућава систему да учи из података, а не путем експлицитног програмирања. Међутим, машинско учење није једноставан процес. Машинско учење користи низ алгоритама који итеративно уче из података да би побољшали, описали податке и предвидјели исходе. Како алгоритми уносе више података за учење, тако је могуће произвести све прецизније моделе засноване на тим подацима. [1]</w:t>
-      </w:r>
-      <w:r>
-        <w:rPr>
-          <w:lang w:val="sr-Cyrl-BA"/>
-        </w:rPr>
-        <w:t xml:space="preserve"> Алгоритми машинског учења као улаз примају огромне скупове података који описују одређене појаве и обрађују их и у њима проналазе правилности, а као излаз стварају моделе који помоћу пронађених правилности могу да предвиђају резултате тих појава над невиђеним улазним подацима.</w:t>
+        <w:t>ашинско учење је облик вјештачке интелигенције који омогућава систему да учи из података, а не путем експлици</w:t>
+      </w:r>
+      <w:r>
+        <w:rPr>
+          <w:lang w:val="sr-Latn-BA"/>
+        </w:rPr>
+        <w:t>тног програмирања. Међутим, машинско учење није једноставан процес. Машинско учење користи низ алгоритама који итеративно уче из података да би побољшали, описали податке и предвидјели исходе. Како алгоритми уносе више података за учење, тако је могуће про</w:t>
+      </w:r>
+      <w:r>
+        <w:rPr>
+          <w:lang w:val="sr-Latn-BA"/>
+        </w:rPr>
+        <w:t>извести све прецизније моделе засноване на тим подацима. [1]</w:t>
+      </w:r>
+      <w:r>
+        <w:rPr>
+          <w:lang w:val="sr-Cyrl-BA"/>
+        </w:rPr>
+        <w:t xml:space="preserve"> Алгоритми машинског учења као улаз примају огромне скупове података који описују одређене појаве и обрађују их и у њима проналазе правилности, а као излаз стварају моделе који помоћу пронађених п</w:t>
+      </w:r>
+      <w:r>
+        <w:rPr>
+          <w:lang w:val="sr-Cyrl-BA"/>
+        </w:rPr>
+        <w:t>равилности могу да предвиђају резултате тих појава над невиђеним улазним подацима.</w:t>
       </w:r>
     </w:p>
     <w:p>
@@ -6395,7 +6653,19 @@
         <w:rPr>
           <w:lang w:val="sr-Cyrl-BA"/>
         </w:rPr>
-        <w:t>Неки од типичних примјера у којима се машинско учење показало као одговарајући алат су аутономна возила, препоручена претрага код интернетских претраживача, добијање повратние информације о томе шта купци мисле о нама, препознавање нежељених порука, откривање превара. Технике машинског учења се обично дијеле на три области у зависности од врсте повратне информације доступне систему учења, а то су: надгледано учење, ненадгледано учење и учење уз подстицај.</w:t>
+        <w:t>Неки од типичних примјера у којима се машинско учење показало као одговарајући алат су аутономна возила, препоручена претрага код интернетских претраживача, добијање повратн</w:t>
+      </w:r>
+      <w:r>
+        <w:rPr>
+          <w:lang w:val="sr-Cyrl-BA"/>
+        </w:rPr>
+        <w:t>ие информације о томе шта купци мисле о нама, препознавање нежељених порука, откривање превара. Технике машинског учења се обично дијеле на три области у зависности од врсте повратне информације доступне систему учења, а то су: надгледано учење, ненадгледа</w:t>
+      </w:r>
+      <w:r>
+        <w:rPr>
+          <w:lang w:val="sr-Cyrl-BA"/>
+        </w:rPr>
+        <w:t>но учење и учење уз подстицај.</w:t>
       </w:r>
     </w:p>
     <w:p>
@@ -6410,7 +6680,7 @@
           <w:lang w:val="sr-Cyrl-BA"/>
         </w:rPr>
       </w:pPr>
-      <w:bookmarkStart w:id="3" w:name="_Toc99218689"/>
+      <w:bookmarkStart w:id="4" w:name="_Toc99218689"/>
       <w:r>
         <w:rPr>
           <w:rFonts w:cs="Times New Roman"/>
@@ -6418,7 +6688,7 @@
         </w:rPr>
         <w:t>Надгледано учење</w:t>
       </w:r>
-      <w:bookmarkEnd w:id="3"/>
+      <w:bookmarkEnd w:id="4"/>
     </w:p>
     <w:p>
       <w:pPr>
@@ -6513,6 +6783,11 @@
           <w:id w:val="1827477147"/>
           <w:citation/>
         </w:sdtPr>
+        <w:sdtEndPr>
+          <w:rPr>
+            <w:rStyle w:val="jlqj4b"/>
+          </w:rPr>
+        </w:sdtEndPr>
         <w:sdtContent>
           <w:r>
             <w:rPr>
@@ -6577,7 +6852,14 @@
           <w:rStyle w:val="jlqj4b"/>
           <w:lang w:val="sr-Latn-RS"/>
         </w:rPr>
-        <w:t xml:space="preserve">ера као </w:t>
+        <w:t>е</w:t>
+      </w:r>
+      <w:r>
+        <w:rPr>
+          <w:rStyle w:val="jlqj4b"/>
+          <w:lang w:val="sr-Latn-RS"/>
+        </w:rPr>
+        <w:t xml:space="preserve">ра као </w:t>
       </w:r>
       <w:r>
         <w:rPr>
@@ -6651,6 +6933,11 @@
           <w:id w:val="705991566"/>
           <w:citation/>
         </w:sdtPr>
+        <w:sdtEndPr>
+          <w:rPr>
+            <w:rStyle w:val="jlqj4b"/>
+          </w:rPr>
+        </w:sdtEndPr>
         <w:sdtContent>
           <w:r>
             <w:rPr>
@@ -6709,14 +6996,14 @@
           <w:lang w:val="sr-Cyrl-BA"/>
         </w:rPr>
       </w:pPr>
-      <w:bookmarkStart w:id="4" w:name="_Toc99218690"/>
+      <w:bookmarkStart w:id="5" w:name="_Toc99218690"/>
       <w:r>
         <w:rPr>
           <w:lang w:val="sr-Cyrl-BA"/>
         </w:rPr>
         <w:t>Класификација</w:t>
       </w:r>
-      <w:bookmarkEnd w:id="4"/>
+      <w:bookmarkEnd w:id="5"/>
     </w:p>
     <w:p>
       <w:pPr>
@@ -6729,7 +7016,19 @@
         <w:rPr>
           <w:lang w:val="sr-Cyrl-BA"/>
         </w:rPr>
-        <w:t xml:space="preserve">Класификација је проблем додељивања категорије свакој ставци из скупа података. На пример, класификација докумената састоји се од додељивања категорија као што су политика, посао, спорт или вријеме сваком документу, док се класификација слика састоји од додељивања категорије свакој слици као што су аутомобил, воз или авион. Број категорија у таквим задацима често је мањи од неколико стотина, али може бити много већи </w:t>
+        <w:t>Класификација је проблем додељивања категорије свакој ставци из скупа података. На пример, класификација докумената састоји се од доде</w:t>
+      </w:r>
+      <w:r>
+        <w:rPr>
+          <w:lang w:val="sr-Cyrl-BA"/>
+        </w:rPr>
+        <w:t>љивања категорија као што су политика, посао, спорт или вријеме сваком документу, док се класификација слика састоји од додељивања категорије свакој слици као што су аутомобил, воз или авион. Број категорија у таквим задацима често је мањи од неколико стот</w:t>
+      </w:r>
+      <w:r>
+        <w:rPr>
+          <w:lang w:val="sr-Cyrl-BA"/>
+        </w:rPr>
+        <w:t xml:space="preserve">ина, али може бити много већи </w:t>
       </w:r>
       <w:r>
         <w:rPr>
@@ -6746,6 +7045,7 @@
           <w:id w:val="-1277481075"/>
           <w:citation/>
         </w:sdtPr>
+        <w:sdtEndPr/>
         <w:sdtContent>
           <w:r>
             <w:rPr>
@@ -6875,14 +7175,14 @@
           <w:lang w:val="sr-Cyrl-BA"/>
         </w:rPr>
       </w:pPr>
-      <w:bookmarkStart w:id="5" w:name="_Toc99218691"/>
+      <w:bookmarkStart w:id="6" w:name="_Toc99218691"/>
       <w:r>
         <w:rPr>
           <w:lang w:val="sr-Cyrl-BA"/>
         </w:rPr>
         <w:t>Регресија</w:t>
       </w:r>
-      <w:bookmarkEnd w:id="5"/>
+      <w:bookmarkEnd w:id="6"/>
     </w:p>
     <w:p>
       <w:pPr>
@@ -7029,7 +7329,14 @@
           <w:rStyle w:val="jlqj4b"/>
           <w:lang w:val="sr-Latn-RS"/>
         </w:rPr>
-        <w:t>едности, за разлику од проблема класификације, гд</w:t>
+        <w:t>едности, за</w:t>
+      </w:r>
+      <w:r>
+        <w:rPr>
+          <w:rStyle w:val="jlqj4b"/>
+          <w:lang w:val="sr-Latn-RS"/>
+        </w:rPr>
+        <w:t xml:space="preserve"> разлику од проблема класификације, гд</w:t>
       </w:r>
       <w:r>
         <w:rPr>
@@ -7054,6 +7361,11 @@
           <w:id w:val="1639764280"/>
           <w:citation/>
         </w:sdtPr>
+        <w:sdtEndPr>
+          <w:rPr>
+            <w:rStyle w:val="jlqj4b"/>
+          </w:rPr>
+        </w:sdtEndPr>
         <w:sdtContent>
           <w:r>
             <w:rPr>
@@ -7196,7 +7508,7 @@
           <w:lang w:val="sr-Cyrl-BA"/>
         </w:rPr>
       </w:pPr>
-      <w:bookmarkStart w:id="6" w:name="_Toc99218692"/>
+      <w:bookmarkStart w:id="7" w:name="_Toc99218692"/>
       <w:r>
         <w:rPr>
           <w:rFonts w:cs="Times New Roman"/>
@@ -7205,7 +7517,7 @@
         <w:lastRenderedPageBreak/>
         <w:t>Ненадгледано учење</w:t>
       </w:r>
-      <w:bookmarkEnd w:id="6"/>
+      <w:bookmarkEnd w:id="7"/>
     </w:p>
     <w:p>
       <w:pPr>
@@ -7218,7 +7530,13 @@
         <w:rPr>
           <w:lang w:val="sr-Cyrl-BA"/>
         </w:rPr>
-        <w:t>Ненадгледано учење је врста машинског учења код кога алгоритам учења</w:t>
+        <w:t xml:space="preserve">Ненадгледано учење је врста машинског учења код кога </w:t>
+      </w:r>
+      <w:r>
+        <w:rPr>
+          <w:lang w:val="sr-Cyrl-BA"/>
+        </w:rPr>
+        <w:t>алгоритам учења</w:t>
       </w:r>
       <w:r>
         <w:rPr>
@@ -7308,7 +7626,13 @@
         <w:rPr>
           <w:lang w:val="sr-Latn-BA"/>
         </w:rPr>
-        <w:t>. Груписање и смањење димензионалности су прим</w:t>
+        <w:t xml:space="preserve">. Груписање и смањење димензионалности </w:t>
+      </w:r>
+      <w:r>
+        <w:rPr>
+          <w:lang w:val="sr-Latn-BA"/>
+        </w:rPr>
+        <w:t>су прим</w:t>
       </w:r>
       <w:r>
         <w:rPr>
@@ -7365,7 +7689,7 @@
           <v:shape id="_x0000_i1025" type="#_x0000_t75" style="width:348pt;height:175.5pt" o:ole="">
             <v:imagedata r:id="rId15" o:title=""/>
           </v:shape>
-          <o:OLEObject Type="Embed" ProgID="CorelDraw.Graphic.21" ShapeID="_x0000_i1025" DrawAspect="Content" ObjectID="_1709859661" r:id="rId16"/>
+          <o:OLEObject Type="Embed" ProgID="CorelDraw.Graphic.21" ShapeID="_x0000_i1025" DrawAspect="Content" ObjectID="_1716897834" r:id="rId16"/>
         </w:object>
       </w:r>
     </w:p>
@@ -7420,7 +7744,7 @@
           <w:lang w:val="sr-Cyrl-BA"/>
         </w:rPr>
       </w:pPr>
-      <w:bookmarkStart w:id="7" w:name="_Toc99218693"/>
+      <w:bookmarkStart w:id="8" w:name="_Toc99218693"/>
       <w:r>
         <w:rPr>
           <w:rStyle w:val="jlqj4b"/>
@@ -7428,7 +7752,7 @@
         </w:rPr>
         <w:t>Учење уз подстицај</w:t>
       </w:r>
-      <w:bookmarkEnd w:id="7"/>
+      <w:bookmarkEnd w:id="8"/>
     </w:p>
     <w:p>
       <w:pPr>
@@ -7446,20 +7770,27 @@
           <w:rStyle w:val="jlqj4b"/>
           <w:lang w:val="sr-Latn-RS"/>
         </w:rPr>
-        <w:t xml:space="preserve">азе обуке и тестирања такође измијешане у процесу </w:t>
-      </w:r>
-      <w:r>
-        <w:rPr>
-          <w:rStyle w:val="jlqj4b"/>
-          <w:lang w:val="sr-Cyrl-BA"/>
-        </w:rPr>
-        <w:t>подстицања</w:t>
+        <w:t>азе</w:t>
       </w:r>
       <w:r>
         <w:rPr>
           <w:rStyle w:val="jlqj4b"/>
           <w:lang w:val="sr-Latn-RS"/>
         </w:rPr>
+        <w:t xml:space="preserve"> обуке и тестирања такође измијешане у процесу </w:t>
+      </w:r>
+      <w:r>
+        <w:rPr>
+          <w:rStyle w:val="jlqj4b"/>
+          <w:lang w:val="sr-Cyrl-BA"/>
+        </w:rPr>
+        <w:t>подстицања</w:t>
+      </w:r>
+      <w:r>
+        <w:rPr>
+          <w:rStyle w:val="jlqj4b"/>
+          <w:lang w:val="sr-Latn-RS"/>
+        </w:rPr>
         <w:t>.</w:t>
       </w:r>
       <w:r>
@@ -7628,7 +7959,14 @@
           <w:rStyle w:val="jlqj4b"/>
           <w:lang w:val="sr-Latn-RS"/>
         </w:rPr>
-        <w:t xml:space="preserve">, јер мора да бира између истраживања непознатих </w:t>
+        <w:t>, јер мора да бира између истраживањ</w:t>
+      </w:r>
+      <w:r>
+        <w:rPr>
+          <w:rStyle w:val="jlqj4b"/>
+          <w:lang w:val="sr-Latn-RS"/>
+        </w:rPr>
+        <w:t xml:space="preserve">а непознатих </w:t>
       </w:r>
       <w:r>
         <w:rPr>
@@ -7711,6 +8049,7 @@
           <w:id w:val="-956792252"/>
           <w:citation/>
         </w:sdtPr>
+        <w:sdtEndPr/>
         <w:sdtContent>
           <w:r>
             <w:fldChar w:fldCharType="begin"/>
@@ -7748,7 +8087,7 @@
           <v:shape id="_x0000_i1026" type="#_x0000_t75" style="width:372.5pt;height:188.5pt" o:ole="">
             <v:imagedata r:id="rId17" o:title=""/>
           </v:shape>
-          <o:OLEObject Type="Embed" ProgID="CorelDraw.Graphic.21" ShapeID="_x0000_i1026" DrawAspect="Content" ObjectID="_1709859662" r:id="rId18"/>
+          <o:OLEObject Type="Embed" ProgID="CorelDraw.Graphic.21" ShapeID="_x0000_i1026" DrawAspect="Content" ObjectID="_1716897835" r:id="rId18"/>
         </w:object>
       </w:r>
     </w:p>
@@ -7783,7 +8122,7 @@
           <w:lang w:val="sr-Cyrl-BA"/>
         </w:rPr>
       </w:pPr>
-      <w:bookmarkStart w:id="8" w:name="_Toc99218694"/>
+      <w:bookmarkStart w:id="9" w:name="_Toc99218694"/>
       <w:r>
         <w:rPr>
           <w:rFonts w:cs="Times New Roman"/>
@@ -7792,7 +8131,7 @@
         <w:lastRenderedPageBreak/>
         <w:t>Процес машинског учења</w:t>
       </w:r>
-      <w:bookmarkEnd w:id="8"/>
+      <w:bookmarkEnd w:id="9"/>
     </w:p>
     <w:p>
       <w:pPr>
@@ -7806,15 +8145,22 @@
           <w:lang w:val="sr-Cyrl-BA"/>
         </w:rPr>
       </w:pPr>
-      <w:bookmarkStart w:id="9" w:name="_Toc99218695"/>
+      <w:bookmarkStart w:id="10" w:name="_Toc99218695"/>
       <w:r>
         <w:rPr>
           <w:rFonts w:cs="Times New Roman"/>
           <w:lang w:val="sr-Cyrl-BA"/>
         </w:rPr>
-        <w:t>Прикупљање података</w:t>
-      </w:r>
-      <w:bookmarkEnd w:id="9"/>
+        <w:t>Прикупљање подат</w:t>
+      </w:r>
+      <w:r>
+        <w:rPr>
+          <w:rFonts w:cs="Times New Roman"/>
+          <w:lang w:val="sr-Cyrl-BA"/>
+        </w:rPr>
+        <w:t>ака</w:t>
+      </w:r>
+      <w:bookmarkEnd w:id="10"/>
     </w:p>
     <w:p>
       <w:pPr>
@@ -7828,7 +8174,7 @@
           <w:lang w:val="sr-Cyrl-BA"/>
         </w:rPr>
       </w:pPr>
-      <w:bookmarkStart w:id="10" w:name="_Toc99218696"/>
+      <w:bookmarkStart w:id="11" w:name="_Toc99218696"/>
       <w:r>
         <w:rPr>
           <w:rFonts w:cs="Times New Roman"/>
@@ -7836,7 +8182,7 @@
         </w:rPr>
         <w:t>Припрема података</w:t>
       </w:r>
-      <w:bookmarkEnd w:id="10"/>
+      <w:bookmarkEnd w:id="11"/>
     </w:p>
     <w:p>
       <w:pPr>
@@ -7850,7 +8196,7 @@
           <w:lang w:val="sr-Cyrl-BA"/>
         </w:rPr>
       </w:pPr>
-      <w:bookmarkStart w:id="11" w:name="_Toc99218697"/>
+      <w:bookmarkStart w:id="12" w:name="_Toc99218697"/>
       <w:r>
         <w:rPr>
           <w:rFonts w:cs="Times New Roman"/>
@@ -7858,7 +8204,7 @@
         </w:rPr>
         <w:t>Анализа података</w:t>
       </w:r>
-      <w:bookmarkEnd w:id="11"/>
+      <w:bookmarkEnd w:id="12"/>
     </w:p>
     <w:p>
       <w:pPr>
@@ -7872,7 +8218,7 @@
           <w:lang w:val="sr-Cyrl-BA"/>
         </w:rPr>
       </w:pPr>
-      <w:bookmarkStart w:id="12" w:name="_Toc99218698"/>
+      <w:bookmarkStart w:id="13" w:name="_Toc99218698"/>
       <w:r>
         <w:rPr>
           <w:rFonts w:cs="Times New Roman"/>
@@ -7880,7 +8226,7 @@
         </w:rPr>
         <w:t>Избор алгоритма</w:t>
       </w:r>
-      <w:bookmarkEnd w:id="12"/>
+      <w:bookmarkEnd w:id="13"/>
     </w:p>
     <w:p>
       <w:pPr>
@@ -7894,7 +8240,7 @@
           <w:lang w:val="sr-Cyrl-BA"/>
         </w:rPr>
       </w:pPr>
-      <w:bookmarkStart w:id="13" w:name="_Toc99218699"/>
+      <w:bookmarkStart w:id="14" w:name="_Toc99218699"/>
       <w:r>
         <w:rPr>
           <w:rFonts w:cs="Times New Roman"/>
@@ -7902,7 +8248,7 @@
         </w:rPr>
         <w:t>Обучавање модела</w:t>
       </w:r>
-      <w:bookmarkEnd w:id="13"/>
+      <w:bookmarkEnd w:id="14"/>
     </w:p>
     <w:p>
       <w:pPr>
@@ -7916,7 +8262,7 @@
           <w:lang w:val="sr-Cyrl-BA"/>
         </w:rPr>
       </w:pPr>
-      <w:bookmarkStart w:id="14" w:name="_Toc99218700"/>
+      <w:bookmarkStart w:id="15" w:name="_Toc99218700"/>
       <w:r>
         <w:rPr>
           <w:rFonts w:cs="Times New Roman"/>
@@ -7924,7 +8270,7 @@
         </w:rPr>
         <w:t>Оцјењивање модела</w:t>
       </w:r>
-      <w:bookmarkEnd w:id="14"/>
+      <w:bookmarkEnd w:id="15"/>
     </w:p>
     <w:p>
       <w:pPr>
@@ -7938,7 +8284,7 @@
           <w:lang w:val="sr-Cyrl-BA"/>
         </w:rPr>
       </w:pPr>
-      <w:bookmarkStart w:id="15" w:name="_Toc99218701"/>
+      <w:bookmarkStart w:id="16" w:name="_Toc99218701"/>
       <w:r>
         <w:rPr>
           <w:rFonts w:cs="Times New Roman"/>
@@ -7946,7 +8292,7 @@
         </w:rPr>
         <w:t>Тестирање модела</w:t>
       </w:r>
-      <w:bookmarkEnd w:id="15"/>
+      <w:bookmarkEnd w:id="16"/>
     </w:p>
     <w:p>
       <w:pPr>
@@ -7960,7 +8306,7 @@
           <w:lang w:val="sr-Cyrl-BA"/>
         </w:rPr>
       </w:pPr>
-      <w:bookmarkStart w:id="16" w:name="_Toc99218702"/>
+      <w:bookmarkStart w:id="17" w:name="_Toc99218702"/>
       <w:r>
         <w:rPr>
           <w:rFonts w:cs="Times New Roman"/>
@@ -7968,7 +8314,7 @@
         </w:rPr>
         <w:t>Примјена модела</w:t>
       </w:r>
-      <w:bookmarkEnd w:id="16"/>
+      <w:bookmarkEnd w:id="17"/>
     </w:p>
     <w:p>
       <w:pPr>
@@ -8006,7 +8352,7 @@
           <w:lang w:val="sr-Cyrl-BA"/>
         </w:rPr>
       </w:pPr>
-      <w:bookmarkStart w:id="17" w:name="_Toc99218703"/>
+      <w:bookmarkStart w:id="18" w:name="_Toc99218703"/>
       <w:r>
         <w:rPr>
           <w:rFonts w:cs="Times New Roman"/>
@@ -8015,7 +8361,7 @@
         <w:lastRenderedPageBreak/>
         <w:t>Алгоритми</w:t>
       </w:r>
-      <w:bookmarkEnd w:id="17"/>
+      <w:bookmarkEnd w:id="18"/>
     </w:p>
     <w:p>
       <w:pPr>
@@ -8029,7 +8375,7 @@
           <w:lang w:val="sr-Cyrl-BA"/>
         </w:rPr>
       </w:pPr>
-      <w:bookmarkStart w:id="18" w:name="_Toc99218704"/>
+      <w:bookmarkStart w:id="19" w:name="_Toc99218704"/>
       <w:r>
         <w:rPr>
           <w:rFonts w:cs="Times New Roman"/>
@@ -8037,7 +8383,7 @@
         </w:rPr>
         <w:t>Логистичка регресија</w:t>
       </w:r>
-      <w:bookmarkEnd w:id="18"/>
+      <w:bookmarkEnd w:id="19"/>
     </w:p>
     <w:p>
       <w:pPr>
@@ -8051,14 +8397,14 @@
           <w:lang w:val="sr-Cyrl-BA"/>
         </w:rPr>
       </w:pPr>
-      <w:bookmarkStart w:id="19" w:name="_Toc99218705"/>
+      <w:bookmarkStart w:id="20" w:name="_Toc99218705"/>
       <w:r>
         <w:rPr>
           <w:rFonts w:cs="Times New Roman"/>
         </w:rPr>
         <w:t>Gaussian Naive Byes Classifier</w:t>
       </w:r>
-      <w:bookmarkEnd w:id="19"/>
+      <w:bookmarkEnd w:id="20"/>
     </w:p>
     <w:p>
       <w:pPr>
@@ -8072,7 +8418,7 @@
           <w:lang w:val="sr-Cyrl-BA"/>
         </w:rPr>
       </w:pPr>
-      <w:bookmarkStart w:id="20" w:name="_Toc99218706"/>
+      <w:bookmarkStart w:id="21" w:name="_Toc99218706"/>
       <w:r>
         <w:rPr>
           <w:rFonts w:cs="Times New Roman"/>
@@ -8080,7 +8426,7 @@
         </w:rPr>
         <w:t>K Nearest Neighbors Classifier</w:t>
       </w:r>
-      <w:bookmarkEnd w:id="20"/>
+      <w:bookmarkEnd w:id="21"/>
     </w:p>
     <w:p>
       <w:pPr>
@@ -8094,7 +8440,7 @@
           <w:lang w:val="sr-Cyrl-BA"/>
         </w:rPr>
       </w:pPr>
-      <w:bookmarkStart w:id="21" w:name="_Toc99218707"/>
+      <w:bookmarkStart w:id="22" w:name="_Toc99218707"/>
       <w:r>
         <w:rPr>
           <w:rFonts w:cs="Times New Roman"/>
@@ -8102,7 +8448,7 @@
         </w:rPr>
         <w:t>Decision Tree Classifier</w:t>
       </w:r>
-      <w:bookmarkEnd w:id="21"/>
+      <w:bookmarkEnd w:id="22"/>
     </w:p>
     <w:p>
       <w:pPr>
@@ -8116,15 +8462,22 @@
           <w:lang w:val="sr-Cyrl-BA"/>
         </w:rPr>
       </w:pPr>
-      <w:bookmarkStart w:id="22" w:name="_Toc99218708"/>
+      <w:bookmarkStart w:id="23" w:name="_Toc99218708"/>
       <w:r>
         <w:rPr>
           <w:rFonts w:cs="Times New Roman"/>
           <w:lang w:val="en-US"/>
         </w:rPr>
-        <w:t>Random Forest Classifier</w:t>
-      </w:r>
-      <w:bookmarkEnd w:id="22"/>
+        <w:t xml:space="preserve">Random </w:t>
+      </w:r>
+      <w:r>
+        <w:rPr>
+          <w:rFonts w:cs="Times New Roman"/>
+          <w:lang w:val="en-US"/>
+        </w:rPr>
+        <w:t>Forest Classifier</w:t>
+      </w:r>
+      <w:bookmarkEnd w:id="23"/>
     </w:p>
     <w:p>
       <w:pPr>
@@ -8138,7 +8491,7 @@
           <w:lang w:val="sr-Cyrl-BA"/>
         </w:rPr>
       </w:pPr>
-      <w:bookmarkStart w:id="23" w:name="_Toc99218709"/>
+      <w:bookmarkStart w:id="24" w:name="_Toc99218709"/>
       <w:r>
         <w:rPr>
           <w:rFonts w:cs="Times New Roman"/>
@@ -8146,7 +8499,7 @@
         </w:rPr>
         <w:t>Gradient Boosting Classifier</w:t>
       </w:r>
-      <w:bookmarkEnd w:id="23"/>
+      <w:bookmarkEnd w:id="24"/>
     </w:p>
     <w:p>
       <w:pPr>
@@ -8160,7 +8513,7 @@
           <w:lang w:val="sr-Cyrl-BA"/>
         </w:rPr>
       </w:pPr>
-      <w:bookmarkStart w:id="24" w:name="_Toc99218710"/>
+      <w:bookmarkStart w:id="25" w:name="_Toc99218710"/>
       <w:r>
         <w:rPr>
           <w:rFonts w:cs="Times New Roman"/>
@@ -8168,7 +8521,7 @@
         </w:rPr>
         <w:t>Support Vector Machine Classifier</w:t>
       </w:r>
-      <w:bookmarkEnd w:id="24"/>
+      <w:bookmarkEnd w:id="25"/>
     </w:p>
     <w:p>
       <w:pPr>
@@ -8182,7 +8535,7 @@
           <w:lang w:val="sr-Cyrl-BA"/>
         </w:rPr>
       </w:pPr>
-      <w:bookmarkStart w:id="25" w:name="_Toc99218711"/>
+      <w:bookmarkStart w:id="26" w:name="_Toc99218711"/>
       <w:proofErr w:type="spellStart"/>
       <w:r>
         <w:rPr>
@@ -8199,7 +8552,7 @@
         </w:rPr>
         <w:t xml:space="preserve"> Classifier</w:t>
       </w:r>
-      <w:bookmarkEnd w:id="25"/>
+      <w:bookmarkEnd w:id="26"/>
     </w:p>
     <w:p>
       <w:pPr>
@@ -8213,7 +8566,7 @@
           <w:lang w:val="sr-Cyrl-BA"/>
         </w:rPr>
       </w:pPr>
-      <w:bookmarkStart w:id="26" w:name="_Toc99218712"/>
+      <w:bookmarkStart w:id="27" w:name="_Toc99218712"/>
       <w:r>
         <w:rPr>
           <w:rFonts w:cs="Times New Roman"/>
@@ -8221,7 +8574,7 @@
         </w:rPr>
         <w:t>K Nearest Neighbors Regressor</w:t>
       </w:r>
-      <w:bookmarkEnd w:id="26"/>
+      <w:bookmarkEnd w:id="27"/>
     </w:p>
     <w:p>
       <w:pPr>
@@ -8235,7 +8588,7 @@
           <w:lang w:val="sr-Cyrl-BA"/>
         </w:rPr>
       </w:pPr>
-      <w:bookmarkStart w:id="27" w:name="_Toc99218713"/>
+      <w:bookmarkStart w:id="28" w:name="_Toc99218713"/>
       <w:proofErr w:type="spellStart"/>
       <w:r>
         <w:rPr>
@@ -8252,7 +8605,7 @@
         </w:rPr>
         <w:t xml:space="preserve"> Regressor</w:t>
       </w:r>
-      <w:bookmarkEnd w:id="27"/>
+      <w:bookmarkEnd w:id="28"/>
     </w:p>
     <w:p>
       <w:pPr>
@@ -8290,7 +8643,7 @@
           <w:lang w:val="sr-Cyrl-BA"/>
         </w:rPr>
       </w:pPr>
-      <w:bookmarkStart w:id="28" w:name="_Toc99218714"/>
+      <w:bookmarkStart w:id="29" w:name="_Toc99218714"/>
       <w:r>
         <w:rPr>
           <w:rFonts w:cs="Times New Roman"/>
@@ -8299,7 +8652,7 @@
         <w:lastRenderedPageBreak/>
         <w:t>Практични рад</w:t>
       </w:r>
-      <w:bookmarkEnd w:id="28"/>
+      <w:bookmarkEnd w:id="29"/>
     </w:p>
     <w:p>
       <w:pPr>
@@ -8313,7 +8666,7 @@
           <w:lang w:val="sr-Cyrl-BA"/>
         </w:rPr>
       </w:pPr>
-      <w:bookmarkStart w:id="29" w:name="_Toc99218715"/>
+      <w:bookmarkStart w:id="30" w:name="_Toc99218715"/>
       <w:r>
         <w:rPr>
           <w:rFonts w:cs="Times New Roman"/>
@@ -8321,7 +8674,7 @@
         </w:rPr>
         <w:t>Прикупљање података</w:t>
       </w:r>
-      <w:bookmarkEnd w:id="29"/>
+      <w:bookmarkEnd w:id="30"/>
     </w:p>
     <w:p>
       <w:pPr>
@@ -8335,7 +8688,7 @@
           <w:lang w:val="sr-Cyrl-BA"/>
         </w:rPr>
       </w:pPr>
-      <w:bookmarkStart w:id="30" w:name="_Toc99218716"/>
+      <w:bookmarkStart w:id="31" w:name="_Toc99218716"/>
       <w:r>
         <w:rPr>
           <w:rFonts w:cs="Times New Roman"/>
@@ -8343,7 +8696,7 @@
         </w:rPr>
         <w:t>Припрема података</w:t>
       </w:r>
-      <w:bookmarkEnd w:id="30"/>
+      <w:bookmarkEnd w:id="31"/>
     </w:p>
     <w:p>
       <w:pPr>
@@ -8357,7 +8710,7 @@
           <w:lang w:val="sr-Cyrl-BA"/>
         </w:rPr>
       </w:pPr>
-      <w:bookmarkStart w:id="31" w:name="_Toc99218717"/>
+      <w:bookmarkStart w:id="32" w:name="_Toc99218717"/>
       <w:r>
         <w:rPr>
           <w:rFonts w:cs="Times New Roman"/>
@@ -8365,7 +8718,7 @@
         </w:rPr>
         <w:t>Анализа података</w:t>
       </w:r>
-      <w:bookmarkEnd w:id="31"/>
+      <w:bookmarkEnd w:id="32"/>
     </w:p>
     <w:p>
       <w:pPr>
@@ -8379,7 +8732,7 @@
           <w:lang w:val="sr-Cyrl-BA"/>
         </w:rPr>
       </w:pPr>
-      <w:bookmarkStart w:id="32" w:name="_Toc99218718"/>
+      <w:bookmarkStart w:id="33" w:name="_Toc99218718"/>
       <w:r>
         <w:rPr>
           <w:rFonts w:cs="Times New Roman"/>
@@ -8387,7 +8740,7 @@
         </w:rPr>
         <w:t>Избор алгоритма</w:t>
       </w:r>
-      <w:bookmarkEnd w:id="32"/>
+      <w:bookmarkEnd w:id="33"/>
     </w:p>
     <w:p>
       <w:pPr>
@@ -8401,7 +8754,7 @@
           <w:lang w:val="sr-Cyrl-BA"/>
         </w:rPr>
       </w:pPr>
-      <w:bookmarkStart w:id="33" w:name="_Toc99218719"/>
+      <w:bookmarkStart w:id="34" w:name="_Toc99218719"/>
       <w:r>
         <w:rPr>
           <w:rFonts w:cs="Times New Roman"/>
@@ -8409,7 +8762,7 @@
         </w:rPr>
         <w:t>Обучавање модела</w:t>
       </w:r>
-      <w:bookmarkEnd w:id="33"/>
+      <w:bookmarkEnd w:id="34"/>
     </w:p>
     <w:p>
       <w:pPr>
@@ -8423,15 +8776,22 @@
           <w:lang w:val="sr-Cyrl-BA"/>
         </w:rPr>
       </w:pPr>
-      <w:bookmarkStart w:id="34" w:name="_Toc99218720"/>
+      <w:bookmarkStart w:id="35" w:name="_Toc99218720"/>
       <w:r>
         <w:rPr>
           <w:rFonts w:cs="Times New Roman"/>
           <w:lang w:val="sr-Cyrl-BA"/>
         </w:rPr>
-        <w:t>Оцјењивање модела</w:t>
-      </w:r>
-      <w:bookmarkEnd w:id="34"/>
+        <w:t>О</w:t>
+      </w:r>
+      <w:r>
+        <w:rPr>
+          <w:rFonts w:cs="Times New Roman"/>
+          <w:lang w:val="sr-Cyrl-BA"/>
+        </w:rPr>
+        <w:t>цјењивање модела</w:t>
+      </w:r>
+      <w:bookmarkEnd w:id="35"/>
     </w:p>
     <w:p>
       <w:pPr>
@@ -8445,7 +8805,7 @@
           <w:lang w:val="sr-Cyrl-BA"/>
         </w:rPr>
       </w:pPr>
-      <w:bookmarkStart w:id="35" w:name="_Toc99218721"/>
+      <w:bookmarkStart w:id="36" w:name="_Toc99218721"/>
       <w:r>
         <w:rPr>
           <w:rFonts w:cs="Times New Roman"/>
@@ -8453,7 +8813,7 @@
         </w:rPr>
         <w:t>Тестирање модела</w:t>
       </w:r>
-      <w:bookmarkEnd w:id="35"/>
+      <w:bookmarkEnd w:id="36"/>
     </w:p>
     <w:p>
       <w:pPr>
@@ -8491,7 +8851,7 @@
           <w:lang w:val="sr-Cyrl-BA"/>
         </w:rPr>
       </w:pPr>
-      <w:bookmarkStart w:id="36" w:name="_Toc99218722"/>
+      <w:bookmarkStart w:id="37" w:name="_Toc99218722"/>
       <w:r>
         <w:rPr>
           <w:rFonts w:cs="Times New Roman"/>
@@ -8500,7 +8860,7 @@
         <w:lastRenderedPageBreak/>
         <w:t>Резултати</w:t>
       </w:r>
-      <w:bookmarkEnd w:id="36"/>
+      <w:bookmarkEnd w:id="37"/>
     </w:p>
     <w:p>
       <w:pPr>
@@ -8531,7 +8891,7 @@
           <w:lang w:val="sr-Cyrl-BA"/>
         </w:rPr>
       </w:pPr>
-      <w:bookmarkStart w:id="37" w:name="_Toc99218723"/>
+      <w:bookmarkStart w:id="38" w:name="_Toc99218723"/>
       <w:r>
         <w:rPr>
           <w:rFonts w:cs="Times New Roman"/>
@@ -8540,7 +8900,7 @@
         <w:lastRenderedPageBreak/>
         <w:t>Закључак</w:t>
       </w:r>
-      <w:bookmarkEnd w:id="37"/>
+      <w:bookmarkEnd w:id="38"/>
     </w:p>
     <w:p>
       <w:pPr>
@@ -8571,7 +8931,7 @@
           <w:lang w:val="sr-Cyrl-BA"/>
         </w:rPr>
       </w:pPr>
-      <w:bookmarkStart w:id="38" w:name="_Toc99218724"/>
+      <w:bookmarkStart w:id="39" w:name="_Toc99218724"/>
       <w:r>
         <w:rPr>
           <w:rFonts w:cs="Times New Roman"/>
@@ -8580,7 +8940,7 @@
         <w:lastRenderedPageBreak/>
         <w:t>Литература</w:t>
       </w:r>
-      <w:bookmarkEnd w:id="38"/>
+      <w:bookmarkEnd w:id="39"/>
     </w:p>
     <w:sdt>
       <w:sdtPr>
@@ -8590,12 +8950,14 @@
           <w:docPartUnique/>
         </w:docPartObj>
       </w:sdtPr>
+      <w:sdtEndPr/>
       <w:sdtContent>
         <w:sdt>
           <w:sdtPr>
             <w:id w:val="-573587230"/>
             <w:bibliography/>
           </w:sdtPr>
+          <w:sdtEndPr/>
           <w:sdtContent>
             <w:p>
               <w:pPr>
@@ -8827,7 +9189,14 @@
                         <w:noProof/>
                         <w:lang w:val="sr-Cyrl-BA"/>
                       </w:rPr>
-                      <w:t xml:space="preserve">M. Mohri, A. Rostamizadeh и A. Talwalkar, Foundations of machine learning, Cambridge, Massachusetts: The MIT Press, 2018. </w:t>
+                      <w:t>M. Mohri, A. Rostamizad</w:t>
+                    </w:r>
+                    <w:r>
+                      <w:rPr>
+                        <w:noProof/>
+                        <w:lang w:val="sr-Cyrl-BA"/>
+                      </w:rPr>
+                      <w:t xml:space="preserve">eh и A. Talwalkar, Foundations of machine learning, Cambridge, Massachusetts: The MIT Press, 2018. </w:t>
                     </w:r>
                   </w:p>
                 </w:tc>
@@ -8925,7 +9294,7 @@
 </file>
 
 <file path=word/endnotes.xml><?xml version="1.0" encoding="utf-8"?>
-<w:endnotes xmlns:wpc="http://schemas.microsoft.com/office/word/2010/wordprocessingCanvas" xmlns:cx="http://schemas.microsoft.com/office/drawing/2014/chartex" xmlns:cx1="http://schemas.microsoft.com/office/drawing/2015/9/8/chartex" xmlns:cx2="http://schemas.microsoft.com/office/drawing/2015/10/21/chartex" xmlns:cx3="http://schemas.microsoft.com/office/drawing/2016/5/9/chartex" xmlns:cx4="http://schemas.microsoft.com/office/drawing/2016/5/10/chartex" xmlns:cx5="http://schemas.microsoft.com/office/drawing/2016/5/11/chartex" xmlns:cx6="http://schemas.microsoft.com/office/drawing/2016/5/12/chartex" xmlns:cx7="http://schemas.microsoft.com/office/drawing/2016/5/13/chartex" xmlns:cx8="http://schemas.microsoft.com/office/drawing/2016/5/14/chartex" xmlns:mc="http://schemas.openxmlformats.org/markup-compatibility/2006" xmlns:aink="http://schemas.microsoft.com/office/drawing/2016/ink" xmlns:am3d="http://schemas.microsoft.com/office/drawing/2017/model3d" xmlns:o="urn:schemas-microsoft-com:office:office" xmlns:r="http://schemas.openxmlformats.org/officeDocument/2006/relationships" xmlns:m="http://schemas.openxmlformats.org/officeDocument/2006/math" xmlns:v="urn:schemas-microsoft-com:vml" xmlns:wp14="http://schemas.microsoft.com/office/word/2010/wordprocessingDrawing" xmlns:wp="http://schemas.openxmlformats.org/drawingml/2006/wordprocessingDrawing" xmlns:w10="urn:schemas-microsoft-com:office:word" xmlns:w="http://schemas.openxmlformats.org/wordprocessingml/2006/main" xmlns:w14="http://schemas.microsoft.com/office/word/2010/wordml" xmlns:w15="http://schemas.microsoft.com/office/word/2012/wordml" xmlns:w16cex="http://schemas.microsoft.com/office/word/2018/wordml/cex" xmlns:w16cid="http://schemas.microsoft.com/office/word/2016/wordml/cid" xmlns:w16="http://schemas.microsoft.com/office/word/2018/wordml" xmlns:w16sdtdh="http://schemas.microsoft.com/office/word/2020/wordml/sdtdatahash" xmlns:w16se="http://schemas.microsoft.com/office/word/2015/wordml/symex" xmlns:wpg="http://schemas.microsoft.com/office/word/2010/wordprocessingGroup" xmlns:wpi="http://schemas.microsoft.com/office/word/2010/wordprocessingInk" xmlns:wne="http://schemas.microsoft.com/office/word/2006/wordml" xmlns:wps="http://schemas.microsoft.com/office/word/2010/wordprocessingShape" mc:Ignorable="w14 w15 w16se w16cid w16 w16cex w16sdtdh wp14">
+<w:endnotes xmlns:wpc="http://schemas.microsoft.com/office/word/2010/wordprocessingCanvas" xmlns:cx="http://schemas.microsoft.com/office/drawing/2014/chartex" xmlns:cx1="http://schemas.microsoft.com/office/drawing/2015/9/8/chartex" xmlns:cx2="http://schemas.microsoft.com/office/drawing/2015/10/21/chartex" xmlns:cx3="http://schemas.microsoft.com/office/drawing/2016/5/9/chartex" xmlns:cx4="http://schemas.microsoft.com/office/drawing/2016/5/10/chartex" xmlns:cx5="http://schemas.microsoft.com/office/drawing/2016/5/11/chartex" xmlns:cx6="http://schemas.microsoft.com/office/drawing/2016/5/12/chartex" xmlns:cx7="http://schemas.microsoft.com/office/drawing/2016/5/13/chartex" xmlns:cx8="http://schemas.microsoft.com/office/drawing/2016/5/14/chartex" xmlns:mc="http://schemas.openxmlformats.org/markup-compatibility/2006" xmlns:aink="http://schemas.microsoft.com/office/drawing/2016/ink" xmlns:am3d="http://schemas.microsoft.com/office/drawing/2017/model3d" xmlns:o="urn:schemas-microsoft-com:office:office" xmlns:r="http://schemas.openxmlformats.org/officeDocument/2006/relationships" xmlns:m="http://schemas.openxmlformats.org/officeDocument/2006/math" xmlns:v="urn:schemas-microsoft-com:vml" xmlns:wp14="http://schemas.microsoft.com/office/word/2010/wordprocessingDrawing" xmlns:wp="http://schemas.openxmlformats.org/drawingml/2006/wordprocessingDrawing" xmlns:w10="urn:schemas-microsoft-com:office:word" xmlns:w="http://schemas.openxmlformats.org/wordprocessingml/2006/main" xmlns:w14="http://schemas.microsoft.com/office/word/2010/wordml" xmlns:w15="http://schemas.microsoft.com/office/word/2012/wordml" xmlns:w16cid="http://schemas.microsoft.com/office/word/2016/wordml/cid" xmlns:w16se="http://schemas.microsoft.com/office/word/2015/wordml/symex" xmlns:wpg="http://schemas.microsoft.com/office/word/2010/wordprocessingGroup" xmlns:wpi="http://schemas.microsoft.com/office/word/2010/wordprocessingInk" xmlns:wne="http://schemas.microsoft.com/office/word/2006/wordml" xmlns:wps="http://schemas.microsoft.com/office/word/2010/wordprocessingShape" mc:Ignorable="w14 w15 w16se w16cid wp14">
   <w:endnote w:type="separator" w:id="-1">
     <w:p>
       <w:pPr>
@@ -8950,7 +9319,7 @@
 </file>
 
 <file path=word/footer1.xml><?xml version="1.0" encoding="utf-8"?>
-<w:ftr xmlns:wpc="http://schemas.microsoft.com/office/word/2010/wordprocessingCanvas" xmlns:cx="http://schemas.microsoft.com/office/drawing/2014/chartex" xmlns:cx1="http://schemas.microsoft.com/office/drawing/2015/9/8/chartex" xmlns:cx2="http://schemas.microsoft.com/office/drawing/2015/10/21/chartex" xmlns:cx3="http://schemas.microsoft.com/office/drawing/2016/5/9/chartex" xmlns:cx4="http://schemas.microsoft.com/office/drawing/2016/5/10/chartex" xmlns:cx5="http://schemas.microsoft.com/office/drawing/2016/5/11/chartex" xmlns:cx6="http://schemas.microsoft.com/office/drawing/2016/5/12/chartex" xmlns:cx7="http://schemas.microsoft.com/office/drawing/2016/5/13/chartex" xmlns:cx8="http://schemas.microsoft.com/office/drawing/2016/5/14/chartex" xmlns:mc="http://schemas.openxmlformats.org/markup-compatibility/2006" xmlns:aink="http://schemas.microsoft.com/office/drawing/2016/ink" xmlns:am3d="http://schemas.microsoft.com/office/drawing/2017/model3d" xmlns:o="urn:schemas-microsoft-com:office:office" xmlns:r="http://schemas.openxmlformats.org/officeDocument/2006/relationships" xmlns:m="http://schemas.openxmlformats.org/officeDocument/2006/math" xmlns:v="urn:schemas-microsoft-com:vml" xmlns:wp14="http://schemas.microsoft.com/office/word/2010/wordprocessingDrawing" xmlns:wp="http://schemas.openxmlformats.org/drawingml/2006/wordprocessingDrawing" xmlns:w10="urn:schemas-microsoft-com:office:word" xmlns:w="http://schemas.openxmlformats.org/wordprocessingml/2006/main" xmlns:w14="http://schemas.microsoft.com/office/word/2010/wordml" xmlns:w15="http://schemas.microsoft.com/office/word/2012/wordml" xmlns:w16cex="http://schemas.microsoft.com/office/word/2018/wordml/cex" xmlns:w16cid="http://schemas.microsoft.com/office/word/2016/wordml/cid" xmlns:w16="http://schemas.microsoft.com/office/word/2018/wordml" xmlns:w16sdtdh="http://schemas.microsoft.com/office/word/2020/wordml/sdtdatahash" xmlns:w16se="http://schemas.microsoft.com/office/word/2015/wordml/symex" xmlns:wpg="http://schemas.microsoft.com/office/word/2010/wordprocessingGroup" xmlns:wpi="http://schemas.microsoft.com/office/word/2010/wordprocessingInk" xmlns:wne="http://schemas.microsoft.com/office/word/2006/wordml" xmlns:wps="http://schemas.microsoft.com/office/word/2010/wordprocessingShape" mc:Ignorable="w14 w15 w16se w16cid w16 w16cex w16sdtdh wp14">
+<w:ftr xmlns:wpc="http://schemas.microsoft.com/office/word/2010/wordprocessingCanvas" xmlns:cx="http://schemas.microsoft.com/office/drawing/2014/chartex" xmlns:cx1="http://schemas.microsoft.com/office/drawing/2015/9/8/chartex" xmlns:cx2="http://schemas.microsoft.com/office/drawing/2015/10/21/chartex" xmlns:cx3="http://schemas.microsoft.com/office/drawing/2016/5/9/chartex" xmlns:cx4="http://schemas.microsoft.com/office/drawing/2016/5/10/chartex" xmlns:cx5="http://schemas.microsoft.com/office/drawing/2016/5/11/chartex" xmlns:cx6="http://schemas.microsoft.com/office/drawing/2016/5/12/chartex" xmlns:cx7="http://schemas.microsoft.com/office/drawing/2016/5/13/chartex" xmlns:cx8="http://schemas.microsoft.com/office/drawing/2016/5/14/chartex" xmlns:mc="http://schemas.openxmlformats.org/markup-compatibility/2006" xmlns:aink="http://schemas.microsoft.com/office/drawing/2016/ink" xmlns:am3d="http://schemas.microsoft.com/office/drawing/2017/model3d" xmlns:o="urn:schemas-microsoft-com:office:office" xmlns:r="http://schemas.openxmlformats.org/officeDocument/2006/relationships" xmlns:m="http://schemas.openxmlformats.org/officeDocument/2006/math" xmlns:v="urn:schemas-microsoft-com:vml" xmlns:wp14="http://schemas.microsoft.com/office/word/2010/wordprocessingDrawing" xmlns:wp="http://schemas.openxmlformats.org/drawingml/2006/wordprocessingDrawing" xmlns:w10="urn:schemas-microsoft-com:office:word" xmlns:w="http://schemas.openxmlformats.org/wordprocessingml/2006/main" xmlns:w14="http://schemas.microsoft.com/office/word/2010/wordml" xmlns:w15="http://schemas.microsoft.com/office/word/2012/wordml" xmlns:w16cid="http://schemas.microsoft.com/office/word/2016/wordml/cid" xmlns:w16se="http://schemas.microsoft.com/office/word/2015/wordml/symex" xmlns:wpg="http://schemas.microsoft.com/office/word/2010/wordprocessingGroup" xmlns:wpi="http://schemas.microsoft.com/office/word/2010/wordprocessingInk" xmlns:wne="http://schemas.microsoft.com/office/word/2006/wordml" xmlns:wps="http://schemas.microsoft.com/office/word/2010/wordprocessingShape" mc:Ignorable="w14 w15 w16se w16cid wp14">
   <w:p>
     <w:pPr>
       <w:pStyle w:val="Footer"/>
@@ -8978,7 +9347,7 @@
 </file>
 
 <file path=word/footer2.xml><?xml version="1.0" encoding="utf-8"?>
-<w:ftr xmlns:wpc="http://schemas.microsoft.com/office/word/2010/wordprocessingCanvas" xmlns:cx="http://schemas.microsoft.com/office/drawing/2014/chartex" xmlns:cx1="http://schemas.microsoft.com/office/drawing/2015/9/8/chartex" xmlns:cx2="http://schemas.microsoft.com/office/drawing/2015/10/21/chartex" xmlns:cx3="http://schemas.microsoft.com/office/drawing/2016/5/9/chartex" xmlns:cx4="http://schemas.microsoft.com/office/drawing/2016/5/10/chartex" xmlns:cx5="http://schemas.microsoft.com/office/drawing/2016/5/11/chartex" xmlns:cx6="http://schemas.microsoft.com/office/drawing/2016/5/12/chartex" xmlns:cx7="http://schemas.microsoft.com/office/drawing/2016/5/13/chartex" xmlns:cx8="http://schemas.microsoft.com/office/drawing/2016/5/14/chartex" xmlns:mc="http://schemas.openxmlformats.org/markup-compatibility/2006" xmlns:aink="http://schemas.microsoft.com/office/drawing/2016/ink" xmlns:am3d="http://schemas.microsoft.com/office/drawing/2017/model3d" xmlns:o="urn:schemas-microsoft-com:office:office" xmlns:r="http://schemas.openxmlformats.org/officeDocument/2006/relationships" xmlns:m="http://schemas.openxmlformats.org/officeDocument/2006/math" xmlns:v="urn:schemas-microsoft-com:vml" xmlns:wp14="http://schemas.microsoft.com/office/word/2010/wordprocessingDrawing" xmlns:wp="http://schemas.openxmlformats.org/drawingml/2006/wordprocessingDrawing" xmlns:w10="urn:schemas-microsoft-com:office:word" xmlns:w="http://schemas.openxmlformats.org/wordprocessingml/2006/main" xmlns:w14="http://schemas.microsoft.com/office/word/2010/wordml" xmlns:w15="http://schemas.microsoft.com/office/word/2012/wordml" xmlns:w16cex="http://schemas.microsoft.com/office/word/2018/wordml/cex" xmlns:w16cid="http://schemas.microsoft.com/office/word/2016/wordml/cid" xmlns:w16="http://schemas.microsoft.com/office/word/2018/wordml" xmlns:w16sdtdh="http://schemas.microsoft.com/office/word/2020/wordml/sdtdatahash" xmlns:w16se="http://schemas.microsoft.com/office/word/2015/wordml/symex" xmlns:wpg="http://schemas.microsoft.com/office/word/2010/wordprocessingGroup" xmlns:wpi="http://schemas.microsoft.com/office/word/2010/wordprocessingInk" xmlns:wne="http://schemas.microsoft.com/office/word/2006/wordml" xmlns:wps="http://schemas.microsoft.com/office/word/2010/wordprocessingShape" mc:Ignorable="w14 w15 w16se w16cid w16 w16cex w16sdtdh wp14">
+<w:ftr xmlns:wpc="http://schemas.microsoft.com/office/word/2010/wordprocessingCanvas" xmlns:cx="http://schemas.microsoft.com/office/drawing/2014/chartex" xmlns:cx1="http://schemas.microsoft.com/office/drawing/2015/9/8/chartex" xmlns:cx2="http://schemas.microsoft.com/office/drawing/2015/10/21/chartex" xmlns:cx3="http://schemas.microsoft.com/office/drawing/2016/5/9/chartex" xmlns:cx4="http://schemas.microsoft.com/office/drawing/2016/5/10/chartex" xmlns:cx5="http://schemas.microsoft.com/office/drawing/2016/5/11/chartex" xmlns:cx6="http://schemas.microsoft.com/office/drawing/2016/5/12/chartex" xmlns:cx7="http://schemas.microsoft.com/office/drawing/2016/5/13/chartex" xmlns:cx8="http://schemas.microsoft.com/office/drawing/2016/5/14/chartex" xmlns:mc="http://schemas.openxmlformats.org/markup-compatibility/2006" xmlns:aink="http://schemas.microsoft.com/office/drawing/2016/ink" xmlns:am3d="http://schemas.microsoft.com/office/drawing/2017/model3d" xmlns:o="urn:schemas-microsoft-com:office:office" xmlns:r="http://schemas.openxmlformats.org/officeDocument/2006/relationships" xmlns:m="http://schemas.openxmlformats.org/officeDocument/2006/math" xmlns:v="urn:schemas-microsoft-com:vml" xmlns:wp14="http://schemas.microsoft.com/office/word/2010/wordprocessingDrawing" xmlns:wp="http://schemas.openxmlformats.org/drawingml/2006/wordprocessingDrawing" xmlns:w10="urn:schemas-microsoft-com:office:word" xmlns:w="http://schemas.openxmlformats.org/wordprocessingml/2006/main" xmlns:w14="http://schemas.microsoft.com/office/word/2010/wordml" xmlns:w15="http://schemas.microsoft.com/office/word/2012/wordml" xmlns:w16cid="http://schemas.microsoft.com/office/word/2016/wordml/cid" xmlns:w16se="http://schemas.microsoft.com/office/word/2015/wordml/symex" xmlns:wpg="http://schemas.microsoft.com/office/word/2010/wordprocessingGroup" xmlns:wpi="http://schemas.microsoft.com/office/word/2010/wordprocessingInk" xmlns:wne="http://schemas.microsoft.com/office/word/2006/wordml" xmlns:wps="http://schemas.microsoft.com/office/word/2010/wordprocessingShape" mc:Ignorable="w14 w15 w16se w16cid wp14">
   <w:sdt>
     <w:sdtPr>
       <w:id w:val="1013348516"/>
@@ -9080,7 +9449,7 @@
 </file>
 
 <file path=word/footer3.xml><?xml version="1.0" encoding="utf-8"?>
-<w:ftr xmlns:wpc="http://schemas.microsoft.com/office/word/2010/wordprocessingCanvas" xmlns:cx="http://schemas.microsoft.com/office/drawing/2014/chartex" xmlns:cx1="http://schemas.microsoft.com/office/drawing/2015/9/8/chartex" xmlns:cx2="http://schemas.microsoft.com/office/drawing/2015/10/21/chartex" xmlns:cx3="http://schemas.microsoft.com/office/drawing/2016/5/9/chartex" xmlns:cx4="http://schemas.microsoft.com/office/drawing/2016/5/10/chartex" xmlns:cx5="http://schemas.microsoft.com/office/drawing/2016/5/11/chartex" xmlns:cx6="http://schemas.microsoft.com/office/drawing/2016/5/12/chartex" xmlns:cx7="http://schemas.microsoft.com/office/drawing/2016/5/13/chartex" xmlns:cx8="http://schemas.microsoft.com/office/drawing/2016/5/14/chartex" xmlns:mc="http://schemas.openxmlformats.org/markup-compatibility/2006" xmlns:aink="http://schemas.microsoft.com/office/drawing/2016/ink" xmlns:am3d="http://schemas.microsoft.com/office/drawing/2017/model3d" xmlns:o="urn:schemas-microsoft-com:office:office" xmlns:r="http://schemas.openxmlformats.org/officeDocument/2006/relationships" xmlns:m="http://schemas.openxmlformats.org/officeDocument/2006/math" xmlns:v="urn:schemas-microsoft-com:vml" xmlns:wp14="http://schemas.microsoft.com/office/word/2010/wordprocessingDrawing" xmlns:wp="http://schemas.openxmlformats.org/drawingml/2006/wordprocessingDrawing" xmlns:w10="urn:schemas-microsoft-com:office:word" xmlns:w="http://schemas.openxmlformats.org/wordprocessingml/2006/main" xmlns:w14="http://schemas.microsoft.com/office/word/2010/wordml" xmlns:w15="http://schemas.microsoft.com/office/word/2012/wordml" xmlns:w16cex="http://schemas.microsoft.com/office/word/2018/wordml/cex" xmlns:w16cid="http://schemas.microsoft.com/office/word/2016/wordml/cid" xmlns:w16="http://schemas.microsoft.com/office/word/2018/wordml" xmlns:w16sdtdh="http://schemas.microsoft.com/office/word/2020/wordml/sdtdatahash" xmlns:w16se="http://schemas.microsoft.com/office/word/2015/wordml/symex" xmlns:wpg="http://schemas.microsoft.com/office/word/2010/wordprocessingGroup" xmlns:wpi="http://schemas.microsoft.com/office/word/2010/wordprocessingInk" xmlns:wne="http://schemas.microsoft.com/office/word/2006/wordml" xmlns:wps="http://schemas.microsoft.com/office/word/2010/wordprocessingShape" mc:Ignorable="w14 w15 w16se w16cid w16 w16cex w16sdtdh wp14">
+<w:ftr xmlns:wpc="http://schemas.microsoft.com/office/word/2010/wordprocessingCanvas" xmlns:cx="http://schemas.microsoft.com/office/drawing/2014/chartex" xmlns:cx1="http://schemas.microsoft.com/office/drawing/2015/9/8/chartex" xmlns:cx2="http://schemas.microsoft.com/office/drawing/2015/10/21/chartex" xmlns:cx3="http://schemas.microsoft.com/office/drawing/2016/5/9/chartex" xmlns:cx4="http://schemas.microsoft.com/office/drawing/2016/5/10/chartex" xmlns:cx5="http://schemas.microsoft.com/office/drawing/2016/5/11/chartex" xmlns:cx6="http://schemas.microsoft.com/office/drawing/2016/5/12/chartex" xmlns:cx7="http://schemas.microsoft.com/office/drawing/2016/5/13/chartex" xmlns:cx8="http://schemas.microsoft.com/office/drawing/2016/5/14/chartex" xmlns:mc="http://schemas.openxmlformats.org/markup-compatibility/2006" xmlns:aink="http://schemas.microsoft.com/office/drawing/2016/ink" xmlns:am3d="http://schemas.microsoft.com/office/drawing/2017/model3d" xmlns:o="urn:schemas-microsoft-com:office:office" xmlns:r="http://schemas.openxmlformats.org/officeDocument/2006/relationships" xmlns:m="http://schemas.openxmlformats.org/officeDocument/2006/math" xmlns:v="urn:schemas-microsoft-com:vml" xmlns:wp14="http://schemas.microsoft.com/office/word/2010/wordprocessingDrawing" xmlns:wp="http://schemas.openxmlformats.org/drawingml/2006/wordprocessingDrawing" xmlns:w10="urn:schemas-microsoft-com:office:word" xmlns:w="http://schemas.openxmlformats.org/wordprocessingml/2006/main" xmlns:w14="http://schemas.microsoft.com/office/word/2010/wordml" xmlns:w15="http://schemas.microsoft.com/office/word/2012/wordml" xmlns:w16cid="http://schemas.microsoft.com/office/word/2016/wordml/cid" xmlns:w16se="http://schemas.microsoft.com/office/word/2015/wordml/symex" xmlns:wpg="http://schemas.microsoft.com/office/word/2010/wordprocessingGroup" xmlns:wpi="http://schemas.microsoft.com/office/word/2010/wordprocessingInk" xmlns:wne="http://schemas.microsoft.com/office/word/2006/wordml" xmlns:wps="http://schemas.microsoft.com/office/word/2010/wordprocessingShape" mc:Ignorable="w14 w15 w16se w16cid wp14">
   <w:sdt>
     <w:sdtPr>
       <w:id w:val="72941047"/>
@@ -9158,7 +9527,7 @@
 </file>
 
 <file path=word/footer4.xml><?xml version="1.0" encoding="utf-8"?>
-<w:ftr xmlns:wpc="http://schemas.microsoft.com/office/word/2010/wordprocessingCanvas" xmlns:cx="http://schemas.microsoft.com/office/drawing/2014/chartex" xmlns:cx1="http://schemas.microsoft.com/office/drawing/2015/9/8/chartex" xmlns:cx2="http://schemas.microsoft.com/office/drawing/2015/10/21/chartex" xmlns:cx3="http://schemas.microsoft.com/office/drawing/2016/5/9/chartex" xmlns:cx4="http://schemas.microsoft.com/office/drawing/2016/5/10/chartex" xmlns:cx5="http://schemas.microsoft.com/office/drawing/2016/5/11/chartex" xmlns:cx6="http://schemas.microsoft.com/office/drawing/2016/5/12/chartex" xmlns:cx7="http://schemas.microsoft.com/office/drawing/2016/5/13/chartex" xmlns:cx8="http://schemas.microsoft.com/office/drawing/2016/5/14/chartex" xmlns:mc="http://schemas.openxmlformats.org/markup-compatibility/2006" xmlns:aink="http://schemas.microsoft.com/office/drawing/2016/ink" xmlns:am3d="http://schemas.microsoft.com/office/drawing/2017/model3d" xmlns:o="urn:schemas-microsoft-com:office:office" xmlns:r="http://schemas.openxmlformats.org/officeDocument/2006/relationships" xmlns:m="http://schemas.openxmlformats.org/officeDocument/2006/math" xmlns:v="urn:schemas-microsoft-com:vml" xmlns:wp14="http://schemas.microsoft.com/office/word/2010/wordprocessingDrawing" xmlns:wp="http://schemas.openxmlformats.org/drawingml/2006/wordprocessingDrawing" xmlns:w10="urn:schemas-microsoft-com:office:word" xmlns:w="http://schemas.openxmlformats.org/wordprocessingml/2006/main" xmlns:w14="http://schemas.microsoft.com/office/word/2010/wordml" xmlns:w15="http://schemas.microsoft.com/office/word/2012/wordml" xmlns:w16cex="http://schemas.microsoft.com/office/word/2018/wordml/cex" xmlns:w16cid="http://schemas.microsoft.com/office/word/2016/wordml/cid" xmlns:w16="http://schemas.microsoft.com/office/word/2018/wordml" xmlns:w16sdtdh="http://schemas.microsoft.com/office/word/2020/wordml/sdtdatahash" xmlns:w16se="http://schemas.microsoft.com/office/word/2015/wordml/symex" xmlns:wpg="http://schemas.microsoft.com/office/word/2010/wordprocessingGroup" xmlns:wpi="http://schemas.microsoft.com/office/word/2010/wordprocessingInk" xmlns:wne="http://schemas.microsoft.com/office/word/2006/wordml" xmlns:wps="http://schemas.microsoft.com/office/word/2010/wordprocessingShape" mc:Ignorable="w14 w15 w16se w16cid w16 w16cex w16sdtdh wp14">
+<w:ftr xmlns:wpc="http://schemas.microsoft.com/office/word/2010/wordprocessingCanvas" xmlns:cx="http://schemas.microsoft.com/office/drawing/2014/chartex" xmlns:cx1="http://schemas.microsoft.com/office/drawing/2015/9/8/chartex" xmlns:cx2="http://schemas.microsoft.com/office/drawing/2015/10/21/chartex" xmlns:cx3="http://schemas.microsoft.com/office/drawing/2016/5/9/chartex" xmlns:cx4="http://schemas.microsoft.com/office/drawing/2016/5/10/chartex" xmlns:cx5="http://schemas.microsoft.com/office/drawing/2016/5/11/chartex" xmlns:cx6="http://schemas.microsoft.com/office/drawing/2016/5/12/chartex" xmlns:cx7="http://schemas.microsoft.com/office/drawing/2016/5/13/chartex" xmlns:cx8="http://schemas.microsoft.com/office/drawing/2016/5/14/chartex" xmlns:mc="http://schemas.openxmlformats.org/markup-compatibility/2006" xmlns:aink="http://schemas.microsoft.com/office/drawing/2016/ink" xmlns:am3d="http://schemas.microsoft.com/office/drawing/2017/model3d" xmlns:o="urn:schemas-microsoft-com:office:office" xmlns:r="http://schemas.openxmlformats.org/officeDocument/2006/relationships" xmlns:m="http://schemas.openxmlformats.org/officeDocument/2006/math" xmlns:v="urn:schemas-microsoft-com:vml" xmlns:wp14="http://schemas.microsoft.com/office/word/2010/wordprocessingDrawing" xmlns:wp="http://schemas.openxmlformats.org/drawingml/2006/wordprocessingDrawing" xmlns:w10="urn:schemas-microsoft-com:office:word" xmlns:w="http://schemas.openxmlformats.org/wordprocessingml/2006/main" xmlns:w14="http://schemas.microsoft.com/office/word/2010/wordml" xmlns:w15="http://schemas.microsoft.com/office/word/2012/wordml" xmlns:w16cid="http://schemas.microsoft.com/office/word/2016/wordml/cid" xmlns:w16se="http://schemas.microsoft.com/office/word/2015/wordml/symex" xmlns:wpg="http://schemas.microsoft.com/office/word/2010/wordprocessingGroup" xmlns:wpi="http://schemas.microsoft.com/office/word/2010/wordprocessingInk" xmlns:wne="http://schemas.microsoft.com/office/word/2006/wordml" xmlns:wps="http://schemas.microsoft.com/office/word/2010/wordprocessingShape" mc:Ignorable="w14 w15 w16se w16cid wp14">
   <w:p>
     <w:pPr>
       <w:pStyle w:val="Footer"/>
@@ -9169,7 +9538,7 @@
 </file>
 
 <file path=word/footnotes.xml><?xml version="1.0" encoding="utf-8"?>
-<w:footnotes xmlns:wpc="http://schemas.microsoft.com/office/word/2010/wordprocessingCanvas" xmlns:cx="http://schemas.microsoft.com/office/drawing/2014/chartex" xmlns:cx1="http://schemas.microsoft.com/office/drawing/2015/9/8/chartex" xmlns:cx2="http://schemas.microsoft.com/office/drawing/2015/10/21/chartex" xmlns:cx3="http://schemas.microsoft.com/office/drawing/2016/5/9/chartex" xmlns:cx4="http://schemas.microsoft.com/office/drawing/2016/5/10/chartex" xmlns:cx5="http://schemas.microsoft.com/office/drawing/2016/5/11/chartex" xmlns:cx6="http://schemas.microsoft.com/office/drawing/2016/5/12/chartex" xmlns:cx7="http://schemas.microsoft.com/office/drawing/2016/5/13/chartex" xmlns:cx8="http://schemas.microsoft.com/office/drawing/2016/5/14/chartex" xmlns:mc="http://schemas.openxmlformats.org/markup-compatibility/2006" xmlns:aink="http://schemas.microsoft.com/office/drawing/2016/ink" xmlns:am3d="http://schemas.microsoft.com/office/drawing/2017/model3d" xmlns:o="urn:schemas-microsoft-com:office:office" xmlns:r="http://schemas.openxmlformats.org/officeDocument/2006/relationships" xmlns:m="http://schemas.openxmlformats.org/officeDocument/2006/math" xmlns:v="urn:schemas-microsoft-com:vml" xmlns:wp14="http://schemas.microsoft.com/office/word/2010/wordprocessingDrawing" xmlns:wp="http://schemas.openxmlformats.org/drawingml/2006/wordprocessingDrawing" xmlns:w10="urn:schemas-microsoft-com:office:word" xmlns:w="http://schemas.openxmlformats.org/wordprocessingml/2006/main" xmlns:w14="http://schemas.microsoft.com/office/word/2010/wordml" xmlns:w15="http://schemas.microsoft.com/office/word/2012/wordml" xmlns:w16cex="http://schemas.microsoft.com/office/word/2018/wordml/cex" xmlns:w16cid="http://schemas.microsoft.com/office/word/2016/wordml/cid" xmlns:w16="http://schemas.microsoft.com/office/word/2018/wordml" xmlns:w16sdtdh="http://schemas.microsoft.com/office/word/2020/wordml/sdtdatahash" xmlns:w16se="http://schemas.microsoft.com/office/word/2015/wordml/symex" xmlns:wpg="http://schemas.microsoft.com/office/word/2010/wordprocessingGroup" xmlns:wpi="http://schemas.microsoft.com/office/word/2010/wordprocessingInk" xmlns:wne="http://schemas.microsoft.com/office/word/2006/wordml" xmlns:wps="http://schemas.microsoft.com/office/word/2010/wordprocessingShape" mc:Ignorable="w14 w15 w16se w16cid w16 w16cex w16sdtdh wp14">
+<w:footnotes xmlns:wpc="http://schemas.microsoft.com/office/word/2010/wordprocessingCanvas" xmlns:cx="http://schemas.microsoft.com/office/drawing/2014/chartex" xmlns:cx1="http://schemas.microsoft.com/office/drawing/2015/9/8/chartex" xmlns:cx2="http://schemas.microsoft.com/office/drawing/2015/10/21/chartex" xmlns:cx3="http://schemas.microsoft.com/office/drawing/2016/5/9/chartex" xmlns:cx4="http://schemas.microsoft.com/office/drawing/2016/5/10/chartex" xmlns:cx5="http://schemas.microsoft.com/office/drawing/2016/5/11/chartex" xmlns:cx6="http://schemas.microsoft.com/office/drawing/2016/5/12/chartex" xmlns:cx7="http://schemas.microsoft.com/office/drawing/2016/5/13/chartex" xmlns:cx8="http://schemas.microsoft.com/office/drawing/2016/5/14/chartex" xmlns:mc="http://schemas.openxmlformats.org/markup-compatibility/2006" xmlns:aink="http://schemas.microsoft.com/office/drawing/2016/ink" xmlns:am3d="http://schemas.microsoft.com/office/drawing/2017/model3d" xmlns:o="urn:schemas-microsoft-com:office:office" xmlns:r="http://schemas.openxmlformats.org/officeDocument/2006/relationships" xmlns:m="http://schemas.openxmlformats.org/officeDocument/2006/math" xmlns:v="urn:schemas-microsoft-com:vml" xmlns:wp14="http://schemas.microsoft.com/office/word/2010/wordprocessingDrawing" xmlns:wp="http://schemas.openxmlformats.org/drawingml/2006/wordprocessingDrawing" xmlns:w10="urn:schemas-microsoft-com:office:word" xmlns:w="http://schemas.openxmlformats.org/wordprocessingml/2006/main" xmlns:w14="http://schemas.microsoft.com/office/word/2010/wordml" xmlns:w15="http://schemas.microsoft.com/office/word/2012/wordml" xmlns:w16cid="http://schemas.microsoft.com/office/word/2016/wordml/cid" xmlns:w16se="http://schemas.microsoft.com/office/word/2015/wordml/symex" xmlns:wpg="http://schemas.microsoft.com/office/word/2010/wordprocessingGroup" xmlns:wpi="http://schemas.microsoft.com/office/word/2010/wordprocessingInk" xmlns:wne="http://schemas.microsoft.com/office/word/2006/wordml" xmlns:wps="http://schemas.microsoft.com/office/word/2010/wordprocessingShape" mc:Ignorable="w14 w15 w16se w16cid wp14">
   <w:footnote w:type="separator" w:id="-1">
     <w:p>
       <w:pPr>
@@ -9323,7 +9692,13 @@
           <w:rPr>
             <w:rStyle w:val="Hyperlink"/>
           </w:rPr>
-          <w:t>https://www.forbes.com/sites/louiscolumbus/2018/01/12/10-charts-that-will-change-your-perspective-on-artificial-intelligences-growth</w:t>
+          <w:t>https://www.forbes.com/sites/louiscolumbus/2018/01/12/10-charts-that-will-change-your-perspective-on-artifici</w:t>
+        </w:r>
+        <w:r>
+          <w:rPr>
+            <w:rStyle w:val="Hyperlink"/>
+          </w:rPr>
+          <w:t>al-intelligences-growth</w:t>
         </w:r>
       </w:hyperlink>
       <w:r>
@@ -9338,7 +9713,7 @@
 </file>
 
 <file path=word/header1.xml><?xml version="1.0" encoding="utf-8"?>
-<w:hdr xmlns:wpc="http://schemas.microsoft.com/office/word/2010/wordprocessingCanvas" xmlns:cx="http://schemas.microsoft.com/office/drawing/2014/chartex" xmlns:cx1="http://schemas.microsoft.com/office/drawing/2015/9/8/chartex" xmlns:cx2="http://schemas.microsoft.com/office/drawing/2015/10/21/chartex" xmlns:cx3="http://schemas.microsoft.com/office/drawing/2016/5/9/chartex" xmlns:cx4="http://schemas.microsoft.com/office/drawing/2016/5/10/chartex" xmlns:cx5="http://schemas.microsoft.com/office/drawing/2016/5/11/chartex" xmlns:cx6="http://schemas.microsoft.com/office/drawing/2016/5/12/chartex" xmlns:cx7="http://schemas.microsoft.com/office/drawing/2016/5/13/chartex" xmlns:cx8="http://schemas.microsoft.com/office/drawing/2016/5/14/chartex" xmlns:mc="http://schemas.openxmlformats.org/markup-compatibility/2006" xmlns:aink="http://schemas.microsoft.com/office/drawing/2016/ink" xmlns:am3d="http://schemas.microsoft.com/office/drawing/2017/model3d" xmlns:o="urn:schemas-microsoft-com:office:office" xmlns:r="http://schemas.openxmlformats.org/officeDocument/2006/relationships" xmlns:m="http://schemas.openxmlformats.org/officeDocument/2006/math" xmlns:v="urn:schemas-microsoft-com:vml" xmlns:wp14="http://schemas.microsoft.com/office/word/2010/wordprocessingDrawing" xmlns:wp="http://schemas.openxmlformats.org/drawingml/2006/wordprocessingDrawing" xmlns:w10="urn:schemas-microsoft-com:office:word" xmlns:w="http://schemas.openxmlformats.org/wordprocessingml/2006/main" xmlns:w14="http://schemas.microsoft.com/office/word/2010/wordml" xmlns:w15="http://schemas.microsoft.com/office/word/2012/wordml" xmlns:w16cex="http://schemas.microsoft.com/office/word/2018/wordml/cex" xmlns:w16cid="http://schemas.microsoft.com/office/word/2016/wordml/cid" xmlns:w16="http://schemas.microsoft.com/office/word/2018/wordml" xmlns:w16sdtdh="http://schemas.microsoft.com/office/word/2020/wordml/sdtdatahash" xmlns:w16se="http://schemas.microsoft.com/office/word/2015/wordml/symex" xmlns:wpg="http://schemas.microsoft.com/office/word/2010/wordprocessingGroup" xmlns:wpi="http://schemas.microsoft.com/office/word/2010/wordprocessingInk" xmlns:wne="http://schemas.microsoft.com/office/word/2006/wordml" xmlns:wps="http://schemas.microsoft.com/office/word/2010/wordprocessingShape" mc:Ignorable="w14 w15 w16se w16cid w16 w16cex w16sdtdh wp14">
+<w:hdr xmlns:wpc="http://schemas.microsoft.com/office/word/2010/wordprocessingCanvas" xmlns:cx="http://schemas.microsoft.com/office/drawing/2014/chartex" xmlns:cx1="http://schemas.microsoft.com/office/drawing/2015/9/8/chartex" xmlns:cx2="http://schemas.microsoft.com/office/drawing/2015/10/21/chartex" xmlns:cx3="http://schemas.microsoft.com/office/drawing/2016/5/9/chartex" xmlns:cx4="http://schemas.microsoft.com/office/drawing/2016/5/10/chartex" xmlns:cx5="http://schemas.microsoft.com/office/drawing/2016/5/11/chartex" xmlns:cx6="http://schemas.microsoft.com/office/drawing/2016/5/12/chartex" xmlns:cx7="http://schemas.microsoft.com/office/drawing/2016/5/13/chartex" xmlns:cx8="http://schemas.microsoft.com/office/drawing/2016/5/14/chartex" xmlns:mc="http://schemas.openxmlformats.org/markup-compatibility/2006" xmlns:aink="http://schemas.microsoft.com/office/drawing/2016/ink" xmlns:am3d="http://schemas.microsoft.com/office/drawing/2017/model3d" xmlns:o="urn:schemas-microsoft-com:office:office" xmlns:r="http://schemas.openxmlformats.org/officeDocument/2006/relationships" xmlns:m="http://schemas.openxmlformats.org/officeDocument/2006/math" xmlns:v="urn:schemas-microsoft-com:vml" xmlns:wp14="http://schemas.microsoft.com/office/word/2010/wordprocessingDrawing" xmlns:wp="http://schemas.openxmlformats.org/drawingml/2006/wordprocessingDrawing" xmlns:w10="urn:schemas-microsoft-com:office:word" xmlns:w="http://schemas.openxmlformats.org/wordprocessingml/2006/main" xmlns:w14="http://schemas.microsoft.com/office/word/2010/wordml" xmlns:w15="http://schemas.microsoft.com/office/word/2012/wordml" xmlns:w16cid="http://schemas.microsoft.com/office/word/2016/wordml/cid" xmlns:w16se="http://schemas.microsoft.com/office/word/2015/wordml/symex" xmlns:wpg="http://schemas.microsoft.com/office/word/2010/wordprocessingGroup" xmlns:wpi="http://schemas.microsoft.com/office/word/2010/wordprocessingInk" xmlns:wne="http://schemas.microsoft.com/office/word/2006/wordml" xmlns:wps="http://schemas.microsoft.com/office/word/2010/wordprocessingShape" mc:Ignorable="w14 w15 w16se w16cid wp14">
   <w:p>
     <w:pPr>
       <w:pStyle w:val="Header"/>
@@ -9382,7 +9757,7 @@
 </file>
 
 <file path=word/numbering.xml><?xml version="1.0" encoding="utf-8"?>
-<w:numbering xmlns:wpc="http://schemas.microsoft.com/office/word/2010/wordprocessingCanvas" xmlns:cx="http://schemas.microsoft.com/office/drawing/2014/chartex" xmlns:cx1="http://schemas.microsoft.com/office/drawing/2015/9/8/chartex" xmlns:cx2="http://schemas.microsoft.com/office/drawing/2015/10/21/chartex" xmlns:cx3="http://schemas.microsoft.com/office/drawing/2016/5/9/chartex" xmlns:cx4="http://schemas.microsoft.com/office/drawing/2016/5/10/chartex" xmlns:cx5="http://schemas.microsoft.com/office/drawing/2016/5/11/chartex" xmlns:cx6="http://schemas.microsoft.com/office/drawing/2016/5/12/chartex" xmlns:cx7="http://schemas.microsoft.com/office/drawing/2016/5/13/chartex" xmlns:cx8="http://schemas.microsoft.com/office/drawing/2016/5/14/chartex" xmlns:mc="http://schemas.openxmlformats.org/markup-compatibility/2006" xmlns:aink="http://schemas.microsoft.com/office/drawing/2016/ink" xmlns:am3d="http://schemas.microsoft.com/office/drawing/2017/model3d" xmlns:o="urn:schemas-microsoft-com:office:office" xmlns:r="http://schemas.openxmlformats.org/officeDocument/2006/relationships" xmlns:m="http://schemas.openxmlformats.org/officeDocument/2006/math" xmlns:v="urn:schemas-microsoft-com:vml" xmlns:wp14="http://schemas.microsoft.com/office/word/2010/wordprocessingDrawing" xmlns:wp="http://schemas.openxmlformats.org/drawingml/2006/wordprocessingDrawing" xmlns:w10="urn:schemas-microsoft-com:office:word" xmlns:w="http://schemas.openxmlformats.org/wordprocessingml/2006/main" xmlns:w14="http://schemas.microsoft.com/office/word/2010/wordml" xmlns:w15="http://schemas.microsoft.com/office/word/2012/wordml" xmlns:w16cex="http://schemas.microsoft.com/office/word/2018/wordml/cex" xmlns:w16cid="http://schemas.microsoft.com/office/word/2016/wordml/cid" xmlns:w16="http://schemas.microsoft.com/office/word/2018/wordml" xmlns:w16sdtdh="http://schemas.microsoft.com/office/word/2020/wordml/sdtdatahash" xmlns:w16se="http://schemas.microsoft.com/office/word/2015/wordml/symex" xmlns:wpg="http://schemas.microsoft.com/office/word/2010/wordprocessingGroup" xmlns:wpi="http://schemas.microsoft.com/office/word/2010/wordprocessingInk" xmlns:wne="http://schemas.microsoft.com/office/word/2006/wordml" xmlns:wps="http://schemas.microsoft.com/office/word/2010/wordprocessingShape" mc:Ignorable="w14 w15 w16se w16cid w16 w16cex w16sdtdh wp14">
+<w:numbering xmlns:wpc="http://schemas.microsoft.com/office/word/2010/wordprocessingCanvas" xmlns:cx="http://schemas.microsoft.com/office/drawing/2014/chartex" xmlns:cx1="http://schemas.microsoft.com/office/drawing/2015/9/8/chartex" xmlns:cx2="http://schemas.microsoft.com/office/drawing/2015/10/21/chartex" xmlns:cx3="http://schemas.microsoft.com/office/drawing/2016/5/9/chartex" xmlns:cx4="http://schemas.microsoft.com/office/drawing/2016/5/10/chartex" xmlns:cx5="http://schemas.microsoft.com/office/drawing/2016/5/11/chartex" xmlns:cx6="http://schemas.microsoft.com/office/drawing/2016/5/12/chartex" xmlns:cx7="http://schemas.microsoft.com/office/drawing/2016/5/13/chartex" xmlns:cx8="http://schemas.microsoft.com/office/drawing/2016/5/14/chartex" xmlns:mc="http://schemas.openxmlformats.org/markup-compatibility/2006" xmlns:aink="http://schemas.microsoft.com/office/drawing/2016/ink" xmlns:am3d="http://schemas.microsoft.com/office/drawing/2017/model3d" xmlns:o="urn:schemas-microsoft-com:office:office" xmlns:r="http://schemas.openxmlformats.org/officeDocument/2006/relationships" xmlns:m="http://schemas.openxmlformats.org/officeDocument/2006/math" xmlns:v="urn:schemas-microsoft-com:vml" xmlns:wp14="http://schemas.microsoft.com/office/word/2010/wordprocessingDrawing" xmlns:wp="http://schemas.openxmlformats.org/drawingml/2006/wordprocessingDrawing" xmlns:w10="urn:schemas-microsoft-com:office:word" xmlns:w="http://schemas.openxmlformats.org/wordprocessingml/2006/main" xmlns:w14="http://schemas.microsoft.com/office/word/2010/wordml" xmlns:w15="http://schemas.microsoft.com/office/word/2012/wordml" xmlns:w16cid="http://schemas.microsoft.com/office/word/2016/wordml/cid" xmlns:w16se="http://schemas.microsoft.com/office/word/2015/wordml/symex" xmlns:wpg="http://schemas.microsoft.com/office/word/2010/wordprocessingGroup" xmlns:wpi="http://schemas.microsoft.com/office/word/2010/wordprocessingInk" xmlns:wne="http://schemas.microsoft.com/office/word/2006/wordml" xmlns:wps="http://schemas.microsoft.com/office/word/2010/wordprocessingShape" mc:Ignorable="w14 w15 w16se w16cid wp14">
   <w:abstractNum w:abstractNumId="0" w15:restartNumberingAfterBreak="0">
     <w:nsid w:val="024958AF"/>
     <w:multiLevelType w:val="hybridMultilevel"/>
@@ -14624,7 +14999,7 @@
 </file>
 
 <file path=word/styles.xml><?xml version="1.0" encoding="utf-8"?>
-<w:styles xmlns:mc="http://schemas.openxmlformats.org/markup-compatibility/2006" xmlns:r="http://schemas.openxmlformats.org/officeDocument/2006/relationships" xmlns:w="http://schemas.openxmlformats.org/wordprocessingml/2006/main" xmlns:w14="http://schemas.microsoft.com/office/word/2010/wordml" xmlns:w15="http://schemas.microsoft.com/office/word/2012/wordml" xmlns:w16cex="http://schemas.microsoft.com/office/word/2018/wordml/cex" xmlns:w16cid="http://schemas.microsoft.com/office/word/2016/wordml/cid" xmlns:w16="http://schemas.microsoft.com/office/word/2018/wordml" xmlns:w16sdtdh="http://schemas.microsoft.com/office/word/2020/wordml/sdtdatahash" xmlns:w16se="http://schemas.microsoft.com/office/word/2015/wordml/symex" mc:Ignorable="w14 w15 w16se w16cid w16 w16cex w16sdtdh">
+<w:styles xmlns:mc="http://schemas.openxmlformats.org/markup-compatibility/2006" xmlns:r="http://schemas.openxmlformats.org/officeDocument/2006/relationships" xmlns:w="http://schemas.openxmlformats.org/wordprocessingml/2006/main" xmlns:w14="http://schemas.microsoft.com/office/word/2010/wordml" xmlns:w15="http://schemas.microsoft.com/office/word/2012/wordml" xmlns:w16cid="http://schemas.microsoft.com/office/word/2016/wordml/cid" xmlns:w16se="http://schemas.microsoft.com/office/word/2015/wordml/symex" mc:Ignorable="w14 w15 w16se w16cid">
   <w:docDefaults>
     <w:rPrDefault>
       <w:rPr>
@@ -14640,7 +15015,7 @@
       </w:pPr>
     </w:pPrDefault>
   </w:docDefaults>
-  <w:latentStyles w:defLockedState="0" w:defUIPriority="99" w:defSemiHidden="0" w:defUnhideWhenUsed="0" w:defQFormat="0" w:count="376">
+  <w:latentStyles w:defLockedState="0" w:defUIPriority="99" w:defSemiHidden="0" w:defUnhideWhenUsed="0" w:defQFormat="0" w:count="375">
     <w:lsdException w:name="Normal" w:uiPriority="0" w:qFormat="1"/>
     <w:lsdException w:name="heading 1" w:uiPriority="9" w:qFormat="1"/>
     <w:lsdException w:name="heading 2" w:semiHidden="1" w:uiPriority="9" w:unhideWhenUsed="1" w:qFormat="1"/>
@@ -15016,7 +15391,6 @@
     <w:lsdException w:name="Smart Hyperlink" w:semiHidden="1" w:unhideWhenUsed="1"/>
     <w:lsdException w:name="Hashtag" w:semiHidden="1" w:unhideWhenUsed="1"/>
     <w:lsdException w:name="Unresolved Mention" w:semiHidden="1" w:unhideWhenUsed="1"/>
-    <w:lsdException w:name="Smart Link" w:semiHidden="1" w:unhideWhenUsed="1"/>
   </w:latentStyles>
   <w:style w:type="paragraph" w:default="1" w:styleId="Normal">
     <w:name w:val="Normal"/>
@@ -16270,7 +16644,7 @@
 </file>
 
 <file path=customXml/itemProps1.xml><?xml version="1.0" encoding="utf-8"?>
-<ds:datastoreItem xmlns:ds="http://schemas.openxmlformats.org/officeDocument/2006/customXml" ds:itemID="{C2667067-F9C2-4CF6-9A13-69C617391727}">
+<ds:datastoreItem xmlns:ds="http://schemas.openxmlformats.org/officeDocument/2006/customXml" ds:itemID="{E1FA7B5E-92A1-466A-9E08-3E5A2873991C}">
   <ds:schemaRefs>
     <ds:schemaRef ds:uri="http://schemas.openxmlformats.org/officeDocument/2006/bibliography"/>
   </ds:schemaRefs>

</xml_diff>

<commit_message>
Uklonjen komentar za reference.
</commit_message>
<xml_diff>
--- a/Thesis/Razvoj rješenja za predviđanje broja osoba u prostoriji.docx
+++ b/Thesis/Razvoj rješenja za predviđanje broja osoba u prostoriji.docx
@@ -1638,13 +1638,13 @@
               </w:rPr>
               <w:instrText xml:space="preserve"> PAGEREF _Toc162247160 \h </w:instrText>
             </w:r>
-            <w:r>
-              <w:rPr>
-                <w:noProof/>
-                <w:webHidden/>
-              </w:rPr>
-            </w:r>
           </w:ins>
+          <w:r>
+            <w:rPr>
+              <w:noProof/>
+              <w:webHidden/>
+            </w:rPr>
+          </w:r>
           <w:r>
             <w:rPr>
               <w:noProof/>
@@ -1782,13 +1782,13 @@
               </w:rPr>
               <w:instrText xml:space="preserve"> PAGEREF _Toc162247161 \h </w:instrText>
             </w:r>
-            <w:r>
-              <w:rPr>
-                <w:noProof/>
-                <w:webHidden/>
-              </w:rPr>
-            </w:r>
           </w:ins>
+          <w:r>
+            <w:rPr>
+              <w:noProof/>
+              <w:webHidden/>
+            </w:rPr>
+          </w:r>
           <w:r>
             <w:rPr>
               <w:noProof/>
@@ -1930,13 +1930,13 @@
               </w:rPr>
               <w:instrText xml:space="preserve"> PAGEREF _Toc162247162 \h </w:instrText>
             </w:r>
-            <w:r>
-              <w:rPr>
-                <w:noProof/>
-                <w:webHidden/>
-              </w:rPr>
-            </w:r>
           </w:ins>
+          <w:r>
+            <w:rPr>
+              <w:noProof/>
+              <w:webHidden/>
+            </w:rPr>
+          </w:r>
           <w:r>
             <w:rPr>
               <w:noProof/>
@@ -2074,13 +2074,13 @@
               </w:rPr>
               <w:instrText xml:space="preserve"> PAGEREF _Toc162247163 \h </w:instrText>
             </w:r>
-            <w:r>
-              <w:rPr>
-                <w:noProof/>
-                <w:webHidden/>
-              </w:rPr>
-            </w:r>
           </w:ins>
+          <w:r>
+            <w:rPr>
+              <w:noProof/>
+              <w:webHidden/>
+            </w:rPr>
+          </w:r>
           <w:r>
             <w:rPr>
               <w:noProof/>
@@ -2218,13 +2218,13 @@
               </w:rPr>
               <w:instrText xml:space="preserve"> PAGEREF _Toc162247164 \h </w:instrText>
             </w:r>
-            <w:r>
-              <w:rPr>
-                <w:noProof/>
-                <w:webHidden/>
-              </w:rPr>
-            </w:r>
           </w:ins>
+          <w:r>
+            <w:rPr>
+              <w:noProof/>
+              <w:webHidden/>
+            </w:rPr>
+          </w:r>
           <w:r>
             <w:rPr>
               <w:noProof/>
@@ -2366,13 +2366,13 @@
               </w:rPr>
               <w:instrText xml:space="preserve"> PAGEREF _Toc162247165 \h </w:instrText>
             </w:r>
-            <w:r>
-              <w:rPr>
-                <w:noProof/>
-                <w:webHidden/>
-              </w:rPr>
-            </w:r>
           </w:ins>
+          <w:r>
+            <w:rPr>
+              <w:noProof/>
+              <w:webHidden/>
+            </w:rPr>
+          </w:r>
           <w:r>
             <w:rPr>
               <w:noProof/>
@@ -2510,13 +2510,13 @@
               </w:rPr>
               <w:instrText xml:space="preserve"> PAGEREF _Toc162247166 \h </w:instrText>
             </w:r>
-            <w:r>
-              <w:rPr>
-                <w:noProof/>
-                <w:webHidden/>
-              </w:rPr>
-            </w:r>
           </w:ins>
+          <w:r>
+            <w:rPr>
+              <w:noProof/>
+              <w:webHidden/>
+            </w:rPr>
+          </w:r>
           <w:r>
             <w:rPr>
               <w:noProof/>
@@ -2654,13 +2654,13 @@
               </w:rPr>
               <w:instrText xml:space="preserve"> PAGEREF _Toc162247167 \h </w:instrText>
             </w:r>
-            <w:r>
-              <w:rPr>
-                <w:noProof/>
-                <w:webHidden/>
-              </w:rPr>
-            </w:r>
           </w:ins>
+          <w:r>
+            <w:rPr>
+              <w:noProof/>
+              <w:webHidden/>
+            </w:rPr>
+          </w:r>
           <w:r>
             <w:rPr>
               <w:noProof/>
@@ -2798,13 +2798,13 @@
               </w:rPr>
               <w:instrText xml:space="preserve"> PAGEREF _Toc162247168 \h </w:instrText>
             </w:r>
-            <w:r>
-              <w:rPr>
-                <w:noProof/>
-                <w:webHidden/>
-              </w:rPr>
-            </w:r>
           </w:ins>
+          <w:r>
+            <w:rPr>
+              <w:noProof/>
+              <w:webHidden/>
+            </w:rPr>
+          </w:r>
           <w:r>
             <w:rPr>
               <w:noProof/>
@@ -2942,13 +2942,13 @@
               </w:rPr>
               <w:instrText xml:space="preserve"> PAGEREF _Toc162247169 \h </w:instrText>
             </w:r>
-            <w:r>
-              <w:rPr>
-                <w:noProof/>
-                <w:webHidden/>
-              </w:rPr>
-            </w:r>
           </w:ins>
+          <w:r>
+            <w:rPr>
+              <w:noProof/>
+              <w:webHidden/>
+            </w:rPr>
+          </w:r>
           <w:r>
             <w:rPr>
               <w:noProof/>
@@ -3090,13 +3090,13 @@
               </w:rPr>
               <w:instrText xml:space="preserve"> PAGEREF _Toc162247170 \h </w:instrText>
             </w:r>
-            <w:r>
-              <w:rPr>
-                <w:noProof/>
-                <w:webHidden/>
-              </w:rPr>
-            </w:r>
           </w:ins>
+          <w:r>
+            <w:rPr>
+              <w:noProof/>
+              <w:webHidden/>
+            </w:rPr>
+          </w:r>
           <w:r>
             <w:rPr>
               <w:noProof/>
@@ -3238,13 +3238,13 @@
               </w:rPr>
               <w:instrText xml:space="preserve"> PAGEREF _Toc162247171 \h </w:instrText>
             </w:r>
-            <w:r>
-              <w:rPr>
-                <w:noProof/>
-                <w:webHidden/>
-              </w:rPr>
-            </w:r>
           </w:ins>
+          <w:r>
+            <w:rPr>
+              <w:noProof/>
+              <w:webHidden/>
+            </w:rPr>
+          </w:r>
           <w:r>
             <w:rPr>
               <w:noProof/>
@@ -3386,13 +3386,13 @@
               </w:rPr>
               <w:instrText xml:space="preserve"> PAGEREF _Toc162247172 \h </w:instrText>
             </w:r>
-            <w:r>
-              <w:rPr>
-                <w:noProof/>
-                <w:webHidden/>
-              </w:rPr>
-            </w:r>
           </w:ins>
+          <w:r>
+            <w:rPr>
+              <w:noProof/>
+              <w:webHidden/>
+            </w:rPr>
+          </w:r>
           <w:r>
             <w:rPr>
               <w:noProof/>
@@ -3534,13 +3534,13 @@
               </w:rPr>
               <w:instrText xml:space="preserve"> PAGEREF _Toc162247173 \h </w:instrText>
             </w:r>
-            <w:r>
-              <w:rPr>
-                <w:noProof/>
-                <w:webHidden/>
-              </w:rPr>
-            </w:r>
           </w:ins>
+          <w:r>
+            <w:rPr>
+              <w:noProof/>
+              <w:webHidden/>
+            </w:rPr>
+          </w:r>
           <w:r>
             <w:rPr>
               <w:noProof/>
@@ -3682,13 +3682,13 @@
               </w:rPr>
               <w:instrText xml:space="preserve"> PAGEREF _Toc162247174 \h </w:instrText>
             </w:r>
-            <w:r>
-              <w:rPr>
-                <w:noProof/>
-                <w:webHidden/>
-              </w:rPr>
-            </w:r>
           </w:ins>
+          <w:r>
+            <w:rPr>
+              <w:noProof/>
+              <w:webHidden/>
+            </w:rPr>
+          </w:r>
           <w:r>
             <w:rPr>
               <w:noProof/>
@@ -3830,13 +3830,13 @@
               </w:rPr>
               <w:instrText xml:space="preserve"> PAGEREF _Toc162247175 \h </w:instrText>
             </w:r>
-            <w:r>
-              <w:rPr>
-                <w:noProof/>
-                <w:webHidden/>
-              </w:rPr>
-            </w:r>
           </w:ins>
+          <w:r>
+            <w:rPr>
+              <w:noProof/>
+              <w:webHidden/>
+            </w:rPr>
+          </w:r>
           <w:r>
             <w:rPr>
               <w:noProof/>
@@ -3978,13 +3978,13 @@
               </w:rPr>
               <w:instrText xml:space="preserve"> PAGEREF _Toc162247176 \h </w:instrText>
             </w:r>
-            <w:r>
-              <w:rPr>
-                <w:noProof/>
-                <w:webHidden/>
-              </w:rPr>
-            </w:r>
           </w:ins>
+          <w:r>
+            <w:rPr>
+              <w:noProof/>
+              <w:webHidden/>
+            </w:rPr>
+          </w:r>
           <w:r>
             <w:rPr>
               <w:noProof/>
@@ -4126,13 +4126,13 @@
               </w:rPr>
               <w:instrText xml:space="preserve"> PAGEREF _Toc162247177 \h </w:instrText>
             </w:r>
-            <w:r>
-              <w:rPr>
-                <w:noProof/>
-                <w:webHidden/>
-              </w:rPr>
-            </w:r>
           </w:ins>
+          <w:r>
+            <w:rPr>
+              <w:noProof/>
+              <w:webHidden/>
+            </w:rPr>
+          </w:r>
           <w:r>
             <w:rPr>
               <w:noProof/>
@@ -4270,13 +4270,13 @@
               </w:rPr>
               <w:instrText xml:space="preserve"> PAGEREF _Toc162247178 \h </w:instrText>
             </w:r>
-            <w:r>
-              <w:rPr>
-                <w:noProof/>
-                <w:webHidden/>
-              </w:rPr>
-            </w:r>
           </w:ins>
+          <w:r>
+            <w:rPr>
+              <w:noProof/>
+              <w:webHidden/>
+            </w:rPr>
+          </w:r>
           <w:r>
             <w:rPr>
               <w:noProof/>
@@ -4418,13 +4418,13 @@
               </w:rPr>
               <w:instrText xml:space="preserve"> PAGEREF _Toc162247179 \h </w:instrText>
             </w:r>
-            <w:r>
-              <w:rPr>
-                <w:noProof/>
-                <w:webHidden/>
-              </w:rPr>
-            </w:r>
           </w:ins>
+          <w:r>
+            <w:rPr>
+              <w:noProof/>
+              <w:webHidden/>
+            </w:rPr>
+          </w:r>
           <w:r>
             <w:rPr>
               <w:noProof/>
@@ -4566,13 +4566,13 @@
               </w:rPr>
               <w:instrText xml:space="preserve"> PAGEREF _Toc162247180 \h </w:instrText>
             </w:r>
-            <w:r>
-              <w:rPr>
-                <w:noProof/>
-                <w:webHidden/>
-              </w:rPr>
-            </w:r>
           </w:ins>
+          <w:r>
+            <w:rPr>
+              <w:noProof/>
+              <w:webHidden/>
+            </w:rPr>
+          </w:r>
           <w:r>
             <w:rPr>
               <w:noProof/>
@@ -4714,13 +4714,13 @@
               </w:rPr>
               <w:instrText xml:space="preserve"> PAGEREF _Toc162247181 \h </w:instrText>
             </w:r>
-            <w:r>
-              <w:rPr>
-                <w:noProof/>
-                <w:webHidden/>
-              </w:rPr>
-            </w:r>
           </w:ins>
+          <w:r>
+            <w:rPr>
+              <w:noProof/>
+              <w:webHidden/>
+            </w:rPr>
+          </w:r>
           <w:r>
             <w:rPr>
               <w:noProof/>
@@ -4862,13 +4862,13 @@
               </w:rPr>
               <w:instrText xml:space="preserve"> PAGEREF _Toc162247182 \h </w:instrText>
             </w:r>
-            <w:r>
-              <w:rPr>
-                <w:noProof/>
-                <w:webHidden/>
-              </w:rPr>
-            </w:r>
           </w:ins>
+          <w:r>
+            <w:rPr>
+              <w:noProof/>
+              <w:webHidden/>
+            </w:rPr>
+          </w:r>
           <w:r>
             <w:rPr>
               <w:noProof/>
@@ -5010,13 +5010,13 @@
               </w:rPr>
               <w:instrText xml:space="preserve"> PAGEREF _Toc162247183 \h </w:instrText>
             </w:r>
-            <w:r>
-              <w:rPr>
-                <w:noProof/>
-                <w:webHidden/>
-              </w:rPr>
-            </w:r>
           </w:ins>
+          <w:r>
+            <w:rPr>
+              <w:noProof/>
+              <w:webHidden/>
+            </w:rPr>
+          </w:r>
           <w:r>
             <w:rPr>
               <w:noProof/>
@@ -5158,13 +5158,13 @@
               </w:rPr>
               <w:instrText xml:space="preserve"> PAGEREF _Toc162247184 \h </w:instrText>
             </w:r>
-            <w:r>
-              <w:rPr>
-                <w:noProof/>
-                <w:webHidden/>
-              </w:rPr>
-            </w:r>
           </w:ins>
+          <w:r>
+            <w:rPr>
+              <w:noProof/>
+              <w:webHidden/>
+            </w:rPr>
+          </w:r>
           <w:r>
             <w:rPr>
               <w:noProof/>
@@ -5306,13 +5306,13 @@
               </w:rPr>
               <w:instrText xml:space="preserve"> PAGEREF _Toc162247185 \h </w:instrText>
             </w:r>
-            <w:r>
-              <w:rPr>
-                <w:noProof/>
-                <w:webHidden/>
-              </w:rPr>
-            </w:r>
           </w:ins>
+          <w:r>
+            <w:rPr>
+              <w:noProof/>
+              <w:webHidden/>
+            </w:rPr>
+          </w:r>
           <w:r>
             <w:rPr>
               <w:noProof/>
@@ -5454,13 +5454,13 @@
               </w:rPr>
               <w:instrText xml:space="preserve"> PAGEREF _Toc162247186 \h </w:instrText>
             </w:r>
-            <w:r>
-              <w:rPr>
-                <w:noProof/>
-                <w:webHidden/>
-              </w:rPr>
-            </w:r>
           </w:ins>
+          <w:r>
+            <w:rPr>
+              <w:noProof/>
+              <w:webHidden/>
+            </w:rPr>
+          </w:r>
           <w:r>
             <w:rPr>
               <w:noProof/>
@@ -5602,13 +5602,13 @@
               </w:rPr>
               <w:instrText xml:space="preserve"> PAGEREF _Toc162247187 \h </w:instrText>
             </w:r>
-            <w:r>
-              <w:rPr>
-                <w:noProof/>
-                <w:webHidden/>
-              </w:rPr>
-            </w:r>
           </w:ins>
+          <w:r>
+            <w:rPr>
+              <w:noProof/>
+              <w:webHidden/>
+            </w:rPr>
+          </w:r>
           <w:r>
             <w:rPr>
               <w:noProof/>
@@ -5750,13 +5750,13 @@
               </w:rPr>
               <w:instrText xml:space="preserve"> PAGEREF _Toc162247188 \h </w:instrText>
             </w:r>
-            <w:r>
-              <w:rPr>
-                <w:noProof/>
-                <w:webHidden/>
-              </w:rPr>
-            </w:r>
           </w:ins>
+          <w:r>
+            <w:rPr>
+              <w:noProof/>
+              <w:webHidden/>
+            </w:rPr>
+          </w:r>
           <w:r>
             <w:rPr>
               <w:noProof/>
@@ -5894,13 +5894,13 @@
               </w:rPr>
               <w:instrText xml:space="preserve"> PAGEREF _Toc162247189 \h </w:instrText>
             </w:r>
-            <w:r>
-              <w:rPr>
-                <w:noProof/>
-                <w:webHidden/>
-              </w:rPr>
-            </w:r>
           </w:ins>
+          <w:r>
+            <w:rPr>
+              <w:noProof/>
+              <w:webHidden/>
+            </w:rPr>
+          </w:r>
           <w:r>
             <w:rPr>
               <w:noProof/>
@@ -6042,13 +6042,13 @@
               </w:rPr>
               <w:instrText xml:space="preserve"> PAGEREF _Toc162247190 \h </w:instrText>
             </w:r>
-            <w:r>
-              <w:rPr>
-                <w:noProof/>
-                <w:webHidden/>
-              </w:rPr>
-            </w:r>
           </w:ins>
+          <w:r>
+            <w:rPr>
+              <w:noProof/>
+              <w:webHidden/>
+            </w:rPr>
+          </w:r>
           <w:r>
             <w:rPr>
               <w:noProof/>
@@ -6190,13 +6190,13 @@
               </w:rPr>
               <w:instrText xml:space="preserve"> PAGEREF _Toc162247191 \h </w:instrText>
             </w:r>
-            <w:r>
-              <w:rPr>
-                <w:noProof/>
-                <w:webHidden/>
-              </w:rPr>
-            </w:r>
           </w:ins>
+          <w:r>
+            <w:rPr>
+              <w:noProof/>
+              <w:webHidden/>
+            </w:rPr>
+          </w:r>
           <w:r>
             <w:rPr>
               <w:noProof/>
@@ -6339,13 +6339,13 @@
               </w:rPr>
               <w:instrText xml:space="preserve"> PAGEREF _Toc162247192 \h </w:instrText>
             </w:r>
-            <w:r>
-              <w:rPr>
-                <w:noProof/>
-                <w:webHidden/>
-              </w:rPr>
-            </w:r>
           </w:ins>
+          <w:r>
+            <w:rPr>
+              <w:noProof/>
+              <w:webHidden/>
+            </w:rPr>
+          </w:r>
           <w:r>
             <w:rPr>
               <w:noProof/>
@@ -6483,13 +6483,13 @@
               </w:rPr>
               <w:instrText xml:space="preserve"> PAGEREF _Toc162247193 \h </w:instrText>
             </w:r>
-            <w:r>
-              <w:rPr>
-                <w:noProof/>
-                <w:webHidden/>
-              </w:rPr>
-            </w:r>
           </w:ins>
+          <w:r>
+            <w:rPr>
+              <w:noProof/>
+              <w:webHidden/>
+            </w:rPr>
+          </w:r>
           <w:r>
             <w:rPr>
               <w:noProof/>
@@ -6606,13 +6606,13 @@
               </w:rPr>
               <w:instrText xml:space="preserve"> PAGEREF _Toc162247194 \h </w:instrText>
             </w:r>
-            <w:r>
-              <w:rPr>
-                <w:noProof/>
-                <w:webHidden/>
-              </w:rPr>
-            </w:r>
           </w:ins>
+          <w:r>
+            <w:rPr>
+              <w:noProof/>
+              <w:webHidden/>
+            </w:rPr>
+          </w:r>
           <w:r>
             <w:rPr>
               <w:noProof/>
@@ -6660,7 +6660,6 @@
             <w:r>
               <w:rPr>
                 <w:noProof/>
-                <w:lang w:val="sr-Cyrl-BA"/>
                 <w:rPrChange w:id="114" w:author="Nikola Karpic" w:date="2024-03-25T08:19:00Z">
                   <w:rPr>
                     <w:rStyle w:val="Hyperlink"/>
@@ -6684,7 +6683,6 @@
             <w:r>
               <w:rPr>
                 <w:noProof/>
-                <w:lang w:val="sr-Cyrl-BA"/>
                 <w:rPrChange w:id="115" w:author="Nikola Karpic" w:date="2024-03-25T08:19:00Z">
                   <w:rPr>
                     <w:rStyle w:val="Hyperlink"/>
@@ -6729,7 +6727,6 @@
             <w:r>
               <w:rPr>
                 <w:noProof/>
-                <w:lang w:val="sr-Cyrl-BA"/>
                 <w:rPrChange w:id="118" w:author="Nikola Karpic" w:date="2024-03-25T08:19:00Z">
                   <w:rPr>
                     <w:rStyle w:val="Hyperlink"/>
@@ -6753,7 +6750,6 @@
             <w:r>
               <w:rPr>
                 <w:noProof/>
-                <w:lang w:val="sr-Cyrl-BA"/>
                 <w:rPrChange w:id="119" w:author="Nikola Karpic" w:date="2024-03-25T08:19:00Z">
                   <w:rPr>
                     <w:rStyle w:val="Hyperlink"/>
@@ -6801,9 +6797,7 @@
           <w:del w:id="121" w:author="Nikola Karpic" w:date="2024-03-25T08:19:00Z">
             <w:r>
               <w:rPr>
-                <w:rFonts w:ascii="Times New Roman" w:hAnsi="Times New Roman" w:cs="Times New Roman"/>
-                <w:noProof/>
-                <w:lang w:val="sr-Cyrl-BA"/>
+                <w:noProof/>
                 <w:rPrChange w:id="122" w:author="Nikola Karpic" w:date="2024-03-25T08:19:00Z">
                   <w:rPr>
                     <w:rStyle w:val="Hyperlink"/>
@@ -6826,9 +6820,7 @@
             </w:r>
             <w:r>
               <w:rPr>
-                <w:rFonts w:ascii="Times New Roman" w:hAnsi="Times New Roman" w:cs="Times New Roman"/>
-                <w:noProof/>
-                <w:lang w:val="sr-Cyrl-BA"/>
+                <w:noProof/>
                 <w:rPrChange w:id="123" w:author="Nikola Karpic" w:date="2024-03-25T08:19:00Z">
                   <w:rPr>
                     <w:rStyle w:val="Hyperlink"/>
@@ -6874,9 +6866,7 @@
           <w:del w:id="125" w:author="Nikola Karpic" w:date="2024-03-25T08:19:00Z">
             <w:r>
               <w:rPr>
-                <w:rFonts w:ascii="Times New Roman" w:hAnsi="Times New Roman" w:cs="Times New Roman"/>
-                <w:noProof/>
-                <w:lang w:val="sr-Cyrl-BA"/>
+                <w:noProof/>
                 <w:rPrChange w:id="126" w:author="Nikola Karpic" w:date="2024-03-25T08:19:00Z">
                   <w:rPr>
                     <w:rStyle w:val="Hyperlink"/>
@@ -6899,9 +6889,7 @@
             </w:r>
             <w:r>
               <w:rPr>
-                <w:rFonts w:ascii="Times New Roman" w:hAnsi="Times New Roman" w:cs="Times New Roman"/>
-                <w:noProof/>
-                <w:lang w:val="sr-Cyrl-BA"/>
+                <w:noProof/>
                 <w:rPrChange w:id="127" w:author="Nikola Karpic" w:date="2024-03-25T08:19:00Z">
                   <w:rPr>
                     <w:rStyle w:val="Hyperlink"/>
@@ -6947,9 +6935,7 @@
           <w:del w:id="129" w:author="Nikola Karpic" w:date="2024-03-25T08:19:00Z">
             <w:r>
               <w:rPr>
-                <w:rFonts w:ascii="Times New Roman" w:hAnsi="Times New Roman" w:cs="Times New Roman"/>
-                <w:noProof/>
-                <w:lang w:val="sr-Cyrl-BA"/>
+                <w:noProof/>
                 <w:rPrChange w:id="130" w:author="Nikola Karpic" w:date="2024-03-25T08:19:00Z">
                   <w:rPr>
                     <w:rStyle w:val="Hyperlink"/>
@@ -6972,9 +6958,7 @@
             </w:r>
             <w:r>
               <w:rPr>
-                <w:rFonts w:ascii="Times New Roman" w:hAnsi="Times New Roman" w:cs="Times New Roman"/>
-                <w:noProof/>
-                <w:lang w:val="sr-Cyrl-BA"/>
+                <w:noProof/>
                 <w:rPrChange w:id="131" w:author="Nikola Karpic" w:date="2024-03-25T08:19:00Z">
                   <w:rPr>
                     <w:rStyle w:val="Hyperlink"/>
@@ -7024,9 +7008,7 @@
           <w:del w:id="133" w:author="Nikola Karpic" w:date="2024-03-25T08:19:00Z">
             <w:r>
               <w:rPr>
-                <w:rFonts w:ascii="Times New Roman" w:hAnsi="Times New Roman" w:cs="Times New Roman"/>
-                <w:noProof/>
-                <w:lang w:val="sr-Cyrl-BA"/>
+                <w:noProof/>
                 <w:rPrChange w:id="134" w:author="Nikola Karpic" w:date="2024-03-25T08:19:00Z">
                   <w:rPr>
                     <w:rStyle w:val="Hyperlink"/>
@@ -7049,9 +7031,7 @@
             </w:r>
             <w:r>
               <w:rPr>
-                <w:rFonts w:ascii="Times New Roman" w:hAnsi="Times New Roman" w:cs="Times New Roman"/>
-                <w:noProof/>
-                <w:lang w:val="sr-Cyrl-BA"/>
+                <w:noProof/>
                 <w:rPrChange w:id="135" w:author="Nikola Karpic" w:date="2024-03-25T08:19:00Z">
                   <w:rPr>
                     <w:rStyle w:val="Hyperlink"/>
@@ -7097,9 +7077,7 @@
           <w:del w:id="137" w:author="Nikola Karpic" w:date="2024-03-25T08:19:00Z">
             <w:r>
               <w:rPr>
-                <w:rFonts w:ascii="Times New Roman" w:hAnsi="Times New Roman" w:cs="Times New Roman"/>
-                <w:noProof/>
-                <w:lang w:val="sr-Cyrl-BA"/>
+                <w:noProof/>
                 <w:rPrChange w:id="138" w:author="Nikola Karpic" w:date="2024-03-25T08:19:00Z">
                   <w:rPr>
                     <w:rStyle w:val="Hyperlink"/>
@@ -7122,9 +7100,7 @@
             </w:r>
             <w:r>
               <w:rPr>
-                <w:rFonts w:ascii="Times New Roman" w:hAnsi="Times New Roman" w:cs="Times New Roman"/>
-                <w:noProof/>
-                <w:lang w:val="sr-Cyrl-BA"/>
+                <w:noProof/>
                 <w:rPrChange w:id="139" w:author="Nikola Karpic" w:date="2024-03-25T08:19:00Z">
                   <w:rPr>
                     <w:rStyle w:val="Hyperlink"/>
@@ -7170,9 +7146,7 @@
           <w:del w:id="141" w:author="Nikola Karpic" w:date="2024-03-25T08:19:00Z">
             <w:r>
               <w:rPr>
-                <w:rFonts w:ascii="Times New Roman" w:hAnsi="Times New Roman" w:cs="Times New Roman"/>
-                <w:noProof/>
-                <w:lang w:val="sr-Cyrl-BA"/>
+                <w:noProof/>
                 <w:rPrChange w:id="142" w:author="Nikola Karpic" w:date="2024-03-25T08:19:00Z">
                   <w:rPr>
                     <w:rStyle w:val="Hyperlink"/>
@@ -7195,9 +7169,7 @@
             </w:r>
             <w:r>
               <w:rPr>
-                <w:rFonts w:ascii="Times New Roman" w:hAnsi="Times New Roman" w:cs="Times New Roman"/>
-                <w:noProof/>
-                <w:lang w:val="sr-Cyrl-BA"/>
+                <w:noProof/>
                 <w:rPrChange w:id="143" w:author="Nikola Karpic" w:date="2024-03-25T08:19:00Z">
                   <w:rPr>
                     <w:rStyle w:val="Hyperlink"/>
@@ -7243,9 +7215,7 @@
           <w:del w:id="145" w:author="Nikola Karpic" w:date="2024-03-25T08:19:00Z">
             <w:r>
               <w:rPr>
-                <w:rFonts w:ascii="Times New Roman" w:hAnsi="Times New Roman" w:cs="Times New Roman"/>
-                <w:noProof/>
-                <w:lang w:val="sr-Cyrl-BA"/>
+                <w:noProof/>
                 <w:rPrChange w:id="146" w:author="Nikola Karpic" w:date="2024-03-25T08:19:00Z">
                   <w:rPr>
                     <w:rStyle w:val="Hyperlink"/>
@@ -7268,9 +7238,7 @@
             </w:r>
             <w:r>
               <w:rPr>
-                <w:rFonts w:ascii="Times New Roman" w:hAnsi="Times New Roman" w:cs="Times New Roman"/>
-                <w:noProof/>
-                <w:lang w:val="sr-Cyrl-BA"/>
+                <w:noProof/>
                 <w:rPrChange w:id="147" w:author="Nikola Karpic" w:date="2024-03-25T08:19:00Z">
                   <w:rPr>
                     <w:rStyle w:val="Hyperlink"/>
@@ -7317,7 +7285,6 @@
             <w:r>
               <w:rPr>
                 <w:noProof/>
-                <w:lang w:val="sr-Cyrl-BA"/>
                 <w:rPrChange w:id="150" w:author="Nikola Karpic" w:date="2024-03-25T08:19:00Z">
                   <w:rPr>
                     <w:rStyle w:val="Hyperlink"/>
@@ -7341,7 +7308,6 @@
             <w:r>
               <w:rPr>
                 <w:noProof/>
-                <w:lang w:val="sr-Cyrl-BA"/>
                 <w:rPrChange w:id="151" w:author="Nikola Karpic" w:date="2024-03-25T08:19:00Z">
                   <w:rPr>
                     <w:rStyle w:val="Hyperlink"/>
@@ -7389,9 +7355,7 @@
           <w:del w:id="153" w:author="Nikola Karpic" w:date="2024-03-25T08:19:00Z">
             <w:r>
               <w:rPr>
-                <w:rFonts w:ascii="Times New Roman" w:hAnsi="Times New Roman" w:cs="Times New Roman"/>
-                <w:noProof/>
-                <w:lang w:val="sr-Cyrl-BA"/>
+                <w:noProof/>
                 <w:rPrChange w:id="154" w:author="Nikola Karpic" w:date="2024-03-25T08:19:00Z">
                   <w:rPr>
                     <w:rStyle w:val="Hyperlink"/>
@@ -7414,9 +7378,7 @@
             </w:r>
             <w:r>
               <w:rPr>
-                <w:rFonts w:ascii="Times New Roman" w:hAnsi="Times New Roman" w:cs="Times New Roman"/>
-                <w:noProof/>
-                <w:lang w:val="sr-Cyrl-BA"/>
+                <w:noProof/>
                 <w:rPrChange w:id="155" w:author="Nikola Karpic" w:date="2024-03-25T08:19:00Z">
                   <w:rPr>
                     <w:rStyle w:val="Hyperlink"/>
@@ -7466,9 +7428,7 @@
           <w:del w:id="157" w:author="Nikola Karpic" w:date="2024-03-25T08:19:00Z">
             <w:r>
               <w:rPr>
-                <w:rFonts w:ascii="Times New Roman" w:hAnsi="Times New Roman" w:cs="Times New Roman"/>
-                <w:noProof/>
-                <w:lang w:val="sr-Cyrl-BA"/>
+                <w:noProof/>
                 <w:rPrChange w:id="158" w:author="Nikola Karpic" w:date="2024-03-25T08:19:00Z">
                   <w:rPr>
                     <w:rStyle w:val="Hyperlink"/>
@@ -7491,9 +7451,7 @@
             </w:r>
             <w:r>
               <w:rPr>
-                <w:rFonts w:ascii="Times New Roman" w:hAnsi="Times New Roman" w:cs="Times New Roman"/>
-                <w:noProof/>
-                <w:lang w:val="sr-Cyrl-BA"/>
+                <w:noProof/>
                 <w:rPrChange w:id="159" w:author="Nikola Karpic" w:date="2024-03-25T08:19:00Z">
                   <w:rPr>
                     <w:rStyle w:val="Hyperlink"/>
@@ -7543,9 +7501,7 @@
           <w:del w:id="161" w:author="Nikola Karpic" w:date="2024-03-25T08:19:00Z">
             <w:r>
               <w:rPr>
-                <w:rFonts w:ascii="Times New Roman" w:hAnsi="Times New Roman" w:cs="Times New Roman"/>
-                <w:noProof/>
-                <w:lang w:val="sr-Cyrl-BA"/>
+                <w:noProof/>
                 <w:rPrChange w:id="162" w:author="Nikola Karpic" w:date="2024-03-25T08:19:00Z">
                   <w:rPr>
                     <w:rStyle w:val="Hyperlink"/>
@@ -7568,9 +7524,7 @@
             </w:r>
             <w:r>
               <w:rPr>
-                <w:rFonts w:ascii="Times New Roman" w:hAnsi="Times New Roman" w:cs="Times New Roman"/>
-                <w:noProof/>
-                <w:lang w:val="sr-Cyrl-BA"/>
+                <w:noProof/>
                 <w:rPrChange w:id="163" w:author="Nikola Karpic" w:date="2024-03-25T08:19:00Z">
                   <w:rPr>
                     <w:rStyle w:val="Hyperlink"/>
@@ -7620,9 +7574,7 @@
           <w:del w:id="165" w:author="Nikola Karpic" w:date="2024-03-25T08:19:00Z">
             <w:r>
               <w:rPr>
-                <w:rFonts w:ascii="Times New Roman" w:hAnsi="Times New Roman" w:cs="Times New Roman"/>
-                <w:noProof/>
-                <w:lang w:val="sr-Cyrl-BA"/>
+                <w:noProof/>
                 <w:rPrChange w:id="166" w:author="Nikola Karpic" w:date="2024-03-25T08:19:00Z">
                   <w:rPr>
                     <w:rStyle w:val="Hyperlink"/>
@@ -7645,9 +7597,7 @@
             </w:r>
             <w:r>
               <w:rPr>
-                <w:rFonts w:ascii="Times New Roman" w:hAnsi="Times New Roman" w:cs="Times New Roman"/>
-                <w:noProof/>
-                <w:lang w:val="sr-Cyrl-BA"/>
+                <w:noProof/>
                 <w:rPrChange w:id="167" w:author="Nikola Karpic" w:date="2024-03-25T08:19:00Z">
                   <w:rPr>
                     <w:rStyle w:val="Hyperlink"/>
@@ -7697,9 +7647,7 @@
           <w:del w:id="169" w:author="Nikola Karpic" w:date="2024-03-25T08:19:00Z">
             <w:r>
               <w:rPr>
-                <w:rFonts w:ascii="Times New Roman" w:hAnsi="Times New Roman" w:cs="Times New Roman"/>
-                <w:noProof/>
-                <w:lang w:val="sr-Cyrl-BA"/>
+                <w:noProof/>
                 <w:rPrChange w:id="170" w:author="Nikola Karpic" w:date="2024-03-25T08:19:00Z">
                   <w:rPr>
                     <w:rStyle w:val="Hyperlink"/>
@@ -7722,9 +7670,7 @@
             </w:r>
             <w:r>
               <w:rPr>
-                <w:rFonts w:ascii="Times New Roman" w:hAnsi="Times New Roman" w:cs="Times New Roman"/>
-                <w:noProof/>
-                <w:lang w:val="sr-Cyrl-BA"/>
+                <w:noProof/>
                 <w:rPrChange w:id="171" w:author="Nikola Karpic" w:date="2024-03-25T08:19:00Z">
                   <w:rPr>
                     <w:rStyle w:val="Hyperlink"/>
@@ -7774,9 +7720,7 @@
           <w:del w:id="173" w:author="Nikola Karpic" w:date="2024-03-25T08:19:00Z">
             <w:r>
               <w:rPr>
-                <w:rFonts w:ascii="Times New Roman" w:hAnsi="Times New Roman" w:cs="Times New Roman"/>
-                <w:noProof/>
-                <w:lang w:val="sr-Cyrl-BA"/>
+                <w:noProof/>
                 <w:rPrChange w:id="174" w:author="Nikola Karpic" w:date="2024-03-25T08:19:00Z">
                   <w:rPr>
                     <w:rStyle w:val="Hyperlink"/>
@@ -7799,9 +7743,7 @@
             </w:r>
             <w:r>
               <w:rPr>
-                <w:rFonts w:ascii="Times New Roman" w:hAnsi="Times New Roman" w:cs="Times New Roman"/>
-                <w:noProof/>
-                <w:lang w:val="sr-Cyrl-BA"/>
+                <w:noProof/>
                 <w:rPrChange w:id="175" w:author="Nikola Karpic" w:date="2024-03-25T08:19:00Z">
                   <w:rPr>
                     <w:rStyle w:val="Hyperlink"/>
@@ -7851,9 +7793,7 @@
           <w:del w:id="177" w:author="Nikola Karpic" w:date="2024-03-25T08:19:00Z">
             <w:r>
               <w:rPr>
-                <w:rFonts w:ascii="Times New Roman" w:hAnsi="Times New Roman" w:cs="Times New Roman"/>
-                <w:noProof/>
-                <w:lang w:val="sr-Cyrl-BA"/>
+                <w:noProof/>
                 <w:rPrChange w:id="178" w:author="Nikola Karpic" w:date="2024-03-25T08:19:00Z">
                   <w:rPr>
                     <w:rStyle w:val="Hyperlink"/>
@@ -7876,9 +7816,7 @@
             </w:r>
             <w:r>
               <w:rPr>
-                <w:rFonts w:ascii="Times New Roman" w:hAnsi="Times New Roman" w:cs="Times New Roman"/>
-                <w:noProof/>
-                <w:lang w:val="sr-Cyrl-BA"/>
+                <w:noProof/>
                 <w:rPrChange w:id="179" w:author="Nikola Karpic" w:date="2024-03-25T08:19:00Z">
                   <w:rPr>
                     <w:rStyle w:val="Hyperlink"/>
@@ -7928,9 +7866,7 @@
           <w:del w:id="181" w:author="Nikola Karpic" w:date="2024-03-25T08:19:00Z">
             <w:r>
               <w:rPr>
-                <w:rFonts w:ascii="Times New Roman" w:hAnsi="Times New Roman" w:cs="Times New Roman"/>
-                <w:noProof/>
-                <w:lang w:val="sr-Cyrl-BA"/>
+                <w:noProof/>
                 <w:rPrChange w:id="182" w:author="Nikola Karpic" w:date="2024-03-25T08:19:00Z">
                   <w:rPr>
                     <w:rStyle w:val="Hyperlink"/>
@@ -7953,9 +7889,7 @@
             </w:r>
             <w:r>
               <w:rPr>
-                <w:rFonts w:ascii="Times New Roman" w:hAnsi="Times New Roman" w:cs="Times New Roman"/>
-                <w:noProof/>
-                <w:lang w:val="sr-Cyrl-BA"/>
+                <w:noProof/>
                 <w:rPrChange w:id="183" w:author="Nikola Karpic" w:date="2024-03-25T08:19:00Z">
                   <w:rPr>
                     <w:rStyle w:val="Hyperlink"/>
@@ -8002,7 +7936,6 @@
             <w:r>
               <w:rPr>
                 <w:noProof/>
-                <w:lang w:val="sr-Cyrl-BA"/>
                 <w:rPrChange w:id="186" w:author="Nikola Karpic" w:date="2024-03-25T08:19:00Z">
                   <w:rPr>
                     <w:rStyle w:val="Hyperlink"/>
@@ -8026,7 +7959,6 @@
             <w:r>
               <w:rPr>
                 <w:noProof/>
-                <w:lang w:val="sr-Cyrl-BA"/>
                 <w:rPrChange w:id="187" w:author="Nikola Karpic" w:date="2024-03-25T08:19:00Z">
                   <w:rPr>
                     <w:rStyle w:val="Hyperlink"/>
@@ -8074,9 +8006,7 @@
           <w:del w:id="189" w:author="Nikola Karpic" w:date="2024-03-25T08:19:00Z">
             <w:r>
               <w:rPr>
-                <w:rFonts w:ascii="Times New Roman" w:hAnsi="Times New Roman" w:cs="Times New Roman"/>
-                <w:noProof/>
-                <w:lang w:val="sr-Cyrl-BA"/>
+                <w:noProof/>
                 <w:rPrChange w:id="190" w:author="Nikola Karpic" w:date="2024-03-25T08:19:00Z">
                   <w:rPr>
                     <w:rStyle w:val="Hyperlink"/>
@@ -8099,9 +8029,7 @@
             </w:r>
             <w:r>
               <w:rPr>
-                <w:rFonts w:ascii="Times New Roman" w:hAnsi="Times New Roman" w:cs="Times New Roman"/>
-                <w:noProof/>
-                <w:lang w:val="sr-Cyrl-BA"/>
+                <w:noProof/>
                 <w:rPrChange w:id="191" w:author="Nikola Karpic" w:date="2024-03-25T08:19:00Z">
                   <w:rPr>
                     <w:rStyle w:val="Hyperlink"/>
@@ -8151,9 +8079,7 @@
           <w:del w:id="193" w:author="Nikola Karpic" w:date="2024-03-25T08:19:00Z">
             <w:r>
               <w:rPr>
-                <w:rFonts w:ascii="Times New Roman" w:hAnsi="Times New Roman" w:cs="Times New Roman"/>
-                <w:noProof/>
-                <w:lang w:val="sr-Cyrl-BA"/>
+                <w:noProof/>
                 <w:rPrChange w:id="194" w:author="Nikola Karpic" w:date="2024-03-25T08:19:00Z">
                   <w:rPr>
                     <w:rStyle w:val="Hyperlink"/>
@@ -8176,9 +8102,7 @@
             </w:r>
             <w:r>
               <w:rPr>
-                <w:rFonts w:ascii="Times New Roman" w:hAnsi="Times New Roman" w:cs="Times New Roman"/>
-                <w:noProof/>
-                <w:lang w:val="sr-Cyrl-BA"/>
+                <w:noProof/>
                 <w:rPrChange w:id="195" w:author="Nikola Karpic" w:date="2024-03-25T08:19:00Z">
                   <w:rPr>
                     <w:rStyle w:val="Hyperlink"/>
@@ -8228,9 +8152,7 @@
           <w:del w:id="197" w:author="Nikola Karpic" w:date="2024-03-25T08:19:00Z">
             <w:r>
               <w:rPr>
-                <w:rFonts w:ascii="Times New Roman" w:hAnsi="Times New Roman" w:cs="Times New Roman"/>
-                <w:noProof/>
-                <w:lang w:val="sr-Cyrl-BA"/>
+                <w:noProof/>
                 <w:rPrChange w:id="198" w:author="Nikola Karpic" w:date="2024-03-25T08:19:00Z">
                   <w:rPr>
                     <w:rStyle w:val="Hyperlink"/>
@@ -8253,9 +8175,7 @@
             </w:r>
             <w:r>
               <w:rPr>
-                <w:rFonts w:ascii="Times New Roman" w:hAnsi="Times New Roman" w:cs="Times New Roman"/>
-                <w:noProof/>
-                <w:lang w:val="sr-Cyrl-BA"/>
+                <w:noProof/>
                 <w:rPrChange w:id="199" w:author="Nikola Karpic" w:date="2024-03-25T08:19:00Z">
                   <w:rPr>
                     <w:rStyle w:val="Hyperlink"/>
@@ -8305,9 +8225,7 @@
           <w:del w:id="201" w:author="Nikola Karpic" w:date="2024-03-25T08:19:00Z">
             <w:r>
               <w:rPr>
-                <w:rFonts w:ascii="Times New Roman" w:hAnsi="Times New Roman" w:cs="Times New Roman"/>
-                <w:noProof/>
-                <w:lang w:val="sr-Cyrl-BA"/>
+                <w:noProof/>
                 <w:rPrChange w:id="202" w:author="Nikola Karpic" w:date="2024-03-25T08:19:00Z">
                   <w:rPr>
                     <w:rStyle w:val="Hyperlink"/>
@@ -8330,9 +8248,7 @@
             </w:r>
             <w:r>
               <w:rPr>
-                <w:rFonts w:ascii="Times New Roman" w:hAnsi="Times New Roman" w:cs="Times New Roman"/>
-                <w:noProof/>
-                <w:lang w:val="sr-Cyrl-BA"/>
+                <w:noProof/>
                 <w:rPrChange w:id="203" w:author="Nikola Karpic" w:date="2024-03-25T08:19:00Z">
                   <w:rPr>
                     <w:rStyle w:val="Hyperlink"/>
@@ -8382,9 +8298,7 @@
           <w:del w:id="205" w:author="Nikola Karpic" w:date="2024-03-25T08:19:00Z">
             <w:r>
               <w:rPr>
-                <w:rFonts w:ascii="Times New Roman" w:hAnsi="Times New Roman" w:cs="Times New Roman"/>
-                <w:noProof/>
-                <w:lang w:val="sr-Cyrl-BA"/>
+                <w:noProof/>
                 <w:rPrChange w:id="206" w:author="Nikola Karpic" w:date="2024-03-25T08:19:00Z">
                   <w:rPr>
                     <w:rStyle w:val="Hyperlink"/>
@@ -8407,9 +8321,7 @@
             </w:r>
             <w:r>
               <w:rPr>
-                <w:rFonts w:ascii="Times New Roman" w:hAnsi="Times New Roman" w:cs="Times New Roman"/>
-                <w:noProof/>
-                <w:lang w:val="sr-Cyrl-BA"/>
+                <w:noProof/>
                 <w:rPrChange w:id="207" w:author="Nikola Karpic" w:date="2024-03-25T08:19:00Z">
                   <w:rPr>
                     <w:rStyle w:val="Hyperlink"/>
@@ -8459,9 +8371,7 @@
           <w:del w:id="209" w:author="Nikola Karpic" w:date="2024-03-25T08:19:00Z">
             <w:r>
               <w:rPr>
-                <w:rFonts w:ascii="Times New Roman" w:hAnsi="Times New Roman" w:cs="Times New Roman"/>
-                <w:noProof/>
-                <w:lang w:val="sr-Cyrl-BA"/>
+                <w:noProof/>
                 <w:rPrChange w:id="210" w:author="Nikola Karpic" w:date="2024-03-25T08:19:00Z">
                   <w:rPr>
                     <w:rStyle w:val="Hyperlink"/>
@@ -8484,9 +8394,7 @@
             </w:r>
             <w:r>
               <w:rPr>
-                <w:rFonts w:ascii="Times New Roman" w:hAnsi="Times New Roman" w:cs="Times New Roman"/>
-                <w:noProof/>
-                <w:lang w:val="sr-Cyrl-BA"/>
+                <w:noProof/>
                 <w:rPrChange w:id="211" w:author="Nikola Karpic" w:date="2024-03-25T08:19:00Z">
                   <w:rPr>
                     <w:rStyle w:val="Hyperlink"/>
@@ -8536,9 +8444,7 @@
           <w:del w:id="213" w:author="Nikola Karpic" w:date="2024-03-25T08:19:00Z">
             <w:r>
               <w:rPr>
-                <w:rFonts w:ascii="Times New Roman" w:hAnsi="Times New Roman" w:cs="Times New Roman"/>
-                <w:noProof/>
-                <w:lang w:val="sr-Cyrl-BA"/>
+                <w:noProof/>
                 <w:rPrChange w:id="214" w:author="Nikola Karpic" w:date="2024-03-25T08:19:00Z">
                   <w:rPr>
                     <w:rStyle w:val="Hyperlink"/>
@@ -8561,9 +8467,7 @@
             </w:r>
             <w:r>
               <w:rPr>
-                <w:rFonts w:ascii="Times New Roman" w:hAnsi="Times New Roman" w:cs="Times New Roman"/>
-                <w:noProof/>
-                <w:lang w:val="sr-Cyrl-BA"/>
+                <w:noProof/>
                 <w:rPrChange w:id="215" w:author="Nikola Karpic" w:date="2024-03-25T08:19:00Z">
                   <w:rPr>
                     <w:rStyle w:val="Hyperlink"/>
@@ -8613,9 +8517,7 @@
           <w:del w:id="217" w:author="Nikola Karpic" w:date="2024-03-25T08:19:00Z">
             <w:r>
               <w:rPr>
-                <w:rFonts w:ascii="Times New Roman" w:hAnsi="Times New Roman" w:cs="Times New Roman"/>
-                <w:noProof/>
-                <w:lang w:val="sr-Cyrl-BA"/>
+                <w:noProof/>
                 <w:rPrChange w:id="218" w:author="Nikola Karpic" w:date="2024-03-25T08:19:00Z">
                   <w:rPr>
                     <w:rStyle w:val="Hyperlink"/>
@@ -8638,9 +8540,7 @@
             </w:r>
             <w:r>
               <w:rPr>
-                <w:rFonts w:ascii="Times New Roman" w:hAnsi="Times New Roman" w:cs="Times New Roman"/>
-                <w:noProof/>
-                <w:lang w:val="sr-Cyrl-BA"/>
+                <w:noProof/>
                 <w:rPrChange w:id="219" w:author="Nikola Karpic" w:date="2024-03-25T08:19:00Z">
                   <w:rPr>
                     <w:rStyle w:val="Hyperlink"/>
@@ -8690,9 +8590,7 @@
           <w:del w:id="221" w:author="Nikola Karpic" w:date="2024-03-25T08:19:00Z">
             <w:r>
               <w:rPr>
-                <w:rFonts w:ascii="Times New Roman" w:hAnsi="Times New Roman" w:cs="Times New Roman"/>
-                <w:noProof/>
-                <w:lang w:val="sr-Cyrl-BA"/>
+                <w:noProof/>
                 <w:rPrChange w:id="222" w:author="Nikola Karpic" w:date="2024-03-25T08:19:00Z">
                   <w:rPr>
                     <w:rStyle w:val="Hyperlink"/>
@@ -8715,9 +8613,7 @@
             </w:r>
             <w:r>
               <w:rPr>
-                <w:rFonts w:ascii="Times New Roman" w:hAnsi="Times New Roman" w:cs="Times New Roman"/>
-                <w:noProof/>
-                <w:lang w:val="sr-Cyrl-BA"/>
+                <w:noProof/>
                 <w:rPrChange w:id="223" w:author="Nikola Karpic" w:date="2024-03-25T08:19:00Z">
                   <w:rPr>
                     <w:rStyle w:val="Hyperlink"/>
@@ -8767,9 +8663,7 @@
           <w:del w:id="225" w:author="Nikola Karpic" w:date="2024-03-25T08:19:00Z">
             <w:r>
               <w:rPr>
-                <w:rFonts w:ascii="Times New Roman" w:hAnsi="Times New Roman" w:cs="Times New Roman"/>
-                <w:noProof/>
-                <w:lang w:val="sr-Cyrl-BA"/>
+                <w:noProof/>
                 <w:rPrChange w:id="226" w:author="Nikola Karpic" w:date="2024-03-25T08:19:00Z">
                   <w:rPr>
                     <w:rStyle w:val="Hyperlink"/>
@@ -8792,9 +8686,7 @@
             </w:r>
             <w:r>
               <w:rPr>
-                <w:rFonts w:ascii="Times New Roman" w:hAnsi="Times New Roman" w:cs="Times New Roman"/>
-                <w:noProof/>
-                <w:lang w:val="sr-Cyrl-BA"/>
+                <w:noProof/>
                 <w:rPrChange w:id="227" w:author="Nikola Karpic" w:date="2024-03-25T08:19:00Z">
                   <w:rPr>
                     <w:rStyle w:val="Hyperlink"/>
@@ -8841,7 +8733,6 @@
             <w:r>
               <w:rPr>
                 <w:noProof/>
-                <w:lang w:val="sr-Cyrl-BA"/>
                 <w:rPrChange w:id="230" w:author="Nikola Karpic" w:date="2024-03-25T08:19:00Z">
                   <w:rPr>
                     <w:rStyle w:val="Hyperlink"/>
@@ -8865,7 +8756,6 @@
             <w:r>
               <w:rPr>
                 <w:noProof/>
-                <w:lang w:val="sr-Cyrl-BA"/>
                 <w:rPrChange w:id="231" w:author="Nikola Karpic" w:date="2024-03-25T08:19:00Z">
                   <w:rPr>
                     <w:rStyle w:val="Hyperlink"/>
@@ -8913,9 +8803,7 @@
           <w:del w:id="233" w:author="Nikola Karpic" w:date="2024-03-25T08:19:00Z">
             <w:r>
               <w:rPr>
-                <w:rFonts w:ascii="Times New Roman" w:hAnsi="Times New Roman" w:cs="Times New Roman"/>
-                <w:noProof/>
-                <w:lang w:val="sr-Cyrl-BA"/>
+                <w:noProof/>
                 <w:rPrChange w:id="234" w:author="Nikola Karpic" w:date="2024-03-25T08:19:00Z">
                   <w:rPr>
                     <w:rStyle w:val="Hyperlink"/>
@@ -8939,9 +8827,7 @@
             </w:r>
             <w:r>
               <w:rPr>
-                <w:rFonts w:ascii="Times New Roman" w:hAnsi="Times New Roman" w:cs="Times New Roman"/>
-                <w:noProof/>
-                <w:lang w:val="sr-Cyrl-BA"/>
+                <w:noProof/>
                 <w:rPrChange w:id="235" w:author="Nikola Karpic" w:date="2024-03-25T08:19:00Z">
                   <w:rPr>
                     <w:rStyle w:val="Hyperlink"/>
@@ -8991,9 +8877,7 @@
           <w:del w:id="237" w:author="Nikola Karpic" w:date="2024-03-25T08:19:00Z">
             <w:r>
               <w:rPr>
-                <w:rFonts w:ascii="Times New Roman" w:hAnsi="Times New Roman" w:cs="Times New Roman"/>
-                <w:noProof/>
-                <w:lang w:val="sr-Cyrl-BA"/>
+                <w:noProof/>
                 <w:rPrChange w:id="238" w:author="Nikola Karpic" w:date="2024-03-25T08:19:00Z">
                   <w:rPr>
                     <w:rStyle w:val="Hyperlink"/>
@@ -9016,9 +8900,7 @@
             </w:r>
             <w:r>
               <w:rPr>
-                <w:rFonts w:ascii="Times New Roman" w:hAnsi="Times New Roman" w:cs="Times New Roman"/>
-                <w:noProof/>
-                <w:lang w:val="sr-Cyrl-BA"/>
+                <w:noProof/>
                 <w:rPrChange w:id="239" w:author="Nikola Karpic" w:date="2024-03-25T08:19:00Z">
                   <w:rPr>
                     <w:rStyle w:val="Hyperlink"/>
@@ -9068,9 +8950,7 @@
           <w:del w:id="241" w:author="Nikola Karpic" w:date="2024-03-25T08:19:00Z">
             <w:r>
               <w:rPr>
-                <w:rFonts w:ascii="Times New Roman" w:hAnsi="Times New Roman" w:cs="Times New Roman"/>
-                <w:noProof/>
-                <w:lang w:val="sr-Cyrl-BA"/>
+                <w:noProof/>
                 <w:rPrChange w:id="242" w:author="Nikola Karpic" w:date="2024-03-25T08:19:00Z">
                   <w:rPr>
                     <w:rStyle w:val="Hyperlink"/>
@@ -9093,9 +8973,7 @@
             </w:r>
             <w:r>
               <w:rPr>
-                <w:rFonts w:ascii="Times New Roman" w:hAnsi="Times New Roman" w:cs="Times New Roman"/>
-                <w:noProof/>
-                <w:lang w:val="sr-Cyrl-BA"/>
+                <w:noProof/>
                 <w:rPrChange w:id="243" w:author="Nikola Karpic" w:date="2024-03-25T08:19:00Z">
                   <w:rPr>
                     <w:rStyle w:val="Hyperlink"/>
@@ -9142,7 +9020,6 @@
             <w:r>
               <w:rPr>
                 <w:noProof/>
-                <w:lang w:val="sr-Cyrl-BA"/>
                 <w:rPrChange w:id="246" w:author="Nikola Karpic" w:date="2024-03-25T08:19:00Z">
                   <w:rPr>
                     <w:rStyle w:val="Hyperlink"/>
@@ -9166,7 +9043,6 @@
             <w:r>
               <w:rPr>
                 <w:noProof/>
-                <w:lang w:val="sr-Cyrl-BA"/>
                 <w:rPrChange w:id="247" w:author="Nikola Karpic" w:date="2024-03-25T08:19:00Z">
                   <w:rPr>
                     <w:rStyle w:val="Hyperlink"/>
@@ -9211,7 +9087,6 @@
             <w:r>
               <w:rPr>
                 <w:noProof/>
-                <w:lang w:val="sr-Cyrl-BA"/>
                 <w:rPrChange w:id="250" w:author="Nikola Karpic" w:date="2024-03-25T08:19:00Z">
                   <w:rPr>
                     <w:rStyle w:val="Hyperlink"/>
@@ -11981,7 +11856,7 @@
           <w:lang w:val="sr-Cyrl-BA"/>
         </w:rPr>
         <w:drawing>
-          <wp:inline distT="0" distB="0" distL="0" distR="0" wp14:anchorId="453FEEB7" wp14:editId="7BD6D18F">
+          <wp:inline distT="0" distB="0" distL="0" distR="0" wp14:anchorId="453FEEB7" wp14:editId="06A6BEA0">
             <wp:extent cx="3315047" cy="2247875"/>
             <wp:effectExtent l="19050" t="19050" r="19050" b="19685"/>
             <wp:docPr id="2046562900" name="Picture 1"/>
@@ -18391,7 +18266,7 @@
           <w:lang w:val="sr-Cyrl-BA"/>
         </w:rPr>
         <w:drawing>
-          <wp:inline distT="0" distB="0" distL="0" distR="0" wp14:anchorId="362A7855" wp14:editId="36587D97">
+          <wp:inline distT="0" distB="0" distL="0" distR="0" wp14:anchorId="362A7855" wp14:editId="7300F43D">
             <wp:extent cx="3902553" cy="1987550"/>
             <wp:effectExtent l="0" t="0" r="3175" b="0"/>
             <wp:docPr id="634833597" name="Picture 20" descr="Learning Synergies between Pushing and Grasping with Self-supervised Deep Reinforcement  Learning"/>
@@ -21796,6 +21671,7 @@
         </w:rPr>
         <w:t>O</w:t>
       </w:r>
+      <w:proofErr w:type="spellStart"/>
       <w:r>
         <w:rPr>
           <w:i/>
@@ -21803,6 +21679,7 @@
         </w:rPr>
         <w:t>verfitting</w:t>
       </w:r>
+      <w:proofErr w:type="spellEnd"/>
       <w:r>
         <w:rPr>
           <w:lang w:val="ru-RU"/>
@@ -34868,7 +34745,7 @@
   <w15:commentEx w15:paraId="34E9F02E" w15:done="1"/>
   <w15:commentEx w15:paraId="1825A967" w15:done="1"/>
   <w15:commentEx w15:paraId="73132C78" w15:done="1"/>
-  <w15:commentEx w15:paraId="43ACB27B" w15:done="0"/>
+  <w15:commentEx w15:paraId="43ACB27B" w15:done="1"/>
   <w15:commentEx w15:paraId="7808E445" w15:done="1"/>
 </w15:commentsEx>
 </file>
@@ -35080,7 +34957,14 @@
             <w:b/>
             <w:bCs/>
           </w:rPr>
-          <w:t xml:space="preserve"> -</w:t>
+          <w:t xml:space="preserve"> </w:t>
+        </w:r>
+        <w:r>
+          <w:rPr>
+            <w:b/>
+            <w:bCs/>
+          </w:rPr>
+          <w:t>-</w:t>
         </w:r>
       </w:p>
     </w:sdtContent>

</xml_diff>

<commit_message>
Odabir modela je postao odabir algoritma. Morao sam popraviti brojeve slika i naštimati da se svaka slika pominje u tekstu bar jednom.
</commit_message>
<xml_diff>
--- a/Thesis/Razvoj rješenja za predviđanje broja osoba u prostoriji.docx
+++ b/Thesis/Razvoj rješenja za predviđanje broja osoba u prostoriji.docx
@@ -1,6 +1,6 @@
 
 <file path=word/document.xml><?xml version="1.0" encoding="utf-8"?>
-<w:document xmlns:wpc="http://schemas.microsoft.com/office/word/2010/wordprocessingCanvas" xmlns:cx="http://schemas.microsoft.com/office/drawing/2014/chartex" xmlns:cx1="http://schemas.microsoft.com/office/drawing/2015/9/8/chartex" xmlns:cx2="http://schemas.microsoft.com/office/drawing/2015/10/21/chartex" xmlns:cx3="http://schemas.microsoft.com/office/drawing/2016/5/9/chartex" xmlns:cx4="http://schemas.microsoft.com/office/drawing/2016/5/10/chartex" xmlns:cx5="http://schemas.microsoft.com/office/drawing/2016/5/11/chartex" xmlns:cx6="http://schemas.microsoft.com/office/drawing/2016/5/12/chartex" xmlns:cx7="http://schemas.microsoft.com/office/drawing/2016/5/13/chartex" xmlns:cx8="http://schemas.microsoft.com/office/drawing/2016/5/14/chartex" xmlns:mc="http://schemas.openxmlformats.org/markup-compatibility/2006" xmlns:aink="http://schemas.microsoft.com/office/drawing/2016/ink" xmlns:am3d="http://schemas.microsoft.com/office/drawing/2017/model3d" xmlns:o="urn:schemas-microsoft-com:office:office" xmlns:oel="http://schemas.microsoft.com/office/2019/extlst" xmlns:r="http://schemas.openxmlformats.org/officeDocument/2006/relationships" xmlns:m="http://schemas.openxmlformats.org/officeDocument/2006/math" xmlns:v="urn:schemas-microsoft-com:vml" xmlns:wp14="http://schemas.microsoft.com/office/word/2010/wordprocessingDrawing" xmlns:wp="http://schemas.openxmlformats.org/drawingml/2006/wordprocessingDrawing" xmlns:w10="urn:schemas-microsoft-com:office:word" xmlns:w="http://schemas.openxmlformats.org/wordprocessingml/2006/main" xmlns:w14="http://schemas.microsoft.com/office/word/2010/wordml" xmlns:w15="http://schemas.microsoft.com/office/word/2012/wordml" xmlns:w16cex="http://schemas.microsoft.com/office/word/2018/wordml/cex" xmlns:w16cid="http://schemas.microsoft.com/office/word/2016/wordml/cid" xmlns:w16="http://schemas.microsoft.com/office/word/2018/wordml" xmlns:w16sdtdh="http://schemas.microsoft.com/office/word/2020/wordml/sdtdatahash" xmlns:w16se="http://schemas.microsoft.com/office/word/2015/wordml/symex" xmlns:wpg="http://schemas.microsoft.com/office/word/2010/wordprocessingGroup" xmlns:wpi="http://schemas.microsoft.com/office/word/2010/wordprocessingInk" xmlns:wne="http://schemas.microsoft.com/office/word/2006/wordml" xmlns:wps="http://schemas.microsoft.com/office/word/2010/wordprocessingShape" mc:Ignorable="w14 w15 w16se w16cid w16 w16cex w16sdtdh wp14">
+<w:document xmlns:wpc="http://schemas.microsoft.com/office/word/2010/wordprocessingCanvas" xmlns:cx="http://schemas.microsoft.com/office/drawing/2014/chartex" xmlns:cx1="http://schemas.microsoft.com/office/drawing/2015/9/8/chartex" xmlns:cx2="http://schemas.microsoft.com/office/drawing/2015/10/21/chartex" xmlns:cx3="http://schemas.microsoft.com/office/drawing/2016/5/9/chartex" xmlns:cx4="http://schemas.microsoft.com/office/drawing/2016/5/10/chartex" xmlns:cx5="http://schemas.microsoft.com/office/drawing/2016/5/11/chartex" xmlns:cx6="http://schemas.microsoft.com/office/drawing/2016/5/12/chartex" xmlns:cx7="http://schemas.microsoft.com/office/drawing/2016/5/13/chartex" xmlns:cx8="http://schemas.microsoft.com/office/drawing/2016/5/14/chartex" xmlns:mc="http://schemas.openxmlformats.org/markup-compatibility/2006" xmlns:aink="http://schemas.microsoft.com/office/drawing/2016/ink" xmlns:am3d="http://schemas.microsoft.com/office/drawing/2017/model3d" xmlns:o="urn:schemas-microsoft-com:office:office" xmlns:oel="http://schemas.microsoft.com/office/2019/extlst" xmlns:r="http://schemas.openxmlformats.org/officeDocument/2006/relationships" xmlns:m="http://schemas.openxmlformats.org/officeDocument/2006/math" xmlns:v="urn:schemas-microsoft-com:vml" xmlns:wp14="http://schemas.microsoft.com/office/word/2010/wordprocessingDrawing" xmlns:wp="http://schemas.openxmlformats.org/drawingml/2006/wordprocessingDrawing" xmlns:w10="urn:schemas-microsoft-com:office:word" xmlns:w="http://schemas.openxmlformats.org/wordprocessingml/2006/main" xmlns:w14="http://schemas.microsoft.com/office/word/2010/wordml" xmlns:w15="http://schemas.microsoft.com/office/word/2012/wordml" xmlns:w16cex="http://schemas.microsoft.com/office/word/2018/wordml/cex" xmlns:w16cid="http://schemas.microsoft.com/office/word/2016/wordml/cid" xmlns:w16="http://schemas.microsoft.com/office/word/2018/wordml" xmlns:w16du="http://schemas.microsoft.com/office/word/2023/wordml/word16du" xmlns:w16sdtdh="http://schemas.microsoft.com/office/word/2020/wordml/sdtdatahash" xmlns:w16se="http://schemas.microsoft.com/office/word/2015/wordml/symex" xmlns:wpg="http://schemas.microsoft.com/office/word/2010/wordprocessingGroup" xmlns:wpi="http://schemas.microsoft.com/office/word/2010/wordprocessingInk" xmlns:wne="http://schemas.microsoft.com/office/word/2006/wordml" xmlns:wps="http://schemas.microsoft.com/office/word/2010/wordprocessingShape" mc:Ignorable="w14 w15 w16se w16cid w16 w16cex w16sdtdh w16du wp14">
   <w:body>
     <w:p>
       <w:pPr>
@@ -335,7 +335,7 @@
           <w:szCs w:val="28"/>
           <w:lang w:val="sr-Cyrl-BA"/>
         </w:rPr>
-        <w:t>април</w:t>
+        <w:t>јул</w:t>
       </w:r>
       <w:r>
         <w:rPr>
@@ -1389,7 +1389,7 @@
           <w:szCs w:val="28"/>
           <w:lang w:val="sr-Cyrl-BA"/>
         </w:rPr>
-        <w:t>април</w:t>
+        <w:t>јул</w:t>
       </w:r>
       <w:r>
         <w:rPr>
@@ -1499,7 +1499,7 @@
             </w:rPr>
             <w:fldChar w:fldCharType="separate"/>
           </w:r>
-          <w:hyperlink w:anchor="_Toc162247160" w:history="1">
+          <w:hyperlink w:anchor="_Toc170686362" w:history="1">
             <w:r>
               <w:rPr>
                 <w:rStyle w:val="Hyperlink"/>
@@ -1549,7 +1549,7 @@
                 <w:noProof/>
                 <w:webHidden/>
               </w:rPr>
-              <w:instrText xml:space="preserve"> PAGEREF _Toc162247160 \h </w:instrText>
+              <w:instrText xml:space="preserve"> PAGEREF _Toc170686362 \h </w:instrText>
             </w:r>
             <w:r>
               <w:rPr>
@@ -1593,7 +1593,7 @@
               <w14:ligatures w14:val="standardContextual"/>
             </w:rPr>
           </w:pPr>
-          <w:hyperlink w:anchor="_Toc162247161" w:history="1">
+          <w:hyperlink w:anchor="_Toc170686363" w:history="1">
             <w:r>
               <w:rPr>
                 <w:rStyle w:val="Hyperlink"/>
@@ -1643,7 +1643,7 @@
                 <w:noProof/>
                 <w:webHidden/>
               </w:rPr>
-              <w:instrText xml:space="preserve"> PAGEREF _Toc162247161 \h </w:instrText>
+              <w:instrText xml:space="preserve"> PAGEREF _Toc170686363 \h </w:instrText>
             </w:r>
             <w:r>
               <w:rPr>
@@ -1691,7 +1691,7 @@
               <w14:ligatures w14:val="standardContextual"/>
             </w:rPr>
           </w:pPr>
-          <w:hyperlink w:anchor="_Toc162247162" w:history="1">
+          <w:hyperlink w:anchor="_Toc170686364" w:history="1">
             <w:r>
               <w:rPr>
                 <w:rStyle w:val="Hyperlink"/>
@@ -1741,7 +1741,7 @@
                 <w:noProof/>
                 <w:webHidden/>
               </w:rPr>
-              <w:instrText xml:space="preserve"> PAGEREF _Toc162247162 \h </w:instrText>
+              <w:instrText xml:space="preserve"> PAGEREF _Toc170686364 \h </w:instrText>
             </w:r>
             <w:r>
               <w:rPr>
@@ -1785,7 +1785,7 @@
               <w14:ligatures w14:val="standardContextual"/>
             </w:rPr>
           </w:pPr>
-          <w:hyperlink w:anchor="_Toc162247163" w:history="1">
+          <w:hyperlink w:anchor="_Toc170686365" w:history="1">
             <w:r>
               <w:rPr>
                 <w:rStyle w:val="Hyperlink"/>
@@ -1835,7 +1835,7 @@
                 <w:noProof/>
                 <w:webHidden/>
               </w:rPr>
-              <w:instrText xml:space="preserve"> PAGEREF _Toc162247163 \h </w:instrText>
+              <w:instrText xml:space="preserve"> PAGEREF _Toc170686365 \h </w:instrText>
             </w:r>
             <w:r>
               <w:rPr>
@@ -1879,7 +1879,7 @@
               <w14:ligatures w14:val="standardContextual"/>
             </w:rPr>
           </w:pPr>
-          <w:hyperlink w:anchor="_Toc162247164" w:history="1">
+          <w:hyperlink w:anchor="_Toc170686366" w:history="1">
             <w:r>
               <w:rPr>
                 <w:rStyle w:val="Hyperlink"/>
@@ -1929,7 +1929,7 @@
                 <w:noProof/>
                 <w:webHidden/>
               </w:rPr>
-              <w:instrText xml:space="preserve"> PAGEREF _Toc162247164 \h </w:instrText>
+              <w:instrText xml:space="preserve"> PAGEREF _Toc170686366 \h </w:instrText>
             </w:r>
             <w:r>
               <w:rPr>
@@ -1977,7 +1977,7 @@
               <w14:ligatures w14:val="standardContextual"/>
             </w:rPr>
           </w:pPr>
-          <w:hyperlink w:anchor="_Toc162247165" w:history="1">
+          <w:hyperlink w:anchor="_Toc170686367" w:history="1">
             <w:r>
               <w:rPr>
                 <w:rStyle w:val="Hyperlink"/>
@@ -2027,7 +2027,7 @@
                 <w:noProof/>
                 <w:webHidden/>
               </w:rPr>
-              <w:instrText xml:space="preserve"> PAGEREF _Toc162247165 \h </w:instrText>
+              <w:instrText xml:space="preserve"> PAGEREF _Toc170686367 \h </w:instrText>
             </w:r>
             <w:r>
               <w:rPr>
@@ -2071,7 +2071,7 @@
               <w14:ligatures w14:val="standardContextual"/>
             </w:rPr>
           </w:pPr>
-          <w:hyperlink w:anchor="_Toc162247166" w:history="1">
+          <w:hyperlink w:anchor="_Toc170686368" w:history="1">
             <w:r>
               <w:rPr>
                 <w:rStyle w:val="Hyperlink"/>
@@ -2121,7 +2121,7 @@
                 <w:noProof/>
                 <w:webHidden/>
               </w:rPr>
-              <w:instrText xml:space="preserve"> PAGEREF _Toc162247166 \h </w:instrText>
+              <w:instrText xml:space="preserve"> PAGEREF _Toc170686368 \h </w:instrText>
             </w:r>
             <w:r>
               <w:rPr>
@@ -2165,7 +2165,7 @@
               <w14:ligatures w14:val="standardContextual"/>
             </w:rPr>
           </w:pPr>
-          <w:hyperlink w:anchor="_Toc162247167" w:history="1">
+          <w:hyperlink w:anchor="_Toc170686369" w:history="1">
             <w:r>
               <w:rPr>
                 <w:rStyle w:val="Hyperlink"/>
@@ -2215,7 +2215,7 @@
                 <w:noProof/>
                 <w:webHidden/>
               </w:rPr>
-              <w:instrText xml:space="preserve"> PAGEREF _Toc162247167 \h </w:instrText>
+              <w:instrText xml:space="preserve"> PAGEREF _Toc170686369 \h </w:instrText>
             </w:r>
             <w:r>
               <w:rPr>
@@ -2259,7 +2259,7 @@
               <w14:ligatures w14:val="standardContextual"/>
             </w:rPr>
           </w:pPr>
-          <w:hyperlink w:anchor="_Toc162247168" w:history="1">
+          <w:hyperlink w:anchor="_Toc170686370" w:history="1">
             <w:r>
               <w:rPr>
                 <w:rStyle w:val="Hyperlink"/>
@@ -2309,7 +2309,7 @@
                 <w:noProof/>
                 <w:webHidden/>
               </w:rPr>
-              <w:instrText xml:space="preserve"> PAGEREF _Toc162247168 \h </w:instrText>
+              <w:instrText xml:space="preserve"> PAGEREF _Toc170686370 \h </w:instrText>
             </w:r>
             <w:r>
               <w:rPr>
@@ -2353,7 +2353,7 @@
               <w14:ligatures w14:val="standardContextual"/>
             </w:rPr>
           </w:pPr>
-          <w:hyperlink w:anchor="_Toc162247169" w:history="1">
+          <w:hyperlink w:anchor="_Toc170686371" w:history="1">
             <w:r>
               <w:rPr>
                 <w:rStyle w:val="Hyperlink"/>
@@ -2403,7 +2403,7 @@
                 <w:noProof/>
                 <w:webHidden/>
               </w:rPr>
-              <w:instrText xml:space="preserve"> PAGEREF _Toc162247169 \h </w:instrText>
+              <w:instrText xml:space="preserve"> PAGEREF _Toc170686371 \h </w:instrText>
             </w:r>
             <w:r>
               <w:rPr>
@@ -2451,7 +2451,7 @@
               <w14:ligatures w14:val="standardContextual"/>
             </w:rPr>
           </w:pPr>
-          <w:hyperlink w:anchor="_Toc162247170" w:history="1">
+          <w:hyperlink w:anchor="_Toc170686372" w:history="1">
             <w:r>
               <w:rPr>
                 <w:rStyle w:val="Hyperlink"/>
@@ -2501,7 +2501,7 @@
                 <w:noProof/>
                 <w:webHidden/>
               </w:rPr>
-              <w:instrText xml:space="preserve"> PAGEREF _Toc162247170 \h </w:instrText>
+              <w:instrText xml:space="preserve"> PAGEREF _Toc170686372 \h </w:instrText>
             </w:r>
             <w:r>
               <w:rPr>
@@ -2549,7 +2549,7 @@
               <w14:ligatures w14:val="standardContextual"/>
             </w:rPr>
           </w:pPr>
-          <w:hyperlink w:anchor="_Toc162247171" w:history="1">
+          <w:hyperlink w:anchor="_Toc170686373" w:history="1">
             <w:r>
               <w:rPr>
                 <w:rStyle w:val="Hyperlink"/>
@@ -2599,7 +2599,7 @@
                 <w:noProof/>
                 <w:webHidden/>
               </w:rPr>
-              <w:instrText xml:space="preserve"> PAGEREF _Toc162247171 \h </w:instrText>
+              <w:instrText xml:space="preserve"> PAGEREF _Toc170686373 \h </w:instrText>
             </w:r>
             <w:r>
               <w:rPr>
@@ -2647,7 +2647,7 @@
               <w14:ligatures w14:val="standardContextual"/>
             </w:rPr>
           </w:pPr>
-          <w:hyperlink w:anchor="_Toc162247172" w:history="1">
+          <w:hyperlink w:anchor="_Toc170686374" w:history="1">
             <w:r>
               <w:rPr>
                 <w:rStyle w:val="Hyperlink"/>
@@ -2697,7 +2697,7 @@
                 <w:noProof/>
                 <w:webHidden/>
               </w:rPr>
-              <w:instrText xml:space="preserve"> PAGEREF _Toc162247172 \h </w:instrText>
+              <w:instrText xml:space="preserve"> PAGEREF _Toc170686374 \h </w:instrText>
             </w:r>
             <w:r>
               <w:rPr>
@@ -2745,7 +2745,7 @@
               <w14:ligatures w14:val="standardContextual"/>
             </w:rPr>
           </w:pPr>
-          <w:hyperlink w:anchor="_Toc162247173" w:history="1">
+          <w:hyperlink w:anchor="_Toc170686375" w:history="1">
             <w:r>
               <w:rPr>
                 <w:rStyle w:val="Hyperlink"/>
@@ -2774,7 +2774,7 @@
                 <w:noProof/>
                 <w:lang w:val="sr-Cyrl-BA"/>
               </w:rPr>
-              <w:t>Избор модела</w:t>
+              <w:t>Избор алгоритма</w:t>
             </w:r>
             <w:r>
               <w:rPr>
@@ -2795,7 +2795,7 @@
                 <w:noProof/>
                 <w:webHidden/>
               </w:rPr>
-              <w:instrText xml:space="preserve"> PAGEREF _Toc162247173 \h </w:instrText>
+              <w:instrText xml:space="preserve"> PAGEREF _Toc170686375 \h </w:instrText>
             </w:r>
             <w:r>
               <w:rPr>
@@ -2843,7 +2843,7 @@
               <w14:ligatures w14:val="standardContextual"/>
             </w:rPr>
           </w:pPr>
-          <w:hyperlink w:anchor="_Toc162247174" w:history="1">
+          <w:hyperlink w:anchor="_Toc170686376" w:history="1">
             <w:r>
               <w:rPr>
                 <w:rStyle w:val="Hyperlink"/>
@@ -2893,7 +2893,7 @@
                 <w:noProof/>
                 <w:webHidden/>
               </w:rPr>
-              <w:instrText xml:space="preserve"> PAGEREF _Toc162247174 \h </w:instrText>
+              <w:instrText xml:space="preserve"> PAGEREF _Toc170686376 \h </w:instrText>
             </w:r>
             <w:r>
               <w:rPr>
@@ -2941,7 +2941,7 @@
               <w14:ligatures w14:val="standardContextual"/>
             </w:rPr>
           </w:pPr>
-          <w:hyperlink w:anchor="_Toc162247175" w:history="1">
+          <w:hyperlink w:anchor="_Toc170686377" w:history="1">
             <w:r>
               <w:rPr>
                 <w:rStyle w:val="Hyperlink"/>
@@ -2991,7 +2991,7 @@
                 <w:noProof/>
                 <w:webHidden/>
               </w:rPr>
-              <w:instrText xml:space="preserve"> PAGEREF _Toc162247175 \h </w:instrText>
+              <w:instrText xml:space="preserve"> PAGEREF _Toc170686377 \h </w:instrText>
             </w:r>
             <w:r>
               <w:rPr>
@@ -3039,7 +3039,7 @@
               <w14:ligatures w14:val="standardContextual"/>
             </w:rPr>
           </w:pPr>
-          <w:hyperlink w:anchor="_Toc162247176" w:history="1">
+          <w:hyperlink w:anchor="_Toc170686378" w:history="1">
             <w:r>
               <w:rPr>
                 <w:rStyle w:val="Hyperlink"/>
@@ -3089,7 +3089,7 @@
                 <w:noProof/>
                 <w:webHidden/>
               </w:rPr>
-              <w:instrText xml:space="preserve"> PAGEREF _Toc162247176 \h </w:instrText>
+              <w:instrText xml:space="preserve"> PAGEREF _Toc170686378 \h </w:instrText>
             </w:r>
             <w:r>
               <w:rPr>
@@ -3137,7 +3137,7 @@
               <w14:ligatures w14:val="standardContextual"/>
             </w:rPr>
           </w:pPr>
-          <w:hyperlink w:anchor="_Toc162247177" w:history="1">
+          <w:hyperlink w:anchor="_Toc170686379" w:history="1">
             <w:r>
               <w:rPr>
                 <w:rStyle w:val="Hyperlink"/>
@@ -3187,7 +3187,7 @@
                 <w:noProof/>
                 <w:webHidden/>
               </w:rPr>
-              <w:instrText xml:space="preserve"> PAGEREF _Toc162247177 \h </w:instrText>
+              <w:instrText xml:space="preserve"> PAGEREF _Toc170686379 \h </w:instrText>
             </w:r>
             <w:r>
               <w:rPr>
@@ -3231,7 +3231,7 @@
               <w14:ligatures w14:val="standardContextual"/>
             </w:rPr>
           </w:pPr>
-          <w:hyperlink w:anchor="_Toc162247178" w:history="1">
+          <w:hyperlink w:anchor="_Toc170686380" w:history="1">
             <w:r>
               <w:rPr>
                 <w:rStyle w:val="Hyperlink"/>
@@ -3281,7 +3281,7 @@
                 <w:noProof/>
                 <w:webHidden/>
               </w:rPr>
-              <w:instrText xml:space="preserve"> PAGEREF _Toc162247178 \h </w:instrText>
+              <w:instrText xml:space="preserve"> PAGEREF _Toc170686380 \h </w:instrText>
             </w:r>
             <w:r>
               <w:rPr>
@@ -3329,7 +3329,7 @@
               <w14:ligatures w14:val="standardContextual"/>
             </w:rPr>
           </w:pPr>
-          <w:hyperlink w:anchor="_Toc162247179" w:history="1">
+          <w:hyperlink w:anchor="_Toc170686381" w:history="1">
             <w:r>
               <w:rPr>
                 <w:rStyle w:val="Hyperlink"/>
@@ -3379,7 +3379,7 @@
                 <w:noProof/>
                 <w:webHidden/>
               </w:rPr>
-              <w:instrText xml:space="preserve"> PAGEREF _Toc162247179 \h </w:instrText>
+              <w:instrText xml:space="preserve"> PAGEREF _Toc170686381 \h </w:instrText>
             </w:r>
             <w:r>
               <w:rPr>
@@ -3427,7 +3427,7 @@
               <w14:ligatures w14:val="standardContextual"/>
             </w:rPr>
           </w:pPr>
-          <w:hyperlink w:anchor="_Toc162247180" w:history="1">
+          <w:hyperlink w:anchor="_Toc170686382" w:history="1">
             <w:r>
               <w:rPr>
                 <w:rStyle w:val="Hyperlink"/>
@@ -3477,7 +3477,7 @@
                 <w:noProof/>
                 <w:webHidden/>
               </w:rPr>
-              <w:instrText xml:space="preserve"> PAGEREF _Toc162247180 \h </w:instrText>
+              <w:instrText xml:space="preserve"> PAGEREF _Toc170686382 \h </w:instrText>
             </w:r>
             <w:r>
               <w:rPr>
@@ -3525,7 +3525,7 @@
               <w14:ligatures w14:val="standardContextual"/>
             </w:rPr>
           </w:pPr>
-          <w:hyperlink w:anchor="_Toc162247181" w:history="1">
+          <w:hyperlink w:anchor="_Toc170686383" w:history="1">
             <w:r>
               <w:rPr>
                 <w:rStyle w:val="Hyperlink"/>
@@ -3575,7 +3575,7 @@
                 <w:noProof/>
                 <w:webHidden/>
               </w:rPr>
-              <w:instrText xml:space="preserve"> PAGEREF _Toc162247181 \h </w:instrText>
+              <w:instrText xml:space="preserve"> PAGEREF _Toc170686383 \h </w:instrText>
             </w:r>
             <w:r>
               <w:rPr>
@@ -3623,7 +3623,7 @@
               <w14:ligatures w14:val="standardContextual"/>
             </w:rPr>
           </w:pPr>
-          <w:hyperlink w:anchor="_Toc162247182" w:history="1">
+          <w:hyperlink w:anchor="_Toc170686384" w:history="1">
             <w:r>
               <w:rPr>
                 <w:rStyle w:val="Hyperlink"/>
@@ -3673,7 +3673,7 @@
                 <w:noProof/>
                 <w:webHidden/>
               </w:rPr>
-              <w:instrText xml:space="preserve"> PAGEREF _Toc162247182 \h </w:instrText>
+              <w:instrText xml:space="preserve"> PAGEREF _Toc170686384 \h </w:instrText>
             </w:r>
             <w:r>
               <w:rPr>
@@ -3721,7 +3721,7 @@
               <w14:ligatures w14:val="standardContextual"/>
             </w:rPr>
           </w:pPr>
-          <w:hyperlink w:anchor="_Toc162247183" w:history="1">
+          <w:hyperlink w:anchor="_Toc170686385" w:history="1">
             <w:r>
               <w:rPr>
                 <w:rStyle w:val="Hyperlink"/>
@@ -3771,7 +3771,7 @@
                 <w:noProof/>
                 <w:webHidden/>
               </w:rPr>
-              <w:instrText xml:space="preserve"> PAGEREF _Toc162247183 \h </w:instrText>
+              <w:instrText xml:space="preserve"> PAGEREF _Toc170686385 \h </w:instrText>
             </w:r>
             <w:r>
               <w:rPr>
@@ -3819,7 +3819,7 @@
               <w14:ligatures w14:val="standardContextual"/>
             </w:rPr>
           </w:pPr>
-          <w:hyperlink w:anchor="_Toc162247184" w:history="1">
+          <w:hyperlink w:anchor="_Toc170686386" w:history="1">
             <w:r>
               <w:rPr>
                 <w:rStyle w:val="Hyperlink"/>
@@ -3869,7 +3869,7 @@
                 <w:noProof/>
                 <w:webHidden/>
               </w:rPr>
-              <w:instrText xml:space="preserve"> PAGEREF _Toc162247184 \h </w:instrText>
+              <w:instrText xml:space="preserve"> PAGEREF _Toc170686386 \h </w:instrText>
             </w:r>
             <w:r>
               <w:rPr>
@@ -3917,7 +3917,7 @@
               <w14:ligatures w14:val="standardContextual"/>
             </w:rPr>
           </w:pPr>
-          <w:hyperlink w:anchor="_Toc162247185" w:history="1">
+          <w:hyperlink w:anchor="_Toc170686387" w:history="1">
             <w:r>
               <w:rPr>
                 <w:rStyle w:val="Hyperlink"/>
@@ -3967,7 +3967,7 @@
                 <w:noProof/>
                 <w:webHidden/>
               </w:rPr>
-              <w:instrText xml:space="preserve"> PAGEREF _Toc162247185 \h </w:instrText>
+              <w:instrText xml:space="preserve"> PAGEREF _Toc170686387 \h </w:instrText>
             </w:r>
             <w:r>
               <w:rPr>
@@ -4015,7 +4015,7 @@
               <w14:ligatures w14:val="standardContextual"/>
             </w:rPr>
           </w:pPr>
-          <w:hyperlink w:anchor="_Toc162247186" w:history="1">
+          <w:hyperlink w:anchor="_Toc170686388" w:history="1">
             <w:r>
               <w:rPr>
                 <w:rStyle w:val="Hyperlink"/>
@@ -4065,7 +4065,7 @@
                 <w:noProof/>
                 <w:webHidden/>
               </w:rPr>
-              <w:instrText xml:space="preserve"> PAGEREF _Toc162247186 \h </w:instrText>
+              <w:instrText xml:space="preserve"> PAGEREF _Toc170686388 \h </w:instrText>
             </w:r>
             <w:r>
               <w:rPr>
@@ -4113,7 +4113,7 @@
               <w14:ligatures w14:val="standardContextual"/>
             </w:rPr>
           </w:pPr>
-          <w:hyperlink w:anchor="_Toc162247187" w:history="1">
+          <w:hyperlink w:anchor="_Toc170686389" w:history="1">
             <w:r>
               <w:rPr>
                 <w:rStyle w:val="Hyperlink"/>
@@ -4163,7 +4163,7 @@
                 <w:noProof/>
                 <w:webHidden/>
               </w:rPr>
-              <w:instrText xml:space="preserve"> PAGEREF _Toc162247187 \h </w:instrText>
+              <w:instrText xml:space="preserve"> PAGEREF _Toc170686389 \h </w:instrText>
             </w:r>
             <w:r>
               <w:rPr>
@@ -4211,7 +4211,7 @@
               <w14:ligatures w14:val="standardContextual"/>
             </w:rPr>
           </w:pPr>
-          <w:hyperlink w:anchor="_Toc162247188" w:history="1">
+          <w:hyperlink w:anchor="_Toc170686390" w:history="1">
             <w:r>
               <w:rPr>
                 <w:rStyle w:val="Hyperlink"/>
@@ -4261,7 +4261,7 @@
                 <w:noProof/>
                 <w:webHidden/>
               </w:rPr>
-              <w:instrText xml:space="preserve"> PAGEREF _Toc162247188 \h </w:instrText>
+              <w:instrText xml:space="preserve"> PAGEREF _Toc170686390 \h </w:instrText>
             </w:r>
             <w:r>
               <w:rPr>
@@ -4305,7 +4305,7 @@
               <w14:ligatures w14:val="standardContextual"/>
             </w:rPr>
           </w:pPr>
-          <w:hyperlink w:anchor="_Toc162247189" w:history="1">
+          <w:hyperlink w:anchor="_Toc170686391" w:history="1">
             <w:r>
               <w:rPr>
                 <w:rStyle w:val="Hyperlink"/>
@@ -4355,7 +4355,7 @@
                 <w:noProof/>
                 <w:webHidden/>
               </w:rPr>
-              <w:instrText xml:space="preserve"> PAGEREF _Toc162247189 \h </w:instrText>
+              <w:instrText xml:space="preserve"> PAGEREF _Toc170686391 \h </w:instrText>
             </w:r>
             <w:r>
               <w:rPr>
@@ -4403,7 +4403,7 @@
               <w14:ligatures w14:val="standardContextual"/>
             </w:rPr>
           </w:pPr>
-          <w:hyperlink w:anchor="_Toc162247190" w:history="1">
+          <w:hyperlink w:anchor="_Toc170686392" w:history="1">
             <w:r>
               <w:rPr>
                 <w:rStyle w:val="Hyperlink"/>
@@ -4453,7 +4453,7 @@
                 <w:noProof/>
                 <w:webHidden/>
               </w:rPr>
-              <w:instrText xml:space="preserve"> PAGEREF _Toc162247190 \h </w:instrText>
+              <w:instrText xml:space="preserve"> PAGEREF _Toc170686392 \h </w:instrText>
             </w:r>
             <w:r>
               <w:rPr>
@@ -4501,7 +4501,7 @@
               <w14:ligatures w14:val="standardContextual"/>
             </w:rPr>
           </w:pPr>
-          <w:hyperlink w:anchor="_Toc162247191" w:history="1">
+          <w:hyperlink w:anchor="_Toc170686393" w:history="1">
             <w:r>
               <w:rPr>
                 <w:rStyle w:val="Hyperlink"/>
@@ -4551,7 +4551,7 @@
                 <w:noProof/>
                 <w:webHidden/>
               </w:rPr>
-              <w:instrText xml:space="preserve"> PAGEREF _Toc162247191 \h </w:instrText>
+              <w:instrText xml:space="preserve"> PAGEREF _Toc170686393 \h </w:instrText>
             </w:r>
             <w:r>
               <w:rPr>
@@ -4571,105 +4571,7 @@
                 <w:noProof/>
                 <w:webHidden/>
               </w:rPr>
-              <w:t>28</w:t>
-            </w:r>
-            <w:r>
-              <w:rPr>
-                <w:noProof/>
-                <w:webHidden/>
-              </w:rPr>
-              <w:fldChar w:fldCharType="end"/>
-            </w:r>
-          </w:hyperlink>
-        </w:p>
-        <w:p>
-          <w:pPr>
-            <w:pStyle w:val="TOC2"/>
-            <w:tabs>
-              <w:tab w:val="left" w:pos="960"/>
-              <w:tab w:val="right" w:leader="dot" w:pos="9350"/>
-            </w:tabs>
-            <w:rPr>
-              <w:rFonts w:asciiTheme="minorHAnsi" w:eastAsiaTheme="minorEastAsia" w:hAnsiTheme="minorHAnsi" w:cstheme="minorBidi"/>
-              <w:noProof/>
-              <w:kern w:val="2"/>
-              <w:sz w:val="24"/>
-              <w:szCs w:val="24"/>
-              <w:lang w:eastAsia="sr-Latn-BA"/>
-              <w14:ligatures w14:val="standardContextual"/>
-            </w:rPr>
-          </w:pPr>
-          <w:hyperlink w:anchor="_Toc162247192" w:history="1">
-            <w:r>
-              <w:rPr>
-                <w:rStyle w:val="Hyperlink"/>
-                <w:rFonts w:cs="Times New Roman"/>
-                <w:noProof/>
-                <w:lang w:val="sr-Cyrl-BA"/>
-              </w:rPr>
-              <w:t>5.3.</w:t>
-            </w:r>
-            <w:r>
-              <w:rPr>
-                <w:rFonts w:asciiTheme="minorHAnsi" w:eastAsiaTheme="minorEastAsia" w:hAnsiTheme="minorHAnsi" w:cstheme="minorBidi"/>
-                <w:noProof/>
-                <w:kern w:val="2"/>
-                <w:sz w:val="24"/>
-                <w:szCs w:val="24"/>
-                <w:lang w:eastAsia="sr-Latn-BA"/>
-                <w14:ligatures w14:val="standardContextual"/>
-              </w:rPr>
-              <w:tab/>
-            </w:r>
-            <w:r>
-              <w:rPr>
-                <w:rStyle w:val="Hyperlink"/>
-                <w:rFonts w:cs="Times New Roman"/>
-                <w:noProof/>
-                <w:lang w:val="sr-Cyrl-BA"/>
-              </w:rPr>
-              <w:t>Оцјењивање модела и резултати</w:t>
-            </w:r>
-            <w:r>
-              <w:rPr>
-                <w:noProof/>
-                <w:webHidden/>
-              </w:rPr>
-              <w:tab/>
-            </w:r>
-            <w:r>
-              <w:rPr>
-                <w:noProof/>
-                <w:webHidden/>
-              </w:rPr>
-              <w:fldChar w:fldCharType="begin"/>
-            </w:r>
-            <w:r>
-              <w:rPr>
-                <w:noProof/>
-                <w:webHidden/>
-              </w:rPr>
-              <w:instrText xml:space="preserve"> PAGEREF _Toc162247192 \h </w:instrText>
-            </w:r>
-            <w:r>
-              <w:rPr>
-                <w:noProof/>
-                <w:webHidden/>
-              </w:rPr>
-            </w:r>
-            <w:r>
-              <w:rPr>
-                <w:noProof/>
-                <w:webHidden/>
-              </w:rPr>
-              <w:fldChar w:fldCharType="separate"/>
-            </w:r>
-            <w:r>
-              <w:rPr>
-                <w:noProof/>
-                <w:webHidden/>
-              </w:rPr>
-              <w:t>28</w:t>
+              <w:t>27</w:t>
             </w:r>
             <w:r>
               <w:rPr>
@@ -4693,7 +4595,7 @@
               <w14:ligatures w14:val="standardContextual"/>
             </w:rPr>
           </w:pPr>
-          <w:hyperlink w:anchor="_Toc162247193" w:history="1">
+          <w:hyperlink w:anchor="_Toc170686394" w:history="1">
             <w:r>
               <w:rPr>
                 <w:rStyle w:val="Hyperlink"/>
@@ -4743,7 +4645,80 @@
                 <w:noProof/>
                 <w:webHidden/>
               </w:rPr>
-              <w:instrText xml:space="preserve"> PAGEREF _Toc162247193 \h </w:instrText>
+              <w:instrText xml:space="preserve"> PAGEREF _Toc170686394 \h </w:instrText>
+            </w:r>
+            <w:r>
+              <w:rPr>
+                <w:noProof/>
+                <w:webHidden/>
+              </w:rPr>
+            </w:r>
+            <w:r>
+              <w:rPr>
+                <w:noProof/>
+                <w:webHidden/>
+              </w:rPr>
+              <w:fldChar w:fldCharType="separate"/>
+            </w:r>
+            <w:r>
+              <w:rPr>
+                <w:noProof/>
+                <w:webHidden/>
+              </w:rPr>
+              <w:t>31</w:t>
+            </w:r>
+            <w:r>
+              <w:rPr>
+                <w:noProof/>
+                <w:webHidden/>
+              </w:rPr>
+              <w:fldChar w:fldCharType="end"/>
+            </w:r>
+          </w:hyperlink>
+        </w:p>
+        <w:p>
+          <w:pPr>
+            <w:pStyle w:val="TOC1"/>
+            <w:rPr>
+              <w:rFonts w:asciiTheme="minorHAnsi" w:eastAsiaTheme="minorEastAsia" w:hAnsiTheme="minorHAnsi" w:cstheme="minorBidi"/>
+              <w:noProof/>
+              <w:kern w:val="2"/>
+              <w:sz w:val="24"/>
+              <w:szCs w:val="24"/>
+              <w:lang w:eastAsia="sr-Latn-BA"/>
+              <w14:ligatures w14:val="standardContextual"/>
+            </w:rPr>
+          </w:pPr>
+          <w:hyperlink w:anchor="_Toc170686395" w:history="1">
+            <w:r>
+              <w:rPr>
+                <w:rStyle w:val="Hyperlink"/>
+                <w:rFonts w:cs="Times New Roman"/>
+                <w:noProof/>
+                <w:lang w:val="sr-Cyrl-BA"/>
+              </w:rPr>
+              <w:t>Литература</w:t>
+            </w:r>
+            <w:r>
+              <w:rPr>
+                <w:noProof/>
+                <w:webHidden/>
+              </w:rPr>
+              <w:tab/>
+            </w:r>
+            <w:r>
+              <w:rPr>
+                <w:noProof/>
+                <w:webHidden/>
+              </w:rPr>
+              <w:fldChar w:fldCharType="begin"/>
+            </w:r>
+            <w:r>
+              <w:rPr>
+                <w:noProof/>
+                <w:webHidden/>
+              </w:rPr>
+              <w:instrText xml:space="preserve"> PAGEREF _Toc170686395 \h </w:instrText>
             </w:r>
             <w:r>
               <w:rPr>
@@ -4776,79 +4751,6 @@
         </w:p>
         <w:p>
           <w:pPr>
-            <w:pStyle w:val="TOC1"/>
-            <w:rPr>
-              <w:rFonts w:asciiTheme="minorHAnsi" w:eastAsiaTheme="minorEastAsia" w:hAnsiTheme="minorHAnsi" w:cstheme="minorBidi"/>
-              <w:noProof/>
-              <w:kern w:val="2"/>
-              <w:sz w:val="24"/>
-              <w:szCs w:val="24"/>
-              <w:lang w:eastAsia="sr-Latn-BA"/>
-              <w14:ligatures w14:val="standardContextual"/>
-            </w:rPr>
-          </w:pPr>
-          <w:hyperlink w:anchor="_Toc162247194" w:history="1">
-            <w:r>
-              <w:rPr>
-                <w:rStyle w:val="Hyperlink"/>
-                <w:rFonts w:cs="Times New Roman"/>
-                <w:noProof/>
-                <w:lang w:val="sr-Cyrl-BA"/>
-              </w:rPr>
-              <w:t>Литература</w:t>
-            </w:r>
-            <w:r>
-              <w:rPr>
-                <w:noProof/>
-                <w:webHidden/>
-              </w:rPr>
-              <w:tab/>
-            </w:r>
-            <w:r>
-              <w:rPr>
-                <w:noProof/>
-                <w:webHidden/>
-              </w:rPr>
-              <w:fldChar w:fldCharType="begin"/>
-            </w:r>
-            <w:r>
-              <w:rPr>
-                <w:noProof/>
-                <w:webHidden/>
-              </w:rPr>
-              <w:instrText xml:space="preserve"> PAGEREF _Toc162247194 \h </w:instrText>
-            </w:r>
-            <w:r>
-              <w:rPr>
-                <w:noProof/>
-                <w:webHidden/>
-              </w:rPr>
-            </w:r>
-            <w:r>
-              <w:rPr>
-                <w:noProof/>
-                <w:webHidden/>
-              </w:rPr>
-              <w:fldChar w:fldCharType="separate"/>
-            </w:r>
-            <w:r>
-              <w:rPr>
-                <w:noProof/>
-                <w:webHidden/>
-              </w:rPr>
-              <w:t>33</w:t>
-            </w:r>
-            <w:r>
-              <w:rPr>
-                <w:noProof/>
-                <w:webHidden/>
-              </w:rPr>
-              <w:fldChar w:fldCharType="end"/>
-            </w:r>
-          </w:hyperlink>
-        </w:p>
-        <w:p>
-          <w:pPr>
             <w:rPr>
               <w:rFonts w:ascii="Times New Roman" w:hAnsi="Times New Roman" w:cs="Times New Roman"/>
               <w:lang w:val="sr-Cyrl-BA"/>
@@ -5009,7 +4911,7 @@
           <w:lang w:val="sr-Cyrl-BA"/>
         </w:rPr>
       </w:pPr>
-      <w:bookmarkStart w:id="2" w:name="_Toc162247160"/>
+      <w:bookmarkStart w:id="2" w:name="_Toc170686362"/>
       <w:r>
         <w:rPr>
           <w:rFonts w:cs="Times New Roman"/>
@@ -6614,7 +6516,7 @@
           <w:lang w:val="sr-Cyrl-BA"/>
         </w:rPr>
       </w:pPr>
-      <w:bookmarkStart w:id="8" w:name="_Toc162247161"/>
+      <w:bookmarkStart w:id="8" w:name="_Toc170686363"/>
       <w:r>
         <w:rPr>
           <w:rFonts w:cs="Times New Roman"/>
@@ -7588,7 +7490,7 @@
           <w:lang w:val="sr-Cyrl-BA"/>
         </w:rPr>
         <w:drawing>
-          <wp:inline distT="0" distB="0" distL="0" distR="0" wp14:anchorId="453FEEB7" wp14:editId="615C179A">
+          <wp:inline distT="0" distB="0" distL="0" distR="0" wp14:anchorId="453FEEB7" wp14:editId="3E3B68DA">
             <wp:extent cx="3315047" cy="2247875"/>
             <wp:effectExtent l="19050" t="19050" r="19050" b="19685"/>
             <wp:docPr id="2046562900" name="Picture 1"/>
@@ -7954,7 +7856,7 @@
           <w:lang w:val="sr-Cyrl-BA"/>
         </w:rPr>
       </w:pPr>
-      <w:bookmarkStart w:id="14" w:name="_Toc162247162"/>
+      <w:bookmarkStart w:id="14" w:name="_Toc170686364"/>
       <w:r>
         <w:rPr>
           <w:rFonts w:cs="Times New Roman"/>
@@ -9270,7 +9172,7 @@
           <w:lang w:val="sr-Cyrl-BA"/>
         </w:rPr>
       </w:pPr>
-      <w:bookmarkStart w:id="17" w:name="_Toc162247163"/>
+      <w:bookmarkStart w:id="17" w:name="_Toc170686365"/>
       <w:r>
         <w:rPr>
           <w:rFonts w:cs="Times New Roman"/>
@@ -10329,7 +10231,7 @@
           <w:lang w:val="sr-Cyrl-BA"/>
         </w:rPr>
       </w:pPr>
-      <w:bookmarkStart w:id="19" w:name="_Toc162247164"/>
+      <w:bookmarkStart w:id="19" w:name="_Toc170686366"/>
       <w:r>
         <w:rPr>
           <w:rFonts w:cs="Times New Roman"/>
@@ -10900,7 +10802,7 @@
           <w:lang w:val="sr-Cyrl-BA"/>
         </w:rPr>
       </w:pPr>
-      <w:bookmarkStart w:id="20" w:name="_Toc162247165"/>
+      <w:bookmarkStart w:id="20" w:name="_Toc170686367"/>
       <w:r>
         <w:rPr>
           <w:rFonts w:cs="Times New Roman"/>
@@ -11492,7 +11394,7 @@
           <w:lang w:val="sr-Cyrl-BA"/>
         </w:rPr>
       </w:pPr>
-      <w:bookmarkStart w:id="21" w:name="_Toc162247166"/>
+      <w:bookmarkStart w:id="21" w:name="_Toc170686368"/>
       <w:r>
         <w:rPr>
           <w:rStyle w:val="jlqj4b"/>
@@ -12192,7 +12094,7 @@
           <w:lang w:val="sr-Cyrl-BA"/>
         </w:rPr>
       </w:pPr>
-      <w:bookmarkStart w:id="22" w:name="_Toc162247167"/>
+      <w:bookmarkStart w:id="22" w:name="_Toc170686369"/>
       <w:r>
         <w:rPr>
           <w:rStyle w:val="jlqj4b"/>
@@ -13268,7 +13170,7 @@
           <w:lang w:val="sr-Cyrl-BA"/>
         </w:rPr>
       </w:pPr>
-      <w:bookmarkStart w:id="24" w:name="_Toc162247168"/>
+      <w:bookmarkStart w:id="24" w:name="_Toc170686370"/>
       <w:r>
         <w:rPr>
           <w:rStyle w:val="jlqj4b"/>
@@ -13968,7 +13870,7 @@
           <w:lang w:val="sr-Cyrl-BA"/>
         </w:rPr>
         <w:drawing>
-          <wp:inline distT="0" distB="0" distL="0" distR="0" wp14:anchorId="362A7855" wp14:editId="551352CB">
+          <wp:inline distT="0" distB="0" distL="0" distR="0" wp14:anchorId="362A7855" wp14:editId="456491D5">
             <wp:extent cx="3902553" cy="1987550"/>
             <wp:effectExtent l="0" t="0" r="3175" b="0"/>
             <wp:docPr id="634833597" name="Picture 20" descr="Learning Synergies between Pushing and Grasping with Self-supervised Deep Reinforcement  Learning"/>
@@ -14518,7 +14420,7 @@
           <w:lang w:val="sr-Cyrl-BA"/>
         </w:rPr>
       </w:pPr>
-      <w:bookmarkStart w:id="27" w:name="_Toc162247169"/>
+      <w:bookmarkStart w:id="27" w:name="_Toc170686371"/>
       <w:r>
         <w:rPr>
           <w:rFonts w:cs="Times New Roman"/>
@@ -14924,20 +14826,24 @@
         <w:jc w:val="center"/>
         <w:rPr>
           <w:rFonts w:cs="Times New Roman"/>
-          <w:lang w:val="sr-Cyrl-BA"/>
-        </w:rPr>
-      </w:pPr>
-      <w:r>
-        <w:rPr>
-          <w:rFonts w:cs="Times New Roman"/>
+          <w:lang w:val="en-US"/>
+        </w:rPr>
+      </w:pPr>
+    </w:p>
+    <w:p>
+      <w:pPr>
+        <w:pStyle w:val="NormalWeb"/>
+        <w:jc w:val="center"/>
+      </w:pPr>
+      <w:r>
+        <w:rPr>
           <w:noProof/>
-          <w:lang w:val="sr-Cyrl-BA"/>
         </w:rPr>
         <w:drawing>
-          <wp:inline distT="0" distB="0" distL="0" distR="0" wp14:anchorId="14516F08" wp14:editId="48CB09EB">
-            <wp:extent cx="3511550" cy="2470087"/>
-            <wp:effectExtent l="19050" t="19050" r="12700" b="26035"/>
-            <wp:docPr id="1" name="Picture 1"/>
+          <wp:inline distT="0" distB="0" distL="0" distR="0" wp14:anchorId="75EF9D7C" wp14:editId="2AFC7361">
+            <wp:extent cx="3590178" cy="2526550"/>
+            <wp:effectExtent l="19050" t="19050" r="10795" b="26670"/>
+            <wp:docPr id="1277169231" name="Picture 1" descr="A diagram of several different colored layers&#10;&#10;Description automatically generated with medium confidence"/>
             <wp:cNvGraphicFramePr>
               <a:graphicFrameLocks xmlns:a="http://schemas.openxmlformats.org/drawingml/2006/main" noChangeAspect="1"/>
             </wp:cNvGraphicFramePr>
@@ -14945,7 +14851,7 @@
               <a:graphicData uri="http://schemas.openxmlformats.org/drawingml/2006/picture">
                 <pic:pic xmlns:pic="http://schemas.openxmlformats.org/drawingml/2006/picture">
                   <pic:nvPicPr>
-                    <pic:cNvPr id="0" name="Picture 3"/>
+                    <pic:cNvPr id="1277169231" name="Picture 1" descr="A diagram of several different colored layers&#10;&#10;Description automatically generated with medium confidence"/>
                     <pic:cNvPicPr>
                       <a:picLocks noChangeAspect="1" noChangeArrowheads="1"/>
                     </pic:cNvPicPr>
@@ -14966,7 +14872,7 @@
                   <pic:spPr bwMode="auto">
                     <a:xfrm>
                       <a:off x="0" y="0"/>
-                      <a:ext cx="3532318" cy="2484695"/>
+                      <a:ext cx="3608697" cy="2539583"/>
                     </a:xfrm>
                     <a:prstGeom prst="rect">
                       <a:avLst/>
@@ -14988,6 +14894,18 @@
     <w:p>
       <w:pPr>
         <w:pStyle w:val="NoSpacing"/>
+        <w:spacing w:before="240"/>
+        <w:ind w:firstLine="0"/>
+        <w:jc w:val="center"/>
+        <w:rPr>
+          <w:rFonts w:cs="Times New Roman"/>
+          <w:lang w:val="en-US"/>
+        </w:rPr>
+      </w:pPr>
+    </w:p>
+    <w:p>
+      <w:pPr>
+        <w:pStyle w:val="NoSpacing"/>
         <w:ind w:firstLine="0"/>
         <w:jc w:val="center"/>
         <w:rPr>
@@ -15053,7 +14971,7 @@
           <w:lang w:val="sr-Cyrl-BA"/>
         </w:rPr>
       </w:pPr>
-      <w:bookmarkStart w:id="28" w:name="_Toc162247170"/>
+      <w:bookmarkStart w:id="28" w:name="_Toc170686372"/>
       <w:r>
         <w:rPr>
           <w:rFonts w:cs="Times New Roman"/>
@@ -15183,7 +15101,7 @@
           <w:lang w:val="sr-Cyrl-BA"/>
         </w:rPr>
       </w:pPr>
-      <w:bookmarkStart w:id="29" w:name="_Toc162247171"/>
+      <w:bookmarkStart w:id="29" w:name="_Toc170686373"/>
       <w:r>
         <w:rPr>
           <w:rFonts w:cs="Times New Roman"/>
@@ -15522,7 +15440,7 @@
           <w:lang w:val="sr-Cyrl-BA"/>
         </w:rPr>
       </w:pPr>
-      <w:bookmarkStart w:id="30" w:name="_Toc162247172"/>
+      <w:bookmarkStart w:id="30" w:name="_Toc170686374"/>
       <w:r>
         <w:rPr>
           <w:rFonts w:cs="Times New Roman"/>
@@ -15738,7 +15656,7 @@
           <w:lang w:val="sr-Cyrl-BA"/>
         </w:rPr>
       </w:pPr>
-      <w:bookmarkStart w:id="31" w:name="_Toc162247173"/>
+      <w:bookmarkStart w:id="31" w:name="_Toc170686375"/>
       <w:r>
         <w:rPr>
           <w:rFonts w:cs="Times New Roman"/>
@@ -15752,7 +15670,7 @@
           <w:rFonts w:cs="Times New Roman"/>
           <w:lang w:val="sr-Cyrl-BA"/>
         </w:rPr>
-        <w:t>модела</w:t>
+        <w:t>алгоритма</w:t>
       </w:r>
       <w:bookmarkEnd w:id="31"/>
     </w:p>
@@ -15769,7 +15687,21 @@
           <w:rFonts w:cs="Times New Roman"/>
           <w:lang w:val="sr-Cyrl-BA"/>
         </w:rPr>
-        <w:t xml:space="preserve">Избор модела у машинском учењу подразумијева одабир најприкладнијег алгоритма и имплементацију тог алгоритма у виду модела. Одабир модела се обично темељи на неколико фактора, укључујући тип проблема који се жели ријешити, квалитет и количину прикупљених података и ресурсе </w:t>
+        <w:t xml:space="preserve">Избор </w:t>
+      </w:r>
+      <w:r>
+        <w:rPr>
+          <w:rFonts w:cs="Times New Roman"/>
+          <w:lang w:val="sr-Cyrl-BA"/>
+        </w:rPr>
+        <w:t>алгоритма</w:t>
+      </w:r>
+      <w:r>
+        <w:rPr>
+          <w:rFonts w:cs="Times New Roman"/>
+          <w:lang w:val="sr-Cyrl-BA"/>
+        </w:rPr>
+        <w:t xml:space="preserve"> у машинском учењу подразумијева одабир најприкладнијег алгоритма и имплементацију тог алгоритма у виду модела. Одабир модела се обично темељи на неколико фактора, укључујући тип проблема који се жели ријешити, квалитет и количину прикупљених података и ресурсе </w:t>
       </w:r>
       <w:r>
         <w:rPr>
@@ -15806,7 +15738,21 @@
           <w:rFonts w:cs="Times New Roman"/>
           <w:lang w:val="sr-Cyrl-BA"/>
         </w:rPr>
-        <w:t>збор модела се објашњава кроз неколико фаза. Прва ствар коју треба учинити је дефинисати проблем који се жели ријешити.</w:t>
+        <w:t xml:space="preserve">збор </w:t>
+      </w:r>
+      <w:r>
+        <w:rPr>
+          <w:rFonts w:cs="Times New Roman"/>
+          <w:lang w:val="sr-Cyrl-BA"/>
+        </w:rPr>
+        <w:t>алгоритма</w:t>
+      </w:r>
+      <w:r>
+        <w:rPr>
+          <w:rFonts w:cs="Times New Roman"/>
+          <w:lang w:val="sr-Cyrl-BA"/>
+        </w:rPr>
+        <w:t xml:space="preserve"> се објашњава кроз неколико фаза. Прва ствар коју треба учинити је дефинисати проблем који се жели ријешити.</w:t>
       </w:r>
       <w:sdt>
         <w:sdtPr>
@@ -15883,7 +15829,21 @@
           <w:rFonts w:cs="Times New Roman"/>
           <w:lang w:val="sr-Cyrl-BA"/>
         </w:rPr>
-        <w:t xml:space="preserve"> корак је преглед релевантних модела и препорука од стране стручњака у пољу.</w:t>
+        <w:t xml:space="preserve"> корак је преглед релевантних </w:t>
+      </w:r>
+      <w:r>
+        <w:rPr>
+          <w:rFonts w:cs="Times New Roman"/>
+          <w:lang w:val="sr-Cyrl-BA"/>
+        </w:rPr>
+        <w:t>алгоритама</w:t>
+      </w:r>
+      <w:r>
+        <w:rPr>
+          <w:rFonts w:cs="Times New Roman"/>
+          <w:lang w:val="sr-Cyrl-BA"/>
+        </w:rPr>
+        <w:t xml:space="preserve"> и препорука од стране стручњака у пољу.</w:t>
       </w:r>
     </w:p>
     <w:p>
@@ -15913,7 +15873,21 @@
           <w:rFonts w:cs="Times New Roman"/>
           <w:lang w:val="sr-Cyrl-BA"/>
         </w:rPr>
-        <w:t xml:space="preserve"> неколико модела, </w:t>
+        <w:t xml:space="preserve"> неколико </w:t>
+      </w:r>
+      <w:r>
+        <w:rPr>
+          <w:rFonts w:cs="Times New Roman"/>
+          <w:lang w:val="sr-Cyrl-BA"/>
+        </w:rPr>
+        <w:t>алгоритама</w:t>
+      </w:r>
+      <w:r>
+        <w:rPr>
+          <w:rFonts w:cs="Times New Roman"/>
+          <w:lang w:val="sr-Cyrl-BA"/>
+        </w:rPr>
+        <w:t xml:space="preserve">, </w:t>
       </w:r>
       <w:r>
         <w:rPr>
@@ -15927,7 +15901,21 @@
           <w:rFonts w:cs="Times New Roman"/>
           <w:lang w:val="sr-Cyrl-BA"/>
         </w:rPr>
-        <w:t xml:space="preserve"> корак је евалуација ових модела у складу са дефинисаним критеријумима, као што су прецизност, брзина тренирања и примјене, стабилност, робустност, интерпретабилност и сл. </w:t>
+        <w:t xml:space="preserve"> корак је евалуација ових </w:t>
+      </w:r>
+      <w:r>
+        <w:rPr>
+          <w:rFonts w:cs="Times New Roman"/>
+          <w:lang w:val="sr-Cyrl-BA"/>
+        </w:rPr>
+        <w:t>алгоритама</w:t>
+      </w:r>
+      <w:r>
+        <w:rPr>
+          <w:rFonts w:cs="Times New Roman"/>
+          <w:lang w:val="sr-Cyrl-BA"/>
+        </w:rPr>
+        <w:t xml:space="preserve"> у складу са дефинисаним критеријумима, као што су прецизност, брзина тренирања и примјене, стабилност, робустност, интерпретабилност и сл. </w:t>
       </w:r>
       <w:commentRangeStart w:id="32"/>
       <w:r>
@@ -15949,7 +15937,21 @@
           <w:rFonts w:cs="Times New Roman"/>
           <w:lang w:val="sr-Cyrl-BA"/>
         </w:rPr>
-        <w:t xml:space="preserve"> корак је стварни избор модела на основу испитивања, </w:t>
+        <w:t xml:space="preserve"> корак је стварни избор </w:t>
+      </w:r>
+      <w:r>
+        <w:rPr>
+          <w:rFonts w:cs="Times New Roman"/>
+          <w:lang w:val="sr-Cyrl-BA"/>
+        </w:rPr>
+        <w:t>алгоритма</w:t>
+      </w:r>
+      <w:r>
+        <w:rPr>
+          <w:rFonts w:cs="Times New Roman"/>
+          <w:lang w:val="sr-Cyrl-BA"/>
+        </w:rPr>
+        <w:t xml:space="preserve"> на основу испитивања, </w:t>
       </w:r>
       <w:r>
         <w:rPr>
@@ -16016,7 +16018,21 @@
           <w:rFonts w:cs="Times New Roman"/>
           <w:lang w:val="sr-Cyrl-BA"/>
         </w:rPr>
-        <w:t xml:space="preserve">избор модела може </w:t>
+        <w:t xml:space="preserve">избор </w:t>
+      </w:r>
+      <w:r>
+        <w:rPr>
+          <w:rFonts w:cs="Times New Roman"/>
+          <w:lang w:val="sr-Cyrl-BA"/>
+        </w:rPr>
+        <w:t>алгоритма</w:t>
+      </w:r>
+      <w:r>
+        <w:rPr>
+          <w:rFonts w:cs="Times New Roman"/>
+          <w:lang w:val="sr-Cyrl-BA"/>
+        </w:rPr>
+        <w:t xml:space="preserve"> може </w:t>
       </w:r>
       <w:r>
         <w:rPr>
@@ -16044,7 +16060,21 @@
           <w:rFonts w:cs="Times New Roman"/>
           <w:lang w:val="sr-Cyrl-BA"/>
         </w:rPr>
-        <w:t>неадекватним перформансама. Због тога је важно да се врши евалуација различитих модела како би се одабрао најбољи, кориштењем метода попут крос-валидације и евалуације перформанси на тестном скупу података.</w:t>
+        <w:t xml:space="preserve">неадекватним перформансама. Због тога је важно да се врши евалуација различитих </w:t>
+      </w:r>
+      <w:r>
+        <w:rPr>
+          <w:rFonts w:cs="Times New Roman"/>
+          <w:lang w:val="sr-Cyrl-BA"/>
+        </w:rPr>
+        <w:t>алгоритама</w:t>
+      </w:r>
+      <w:r>
+        <w:rPr>
+          <w:rFonts w:cs="Times New Roman"/>
+          <w:lang w:val="sr-Cyrl-BA"/>
+        </w:rPr>
+        <w:t xml:space="preserve"> како би се одабрао најбољи, кориштењем метода попут крос-валидације и евалуације перформанси на тестном скупу података.</w:t>
       </w:r>
     </w:p>
     <w:p>
@@ -16060,7 +16090,21 @@
           <w:rFonts w:cs="Times New Roman"/>
           <w:lang w:val="sr-Cyrl-BA"/>
         </w:rPr>
-        <w:t xml:space="preserve">Неки од фактора које треба узети у обзир при одабиру модела су врста проблема, квалитет података и ресурси на располагању. </w:t>
+        <w:t xml:space="preserve">Неки од фактора које треба узети у обзир при одабиру </w:t>
+      </w:r>
+      <w:r>
+        <w:rPr>
+          <w:rFonts w:cs="Times New Roman"/>
+          <w:lang w:val="sr-Cyrl-BA"/>
+        </w:rPr>
+        <w:t>алгоритма</w:t>
+      </w:r>
+      <w:r>
+        <w:rPr>
+          <w:rFonts w:cs="Times New Roman"/>
+          <w:lang w:val="sr-Cyrl-BA"/>
+        </w:rPr>
+        <w:t xml:space="preserve"> су врста проблема, квалитет података и ресурси на располагању. </w:t>
       </w:r>
     </w:p>
     <w:p>
@@ -16075,7 +16119,7 @@
           <w:lang w:val="sr-Cyrl-BA"/>
         </w:rPr>
       </w:pPr>
-      <w:bookmarkStart w:id="33" w:name="_Toc162247174"/>
+      <w:bookmarkStart w:id="33" w:name="_Toc170686376"/>
       <w:r>
         <w:rPr>
           <w:rFonts w:cs="Times New Roman"/>
@@ -16548,7 +16592,7 @@
           <w:lang w:val="sr-Cyrl-BA"/>
         </w:rPr>
       </w:pPr>
-      <w:bookmarkStart w:id="34" w:name="_Toc162247175"/>
+      <w:bookmarkStart w:id="34" w:name="_Toc170686377"/>
       <w:r>
         <w:rPr>
           <w:rFonts w:cs="Times New Roman"/>
@@ -17055,7 +17099,7 @@
           <w:lang w:val="sr-Cyrl-BA"/>
         </w:rPr>
       </w:pPr>
-      <w:bookmarkStart w:id="35" w:name="_Toc162247176"/>
+      <w:bookmarkStart w:id="35" w:name="_Toc170686378"/>
       <w:r>
         <w:rPr>
           <w:rFonts w:cs="Times New Roman"/>
@@ -17348,7 +17392,19 @@
         <w:rPr>
           <w:lang w:val="ru-RU"/>
         </w:rPr>
-        <w:t xml:space="preserve">е његова способност да генерализује нове податке постаје ограничена. То значи да модел има високу тачност на тренинг скупу али се показује лоше када се суочи са непознатим подацима. Преприлагођавање се често јавља када је модел прекомплексан у односу на количину и природу тренинг података, када садржи превише параметара који могу ухватити шум у подацима уместо </w:t>
+        <w:t>е његова способност да генерализује нове податке постаје ограничена</w:t>
+      </w:r>
+      <w:r>
+        <w:rPr>
+          <w:lang w:val="ru-RU"/>
+        </w:rPr>
+        <w:t xml:space="preserve"> (слика 3.2)</w:t>
+      </w:r>
+      <w:r>
+        <w:rPr>
+          <w:lang w:val="ru-RU"/>
+        </w:rPr>
+        <w:t xml:space="preserve">. То значи да модел има високу тачност на тренинг скупу али се показује лоше када се суочи са непознатим подацима. Преприлагођавање се често јавља када је модел прекомплексан у односу на количину и природу тренинг података, када садржи превише параметара који могу ухватити шум у подацима уместо </w:t>
       </w:r>
       <w:r>
         <w:rPr>
@@ -17491,7 +17547,19 @@
         <w:rPr>
           <w:lang w:val="ru-RU"/>
         </w:rPr>
-        <w:t xml:space="preserve"> лошим перформансама и на тренинг и на тест скупу података. Ово се обично дешава када је модел превише једноставан (са премало параметара) у односу на сложеност података, недовољно обучен, или када не постоји довољно података за обуку. </w:t>
+        <w:t xml:space="preserve"> лошим перформансама и на тренинг и на тест скупу података</w:t>
+      </w:r>
+      <w:r>
+        <w:rPr>
+          <w:lang w:val="ru-RU"/>
+        </w:rPr>
+        <w:t xml:space="preserve"> (слика 3.2)</w:t>
+      </w:r>
+      <w:r>
+        <w:rPr>
+          <w:lang w:val="ru-RU"/>
+        </w:rPr>
+        <w:t xml:space="preserve">. Ово се обично дешава када је модел превише једноставан (са премало параметара) у односу на сложеност података, недовољно обучен, или када не постоји довољно података за обуку. </w:t>
       </w:r>
       <w:r>
         <w:t>Underfitting</w:t>
@@ -17645,7 +17713,7 @@
           <w:lang w:val="sr-Cyrl-BA"/>
         </w:rPr>
       </w:pPr>
-      <w:bookmarkStart w:id="36" w:name="_Toc162247177"/>
+      <w:bookmarkStart w:id="36" w:name="_Toc170686379"/>
       <w:r>
         <w:rPr>
           <w:rFonts w:cs="Times New Roman"/>
@@ -17779,7 +17847,7 @@
           <w:lang w:val="sr-Cyrl-BA"/>
         </w:rPr>
       </w:pPr>
-      <w:bookmarkStart w:id="37" w:name="_Toc162247178"/>
+      <w:bookmarkStart w:id="37" w:name="_Toc170686380"/>
       <w:r>
         <w:rPr>
           <w:rFonts w:cs="Times New Roman"/>
@@ -18143,7 +18211,7 @@
           <w:lang w:val="sr-Cyrl-BA"/>
         </w:rPr>
       </w:pPr>
-      <w:bookmarkStart w:id="39" w:name="_Toc162247179"/>
+      <w:bookmarkStart w:id="39" w:name="_Toc170686381"/>
       <w:r>
         <w:rPr>
           <w:rFonts w:cs="Times New Roman"/>
@@ -18731,7 +18799,7 @@
           <w:lang w:val="sr-Cyrl-BA"/>
         </w:rPr>
       </w:pPr>
-      <w:bookmarkStart w:id="41" w:name="_Toc162247180"/>
+      <w:bookmarkStart w:id="41" w:name="_Toc170686382"/>
       <w:r>
         <w:rPr>
           <w:rFonts w:cs="Times New Roman"/>
@@ -19191,7 +19259,7 @@
           <w:lang w:val="sr-Cyrl-BA"/>
         </w:rPr>
       </w:pPr>
-      <w:bookmarkStart w:id="45" w:name="_Toc162247181"/>
+      <w:bookmarkStart w:id="45" w:name="_Toc170686383"/>
       <w:r>
         <w:rPr>
           <w:rFonts w:cs="Times New Roman"/>
@@ -19461,7 +19529,7 @@
           <w:lang w:val="sr-Cyrl-BA"/>
         </w:rPr>
       </w:pPr>
-      <w:bookmarkStart w:id="46" w:name="_Toc162247182"/>
+      <w:bookmarkStart w:id="46" w:name="_Toc170686384"/>
       <w:r>
         <w:rPr>
           <w:rFonts w:cs="Times New Roman"/>
@@ -19894,7 +19962,7 @@
           <w:lang w:val="sr-Cyrl-BA"/>
         </w:rPr>
       </w:pPr>
-      <w:bookmarkStart w:id="48" w:name="_Toc162247183"/>
+      <w:bookmarkStart w:id="48" w:name="_Toc170686385"/>
       <w:r>
         <w:rPr>
           <w:rFonts w:cs="Times New Roman"/>
@@ -20280,7 +20348,7 @@
           <w:lang w:val="sr-Cyrl-BA"/>
         </w:rPr>
       </w:pPr>
-      <w:bookmarkStart w:id="53" w:name="_Toc162247184"/>
+      <w:bookmarkStart w:id="53" w:name="_Toc170686386"/>
       <w:r>
         <w:rPr>
           <w:rFonts w:cs="Times New Roman"/>
@@ -20752,7 +20820,7 @@
           <w:lang w:val="sr-Cyrl-BA"/>
         </w:rPr>
       </w:pPr>
-      <w:bookmarkStart w:id="55" w:name="_Toc162247185"/>
+      <w:bookmarkStart w:id="55" w:name="_Toc170686387"/>
       <w:r>
         <w:rPr>
           <w:rFonts w:cs="Times New Roman"/>
@@ -21152,7 +21220,7 @@
           <w:lang w:val="sr-Cyrl-BA"/>
         </w:rPr>
       </w:pPr>
-      <w:bookmarkStart w:id="56" w:name="_Toc162247186"/>
+      <w:bookmarkStart w:id="56" w:name="_Toc170686388"/>
       <w:r>
         <w:rPr>
           <w:rFonts w:cs="Times New Roman"/>
@@ -21589,7 +21657,7 @@
           <w:lang w:val="sr-Cyrl-BA"/>
         </w:rPr>
       </w:pPr>
-      <w:bookmarkStart w:id="58" w:name="_Toc162247187"/>
+      <w:bookmarkStart w:id="58" w:name="_Toc170686389"/>
       <w:r>
         <w:rPr>
           <w:rFonts w:cs="Times New Roman"/>
@@ -21983,7 +22051,7 @@
           <w:lang w:val="sr-Cyrl-BA"/>
         </w:rPr>
       </w:pPr>
-      <w:bookmarkStart w:id="61" w:name="_Toc162247188"/>
+      <w:bookmarkStart w:id="61" w:name="_Toc170686390"/>
       <w:r>
         <w:rPr>
           <w:rFonts w:cs="Times New Roman"/>
@@ -22363,7 +22431,7 @@
           <w:lang w:val="sr-Cyrl-BA"/>
         </w:rPr>
       </w:pPr>
-      <w:bookmarkStart w:id="65" w:name="_Toc162247189"/>
+      <w:bookmarkStart w:id="65" w:name="_Toc170686391"/>
       <w:commentRangeStart w:id="66"/>
       <w:r>
         <w:rPr>
@@ -22555,7 +22623,21 @@
           <w:rFonts w:cs="Times New Roman"/>
           <w:lang w:val="sr-Cyrl-BA"/>
         </w:rPr>
-        <w:t xml:space="preserve"> (који је приказан на слици 5.1.)</w:t>
+        <w:t xml:space="preserve"> (</w:t>
+      </w:r>
+      <w:r>
+        <w:rPr>
+          <w:rFonts w:cs="Times New Roman"/>
+          <w:lang w:val="sr-Cyrl-BA"/>
+        </w:rPr>
+        <w:t>слика</w:t>
+      </w:r>
+      <w:r>
+        <w:rPr>
+          <w:rFonts w:cs="Times New Roman"/>
+          <w:lang w:val="sr-Cyrl-BA"/>
+        </w:rPr>
+        <w:t xml:space="preserve"> 5.1.)</w:t>
       </w:r>
       <w:r>
         <w:rPr>
@@ -23608,7 +23690,7 @@
       <w:bookmarkStart w:id="149" w:name="_Toc157279325"/>
       <w:bookmarkStart w:id="150" w:name="_Toc159792320"/>
       <w:bookmarkStart w:id="151" w:name="_Toc159815880"/>
-      <w:bookmarkStart w:id="152" w:name="_Toc162247190"/>
+      <w:bookmarkStart w:id="152" w:name="_Toc170686392"/>
       <w:bookmarkEnd w:id="71"/>
       <w:bookmarkEnd w:id="72"/>
       <w:bookmarkEnd w:id="73"/>
@@ -24885,6 +24967,13 @@
           <w:rFonts w:cs="Times New Roman"/>
           <w:lang w:val="sr-Cyrl-BA"/>
         </w:rPr>
+        <w:t xml:space="preserve">. </w:t>
+      </w:r>
+      <w:r>
+        <w:rPr>
+          <w:rFonts w:cs="Times New Roman"/>
+          <w:lang w:val="sr-Cyrl-BA"/>
+        </w:rPr>
         <w:t>Овај графикон омогућава визу</w:t>
       </w:r>
       <w:r>
@@ -25791,7 +25880,7 @@
       <w:bookmarkStart w:id="156" w:name="_Toc159815886"/>
       <w:bookmarkStart w:id="157" w:name="_Toc159815887"/>
       <w:bookmarkStart w:id="158" w:name="_Toc159815888"/>
-      <w:bookmarkStart w:id="159" w:name="_Toc162247191"/>
+      <w:bookmarkStart w:id="159" w:name="_Toc170686393"/>
       <w:bookmarkEnd w:id="156"/>
       <w:bookmarkEnd w:id="157"/>
       <w:bookmarkEnd w:id="158"/>
@@ -25800,342 +25889,286 @@
           <w:rFonts w:cs="Times New Roman"/>
           <w:lang w:val="sr-Cyrl-BA"/>
         </w:rPr>
+        <w:t xml:space="preserve">Избор </w:t>
+      </w:r>
+      <w:r>
+        <w:rPr>
+          <w:rFonts w:cs="Times New Roman"/>
+          <w:lang w:val="sr-Cyrl-BA"/>
+        </w:rPr>
+        <w:t xml:space="preserve">и тренирање </w:t>
+      </w:r>
+      <w:r>
+        <w:rPr>
+          <w:rFonts w:cs="Times New Roman"/>
+          <w:lang w:val="sr-Cyrl-BA"/>
+        </w:rPr>
+        <w:t>модела</w:t>
+      </w:r>
+      <w:bookmarkEnd w:id="159"/>
+    </w:p>
+    <w:p>
+      <w:pPr>
+        <w:pStyle w:val="NoSpacing"/>
+      </w:pPr>
+      <w:r>
+        <w:t xml:space="preserve">Наизмјенично </w:t>
+      </w:r>
+      <w:r>
+        <w:t xml:space="preserve">су </w:t>
+      </w:r>
+      <w:r>
+        <w:t>бира</w:t>
+      </w:r>
+      <w:r>
+        <w:t>н</w:t>
+      </w:r>
+      <w:r>
+        <w:t>и, креира</w:t>
+      </w:r>
+      <w:r>
+        <w:t>н</w:t>
+      </w:r>
+      <w:r>
+        <w:t>и и записива</w:t>
+      </w:r>
+      <w:r>
+        <w:t>н</w:t>
+      </w:r>
+      <w:r>
+        <w:t>и резултат</w:t>
+      </w:r>
+      <w:r>
+        <w:t>и</w:t>
+      </w:r>
+      <w:r>
+        <w:t xml:space="preserve"> за сљедеће алгоритме</w:t>
+      </w:r>
+      <w:r>
+        <w:t>:</w:t>
+      </w:r>
+      <w:r>
+        <w:t>LogisticRegression</w:t>
+      </w:r>
+      <w:r>
+        <w:t>,</w:t>
+      </w:r>
+      <w:r>
+        <w:rPr>
+          <w:rStyle w:val="n"/>
+          <w:rFonts w:cs="Times New Roman"/>
+          <w:lang w:val="sr-Cyrl-BA"/>
+        </w:rPr>
+        <w:t xml:space="preserve"> </w:t>
+      </w:r>
+      <w:r>
+        <w:rPr>
+          <w:rStyle w:val="n"/>
+          <w:rFonts w:cs="Times New Roman"/>
+          <w:lang w:val="sr-Cyrl-BA"/>
+        </w:rPr>
+        <w:t>GaussianNB</w:t>
+      </w:r>
+      <w:r>
+        <w:rPr>
+          <w:rStyle w:val="n"/>
+          <w:rFonts w:cs="Times New Roman"/>
+          <w:lang w:val="sr-Cyrl-BA"/>
+        </w:rPr>
+        <w:t xml:space="preserve">, </w:t>
+      </w:r>
+      <w:r>
+        <w:rPr>
+          <w:rStyle w:val="n"/>
+          <w:rFonts w:cs="Times New Roman"/>
+          <w:lang w:val="sr-Cyrl-BA"/>
+        </w:rPr>
+        <w:t>K</w:t>
+      </w:r>
+      <w:r>
+        <w:rPr>
+          <w:rStyle w:val="n"/>
+          <w:rFonts w:cs="Times New Roman"/>
+          <w:lang w:val="sr-Cyrl-BA"/>
+        </w:rPr>
+        <w:t>n</w:t>
+      </w:r>
+      <w:r>
+        <w:rPr>
+          <w:rStyle w:val="n"/>
+          <w:rFonts w:cs="Times New Roman"/>
+          <w:lang w:val="sr-Cyrl-BA"/>
+        </w:rPr>
+        <w:t>eighborsClassifier</w:t>
+      </w:r>
+      <w:r>
+        <w:rPr>
+          <w:rStyle w:val="n"/>
+          <w:rFonts w:cs="Times New Roman"/>
+          <w:lang w:val="sr-Cyrl-BA"/>
+        </w:rPr>
+        <w:t xml:space="preserve">, </w:t>
+      </w:r>
+      <w:r>
+        <w:rPr>
+          <w:rStyle w:val="n"/>
+          <w:rFonts w:cs="Times New Roman"/>
+          <w:lang w:val="sr-Cyrl-BA"/>
+        </w:rPr>
+        <w:t>DecisionTreeClassifier</w:t>
+      </w:r>
+      <w:r>
+        <w:rPr>
+          <w:rStyle w:val="n"/>
+          <w:rFonts w:cs="Times New Roman"/>
+          <w:lang w:val="sr-Cyrl-BA"/>
+        </w:rPr>
+        <w:t xml:space="preserve">, </w:t>
+      </w:r>
+      <w:r>
+        <w:rPr>
+          <w:rStyle w:val="n"/>
+          <w:rFonts w:cs="Times New Roman"/>
+          <w:lang w:val="sr-Cyrl-BA"/>
+        </w:rPr>
+        <w:t>RandomForestClassifier</w:t>
+      </w:r>
+      <w:r>
+        <w:rPr>
+          <w:rStyle w:val="n"/>
+          <w:rFonts w:cs="Times New Roman"/>
+          <w:lang w:val="sr-Cyrl-BA"/>
+        </w:rPr>
+        <w:t xml:space="preserve">, </w:t>
+      </w:r>
+      <w:r>
+        <w:rPr>
+          <w:rStyle w:val="n"/>
+          <w:rFonts w:cs="Times New Roman"/>
+          <w:lang w:val="sr-Cyrl-BA"/>
+        </w:rPr>
+        <w:t>GradientBoostingClassifier</w:t>
+      </w:r>
+      <w:r>
+        <w:rPr>
+          <w:rStyle w:val="n"/>
+          <w:rFonts w:cs="Times New Roman"/>
+          <w:lang w:val="sr-Cyrl-BA"/>
+        </w:rPr>
+        <w:t xml:space="preserve">, </w:t>
+      </w:r>
+      <w:r>
+        <w:rPr>
+          <w:rStyle w:val="n"/>
+          <w:rFonts w:cs="Times New Roman"/>
+          <w:lang w:val="sr-Cyrl-BA"/>
+        </w:rPr>
+        <w:t>SVC</w:t>
+      </w:r>
+      <w:r>
+        <w:rPr>
+          <w:rStyle w:val="n"/>
+          <w:rFonts w:cs="Times New Roman"/>
+          <w:lang w:val="sr-Cyrl-BA"/>
+        </w:rPr>
+        <w:t xml:space="preserve">, </w:t>
+      </w:r>
+      <w:r>
+        <w:rPr>
+          <w:rStyle w:val="n"/>
+          <w:rFonts w:cs="Times New Roman"/>
+          <w:lang w:val="sr-Cyrl-BA"/>
+        </w:rPr>
+        <w:t>LGBMClassifier</w:t>
+      </w:r>
+      <w:r>
+        <w:rPr>
+          <w:rStyle w:val="n"/>
+          <w:rFonts w:cs="Times New Roman"/>
+          <w:lang w:val="sr-Cyrl-BA"/>
+        </w:rPr>
+        <w:t xml:space="preserve">, </w:t>
+      </w:r>
+      <w:r>
+        <w:rPr>
+          <w:rStyle w:val="n"/>
+          <w:rFonts w:cs="Times New Roman"/>
+          <w:lang w:val="sr-Cyrl-BA"/>
+        </w:rPr>
+        <w:t>LGBMRegressor</w:t>
+      </w:r>
+      <w:r>
+        <w:rPr>
+          <w:rStyle w:val="n"/>
+          <w:rFonts w:cs="Times New Roman"/>
+          <w:lang w:val="sr-Cyrl-BA"/>
+        </w:rPr>
+        <w:t xml:space="preserve">, </w:t>
+      </w:r>
+      <w:r>
+        <w:rPr>
+          <w:rStyle w:val="n"/>
+          <w:rFonts w:cs="Times New Roman"/>
+          <w:lang w:val="sr-Cyrl-BA"/>
+        </w:rPr>
+        <w:t>K</w:t>
+      </w:r>
+      <w:r>
+        <w:rPr>
+          <w:rStyle w:val="n"/>
+          <w:rFonts w:cs="Times New Roman"/>
+          <w:lang w:val="sr-Cyrl-BA"/>
+        </w:rPr>
+        <w:t>n</w:t>
+      </w:r>
+      <w:r>
+        <w:rPr>
+          <w:rStyle w:val="n"/>
+          <w:rFonts w:cs="Times New Roman"/>
+          <w:lang w:val="sr-Cyrl-BA"/>
+        </w:rPr>
+        <w:t>eighborsRegresso</w:t>
+      </w:r>
+      <w:r>
+        <w:rPr>
+          <w:rStyle w:val="n"/>
+          <w:rFonts w:cs="Times New Roman"/>
+          <w:lang w:val="en-US"/>
+        </w:rPr>
+        <w:t>r</w:t>
+      </w:r>
+      <w:r>
+        <w:rPr>
+          <w:rStyle w:val="n"/>
+          <w:rFonts w:cs="Times New Roman"/>
+          <w:lang w:val="sr-Cyrl-BA"/>
+        </w:rPr>
+        <w:t xml:space="preserve">. За сваки </w:t>
+      </w:r>
+      <w:r>
+        <w:rPr>
+          <w:rStyle w:val="n"/>
+          <w:rFonts w:cs="Times New Roman"/>
+          <w:lang w:val="sr-Cyrl-BA"/>
+        </w:rPr>
+        <w:t>а</w:t>
+      </w:r>
+      <w:r>
+        <w:rPr>
+          <w:rStyle w:val="n"/>
+          <w:rFonts w:cs="Times New Roman"/>
+          <w:lang w:val="sr-Cyrl-BA"/>
+        </w:rPr>
+        <w:t xml:space="preserve">лгоритам су кориштени исти скупови података за тренирање </w:t>
+      </w:r>
+      <w:r>
+        <w:rPr>
+          <w:rStyle w:val="n"/>
+          <w:rFonts w:cs="Times New Roman"/>
+          <w:lang w:val="sr-Cyrl-BA"/>
+        </w:rPr>
         <w:lastRenderedPageBreak/>
-        <w:t xml:space="preserve">Избор </w:t>
-      </w:r>
-      <w:r>
-        <w:rPr>
-          <w:rFonts w:cs="Times New Roman"/>
-          <w:lang w:val="sr-Cyrl-BA"/>
-        </w:rPr>
-        <w:t xml:space="preserve">и тренирање </w:t>
-      </w:r>
-      <w:r>
-        <w:rPr>
-          <w:rFonts w:cs="Times New Roman"/>
-          <w:lang w:val="sr-Cyrl-BA"/>
-        </w:rPr>
-        <w:t>модела</w:t>
-      </w:r>
-      <w:bookmarkEnd w:id="159"/>
-    </w:p>
-    <w:p>
-      <w:pPr>
-        <w:pStyle w:val="Heading2"/>
-        <w:numPr>
-          <w:ilvl w:val="1"/>
-          <w:numId w:val="1"/>
-        </w:numPr>
-        <w:rPr>
-          <w:rFonts w:cs="Times New Roman"/>
-          <w:lang w:val="sr-Cyrl-BA"/>
-        </w:rPr>
-      </w:pPr>
-      <w:r>
-        <w:rPr>
-          <w:rFonts w:cs="Times New Roman"/>
-          <w:lang w:val="sr-Cyrl-BA"/>
-        </w:rPr>
-        <w:t xml:space="preserve">Наизмјенично </w:t>
-      </w:r>
-      <w:r>
-        <w:rPr>
-          <w:rFonts w:cs="Times New Roman"/>
-          <w:lang w:val="sr-Cyrl-BA"/>
-        </w:rPr>
-        <w:t xml:space="preserve">су </w:t>
-      </w:r>
-      <w:r>
-        <w:rPr>
-          <w:rFonts w:cs="Times New Roman"/>
-          <w:lang w:val="sr-Cyrl-BA"/>
-        </w:rPr>
-        <w:t>бира</w:t>
-      </w:r>
-      <w:r>
-        <w:rPr>
-          <w:rFonts w:cs="Times New Roman"/>
-          <w:lang w:val="sr-Cyrl-BA"/>
-        </w:rPr>
-        <w:t>н</w:t>
-      </w:r>
-      <w:r>
-        <w:rPr>
-          <w:rFonts w:cs="Times New Roman"/>
-          <w:lang w:val="sr-Cyrl-BA"/>
-        </w:rPr>
-        <w:t>и, креира</w:t>
-      </w:r>
-      <w:r>
-        <w:rPr>
-          <w:rFonts w:cs="Times New Roman"/>
-          <w:lang w:val="sr-Cyrl-BA"/>
-        </w:rPr>
-        <w:t>н</w:t>
-      </w:r>
-      <w:r>
-        <w:rPr>
-          <w:rFonts w:cs="Times New Roman"/>
-          <w:lang w:val="sr-Cyrl-BA"/>
-        </w:rPr>
-        <w:t>и и записива</w:t>
-      </w:r>
-      <w:r>
-        <w:rPr>
-          <w:rFonts w:cs="Times New Roman"/>
-          <w:lang w:val="sr-Cyrl-BA"/>
-        </w:rPr>
-        <w:t>н</w:t>
-      </w:r>
-      <w:r>
-        <w:rPr>
-          <w:rFonts w:cs="Times New Roman"/>
-          <w:lang w:val="sr-Cyrl-BA"/>
-        </w:rPr>
-        <w:t>и резултат</w:t>
-      </w:r>
-      <w:r>
-        <w:rPr>
-          <w:rFonts w:cs="Times New Roman"/>
-          <w:lang w:val="sr-Cyrl-BA"/>
-        </w:rPr>
-        <w:t>и</w:t>
-      </w:r>
-      <w:r>
-        <w:rPr>
-          <w:rFonts w:cs="Times New Roman"/>
-          <w:lang w:val="sr-Cyrl-BA"/>
-        </w:rPr>
-        <w:t xml:space="preserve"> за сљедеће алгоритме</w:t>
-      </w:r>
-      <w:r>
-        <w:rPr>
-          <w:rFonts w:cs="Times New Roman"/>
-          <w:lang w:val="sr-Cyrl-BA"/>
-        </w:rPr>
-        <w:t>:</w:t>
-      </w:r>
-      <w:r>
-        <w:rPr>
-          <w:rFonts w:cs="Times New Roman"/>
-          <w:lang w:val="sr-Cyrl-BA"/>
-        </w:rPr>
-        <w:t>LogisticRegression</w:t>
-      </w:r>
-      <w:r>
-        <w:rPr>
-          <w:rFonts w:cs="Times New Roman"/>
-          <w:lang w:val="sr-Cyrl-BA"/>
-        </w:rPr>
-        <w:t>,</w:t>
-      </w:r>
-      <w:r>
-        <w:rPr>
-          <w:rStyle w:val="n"/>
-          <w:rFonts w:cs="Times New Roman"/>
-          <w:lang w:val="sr-Cyrl-BA"/>
-        </w:rPr>
-        <w:t xml:space="preserve"> </w:t>
-      </w:r>
-      <w:r>
-        <w:rPr>
-          <w:rStyle w:val="n"/>
-          <w:rFonts w:cs="Times New Roman"/>
-          <w:lang w:val="sr-Cyrl-BA"/>
-        </w:rPr>
-        <w:t>GaussianNB</w:t>
-      </w:r>
-      <w:r>
-        <w:rPr>
-          <w:rStyle w:val="n"/>
-          <w:rFonts w:cs="Times New Roman"/>
-          <w:lang w:val="sr-Cyrl-BA"/>
-        </w:rPr>
-        <w:t xml:space="preserve">, </w:t>
-      </w:r>
-      <w:r>
-        <w:rPr>
-          <w:rStyle w:val="n"/>
-          <w:rFonts w:cs="Times New Roman"/>
-          <w:lang w:val="sr-Cyrl-BA"/>
-        </w:rPr>
-        <w:t>K</w:t>
-      </w:r>
-      <w:r>
-        <w:rPr>
-          <w:rStyle w:val="n"/>
-          <w:rFonts w:cs="Times New Roman"/>
-          <w:lang w:val="sr-Cyrl-BA"/>
-        </w:rPr>
-        <w:t>n</w:t>
-      </w:r>
-      <w:r>
-        <w:rPr>
-          <w:rStyle w:val="n"/>
-          <w:rFonts w:cs="Times New Roman"/>
-          <w:lang w:val="sr-Cyrl-BA"/>
-        </w:rPr>
-        <w:t>eighborsClassifier</w:t>
-      </w:r>
-      <w:r>
-        <w:rPr>
-          <w:rStyle w:val="n"/>
-          <w:rFonts w:cs="Times New Roman"/>
-          <w:lang w:val="sr-Cyrl-BA"/>
-        </w:rPr>
-        <w:t xml:space="preserve">, </w:t>
-      </w:r>
-      <w:r>
-        <w:rPr>
-          <w:rStyle w:val="n"/>
-          <w:rFonts w:cs="Times New Roman"/>
-          <w:lang w:val="sr-Cyrl-BA"/>
-        </w:rPr>
-        <w:t>DecisionTreeClassifier</w:t>
-      </w:r>
-      <w:r>
-        <w:rPr>
-          <w:rStyle w:val="n"/>
-          <w:rFonts w:cs="Times New Roman"/>
-          <w:lang w:val="sr-Cyrl-BA"/>
-        </w:rPr>
-        <w:t xml:space="preserve">, </w:t>
-      </w:r>
-      <w:r>
-        <w:rPr>
-          <w:rStyle w:val="n"/>
-          <w:rFonts w:cs="Times New Roman"/>
-          <w:lang w:val="sr-Cyrl-BA"/>
-        </w:rPr>
-        <w:t>RandomForestClassifier</w:t>
-      </w:r>
-      <w:r>
-        <w:rPr>
-          <w:rStyle w:val="n"/>
-          <w:rFonts w:cs="Times New Roman"/>
-          <w:lang w:val="sr-Cyrl-BA"/>
-        </w:rPr>
-        <w:t xml:space="preserve">, </w:t>
-      </w:r>
-      <w:r>
-        <w:rPr>
-          <w:rStyle w:val="n"/>
-          <w:rFonts w:cs="Times New Roman"/>
-          <w:lang w:val="sr-Cyrl-BA"/>
-        </w:rPr>
-        <w:t>GradientBoostingClassifier</w:t>
-      </w:r>
-      <w:r>
-        <w:rPr>
-          <w:rStyle w:val="n"/>
-          <w:rFonts w:cs="Times New Roman"/>
-          <w:lang w:val="sr-Cyrl-BA"/>
-        </w:rPr>
-        <w:t xml:space="preserve">, </w:t>
-      </w:r>
-      <w:r>
-        <w:rPr>
-          <w:rStyle w:val="n"/>
-          <w:rFonts w:cs="Times New Roman"/>
-          <w:lang w:val="sr-Cyrl-BA"/>
-        </w:rPr>
-        <w:t>SVC</w:t>
-      </w:r>
-      <w:r>
-        <w:rPr>
-          <w:rStyle w:val="n"/>
-          <w:rFonts w:cs="Times New Roman"/>
-          <w:lang w:val="sr-Cyrl-BA"/>
-        </w:rPr>
-        <w:t xml:space="preserve">, </w:t>
-      </w:r>
-      <w:r>
-        <w:rPr>
-          <w:rStyle w:val="n"/>
-          <w:rFonts w:cs="Times New Roman"/>
-          <w:lang w:val="sr-Cyrl-BA"/>
-        </w:rPr>
-        <w:t>LGBMClassifier</w:t>
-      </w:r>
-      <w:r>
-        <w:rPr>
-          <w:rStyle w:val="n"/>
-          <w:rFonts w:cs="Times New Roman"/>
-          <w:lang w:val="sr-Cyrl-BA"/>
-        </w:rPr>
-        <w:t xml:space="preserve">, </w:t>
-      </w:r>
-      <w:r>
-        <w:rPr>
-          <w:rStyle w:val="n"/>
-          <w:rFonts w:cs="Times New Roman"/>
-          <w:lang w:val="sr-Cyrl-BA"/>
-        </w:rPr>
-        <w:t>LGBMRegressor</w:t>
-      </w:r>
-      <w:r>
-        <w:rPr>
-          <w:rStyle w:val="n"/>
-          <w:rFonts w:cs="Times New Roman"/>
-          <w:lang w:val="sr-Cyrl-BA"/>
-        </w:rPr>
-        <w:t xml:space="preserve">, </w:t>
-      </w:r>
-      <w:r>
-        <w:rPr>
-          <w:rStyle w:val="n"/>
-          <w:rFonts w:cs="Times New Roman"/>
-          <w:lang w:val="sr-Cyrl-BA"/>
-        </w:rPr>
-        <w:t>K</w:t>
-      </w:r>
-      <w:r>
-        <w:rPr>
-          <w:rStyle w:val="n"/>
-          <w:rFonts w:cs="Times New Roman"/>
-          <w:lang w:val="sr-Cyrl-BA"/>
-        </w:rPr>
-        <w:t>n</w:t>
-      </w:r>
-      <w:r>
-        <w:rPr>
-          <w:rStyle w:val="n"/>
-          <w:rFonts w:cs="Times New Roman"/>
-          <w:lang w:val="sr-Cyrl-BA"/>
-        </w:rPr>
-        <w:t>eighborsRegresso</w:t>
-      </w:r>
-      <w:r>
-        <w:rPr>
-          <w:rStyle w:val="n"/>
-          <w:rFonts w:cs="Times New Roman"/>
-          <w:lang w:val="en-US"/>
-        </w:rPr>
-        <w:t>r</w:t>
-      </w:r>
-      <w:r>
-        <w:rPr>
-          <w:rStyle w:val="n"/>
-          <w:rFonts w:cs="Times New Roman"/>
-          <w:lang w:val="sr-Cyrl-BA"/>
-        </w:rPr>
-        <w:t xml:space="preserve">. За сваки </w:t>
-      </w:r>
-      <w:r>
-        <w:rPr>
-          <w:rStyle w:val="n"/>
-          <w:rFonts w:cs="Times New Roman"/>
-          <w:lang w:val="sr-Cyrl-BA"/>
-        </w:rPr>
-        <w:t>а</w:t>
-      </w:r>
-      <w:r>
-        <w:rPr>
-          <w:rStyle w:val="n"/>
-          <w:rFonts w:cs="Times New Roman"/>
-          <w:lang w:val="sr-Cyrl-BA"/>
-        </w:rPr>
-        <w:t xml:space="preserve">лгоритам су кориштени исти скупови података за тренирање и тестирање, како би компаративна анализа показала што вјеродостојније резултате. За тренирање је кориштена функција </w:t>
+        <w:t xml:space="preserve">и тестирање, како би компаративна анализа показала што вјеродостојније резултате. За тренирање је кориштена функција </w:t>
       </w:r>
       <w:r>
         <w:rPr>
@@ -26143,7 +26176,6 @@
           <w:rFonts w:cs="Times New Roman"/>
           <w:b/>
           <w:bCs/>
-          <w:sz w:val="24"/>
           <w:lang w:val="sr-Cyrl-BA"/>
         </w:rPr>
         <w:t>fit_and_analise</w:t>
@@ -26213,23 +26245,13 @@
         <w:t xml:space="preserve"> тренирања, те карактеристике модела и скупова података.</w:t>
       </w:r>
       <w:bookmarkStart w:id="160" w:name="_Toc159815890"/>
-      <w:bookmarkStart w:id="161" w:name="_Toc162247192"/>
       <w:bookmarkEnd w:id="160"/>
       <w:r>
-        <w:rPr>
-          <w:rFonts w:cs="Times New Roman"/>
-          <w:lang w:val="sr-Cyrl-BA"/>
-        </w:rPr>
         <w:t>Оцјењивање модела</w:t>
       </w:r>
       <w:r>
-        <w:rPr>
-          <w:rFonts w:cs="Times New Roman"/>
-          <w:lang w:val="sr-Cyrl-BA"/>
-        </w:rPr>
         <w:t xml:space="preserve"> и резултати</w:t>
       </w:r>
-      <w:bookmarkEnd w:id="161"/>
     </w:p>
     <w:p>
       <w:pPr>
@@ -26309,15 +26331,15 @@
         </w:rPr>
         <w:t xml:space="preserve"> </w:t>
       </w:r>
-      <w:commentRangeStart w:id="162"/>
-      <w:commentRangeEnd w:id="162"/>
+      <w:commentRangeStart w:id="161"/>
+      <w:commentRangeEnd w:id="161"/>
       <w:r>
         <w:rPr>
           <w:rStyle w:val="CommentReference"/>
           <w:rFonts w:ascii="Arial" w:hAnsi="Arial"/>
           <w:lang w:val="sr-Latn-BA"/>
         </w:rPr>
-        <w:commentReference w:id="162"/>
+        <w:commentReference w:id="161"/>
       </w:r>
       <w:r>
         <w:rPr>
@@ -26422,7 +26444,21 @@
           <w:rFonts w:cs="Times New Roman"/>
           <w:lang w:val="sr-Cyrl-BA"/>
         </w:rPr>
-        <w:t xml:space="preserve">који су релативно спори у односу на остале. </w:t>
+        <w:t>који су релативно спори у односу на остале</w:t>
+      </w:r>
+      <w:r>
+        <w:rPr>
+          <w:rFonts w:cs="Times New Roman"/>
+          <w:lang w:val="sr-Cyrl-BA"/>
+        </w:rPr>
+        <w:t xml:space="preserve"> (слика 5.4)</w:t>
+      </w:r>
+      <w:r>
+        <w:rPr>
+          <w:rFonts w:cs="Times New Roman"/>
+          <w:lang w:val="sr-Cyrl-BA"/>
+        </w:rPr>
+        <w:t xml:space="preserve">. </w:t>
       </w:r>
     </w:p>
     <w:p>
@@ -26438,7 +26474,21 @@
           <w:rFonts w:cs="Times New Roman"/>
           <w:lang w:val="sr-Cyrl-BA"/>
         </w:rPr>
-        <w:t xml:space="preserve">Accuracy plot дијаграм приказује тачност сваког модела на скуповима за тренирање и тестирање. </w:t>
+        <w:t>Accuracy plot дијаграм приказује тачност сваког модела на скуповима за тренирање и тестирање</w:t>
+      </w:r>
+      <w:r>
+        <w:rPr>
+          <w:rFonts w:cs="Times New Roman"/>
+          <w:lang w:val="sr-Cyrl-BA"/>
+        </w:rPr>
+        <w:t xml:space="preserve"> (слика 5.4)</w:t>
+      </w:r>
+      <w:r>
+        <w:rPr>
+          <w:rFonts w:cs="Times New Roman"/>
+          <w:lang w:val="sr-Cyrl-BA"/>
+        </w:rPr>
+        <w:t xml:space="preserve">. </w:t>
       </w:r>
     </w:p>
     <w:p>
@@ -26506,7 +26556,6 @@
           <w:noProof/>
           <w:lang w:val="sr-Cyrl-BA"/>
         </w:rPr>
-        <w:lastRenderedPageBreak/>
         <w:drawing>
           <wp:inline distT="0" distB="0" distL="0" distR="0" wp14:anchorId="04FA77FE" wp14:editId="2D52CF6B">
             <wp:extent cx="4579620" cy="2292256"/>
@@ -26711,7 +26760,15 @@
           <w:rFonts w:cs="Times New Roman"/>
           <w:lang w:val="sr-Cyrl-BA"/>
         </w:rPr>
-        <w:t xml:space="preserve">%, не пружа довољну прецизност за неке захтјевније примјене. Слично томе, Gaussian Naive Bayes Classification је још бржи, али и даље пружа </w:t>
+        <w:t xml:space="preserve">%, не пружа довољну прецизност за неке захтјевније примјене. </w:t>
+      </w:r>
+      <w:r>
+        <w:rPr>
+          <w:rFonts w:cs="Times New Roman"/>
+          <w:lang w:val="sr-Cyrl-BA"/>
+        </w:rPr>
+        <w:lastRenderedPageBreak/>
+        <w:t xml:space="preserve">Слично томе, Gaussian Naive Bayes Classification је још бржи, али и даље пружа </w:t>
       </w:r>
       <w:r>
         <w:rPr>
@@ -27066,7 +27123,19 @@
         <w:rPr>
           <w:lang w:val="sr-Cyrl-BA"/>
         </w:rPr>
-        <w:t xml:space="preserve"> (слика 5.4)</w:t>
+        <w:t xml:space="preserve"> (слика 5.</w:t>
+      </w:r>
+      <w:r>
+        <w:rPr>
+          <w:lang w:val="sr-Cyrl-BA"/>
+        </w:rPr>
+        <w:t>5</w:t>
+      </w:r>
+      <w:r>
+        <w:rPr>
+          <w:lang w:val="sr-Cyrl-BA"/>
+        </w:rPr>
+        <w:t>)</w:t>
       </w:r>
       <w:r>
         <w:rPr>
@@ -27078,7 +27147,19 @@
         <w:rPr>
           <w:lang w:val="sr-Cyrl-BA"/>
         </w:rPr>
-        <w:t>као на слици 5.4.</w:t>
+        <w:t>као на слици 5.</w:t>
+      </w:r>
+      <w:r>
+        <w:rPr>
+          <w:lang w:val="sr-Cyrl-BA"/>
+        </w:rPr>
+        <w:t>5</w:t>
+      </w:r>
+      <w:r>
+        <w:rPr>
+          <w:lang w:val="sr-Cyrl-BA"/>
+        </w:rPr>
+        <w:t>.</w:t>
       </w:r>
     </w:p>
     <w:p>
@@ -27096,7 +27177,6 @@
           <w:noProof/>
           <w:lang w:val="sr-Cyrl-BA"/>
         </w:rPr>
-        <w:lastRenderedPageBreak/>
         <w:drawing>
           <wp:inline distT="0" distB="0" distL="0" distR="0" wp14:anchorId="1497CE28" wp14:editId="275E4691">
             <wp:extent cx="3271209" cy="2182091"/>
@@ -27202,7 +27282,19 @@
         <w:rPr>
           <w:lang w:val="sr-Cyrl-BA"/>
         </w:rPr>
-        <w:t xml:space="preserve">На основу матрице конфузије на слици 5.5, могу се уочити високе вриједности на главној дијагонали. </w:t>
+        <w:t>На основу матрице конфузије на слици 5.</w:t>
+      </w:r>
+      <w:r>
+        <w:rPr>
+          <w:lang w:val="sr-Cyrl-BA"/>
+        </w:rPr>
+        <w:t>6</w:t>
+      </w:r>
+      <w:r>
+        <w:rPr>
+          <w:lang w:val="sr-Cyrl-BA"/>
+        </w:rPr>
+        <w:t xml:space="preserve">, могу се уочити високе вриједности на главној дијагонали. </w:t>
       </w:r>
       <w:r>
         <w:rPr>
@@ -27360,13 +27452,14 @@
         <w:rPr>
           <w:lang w:val="sr-Cyrl-BA"/>
         </w:rPr>
-        <w:t>М</w:t>
-      </w:r>
-      <w:r>
-        <w:rPr>
-          <w:lang w:val="sr-Cyrl-BA"/>
-        </w:rPr>
-        <w:t xml:space="preserve">одел показује извјесну способност да разликује </w:t>
+        <w:lastRenderedPageBreak/>
+        <w:t>Модел</w:t>
+      </w:r>
+      <w:r>
+        <w:rPr>
+          <w:lang w:val="sr-Cyrl-BA"/>
+        </w:rPr>
+        <w:t xml:space="preserve"> показује извјесну способност да разликује </w:t>
       </w:r>
       <w:r>
         <w:rPr>
@@ -27460,7 +27553,6 @@
           <w:noProof/>
           <w:lang w:val="sr-Cyrl-BA"/>
         </w:rPr>
-        <w:lastRenderedPageBreak/>
         <w:drawing>
           <wp:inline distT="0" distB="0" distL="0" distR="0" wp14:anchorId="719E8AB3" wp14:editId="6A3BEB1D">
             <wp:extent cx="4064434" cy="4100946"/>
@@ -27599,7 +27691,7 @@
           <w:lang w:val="sr-Cyrl-BA"/>
         </w:rPr>
       </w:pPr>
-      <w:bookmarkStart w:id="163" w:name="_Toc162247193"/>
+      <w:bookmarkStart w:id="162" w:name="_Toc170686394"/>
       <w:r>
         <w:rPr>
           <w:rFonts w:cs="Times New Roman"/>
@@ -27608,7 +27700,7 @@
         <w:lastRenderedPageBreak/>
         <w:t>Закључак</w:t>
       </w:r>
-      <w:bookmarkEnd w:id="163"/>
+      <w:bookmarkEnd w:id="162"/>
     </w:p>
     <w:p>
       <w:pPr>
@@ -27827,9 +27919,9 @@
           <w:lang w:val="sr-Cyrl-BA"/>
         </w:rPr>
       </w:pPr>
-      <w:bookmarkStart w:id="164" w:name="_Toc162247194"/>
+      <w:bookmarkStart w:id="163" w:name="_Toc170686395"/>
+      <w:commentRangeStart w:id="164"/>
       <w:commentRangeStart w:id="165"/>
-      <w:commentRangeStart w:id="166"/>
       <w:r>
         <w:rPr>
           <w:rFonts w:cs="Times New Roman"/>
@@ -27838,31 +27930,31 @@
         <w:lastRenderedPageBreak/>
         <w:t>Литератур</w:t>
       </w:r>
-      <w:commentRangeEnd w:id="165"/>
+      <w:commentRangeEnd w:id="164"/>
       <w:r>
         <w:rPr>
           <w:rStyle w:val="CommentReference"/>
           <w:rFonts w:ascii="Arial" w:hAnsi="Arial"/>
         </w:rPr>
+        <w:commentReference w:id="164"/>
+      </w:r>
+      <w:r>
+        <w:rPr>
+          <w:rFonts w:cs="Times New Roman"/>
+          <w:lang w:val="sr-Cyrl-BA"/>
+        </w:rPr>
+        <w:t>а</w:t>
+      </w:r>
+      <w:commentRangeEnd w:id="165"/>
+      <w:r>
+        <w:rPr>
+          <w:rStyle w:val="CommentReference"/>
+          <w:rFonts w:cs="Times New Roman"/>
+          <w:lang w:val="sr-Cyrl-BA"/>
+        </w:rPr>
         <w:commentReference w:id="165"/>
       </w:r>
-      <w:r>
-        <w:rPr>
-          <w:rFonts w:cs="Times New Roman"/>
-          <w:lang w:val="sr-Cyrl-BA"/>
-        </w:rPr>
-        <w:t>а</w:t>
-      </w:r>
-      <w:commentRangeEnd w:id="166"/>
-      <w:r>
-        <w:rPr>
-          <w:rStyle w:val="CommentReference"/>
-          <w:rFonts w:cs="Times New Roman"/>
-          <w:lang w:val="sr-Cyrl-BA"/>
-        </w:rPr>
-        <w:commentReference w:id="166"/>
-      </w:r>
-      <w:bookmarkEnd w:id="164"/>
+      <w:bookmarkEnd w:id="163"/>
     </w:p>
     <w:sdt>
       <w:sdtPr>
@@ -28737,7 +28829,7 @@
 </file>
 
 <file path=word/comments.xml><?xml version="1.0" encoding="utf-8"?>
-<w:comments xmlns:wpc="http://schemas.microsoft.com/office/word/2010/wordprocessingCanvas" xmlns:cx="http://schemas.microsoft.com/office/drawing/2014/chartex" xmlns:cx1="http://schemas.microsoft.com/office/drawing/2015/9/8/chartex" xmlns:cx2="http://schemas.microsoft.com/office/drawing/2015/10/21/chartex" xmlns:cx3="http://schemas.microsoft.com/office/drawing/2016/5/9/chartex" xmlns:cx4="http://schemas.microsoft.com/office/drawing/2016/5/10/chartex" xmlns:cx5="http://schemas.microsoft.com/office/drawing/2016/5/11/chartex" xmlns:cx6="http://schemas.microsoft.com/office/drawing/2016/5/12/chartex" xmlns:cx7="http://schemas.microsoft.com/office/drawing/2016/5/13/chartex" xmlns:cx8="http://schemas.microsoft.com/office/drawing/2016/5/14/chartex" xmlns:mc="http://schemas.openxmlformats.org/markup-compatibility/2006" xmlns:aink="http://schemas.microsoft.com/office/drawing/2016/ink" xmlns:am3d="http://schemas.microsoft.com/office/drawing/2017/model3d" xmlns:o="urn:schemas-microsoft-com:office:office" xmlns:oel="http://schemas.microsoft.com/office/2019/extlst" xmlns:r="http://schemas.openxmlformats.org/officeDocument/2006/relationships" xmlns:m="http://schemas.openxmlformats.org/officeDocument/2006/math" xmlns:v="urn:schemas-microsoft-com:vml" xmlns:wp14="http://schemas.microsoft.com/office/word/2010/wordprocessingDrawing" xmlns:wp="http://schemas.openxmlformats.org/drawingml/2006/wordprocessingDrawing" xmlns:w10="urn:schemas-microsoft-com:office:word" xmlns:w="http://schemas.openxmlformats.org/wordprocessingml/2006/main" xmlns:w14="http://schemas.microsoft.com/office/word/2010/wordml" xmlns:w15="http://schemas.microsoft.com/office/word/2012/wordml" xmlns:w16cex="http://schemas.microsoft.com/office/word/2018/wordml/cex" xmlns:w16cid="http://schemas.microsoft.com/office/word/2016/wordml/cid" xmlns:w16="http://schemas.microsoft.com/office/word/2018/wordml" xmlns:w16sdtdh="http://schemas.microsoft.com/office/word/2020/wordml/sdtdatahash" xmlns:w16se="http://schemas.microsoft.com/office/word/2015/wordml/symex" xmlns:wpg="http://schemas.microsoft.com/office/word/2010/wordprocessingGroup" xmlns:wpi="http://schemas.microsoft.com/office/word/2010/wordprocessingInk" xmlns:wne="http://schemas.microsoft.com/office/word/2006/wordml" xmlns:wps="http://schemas.microsoft.com/office/word/2010/wordprocessingShape" mc:Ignorable="w14 w15 w16se w16cid w16 w16cex w16sdtdh wp14">
+<w:comments xmlns:wpc="http://schemas.microsoft.com/office/word/2010/wordprocessingCanvas" xmlns:cx="http://schemas.microsoft.com/office/drawing/2014/chartex" xmlns:cx1="http://schemas.microsoft.com/office/drawing/2015/9/8/chartex" xmlns:cx2="http://schemas.microsoft.com/office/drawing/2015/10/21/chartex" xmlns:cx3="http://schemas.microsoft.com/office/drawing/2016/5/9/chartex" xmlns:cx4="http://schemas.microsoft.com/office/drawing/2016/5/10/chartex" xmlns:cx5="http://schemas.microsoft.com/office/drawing/2016/5/11/chartex" xmlns:cx6="http://schemas.microsoft.com/office/drawing/2016/5/12/chartex" xmlns:cx7="http://schemas.microsoft.com/office/drawing/2016/5/13/chartex" xmlns:cx8="http://schemas.microsoft.com/office/drawing/2016/5/14/chartex" xmlns:mc="http://schemas.openxmlformats.org/markup-compatibility/2006" xmlns:aink="http://schemas.microsoft.com/office/drawing/2016/ink" xmlns:am3d="http://schemas.microsoft.com/office/drawing/2017/model3d" xmlns:o="urn:schemas-microsoft-com:office:office" xmlns:oel="http://schemas.microsoft.com/office/2019/extlst" xmlns:r="http://schemas.openxmlformats.org/officeDocument/2006/relationships" xmlns:m="http://schemas.openxmlformats.org/officeDocument/2006/math" xmlns:v="urn:schemas-microsoft-com:vml" xmlns:wp14="http://schemas.microsoft.com/office/word/2010/wordprocessingDrawing" xmlns:wp="http://schemas.openxmlformats.org/drawingml/2006/wordprocessingDrawing" xmlns:w10="urn:schemas-microsoft-com:office:word" xmlns:w="http://schemas.openxmlformats.org/wordprocessingml/2006/main" xmlns:w14="http://schemas.microsoft.com/office/word/2010/wordml" xmlns:w15="http://schemas.microsoft.com/office/word/2012/wordml" xmlns:w16cex="http://schemas.microsoft.com/office/word/2018/wordml/cex" xmlns:w16cid="http://schemas.microsoft.com/office/word/2016/wordml/cid" xmlns:w16="http://schemas.microsoft.com/office/word/2018/wordml" xmlns:w16du="http://schemas.microsoft.com/office/word/2023/wordml/word16du" xmlns:w16sdtdh="http://schemas.microsoft.com/office/word/2020/wordml/sdtdatahash" xmlns:w16se="http://schemas.microsoft.com/office/word/2015/wordml/symex" xmlns:wpg="http://schemas.microsoft.com/office/word/2010/wordprocessingGroup" xmlns:wpi="http://schemas.microsoft.com/office/word/2010/wordprocessingInk" xmlns:wne="http://schemas.microsoft.com/office/word/2006/wordml" xmlns:wps="http://schemas.microsoft.com/office/word/2010/wordprocessingShape" mc:Ignorable="w14 w15 w16se w16cid w16 w16cex w16sdtdh w16du wp14">
   <w:comment w:id="3" w:author="Zoran Djuric" w:date="2023-12-02T22:20:00Z" w:initials="ZD">
     <w:p>
       <w:pPr>
@@ -29671,7 +29763,7 @@
       </w:r>
     </w:p>
   </w:comment>
-  <w:comment w:id="162" w:author="Aleksandar Kelec" w:date="2024-02-26T11:25:00Z" w:initials="AK">
+  <w:comment w:id="161" w:author="Aleksandar Kelec" w:date="2024-02-26T11:25:00Z" w:initials="AK">
     <w:p>
       <w:pPr>
         <w:pStyle w:val="CommentText"/>
@@ -29693,7 +29785,7 @@
       </w:r>
     </w:p>
   </w:comment>
-  <w:comment w:id="165" w:author="Aleksandar Kelec" w:date="2024-02-26T11:28:00Z" w:initials="AK">
+  <w:comment w:id="164" w:author="Aleksandar Kelec" w:date="2024-02-26T11:28:00Z" w:initials="AK">
     <w:p>
       <w:pPr>
         <w:pStyle w:val="CommentText"/>
@@ -29733,7 +29825,7 @@
       </w:r>
     </w:p>
   </w:comment>
-  <w:comment w:id="166" w:author="Aleksandar Kelec" w:date="2023-11-26T19:50:00Z" w:initials="AK">
+  <w:comment w:id="165" w:author="Aleksandar Kelec" w:date="2023-11-26T19:50:00Z" w:initials="AK">
     <w:p>
       <w:pPr>
         <w:pStyle w:val="CommentText"/>
@@ -29759,7 +29851,7 @@
 </file>
 
 <file path=word/commentsExtended.xml><?xml version="1.0" encoding="utf-8"?>
-<w15:commentsEx xmlns:wpc="http://schemas.microsoft.com/office/word/2010/wordprocessingCanvas" xmlns:cx="http://schemas.microsoft.com/office/drawing/2014/chartex" xmlns:cx1="http://schemas.microsoft.com/office/drawing/2015/9/8/chartex" xmlns:cx2="http://schemas.microsoft.com/office/drawing/2015/10/21/chartex" xmlns:cx3="http://schemas.microsoft.com/office/drawing/2016/5/9/chartex" xmlns:cx4="http://schemas.microsoft.com/office/drawing/2016/5/10/chartex" xmlns:cx5="http://schemas.microsoft.com/office/drawing/2016/5/11/chartex" xmlns:cx6="http://schemas.microsoft.com/office/drawing/2016/5/12/chartex" xmlns:cx7="http://schemas.microsoft.com/office/drawing/2016/5/13/chartex" xmlns:cx8="http://schemas.microsoft.com/office/drawing/2016/5/14/chartex" xmlns:mc="http://schemas.openxmlformats.org/markup-compatibility/2006" xmlns:aink="http://schemas.microsoft.com/office/drawing/2016/ink" xmlns:am3d="http://schemas.microsoft.com/office/drawing/2017/model3d" xmlns:o="urn:schemas-microsoft-com:office:office" xmlns:oel="http://schemas.microsoft.com/office/2019/extlst" xmlns:r="http://schemas.openxmlformats.org/officeDocument/2006/relationships" xmlns:m="http://schemas.openxmlformats.org/officeDocument/2006/math" xmlns:v="urn:schemas-microsoft-com:vml" xmlns:wp14="http://schemas.microsoft.com/office/word/2010/wordprocessingDrawing" xmlns:wp="http://schemas.openxmlformats.org/drawingml/2006/wordprocessingDrawing" xmlns:w10="urn:schemas-microsoft-com:office:word" xmlns:w="http://schemas.openxmlformats.org/wordprocessingml/2006/main" xmlns:w14="http://schemas.microsoft.com/office/word/2010/wordml" xmlns:w15="http://schemas.microsoft.com/office/word/2012/wordml" xmlns:w16cex="http://schemas.microsoft.com/office/word/2018/wordml/cex" xmlns:w16cid="http://schemas.microsoft.com/office/word/2016/wordml/cid" xmlns:w16="http://schemas.microsoft.com/office/word/2018/wordml" xmlns:w16sdtdh="http://schemas.microsoft.com/office/word/2020/wordml/sdtdatahash" xmlns:w16se="http://schemas.microsoft.com/office/word/2015/wordml/symex" xmlns:wpg="http://schemas.microsoft.com/office/word/2010/wordprocessingGroup" xmlns:wpi="http://schemas.microsoft.com/office/word/2010/wordprocessingInk" xmlns:wne="http://schemas.microsoft.com/office/word/2006/wordml" xmlns:wps="http://schemas.microsoft.com/office/word/2010/wordprocessingShape" mc:Ignorable="w14 w15 w16se w16cid w16 w16cex w16sdtdh wp14">
+<w15:commentsEx xmlns:wpc="http://schemas.microsoft.com/office/word/2010/wordprocessingCanvas" xmlns:cx="http://schemas.microsoft.com/office/drawing/2014/chartex" xmlns:cx1="http://schemas.microsoft.com/office/drawing/2015/9/8/chartex" xmlns:cx2="http://schemas.microsoft.com/office/drawing/2015/10/21/chartex" xmlns:cx3="http://schemas.microsoft.com/office/drawing/2016/5/9/chartex" xmlns:cx4="http://schemas.microsoft.com/office/drawing/2016/5/10/chartex" xmlns:cx5="http://schemas.microsoft.com/office/drawing/2016/5/11/chartex" xmlns:cx6="http://schemas.microsoft.com/office/drawing/2016/5/12/chartex" xmlns:cx7="http://schemas.microsoft.com/office/drawing/2016/5/13/chartex" xmlns:cx8="http://schemas.microsoft.com/office/drawing/2016/5/14/chartex" xmlns:mc="http://schemas.openxmlformats.org/markup-compatibility/2006" xmlns:aink="http://schemas.microsoft.com/office/drawing/2016/ink" xmlns:am3d="http://schemas.microsoft.com/office/drawing/2017/model3d" xmlns:o="urn:schemas-microsoft-com:office:office" xmlns:oel="http://schemas.microsoft.com/office/2019/extlst" xmlns:r="http://schemas.openxmlformats.org/officeDocument/2006/relationships" xmlns:m="http://schemas.openxmlformats.org/officeDocument/2006/math" xmlns:v="urn:schemas-microsoft-com:vml" xmlns:wp14="http://schemas.microsoft.com/office/word/2010/wordprocessingDrawing" xmlns:wp="http://schemas.openxmlformats.org/drawingml/2006/wordprocessingDrawing" xmlns:w10="urn:schemas-microsoft-com:office:word" xmlns:w="http://schemas.openxmlformats.org/wordprocessingml/2006/main" xmlns:w14="http://schemas.microsoft.com/office/word/2010/wordml" xmlns:w15="http://schemas.microsoft.com/office/word/2012/wordml" xmlns:w16cex="http://schemas.microsoft.com/office/word/2018/wordml/cex" xmlns:w16cid="http://schemas.microsoft.com/office/word/2016/wordml/cid" xmlns:w16="http://schemas.microsoft.com/office/word/2018/wordml" xmlns:w16du="http://schemas.microsoft.com/office/word/2023/wordml/word16du" xmlns:w16sdtdh="http://schemas.microsoft.com/office/word/2020/wordml/sdtdatahash" xmlns:w16se="http://schemas.microsoft.com/office/word/2015/wordml/symex" xmlns:wpg="http://schemas.microsoft.com/office/word/2010/wordprocessingGroup" xmlns:wpi="http://schemas.microsoft.com/office/word/2010/wordprocessingInk" xmlns:wne="http://schemas.microsoft.com/office/word/2006/wordml" xmlns:wps="http://schemas.microsoft.com/office/word/2010/wordprocessingShape" mc:Ignorable="w14 w15 w16se w16cid w16 w16cex w16sdtdh w16du wp14">
   <w15:commentEx w15:paraId="5ACA920F" w15:done="1"/>
   <w15:commentEx w15:paraId="541F8C5A" w15:done="1"/>
   <w15:commentEx w15:paraId="6FFE07C1" w15:done="1"/>
@@ -29808,7 +29900,7 @@
 </file>
 
 <file path=word/commentsExtensible.xml><?xml version="1.0" encoding="utf-8"?>
-<w16cex:commentsExtensible xmlns:wpc="http://schemas.microsoft.com/office/word/2010/wordprocessingCanvas" xmlns:cx="http://schemas.microsoft.com/office/drawing/2014/chartex" xmlns:cx1="http://schemas.microsoft.com/office/drawing/2015/9/8/chartex" xmlns:cx2="http://schemas.microsoft.com/office/drawing/2015/10/21/chartex" xmlns:cx3="http://schemas.microsoft.com/office/drawing/2016/5/9/chartex" xmlns:cx4="http://schemas.microsoft.com/office/drawing/2016/5/10/chartex" xmlns:cx5="http://schemas.microsoft.com/office/drawing/2016/5/11/chartex" xmlns:cx6="http://schemas.microsoft.com/office/drawing/2016/5/12/chartex" xmlns:cx7="http://schemas.microsoft.com/office/drawing/2016/5/13/chartex" xmlns:cx8="http://schemas.microsoft.com/office/drawing/2016/5/14/chartex" xmlns:cr="http://schemas.microsoft.com/office/comments/2020/reactions" xmlns:mc="http://schemas.openxmlformats.org/markup-compatibility/2006" xmlns:aink="http://schemas.microsoft.com/office/drawing/2016/ink" xmlns:am3d="http://schemas.microsoft.com/office/drawing/2017/model3d" xmlns:o="urn:schemas-microsoft-com:office:office" xmlns:oel="http://schemas.microsoft.com/office/2019/extlst" xmlns:r="http://schemas.openxmlformats.org/officeDocument/2006/relationships" xmlns:m="http://schemas.openxmlformats.org/officeDocument/2006/math" xmlns:v="urn:schemas-microsoft-com:vml" xmlns:wp14="http://schemas.microsoft.com/office/word/2010/wordprocessingDrawing" xmlns:wp="http://schemas.openxmlformats.org/drawingml/2006/wordprocessingDrawing" xmlns:w10="urn:schemas-microsoft-com:office:word" xmlns:w="http://schemas.openxmlformats.org/wordprocessingml/2006/main" xmlns:w14="http://schemas.microsoft.com/office/word/2010/wordml" xmlns:w15="http://schemas.microsoft.com/office/word/2012/wordml" xmlns:w16cex="http://schemas.microsoft.com/office/word/2018/wordml/cex" xmlns:w16cid="http://schemas.microsoft.com/office/word/2016/wordml/cid" xmlns:w16="http://schemas.microsoft.com/office/word/2018/wordml" xmlns:w16sdtdh="http://schemas.microsoft.com/office/word/2020/wordml/sdtdatahash" xmlns:w16se="http://schemas.microsoft.com/office/word/2015/wordml/symex" xmlns:wpg="http://schemas.microsoft.com/office/word/2010/wordprocessingGroup" xmlns:wpi="http://schemas.microsoft.com/office/word/2010/wordprocessingInk" xmlns:wne="http://schemas.microsoft.com/office/word/2006/wordml" xmlns:wps="http://schemas.microsoft.com/office/word/2010/wordprocessingShape" mc:Ignorable="w14 w15 w16se w16cid w16 w16cex w16sdtdh cr wp14">
+<w16cex:commentsExtensible xmlns:wpc="http://schemas.microsoft.com/office/word/2010/wordprocessingCanvas" xmlns:cx="http://schemas.microsoft.com/office/drawing/2014/chartex" xmlns:cx1="http://schemas.microsoft.com/office/drawing/2015/9/8/chartex" xmlns:cx2="http://schemas.microsoft.com/office/drawing/2015/10/21/chartex" xmlns:cx3="http://schemas.microsoft.com/office/drawing/2016/5/9/chartex" xmlns:cx4="http://schemas.microsoft.com/office/drawing/2016/5/10/chartex" xmlns:cx5="http://schemas.microsoft.com/office/drawing/2016/5/11/chartex" xmlns:cx6="http://schemas.microsoft.com/office/drawing/2016/5/12/chartex" xmlns:cx7="http://schemas.microsoft.com/office/drawing/2016/5/13/chartex" xmlns:cx8="http://schemas.microsoft.com/office/drawing/2016/5/14/chartex" xmlns:cr="http://schemas.microsoft.com/office/comments/2020/reactions" xmlns:mc="http://schemas.openxmlformats.org/markup-compatibility/2006" xmlns:aink="http://schemas.microsoft.com/office/drawing/2016/ink" xmlns:am3d="http://schemas.microsoft.com/office/drawing/2017/model3d" xmlns:o="urn:schemas-microsoft-com:office:office" xmlns:oel="http://schemas.microsoft.com/office/2019/extlst" xmlns:r="http://schemas.openxmlformats.org/officeDocument/2006/relationships" xmlns:m="http://schemas.openxmlformats.org/officeDocument/2006/math" xmlns:v="urn:schemas-microsoft-com:vml" xmlns:wp14="http://schemas.microsoft.com/office/word/2010/wordprocessingDrawing" xmlns:wp="http://schemas.openxmlformats.org/drawingml/2006/wordprocessingDrawing" xmlns:w10="urn:schemas-microsoft-com:office:word" xmlns:w="http://schemas.openxmlformats.org/wordprocessingml/2006/main" xmlns:w14="http://schemas.microsoft.com/office/word/2010/wordml" xmlns:w15="http://schemas.microsoft.com/office/word/2012/wordml" xmlns:w16cex="http://schemas.microsoft.com/office/word/2018/wordml/cex" xmlns:w16cid="http://schemas.microsoft.com/office/word/2016/wordml/cid" xmlns:w16="http://schemas.microsoft.com/office/word/2018/wordml" xmlns:w16du="http://schemas.microsoft.com/office/word/2023/wordml/word16du" xmlns:w16sdtdh="http://schemas.microsoft.com/office/word/2020/wordml/sdtdatahash" xmlns:w16se="http://schemas.microsoft.com/office/word/2015/wordml/symex" xmlns:wpg="http://schemas.microsoft.com/office/word/2010/wordprocessingGroup" xmlns:wpi="http://schemas.microsoft.com/office/word/2010/wordprocessingInk" xmlns:wne="http://schemas.microsoft.com/office/word/2006/wordml" xmlns:wps="http://schemas.microsoft.com/office/word/2010/wordprocessingShape" mc:Ignorable="w14 w15 w16se w16cid w16 w16cex w16sdtdh cr w16du wp14">
   <w16cex:commentExtensible w16cex:durableId="42E4F9F3" w16cex:dateUtc="2023-12-02T21:22:00Z"/>
   <w16cex:commentExtensible w16cex:durableId="3D200550" w16cex:dateUtc="2023-12-02T21:35:00Z"/>
   <w16cex:commentExtensible w16cex:durableId="19177B90" w16cex:dateUtc="2023-12-02T21:37:00Z"/>
@@ -29826,7 +29918,7 @@
 </file>
 
 <file path=word/commentsIds.xml><?xml version="1.0" encoding="utf-8"?>
-<w16cid:commentsIds xmlns:wpc="http://schemas.microsoft.com/office/word/2010/wordprocessingCanvas" xmlns:cx="http://schemas.microsoft.com/office/drawing/2014/chartex" xmlns:cx1="http://schemas.microsoft.com/office/drawing/2015/9/8/chartex" xmlns:cx2="http://schemas.microsoft.com/office/drawing/2015/10/21/chartex" xmlns:cx3="http://schemas.microsoft.com/office/drawing/2016/5/9/chartex" xmlns:cx4="http://schemas.microsoft.com/office/drawing/2016/5/10/chartex" xmlns:cx5="http://schemas.microsoft.com/office/drawing/2016/5/11/chartex" xmlns:cx6="http://schemas.microsoft.com/office/drawing/2016/5/12/chartex" xmlns:cx7="http://schemas.microsoft.com/office/drawing/2016/5/13/chartex" xmlns:cx8="http://schemas.microsoft.com/office/drawing/2016/5/14/chartex" xmlns:mc="http://schemas.openxmlformats.org/markup-compatibility/2006" xmlns:aink="http://schemas.microsoft.com/office/drawing/2016/ink" xmlns:am3d="http://schemas.microsoft.com/office/drawing/2017/model3d" xmlns:o="urn:schemas-microsoft-com:office:office" xmlns:oel="http://schemas.microsoft.com/office/2019/extlst" xmlns:r="http://schemas.openxmlformats.org/officeDocument/2006/relationships" xmlns:m="http://schemas.openxmlformats.org/officeDocument/2006/math" xmlns:v="urn:schemas-microsoft-com:vml" xmlns:wp14="http://schemas.microsoft.com/office/word/2010/wordprocessingDrawing" xmlns:wp="http://schemas.openxmlformats.org/drawingml/2006/wordprocessingDrawing" xmlns:w10="urn:schemas-microsoft-com:office:word" xmlns:w="http://schemas.openxmlformats.org/wordprocessingml/2006/main" xmlns:w14="http://schemas.microsoft.com/office/word/2010/wordml" xmlns:w15="http://schemas.microsoft.com/office/word/2012/wordml" xmlns:w16cex="http://schemas.microsoft.com/office/word/2018/wordml/cex" xmlns:w16cid="http://schemas.microsoft.com/office/word/2016/wordml/cid" xmlns:w16="http://schemas.microsoft.com/office/word/2018/wordml" xmlns:w16sdtdh="http://schemas.microsoft.com/office/word/2020/wordml/sdtdatahash" xmlns:w16se="http://schemas.microsoft.com/office/word/2015/wordml/symex" xmlns:wpg="http://schemas.microsoft.com/office/word/2010/wordprocessingGroup" xmlns:wpi="http://schemas.microsoft.com/office/word/2010/wordprocessingInk" xmlns:wne="http://schemas.microsoft.com/office/word/2006/wordml" xmlns:wps="http://schemas.microsoft.com/office/word/2010/wordprocessingShape" mc:Ignorable="w14 w15 w16se w16cid w16 w16cex w16sdtdh wp14">
+<w16cid:commentsIds xmlns:wpc="http://schemas.microsoft.com/office/word/2010/wordprocessingCanvas" xmlns:cx="http://schemas.microsoft.com/office/drawing/2014/chartex" xmlns:cx1="http://schemas.microsoft.com/office/drawing/2015/9/8/chartex" xmlns:cx2="http://schemas.microsoft.com/office/drawing/2015/10/21/chartex" xmlns:cx3="http://schemas.microsoft.com/office/drawing/2016/5/9/chartex" xmlns:cx4="http://schemas.microsoft.com/office/drawing/2016/5/10/chartex" xmlns:cx5="http://schemas.microsoft.com/office/drawing/2016/5/11/chartex" xmlns:cx6="http://schemas.microsoft.com/office/drawing/2016/5/12/chartex" xmlns:cx7="http://schemas.microsoft.com/office/drawing/2016/5/13/chartex" xmlns:cx8="http://schemas.microsoft.com/office/drawing/2016/5/14/chartex" xmlns:mc="http://schemas.openxmlformats.org/markup-compatibility/2006" xmlns:aink="http://schemas.microsoft.com/office/drawing/2016/ink" xmlns:am3d="http://schemas.microsoft.com/office/drawing/2017/model3d" xmlns:o="urn:schemas-microsoft-com:office:office" xmlns:oel="http://schemas.microsoft.com/office/2019/extlst" xmlns:r="http://schemas.openxmlformats.org/officeDocument/2006/relationships" xmlns:m="http://schemas.openxmlformats.org/officeDocument/2006/math" xmlns:v="urn:schemas-microsoft-com:vml" xmlns:wp14="http://schemas.microsoft.com/office/word/2010/wordprocessingDrawing" xmlns:wp="http://schemas.openxmlformats.org/drawingml/2006/wordprocessingDrawing" xmlns:w10="urn:schemas-microsoft-com:office:word" xmlns:w="http://schemas.openxmlformats.org/wordprocessingml/2006/main" xmlns:w14="http://schemas.microsoft.com/office/word/2010/wordml" xmlns:w15="http://schemas.microsoft.com/office/word/2012/wordml" xmlns:w16cex="http://schemas.microsoft.com/office/word/2018/wordml/cex" xmlns:w16cid="http://schemas.microsoft.com/office/word/2016/wordml/cid" xmlns:w16="http://schemas.microsoft.com/office/word/2018/wordml" xmlns:w16du="http://schemas.microsoft.com/office/word/2023/wordml/word16du" xmlns:w16sdtdh="http://schemas.microsoft.com/office/word/2020/wordml/sdtdatahash" xmlns:w16se="http://schemas.microsoft.com/office/word/2015/wordml/symex" xmlns:wpg="http://schemas.microsoft.com/office/word/2010/wordprocessingGroup" xmlns:wpi="http://schemas.microsoft.com/office/word/2010/wordprocessingInk" xmlns:wne="http://schemas.microsoft.com/office/word/2006/wordml" xmlns:wps="http://schemas.microsoft.com/office/word/2010/wordprocessingShape" mc:Ignorable="w14 w15 w16se w16cid w16 w16cex w16sdtdh w16du wp14">
   <w16cid:commentId w16cid:paraId="5ACA920F" w16cid:durableId="3B4115E0"/>
   <w16cid:commentId w16cid:paraId="541F8C5A" w16cid:durableId="660CD056"/>
   <w16cid:commentId w16cid:paraId="6FFE07C1" w16cid:durableId="290DD8F1"/>
@@ -29875,7 +29967,7 @@
 </file>
 
 <file path=word/endnotes.xml><?xml version="1.0" encoding="utf-8"?>
-<w:endnotes xmlns:wpc="http://schemas.microsoft.com/office/word/2010/wordprocessingCanvas" xmlns:cx="http://schemas.microsoft.com/office/drawing/2014/chartex" xmlns:cx1="http://schemas.microsoft.com/office/drawing/2015/9/8/chartex" xmlns:cx2="http://schemas.microsoft.com/office/drawing/2015/10/21/chartex" xmlns:cx3="http://schemas.microsoft.com/office/drawing/2016/5/9/chartex" xmlns:cx4="http://schemas.microsoft.com/office/drawing/2016/5/10/chartex" xmlns:cx5="http://schemas.microsoft.com/office/drawing/2016/5/11/chartex" xmlns:cx6="http://schemas.microsoft.com/office/drawing/2016/5/12/chartex" xmlns:cx7="http://schemas.microsoft.com/office/drawing/2016/5/13/chartex" xmlns:cx8="http://schemas.microsoft.com/office/drawing/2016/5/14/chartex" xmlns:mc="http://schemas.openxmlformats.org/markup-compatibility/2006" xmlns:aink="http://schemas.microsoft.com/office/drawing/2016/ink" xmlns:am3d="http://schemas.microsoft.com/office/drawing/2017/model3d" xmlns:o="urn:schemas-microsoft-com:office:office" xmlns:oel="http://schemas.microsoft.com/office/2019/extlst" xmlns:r="http://schemas.openxmlformats.org/officeDocument/2006/relationships" xmlns:m="http://schemas.openxmlformats.org/officeDocument/2006/math" xmlns:v="urn:schemas-microsoft-com:vml" xmlns:wp14="http://schemas.microsoft.com/office/word/2010/wordprocessingDrawing" xmlns:wp="http://schemas.openxmlformats.org/drawingml/2006/wordprocessingDrawing" xmlns:w10="urn:schemas-microsoft-com:office:word" xmlns:w="http://schemas.openxmlformats.org/wordprocessingml/2006/main" xmlns:w14="http://schemas.microsoft.com/office/word/2010/wordml" xmlns:w15="http://schemas.microsoft.com/office/word/2012/wordml" xmlns:w16cex="http://schemas.microsoft.com/office/word/2018/wordml/cex" xmlns:w16cid="http://schemas.microsoft.com/office/word/2016/wordml/cid" xmlns:w16="http://schemas.microsoft.com/office/word/2018/wordml" xmlns:w16sdtdh="http://schemas.microsoft.com/office/word/2020/wordml/sdtdatahash" xmlns:w16se="http://schemas.microsoft.com/office/word/2015/wordml/symex" xmlns:wpg="http://schemas.microsoft.com/office/word/2010/wordprocessingGroup" xmlns:wpi="http://schemas.microsoft.com/office/word/2010/wordprocessingInk" xmlns:wne="http://schemas.microsoft.com/office/word/2006/wordml" xmlns:wps="http://schemas.microsoft.com/office/word/2010/wordprocessingShape" mc:Ignorable="w14 w15 w16se w16cid w16 w16cex w16sdtdh wp14">
+<w:endnotes xmlns:wpc="http://schemas.microsoft.com/office/word/2010/wordprocessingCanvas" xmlns:cx="http://schemas.microsoft.com/office/drawing/2014/chartex" xmlns:cx1="http://schemas.microsoft.com/office/drawing/2015/9/8/chartex" xmlns:cx2="http://schemas.microsoft.com/office/drawing/2015/10/21/chartex" xmlns:cx3="http://schemas.microsoft.com/office/drawing/2016/5/9/chartex" xmlns:cx4="http://schemas.microsoft.com/office/drawing/2016/5/10/chartex" xmlns:cx5="http://schemas.microsoft.com/office/drawing/2016/5/11/chartex" xmlns:cx6="http://schemas.microsoft.com/office/drawing/2016/5/12/chartex" xmlns:cx7="http://schemas.microsoft.com/office/drawing/2016/5/13/chartex" xmlns:cx8="http://schemas.microsoft.com/office/drawing/2016/5/14/chartex" xmlns:mc="http://schemas.openxmlformats.org/markup-compatibility/2006" xmlns:aink="http://schemas.microsoft.com/office/drawing/2016/ink" xmlns:am3d="http://schemas.microsoft.com/office/drawing/2017/model3d" xmlns:o="urn:schemas-microsoft-com:office:office" xmlns:oel="http://schemas.microsoft.com/office/2019/extlst" xmlns:r="http://schemas.openxmlformats.org/officeDocument/2006/relationships" xmlns:m="http://schemas.openxmlformats.org/officeDocument/2006/math" xmlns:v="urn:schemas-microsoft-com:vml" xmlns:wp14="http://schemas.microsoft.com/office/word/2010/wordprocessingDrawing" xmlns:wp="http://schemas.openxmlformats.org/drawingml/2006/wordprocessingDrawing" xmlns:w10="urn:schemas-microsoft-com:office:word" xmlns:w="http://schemas.openxmlformats.org/wordprocessingml/2006/main" xmlns:w14="http://schemas.microsoft.com/office/word/2010/wordml" xmlns:w15="http://schemas.microsoft.com/office/word/2012/wordml" xmlns:w16cex="http://schemas.microsoft.com/office/word/2018/wordml/cex" xmlns:w16cid="http://schemas.microsoft.com/office/word/2016/wordml/cid" xmlns:w16="http://schemas.microsoft.com/office/word/2018/wordml" xmlns:w16du="http://schemas.microsoft.com/office/word/2023/wordml/word16du" xmlns:w16sdtdh="http://schemas.microsoft.com/office/word/2020/wordml/sdtdatahash" xmlns:w16se="http://schemas.microsoft.com/office/word/2015/wordml/symex" xmlns:wpg="http://schemas.microsoft.com/office/word/2010/wordprocessingGroup" xmlns:wpi="http://schemas.microsoft.com/office/word/2010/wordprocessingInk" xmlns:wne="http://schemas.microsoft.com/office/word/2006/wordml" xmlns:wps="http://schemas.microsoft.com/office/word/2010/wordprocessingShape" mc:Ignorable="w14 w15 w16se w16cid w16 w16cex w16sdtdh w16du wp14">
   <w:endnote w:type="separator" w:id="-1">
     <w:p>
       <w:pPr>
@@ -29900,7 +29992,7 @@
 </file>
 
 <file path=word/footer1.xml><?xml version="1.0" encoding="utf-8"?>
-<w:ftr xmlns:wpc="http://schemas.microsoft.com/office/word/2010/wordprocessingCanvas" xmlns:cx="http://schemas.microsoft.com/office/drawing/2014/chartex" xmlns:cx1="http://schemas.microsoft.com/office/drawing/2015/9/8/chartex" xmlns:cx2="http://schemas.microsoft.com/office/drawing/2015/10/21/chartex" xmlns:cx3="http://schemas.microsoft.com/office/drawing/2016/5/9/chartex" xmlns:cx4="http://schemas.microsoft.com/office/drawing/2016/5/10/chartex" xmlns:cx5="http://schemas.microsoft.com/office/drawing/2016/5/11/chartex" xmlns:cx6="http://schemas.microsoft.com/office/drawing/2016/5/12/chartex" xmlns:cx7="http://schemas.microsoft.com/office/drawing/2016/5/13/chartex" xmlns:cx8="http://schemas.microsoft.com/office/drawing/2016/5/14/chartex" xmlns:mc="http://schemas.openxmlformats.org/markup-compatibility/2006" xmlns:aink="http://schemas.microsoft.com/office/drawing/2016/ink" xmlns:am3d="http://schemas.microsoft.com/office/drawing/2017/model3d" xmlns:o="urn:schemas-microsoft-com:office:office" xmlns:oel="http://schemas.microsoft.com/office/2019/extlst" xmlns:r="http://schemas.openxmlformats.org/officeDocument/2006/relationships" xmlns:m="http://schemas.openxmlformats.org/officeDocument/2006/math" xmlns:v="urn:schemas-microsoft-com:vml" xmlns:wp14="http://schemas.microsoft.com/office/word/2010/wordprocessingDrawing" xmlns:wp="http://schemas.openxmlformats.org/drawingml/2006/wordprocessingDrawing" xmlns:w10="urn:schemas-microsoft-com:office:word" xmlns:w="http://schemas.openxmlformats.org/wordprocessingml/2006/main" xmlns:w14="http://schemas.microsoft.com/office/word/2010/wordml" xmlns:w15="http://schemas.microsoft.com/office/word/2012/wordml" xmlns:w16cex="http://schemas.microsoft.com/office/word/2018/wordml/cex" xmlns:w16cid="http://schemas.microsoft.com/office/word/2016/wordml/cid" xmlns:w16="http://schemas.microsoft.com/office/word/2018/wordml" xmlns:w16sdtdh="http://schemas.microsoft.com/office/word/2020/wordml/sdtdatahash" xmlns:w16se="http://schemas.microsoft.com/office/word/2015/wordml/symex" xmlns:wpg="http://schemas.microsoft.com/office/word/2010/wordprocessingGroup" xmlns:wpi="http://schemas.microsoft.com/office/word/2010/wordprocessingInk" xmlns:wne="http://schemas.microsoft.com/office/word/2006/wordml" xmlns:wps="http://schemas.microsoft.com/office/word/2010/wordprocessingShape" mc:Ignorable="w14 w15 w16se w16cid w16 w16cex w16sdtdh wp14">
+<w:ftr xmlns:wpc="http://schemas.microsoft.com/office/word/2010/wordprocessingCanvas" xmlns:cx="http://schemas.microsoft.com/office/drawing/2014/chartex" xmlns:cx1="http://schemas.microsoft.com/office/drawing/2015/9/8/chartex" xmlns:cx2="http://schemas.microsoft.com/office/drawing/2015/10/21/chartex" xmlns:cx3="http://schemas.microsoft.com/office/drawing/2016/5/9/chartex" xmlns:cx4="http://schemas.microsoft.com/office/drawing/2016/5/10/chartex" xmlns:cx5="http://schemas.microsoft.com/office/drawing/2016/5/11/chartex" xmlns:cx6="http://schemas.microsoft.com/office/drawing/2016/5/12/chartex" xmlns:cx7="http://schemas.microsoft.com/office/drawing/2016/5/13/chartex" xmlns:cx8="http://schemas.microsoft.com/office/drawing/2016/5/14/chartex" xmlns:mc="http://schemas.openxmlformats.org/markup-compatibility/2006" xmlns:aink="http://schemas.microsoft.com/office/drawing/2016/ink" xmlns:am3d="http://schemas.microsoft.com/office/drawing/2017/model3d" xmlns:o="urn:schemas-microsoft-com:office:office" xmlns:oel="http://schemas.microsoft.com/office/2019/extlst" xmlns:r="http://schemas.openxmlformats.org/officeDocument/2006/relationships" xmlns:m="http://schemas.openxmlformats.org/officeDocument/2006/math" xmlns:v="urn:schemas-microsoft-com:vml" xmlns:wp14="http://schemas.microsoft.com/office/word/2010/wordprocessingDrawing" xmlns:wp="http://schemas.openxmlformats.org/drawingml/2006/wordprocessingDrawing" xmlns:w10="urn:schemas-microsoft-com:office:word" xmlns:w="http://schemas.openxmlformats.org/wordprocessingml/2006/main" xmlns:w14="http://schemas.microsoft.com/office/word/2010/wordml" xmlns:w15="http://schemas.microsoft.com/office/word/2012/wordml" xmlns:w16cex="http://schemas.microsoft.com/office/word/2018/wordml/cex" xmlns:w16cid="http://schemas.microsoft.com/office/word/2016/wordml/cid" xmlns:w16="http://schemas.microsoft.com/office/word/2018/wordml" xmlns:w16du="http://schemas.microsoft.com/office/word/2023/wordml/word16du" xmlns:w16sdtdh="http://schemas.microsoft.com/office/word/2020/wordml/sdtdatahash" xmlns:w16se="http://schemas.microsoft.com/office/word/2015/wordml/symex" xmlns:wpg="http://schemas.microsoft.com/office/word/2010/wordprocessingGroup" xmlns:wpi="http://schemas.microsoft.com/office/word/2010/wordprocessingInk" xmlns:wne="http://schemas.microsoft.com/office/word/2006/wordml" xmlns:wps="http://schemas.microsoft.com/office/word/2010/wordprocessingShape" mc:Ignorable="w14 w15 w16se w16cid w16 w16cex w16sdtdh w16du wp14">
   <w:p>
     <w:pPr>
       <w:pStyle w:val="Footer"/>
@@ -29928,7 +30020,7 @@
 </file>
 
 <file path=word/footer2.xml><?xml version="1.0" encoding="utf-8"?>
-<w:ftr xmlns:wpc="http://schemas.microsoft.com/office/word/2010/wordprocessingCanvas" xmlns:cx="http://schemas.microsoft.com/office/drawing/2014/chartex" xmlns:cx1="http://schemas.microsoft.com/office/drawing/2015/9/8/chartex" xmlns:cx2="http://schemas.microsoft.com/office/drawing/2015/10/21/chartex" xmlns:cx3="http://schemas.microsoft.com/office/drawing/2016/5/9/chartex" xmlns:cx4="http://schemas.microsoft.com/office/drawing/2016/5/10/chartex" xmlns:cx5="http://schemas.microsoft.com/office/drawing/2016/5/11/chartex" xmlns:cx6="http://schemas.microsoft.com/office/drawing/2016/5/12/chartex" xmlns:cx7="http://schemas.microsoft.com/office/drawing/2016/5/13/chartex" xmlns:cx8="http://schemas.microsoft.com/office/drawing/2016/5/14/chartex" xmlns:mc="http://schemas.openxmlformats.org/markup-compatibility/2006" xmlns:aink="http://schemas.microsoft.com/office/drawing/2016/ink" xmlns:am3d="http://schemas.microsoft.com/office/drawing/2017/model3d" xmlns:o="urn:schemas-microsoft-com:office:office" xmlns:oel="http://schemas.microsoft.com/office/2019/extlst" xmlns:r="http://schemas.openxmlformats.org/officeDocument/2006/relationships" xmlns:m="http://schemas.openxmlformats.org/officeDocument/2006/math" xmlns:v="urn:schemas-microsoft-com:vml" xmlns:wp14="http://schemas.microsoft.com/office/word/2010/wordprocessingDrawing" xmlns:wp="http://schemas.openxmlformats.org/drawingml/2006/wordprocessingDrawing" xmlns:w10="urn:schemas-microsoft-com:office:word" xmlns:w="http://schemas.openxmlformats.org/wordprocessingml/2006/main" xmlns:w14="http://schemas.microsoft.com/office/word/2010/wordml" xmlns:w15="http://schemas.microsoft.com/office/word/2012/wordml" xmlns:w16cex="http://schemas.microsoft.com/office/word/2018/wordml/cex" xmlns:w16cid="http://schemas.microsoft.com/office/word/2016/wordml/cid" xmlns:w16="http://schemas.microsoft.com/office/word/2018/wordml" xmlns:w16sdtdh="http://schemas.microsoft.com/office/word/2020/wordml/sdtdatahash" xmlns:w16se="http://schemas.microsoft.com/office/word/2015/wordml/symex" xmlns:wpg="http://schemas.microsoft.com/office/word/2010/wordprocessingGroup" xmlns:wpi="http://schemas.microsoft.com/office/word/2010/wordprocessingInk" xmlns:wne="http://schemas.microsoft.com/office/word/2006/wordml" xmlns:wps="http://schemas.microsoft.com/office/word/2010/wordprocessingShape" mc:Ignorable="w14 w15 w16se w16cid w16 w16cex w16sdtdh wp14">
+<w:ftr xmlns:wpc="http://schemas.microsoft.com/office/word/2010/wordprocessingCanvas" xmlns:cx="http://schemas.microsoft.com/office/drawing/2014/chartex" xmlns:cx1="http://schemas.microsoft.com/office/drawing/2015/9/8/chartex" xmlns:cx2="http://schemas.microsoft.com/office/drawing/2015/10/21/chartex" xmlns:cx3="http://schemas.microsoft.com/office/drawing/2016/5/9/chartex" xmlns:cx4="http://schemas.microsoft.com/office/drawing/2016/5/10/chartex" xmlns:cx5="http://schemas.microsoft.com/office/drawing/2016/5/11/chartex" xmlns:cx6="http://schemas.microsoft.com/office/drawing/2016/5/12/chartex" xmlns:cx7="http://schemas.microsoft.com/office/drawing/2016/5/13/chartex" xmlns:cx8="http://schemas.microsoft.com/office/drawing/2016/5/14/chartex" xmlns:mc="http://schemas.openxmlformats.org/markup-compatibility/2006" xmlns:aink="http://schemas.microsoft.com/office/drawing/2016/ink" xmlns:am3d="http://schemas.microsoft.com/office/drawing/2017/model3d" xmlns:o="urn:schemas-microsoft-com:office:office" xmlns:oel="http://schemas.microsoft.com/office/2019/extlst" xmlns:r="http://schemas.openxmlformats.org/officeDocument/2006/relationships" xmlns:m="http://schemas.openxmlformats.org/officeDocument/2006/math" xmlns:v="urn:schemas-microsoft-com:vml" xmlns:wp14="http://schemas.microsoft.com/office/word/2010/wordprocessingDrawing" xmlns:wp="http://schemas.openxmlformats.org/drawingml/2006/wordprocessingDrawing" xmlns:w10="urn:schemas-microsoft-com:office:word" xmlns:w="http://schemas.openxmlformats.org/wordprocessingml/2006/main" xmlns:w14="http://schemas.microsoft.com/office/word/2010/wordml" xmlns:w15="http://schemas.microsoft.com/office/word/2012/wordml" xmlns:w16cex="http://schemas.microsoft.com/office/word/2018/wordml/cex" xmlns:w16cid="http://schemas.microsoft.com/office/word/2016/wordml/cid" xmlns:w16="http://schemas.microsoft.com/office/word/2018/wordml" xmlns:w16du="http://schemas.microsoft.com/office/word/2023/wordml/word16du" xmlns:w16sdtdh="http://schemas.microsoft.com/office/word/2020/wordml/sdtdatahash" xmlns:w16se="http://schemas.microsoft.com/office/word/2015/wordml/symex" xmlns:wpg="http://schemas.microsoft.com/office/word/2010/wordprocessingGroup" xmlns:wpi="http://schemas.microsoft.com/office/word/2010/wordprocessingInk" xmlns:wne="http://schemas.microsoft.com/office/word/2006/wordml" xmlns:wps="http://schemas.microsoft.com/office/word/2010/wordprocessingShape" mc:Ignorable="w14 w15 w16se w16cid w16 w16cex w16sdtdh w16du wp14">
   <w:sdt>
     <w:sdtPr>
       <w:id w:val="1013348516"/>
@@ -30030,7 +30122,7 @@
 </file>
 
 <file path=word/footer3.xml><?xml version="1.0" encoding="utf-8"?>
-<w:ftr xmlns:wpc="http://schemas.microsoft.com/office/word/2010/wordprocessingCanvas" xmlns:cx="http://schemas.microsoft.com/office/drawing/2014/chartex" xmlns:cx1="http://schemas.microsoft.com/office/drawing/2015/9/8/chartex" xmlns:cx2="http://schemas.microsoft.com/office/drawing/2015/10/21/chartex" xmlns:cx3="http://schemas.microsoft.com/office/drawing/2016/5/9/chartex" xmlns:cx4="http://schemas.microsoft.com/office/drawing/2016/5/10/chartex" xmlns:cx5="http://schemas.microsoft.com/office/drawing/2016/5/11/chartex" xmlns:cx6="http://schemas.microsoft.com/office/drawing/2016/5/12/chartex" xmlns:cx7="http://schemas.microsoft.com/office/drawing/2016/5/13/chartex" xmlns:cx8="http://schemas.microsoft.com/office/drawing/2016/5/14/chartex" xmlns:mc="http://schemas.openxmlformats.org/markup-compatibility/2006" xmlns:aink="http://schemas.microsoft.com/office/drawing/2016/ink" xmlns:am3d="http://schemas.microsoft.com/office/drawing/2017/model3d" xmlns:o="urn:schemas-microsoft-com:office:office" xmlns:oel="http://schemas.microsoft.com/office/2019/extlst" xmlns:r="http://schemas.openxmlformats.org/officeDocument/2006/relationships" xmlns:m="http://schemas.openxmlformats.org/officeDocument/2006/math" xmlns:v="urn:schemas-microsoft-com:vml" xmlns:wp14="http://schemas.microsoft.com/office/word/2010/wordprocessingDrawing" xmlns:wp="http://schemas.openxmlformats.org/drawingml/2006/wordprocessingDrawing" xmlns:w10="urn:schemas-microsoft-com:office:word" xmlns:w="http://schemas.openxmlformats.org/wordprocessingml/2006/main" xmlns:w14="http://schemas.microsoft.com/office/word/2010/wordml" xmlns:w15="http://schemas.microsoft.com/office/word/2012/wordml" xmlns:w16cex="http://schemas.microsoft.com/office/word/2018/wordml/cex" xmlns:w16cid="http://schemas.microsoft.com/office/word/2016/wordml/cid" xmlns:w16="http://schemas.microsoft.com/office/word/2018/wordml" xmlns:w16sdtdh="http://schemas.microsoft.com/office/word/2020/wordml/sdtdatahash" xmlns:w16se="http://schemas.microsoft.com/office/word/2015/wordml/symex" xmlns:wpg="http://schemas.microsoft.com/office/word/2010/wordprocessingGroup" xmlns:wpi="http://schemas.microsoft.com/office/word/2010/wordprocessingInk" xmlns:wne="http://schemas.microsoft.com/office/word/2006/wordml" xmlns:wps="http://schemas.microsoft.com/office/word/2010/wordprocessingShape" mc:Ignorable="w14 w15 w16se w16cid w16 w16cex w16sdtdh wp14">
+<w:ftr xmlns:wpc="http://schemas.microsoft.com/office/word/2010/wordprocessingCanvas" xmlns:cx="http://schemas.microsoft.com/office/drawing/2014/chartex" xmlns:cx1="http://schemas.microsoft.com/office/drawing/2015/9/8/chartex" xmlns:cx2="http://schemas.microsoft.com/office/drawing/2015/10/21/chartex" xmlns:cx3="http://schemas.microsoft.com/office/drawing/2016/5/9/chartex" xmlns:cx4="http://schemas.microsoft.com/office/drawing/2016/5/10/chartex" xmlns:cx5="http://schemas.microsoft.com/office/drawing/2016/5/11/chartex" xmlns:cx6="http://schemas.microsoft.com/office/drawing/2016/5/12/chartex" xmlns:cx7="http://schemas.microsoft.com/office/drawing/2016/5/13/chartex" xmlns:cx8="http://schemas.microsoft.com/office/drawing/2016/5/14/chartex" xmlns:mc="http://schemas.openxmlformats.org/markup-compatibility/2006" xmlns:aink="http://schemas.microsoft.com/office/drawing/2016/ink" xmlns:am3d="http://schemas.microsoft.com/office/drawing/2017/model3d" xmlns:o="urn:schemas-microsoft-com:office:office" xmlns:oel="http://schemas.microsoft.com/office/2019/extlst" xmlns:r="http://schemas.openxmlformats.org/officeDocument/2006/relationships" xmlns:m="http://schemas.openxmlformats.org/officeDocument/2006/math" xmlns:v="urn:schemas-microsoft-com:vml" xmlns:wp14="http://schemas.microsoft.com/office/word/2010/wordprocessingDrawing" xmlns:wp="http://schemas.openxmlformats.org/drawingml/2006/wordprocessingDrawing" xmlns:w10="urn:schemas-microsoft-com:office:word" xmlns:w="http://schemas.openxmlformats.org/wordprocessingml/2006/main" xmlns:w14="http://schemas.microsoft.com/office/word/2010/wordml" xmlns:w15="http://schemas.microsoft.com/office/word/2012/wordml" xmlns:w16cex="http://schemas.microsoft.com/office/word/2018/wordml/cex" xmlns:w16cid="http://schemas.microsoft.com/office/word/2016/wordml/cid" xmlns:w16="http://schemas.microsoft.com/office/word/2018/wordml" xmlns:w16du="http://schemas.microsoft.com/office/word/2023/wordml/word16du" xmlns:w16sdtdh="http://schemas.microsoft.com/office/word/2020/wordml/sdtdatahash" xmlns:w16se="http://schemas.microsoft.com/office/word/2015/wordml/symex" xmlns:wpg="http://schemas.microsoft.com/office/word/2010/wordprocessingGroup" xmlns:wpi="http://schemas.microsoft.com/office/word/2010/wordprocessingInk" xmlns:wne="http://schemas.microsoft.com/office/word/2006/wordml" xmlns:wps="http://schemas.microsoft.com/office/word/2010/wordprocessingShape" mc:Ignorable="w14 w15 w16se w16cid w16 w16cex w16sdtdh w16du wp14">
   <w:sdt>
     <w:sdtPr>
       <w:id w:val="72941047"/>
@@ -30108,7 +30200,7 @@
 </file>
 
 <file path=word/footer4.xml><?xml version="1.0" encoding="utf-8"?>
-<w:ftr xmlns:wpc="http://schemas.microsoft.com/office/word/2010/wordprocessingCanvas" xmlns:cx="http://schemas.microsoft.com/office/drawing/2014/chartex" xmlns:cx1="http://schemas.microsoft.com/office/drawing/2015/9/8/chartex" xmlns:cx2="http://schemas.microsoft.com/office/drawing/2015/10/21/chartex" xmlns:cx3="http://schemas.microsoft.com/office/drawing/2016/5/9/chartex" xmlns:cx4="http://schemas.microsoft.com/office/drawing/2016/5/10/chartex" xmlns:cx5="http://schemas.microsoft.com/office/drawing/2016/5/11/chartex" xmlns:cx6="http://schemas.microsoft.com/office/drawing/2016/5/12/chartex" xmlns:cx7="http://schemas.microsoft.com/office/drawing/2016/5/13/chartex" xmlns:cx8="http://schemas.microsoft.com/office/drawing/2016/5/14/chartex" xmlns:mc="http://schemas.openxmlformats.org/markup-compatibility/2006" xmlns:aink="http://schemas.microsoft.com/office/drawing/2016/ink" xmlns:am3d="http://schemas.microsoft.com/office/drawing/2017/model3d" xmlns:o="urn:schemas-microsoft-com:office:office" xmlns:oel="http://schemas.microsoft.com/office/2019/extlst" xmlns:r="http://schemas.openxmlformats.org/officeDocument/2006/relationships" xmlns:m="http://schemas.openxmlformats.org/officeDocument/2006/math" xmlns:v="urn:schemas-microsoft-com:vml" xmlns:wp14="http://schemas.microsoft.com/office/word/2010/wordprocessingDrawing" xmlns:wp="http://schemas.openxmlformats.org/drawingml/2006/wordprocessingDrawing" xmlns:w10="urn:schemas-microsoft-com:office:word" xmlns:w="http://schemas.openxmlformats.org/wordprocessingml/2006/main" xmlns:w14="http://schemas.microsoft.com/office/word/2010/wordml" xmlns:w15="http://schemas.microsoft.com/office/word/2012/wordml" xmlns:w16cex="http://schemas.microsoft.com/office/word/2018/wordml/cex" xmlns:w16cid="http://schemas.microsoft.com/office/word/2016/wordml/cid" xmlns:w16="http://schemas.microsoft.com/office/word/2018/wordml" xmlns:w16sdtdh="http://schemas.microsoft.com/office/word/2020/wordml/sdtdatahash" xmlns:w16se="http://schemas.microsoft.com/office/word/2015/wordml/symex" xmlns:wpg="http://schemas.microsoft.com/office/word/2010/wordprocessingGroup" xmlns:wpi="http://schemas.microsoft.com/office/word/2010/wordprocessingInk" xmlns:wne="http://schemas.microsoft.com/office/word/2006/wordml" xmlns:wps="http://schemas.microsoft.com/office/word/2010/wordprocessingShape" mc:Ignorable="w14 w15 w16se w16cid w16 w16cex w16sdtdh wp14">
+<w:ftr xmlns:wpc="http://schemas.microsoft.com/office/word/2010/wordprocessingCanvas" xmlns:cx="http://schemas.microsoft.com/office/drawing/2014/chartex" xmlns:cx1="http://schemas.microsoft.com/office/drawing/2015/9/8/chartex" xmlns:cx2="http://schemas.microsoft.com/office/drawing/2015/10/21/chartex" xmlns:cx3="http://schemas.microsoft.com/office/drawing/2016/5/9/chartex" xmlns:cx4="http://schemas.microsoft.com/office/drawing/2016/5/10/chartex" xmlns:cx5="http://schemas.microsoft.com/office/drawing/2016/5/11/chartex" xmlns:cx6="http://schemas.microsoft.com/office/drawing/2016/5/12/chartex" xmlns:cx7="http://schemas.microsoft.com/office/drawing/2016/5/13/chartex" xmlns:cx8="http://schemas.microsoft.com/office/drawing/2016/5/14/chartex" xmlns:mc="http://schemas.openxmlformats.org/markup-compatibility/2006" xmlns:aink="http://schemas.microsoft.com/office/drawing/2016/ink" xmlns:am3d="http://schemas.microsoft.com/office/drawing/2017/model3d" xmlns:o="urn:schemas-microsoft-com:office:office" xmlns:oel="http://schemas.microsoft.com/office/2019/extlst" xmlns:r="http://schemas.openxmlformats.org/officeDocument/2006/relationships" xmlns:m="http://schemas.openxmlformats.org/officeDocument/2006/math" xmlns:v="urn:schemas-microsoft-com:vml" xmlns:wp14="http://schemas.microsoft.com/office/word/2010/wordprocessingDrawing" xmlns:wp="http://schemas.openxmlformats.org/drawingml/2006/wordprocessingDrawing" xmlns:w10="urn:schemas-microsoft-com:office:word" xmlns:w="http://schemas.openxmlformats.org/wordprocessingml/2006/main" xmlns:w14="http://schemas.microsoft.com/office/word/2010/wordml" xmlns:w15="http://schemas.microsoft.com/office/word/2012/wordml" xmlns:w16cex="http://schemas.microsoft.com/office/word/2018/wordml/cex" xmlns:w16cid="http://schemas.microsoft.com/office/word/2016/wordml/cid" xmlns:w16="http://schemas.microsoft.com/office/word/2018/wordml" xmlns:w16du="http://schemas.microsoft.com/office/word/2023/wordml/word16du" xmlns:w16sdtdh="http://schemas.microsoft.com/office/word/2020/wordml/sdtdatahash" xmlns:w16se="http://schemas.microsoft.com/office/word/2015/wordml/symex" xmlns:wpg="http://schemas.microsoft.com/office/word/2010/wordprocessingGroup" xmlns:wpi="http://schemas.microsoft.com/office/word/2010/wordprocessingInk" xmlns:wne="http://schemas.microsoft.com/office/word/2006/wordml" xmlns:wps="http://schemas.microsoft.com/office/word/2010/wordprocessingShape" mc:Ignorable="w14 w15 w16se w16cid w16 w16cex w16sdtdh w16du wp14">
   <w:p>
     <w:pPr>
       <w:pStyle w:val="Footer"/>
@@ -30119,7 +30211,7 @@
 </file>
 
 <file path=word/footnotes.xml><?xml version="1.0" encoding="utf-8"?>
-<w:footnotes xmlns:wpc="http://schemas.microsoft.com/office/word/2010/wordprocessingCanvas" xmlns:cx="http://schemas.microsoft.com/office/drawing/2014/chartex" xmlns:cx1="http://schemas.microsoft.com/office/drawing/2015/9/8/chartex" xmlns:cx2="http://schemas.microsoft.com/office/drawing/2015/10/21/chartex" xmlns:cx3="http://schemas.microsoft.com/office/drawing/2016/5/9/chartex" xmlns:cx4="http://schemas.microsoft.com/office/drawing/2016/5/10/chartex" xmlns:cx5="http://schemas.microsoft.com/office/drawing/2016/5/11/chartex" xmlns:cx6="http://schemas.microsoft.com/office/drawing/2016/5/12/chartex" xmlns:cx7="http://schemas.microsoft.com/office/drawing/2016/5/13/chartex" xmlns:cx8="http://schemas.microsoft.com/office/drawing/2016/5/14/chartex" xmlns:mc="http://schemas.openxmlformats.org/markup-compatibility/2006" xmlns:aink="http://schemas.microsoft.com/office/drawing/2016/ink" xmlns:am3d="http://schemas.microsoft.com/office/drawing/2017/model3d" xmlns:o="urn:schemas-microsoft-com:office:office" xmlns:oel="http://schemas.microsoft.com/office/2019/extlst" xmlns:r="http://schemas.openxmlformats.org/officeDocument/2006/relationships" xmlns:m="http://schemas.openxmlformats.org/officeDocument/2006/math" xmlns:v="urn:schemas-microsoft-com:vml" xmlns:wp14="http://schemas.microsoft.com/office/word/2010/wordprocessingDrawing" xmlns:wp="http://schemas.openxmlformats.org/drawingml/2006/wordprocessingDrawing" xmlns:w10="urn:schemas-microsoft-com:office:word" xmlns:w="http://schemas.openxmlformats.org/wordprocessingml/2006/main" xmlns:w14="http://schemas.microsoft.com/office/word/2010/wordml" xmlns:w15="http://schemas.microsoft.com/office/word/2012/wordml" xmlns:w16cex="http://schemas.microsoft.com/office/word/2018/wordml/cex" xmlns:w16cid="http://schemas.microsoft.com/office/word/2016/wordml/cid" xmlns:w16="http://schemas.microsoft.com/office/word/2018/wordml" xmlns:w16sdtdh="http://schemas.microsoft.com/office/word/2020/wordml/sdtdatahash" xmlns:w16se="http://schemas.microsoft.com/office/word/2015/wordml/symex" xmlns:wpg="http://schemas.microsoft.com/office/word/2010/wordprocessingGroup" xmlns:wpi="http://schemas.microsoft.com/office/word/2010/wordprocessingInk" xmlns:wne="http://schemas.microsoft.com/office/word/2006/wordml" xmlns:wps="http://schemas.microsoft.com/office/word/2010/wordprocessingShape" mc:Ignorable="w14 w15 w16se w16cid w16 w16cex w16sdtdh wp14">
+<w:footnotes xmlns:wpc="http://schemas.microsoft.com/office/word/2010/wordprocessingCanvas" xmlns:cx="http://schemas.microsoft.com/office/drawing/2014/chartex" xmlns:cx1="http://schemas.microsoft.com/office/drawing/2015/9/8/chartex" xmlns:cx2="http://schemas.microsoft.com/office/drawing/2015/10/21/chartex" xmlns:cx3="http://schemas.microsoft.com/office/drawing/2016/5/9/chartex" xmlns:cx4="http://schemas.microsoft.com/office/drawing/2016/5/10/chartex" xmlns:cx5="http://schemas.microsoft.com/office/drawing/2016/5/11/chartex" xmlns:cx6="http://schemas.microsoft.com/office/drawing/2016/5/12/chartex" xmlns:cx7="http://schemas.microsoft.com/office/drawing/2016/5/13/chartex" xmlns:cx8="http://schemas.microsoft.com/office/drawing/2016/5/14/chartex" xmlns:mc="http://schemas.openxmlformats.org/markup-compatibility/2006" xmlns:aink="http://schemas.microsoft.com/office/drawing/2016/ink" xmlns:am3d="http://schemas.microsoft.com/office/drawing/2017/model3d" xmlns:o="urn:schemas-microsoft-com:office:office" xmlns:oel="http://schemas.microsoft.com/office/2019/extlst" xmlns:r="http://schemas.openxmlformats.org/officeDocument/2006/relationships" xmlns:m="http://schemas.openxmlformats.org/officeDocument/2006/math" xmlns:v="urn:schemas-microsoft-com:vml" xmlns:wp14="http://schemas.microsoft.com/office/word/2010/wordprocessingDrawing" xmlns:wp="http://schemas.openxmlformats.org/drawingml/2006/wordprocessingDrawing" xmlns:w10="urn:schemas-microsoft-com:office:word" xmlns:w="http://schemas.openxmlformats.org/wordprocessingml/2006/main" xmlns:w14="http://schemas.microsoft.com/office/word/2010/wordml" xmlns:w15="http://schemas.microsoft.com/office/word/2012/wordml" xmlns:w16cex="http://schemas.microsoft.com/office/word/2018/wordml/cex" xmlns:w16cid="http://schemas.microsoft.com/office/word/2016/wordml/cid" xmlns:w16="http://schemas.microsoft.com/office/word/2018/wordml" xmlns:w16du="http://schemas.microsoft.com/office/word/2023/wordml/word16du" xmlns:w16sdtdh="http://schemas.microsoft.com/office/word/2020/wordml/sdtdatahash" xmlns:w16se="http://schemas.microsoft.com/office/word/2015/wordml/symex" xmlns:wpg="http://schemas.microsoft.com/office/word/2010/wordprocessingGroup" xmlns:wpi="http://schemas.microsoft.com/office/word/2010/wordprocessingInk" xmlns:wne="http://schemas.microsoft.com/office/word/2006/wordml" xmlns:wps="http://schemas.microsoft.com/office/word/2010/wordprocessingShape" mc:Ignorable="w14 w15 w16se w16cid w16 w16cex w16sdtdh w16du wp14">
   <w:footnote w:type="separator" w:id="-1">
     <w:p>
       <w:pPr>
@@ -30562,7 +30654,7 @@
 </file>
 
 <file path=word/header1.xml><?xml version="1.0" encoding="utf-8"?>
-<w:hdr xmlns:wpc="http://schemas.microsoft.com/office/word/2010/wordprocessingCanvas" xmlns:cx="http://schemas.microsoft.com/office/drawing/2014/chartex" xmlns:cx1="http://schemas.microsoft.com/office/drawing/2015/9/8/chartex" xmlns:cx2="http://schemas.microsoft.com/office/drawing/2015/10/21/chartex" xmlns:cx3="http://schemas.microsoft.com/office/drawing/2016/5/9/chartex" xmlns:cx4="http://schemas.microsoft.com/office/drawing/2016/5/10/chartex" xmlns:cx5="http://schemas.microsoft.com/office/drawing/2016/5/11/chartex" xmlns:cx6="http://schemas.microsoft.com/office/drawing/2016/5/12/chartex" xmlns:cx7="http://schemas.microsoft.com/office/drawing/2016/5/13/chartex" xmlns:cx8="http://schemas.microsoft.com/office/drawing/2016/5/14/chartex" xmlns:mc="http://schemas.openxmlformats.org/markup-compatibility/2006" xmlns:aink="http://schemas.microsoft.com/office/drawing/2016/ink" xmlns:am3d="http://schemas.microsoft.com/office/drawing/2017/model3d" xmlns:o="urn:schemas-microsoft-com:office:office" xmlns:oel="http://schemas.microsoft.com/office/2019/extlst" xmlns:r="http://schemas.openxmlformats.org/officeDocument/2006/relationships" xmlns:m="http://schemas.openxmlformats.org/officeDocument/2006/math" xmlns:v="urn:schemas-microsoft-com:vml" xmlns:wp14="http://schemas.microsoft.com/office/word/2010/wordprocessingDrawing" xmlns:wp="http://schemas.openxmlformats.org/drawingml/2006/wordprocessingDrawing" xmlns:w10="urn:schemas-microsoft-com:office:word" xmlns:w="http://schemas.openxmlformats.org/wordprocessingml/2006/main" xmlns:w14="http://schemas.microsoft.com/office/word/2010/wordml" xmlns:w15="http://schemas.microsoft.com/office/word/2012/wordml" xmlns:w16cex="http://schemas.microsoft.com/office/word/2018/wordml/cex" xmlns:w16cid="http://schemas.microsoft.com/office/word/2016/wordml/cid" xmlns:w16="http://schemas.microsoft.com/office/word/2018/wordml" xmlns:w16sdtdh="http://schemas.microsoft.com/office/word/2020/wordml/sdtdatahash" xmlns:w16se="http://schemas.microsoft.com/office/word/2015/wordml/symex" xmlns:wpg="http://schemas.microsoft.com/office/word/2010/wordprocessingGroup" xmlns:wpi="http://schemas.microsoft.com/office/word/2010/wordprocessingInk" xmlns:wne="http://schemas.microsoft.com/office/word/2006/wordml" xmlns:wps="http://schemas.microsoft.com/office/word/2010/wordprocessingShape" mc:Ignorable="w14 w15 w16se w16cid w16 w16cex w16sdtdh wp14">
+<w:hdr xmlns:wpc="http://schemas.microsoft.com/office/word/2010/wordprocessingCanvas" xmlns:cx="http://schemas.microsoft.com/office/drawing/2014/chartex" xmlns:cx1="http://schemas.microsoft.com/office/drawing/2015/9/8/chartex" xmlns:cx2="http://schemas.microsoft.com/office/drawing/2015/10/21/chartex" xmlns:cx3="http://schemas.microsoft.com/office/drawing/2016/5/9/chartex" xmlns:cx4="http://schemas.microsoft.com/office/drawing/2016/5/10/chartex" xmlns:cx5="http://schemas.microsoft.com/office/drawing/2016/5/11/chartex" xmlns:cx6="http://schemas.microsoft.com/office/drawing/2016/5/12/chartex" xmlns:cx7="http://schemas.microsoft.com/office/drawing/2016/5/13/chartex" xmlns:cx8="http://schemas.microsoft.com/office/drawing/2016/5/14/chartex" xmlns:mc="http://schemas.openxmlformats.org/markup-compatibility/2006" xmlns:aink="http://schemas.microsoft.com/office/drawing/2016/ink" xmlns:am3d="http://schemas.microsoft.com/office/drawing/2017/model3d" xmlns:o="urn:schemas-microsoft-com:office:office" xmlns:oel="http://schemas.microsoft.com/office/2019/extlst" xmlns:r="http://schemas.openxmlformats.org/officeDocument/2006/relationships" xmlns:m="http://schemas.openxmlformats.org/officeDocument/2006/math" xmlns:v="urn:schemas-microsoft-com:vml" xmlns:wp14="http://schemas.microsoft.com/office/word/2010/wordprocessingDrawing" xmlns:wp="http://schemas.openxmlformats.org/drawingml/2006/wordprocessingDrawing" xmlns:w10="urn:schemas-microsoft-com:office:word" xmlns:w="http://schemas.openxmlformats.org/wordprocessingml/2006/main" xmlns:w14="http://schemas.microsoft.com/office/word/2010/wordml" xmlns:w15="http://schemas.microsoft.com/office/word/2012/wordml" xmlns:w16cex="http://schemas.microsoft.com/office/word/2018/wordml/cex" xmlns:w16cid="http://schemas.microsoft.com/office/word/2016/wordml/cid" xmlns:w16="http://schemas.microsoft.com/office/word/2018/wordml" xmlns:w16du="http://schemas.microsoft.com/office/word/2023/wordml/word16du" xmlns:w16sdtdh="http://schemas.microsoft.com/office/word/2020/wordml/sdtdatahash" xmlns:w16se="http://schemas.microsoft.com/office/word/2015/wordml/symex" xmlns:wpg="http://schemas.microsoft.com/office/word/2010/wordprocessingGroup" xmlns:wpi="http://schemas.microsoft.com/office/word/2010/wordprocessingInk" xmlns:wne="http://schemas.microsoft.com/office/word/2006/wordml" xmlns:wps="http://schemas.microsoft.com/office/word/2010/wordprocessingShape" mc:Ignorable="w14 w15 w16se w16cid w16 w16cex w16sdtdh w16du wp14">
   <w:p>
     <w:pPr>
       <w:pStyle w:val="Header"/>
@@ -30606,7 +30698,7 @@
 </file>
 
 <file path=word/numbering.xml><?xml version="1.0" encoding="utf-8"?>
-<w:numbering xmlns:wpc="http://schemas.microsoft.com/office/word/2010/wordprocessingCanvas" xmlns:cx="http://schemas.microsoft.com/office/drawing/2014/chartex" xmlns:cx1="http://schemas.microsoft.com/office/drawing/2015/9/8/chartex" xmlns:cx2="http://schemas.microsoft.com/office/drawing/2015/10/21/chartex" xmlns:cx3="http://schemas.microsoft.com/office/drawing/2016/5/9/chartex" xmlns:cx4="http://schemas.microsoft.com/office/drawing/2016/5/10/chartex" xmlns:cx5="http://schemas.microsoft.com/office/drawing/2016/5/11/chartex" xmlns:cx6="http://schemas.microsoft.com/office/drawing/2016/5/12/chartex" xmlns:cx7="http://schemas.microsoft.com/office/drawing/2016/5/13/chartex" xmlns:cx8="http://schemas.microsoft.com/office/drawing/2016/5/14/chartex" xmlns:mc="http://schemas.openxmlformats.org/markup-compatibility/2006" xmlns:aink="http://schemas.microsoft.com/office/drawing/2016/ink" xmlns:am3d="http://schemas.microsoft.com/office/drawing/2017/model3d" xmlns:o="urn:schemas-microsoft-com:office:office" xmlns:oel="http://schemas.microsoft.com/office/2019/extlst" xmlns:r="http://schemas.openxmlformats.org/officeDocument/2006/relationships" xmlns:m="http://schemas.openxmlformats.org/officeDocument/2006/math" xmlns:v="urn:schemas-microsoft-com:vml" xmlns:wp14="http://schemas.microsoft.com/office/word/2010/wordprocessingDrawing" xmlns:wp="http://schemas.openxmlformats.org/drawingml/2006/wordprocessingDrawing" xmlns:w10="urn:schemas-microsoft-com:office:word" xmlns:w="http://schemas.openxmlformats.org/wordprocessingml/2006/main" xmlns:w14="http://schemas.microsoft.com/office/word/2010/wordml" xmlns:w15="http://schemas.microsoft.com/office/word/2012/wordml" xmlns:w16cex="http://schemas.microsoft.com/office/word/2018/wordml/cex" xmlns:w16cid="http://schemas.microsoft.com/office/word/2016/wordml/cid" xmlns:w16="http://schemas.microsoft.com/office/word/2018/wordml" xmlns:w16sdtdh="http://schemas.microsoft.com/office/word/2020/wordml/sdtdatahash" xmlns:w16se="http://schemas.microsoft.com/office/word/2015/wordml/symex" xmlns:wpg="http://schemas.microsoft.com/office/word/2010/wordprocessingGroup" xmlns:wpi="http://schemas.microsoft.com/office/word/2010/wordprocessingInk" xmlns:wne="http://schemas.microsoft.com/office/word/2006/wordml" xmlns:wps="http://schemas.microsoft.com/office/word/2010/wordprocessingShape" mc:Ignorable="w14 w15 w16se w16cid w16 w16cex w16sdtdh wp14">
+<w:numbering xmlns:wpc="http://schemas.microsoft.com/office/word/2010/wordprocessingCanvas" xmlns:cx="http://schemas.microsoft.com/office/drawing/2014/chartex" xmlns:cx1="http://schemas.microsoft.com/office/drawing/2015/9/8/chartex" xmlns:cx2="http://schemas.microsoft.com/office/drawing/2015/10/21/chartex" xmlns:cx3="http://schemas.microsoft.com/office/drawing/2016/5/9/chartex" xmlns:cx4="http://schemas.microsoft.com/office/drawing/2016/5/10/chartex" xmlns:cx5="http://schemas.microsoft.com/office/drawing/2016/5/11/chartex" xmlns:cx6="http://schemas.microsoft.com/office/drawing/2016/5/12/chartex" xmlns:cx7="http://schemas.microsoft.com/office/drawing/2016/5/13/chartex" xmlns:cx8="http://schemas.microsoft.com/office/drawing/2016/5/14/chartex" xmlns:mc="http://schemas.openxmlformats.org/markup-compatibility/2006" xmlns:aink="http://schemas.microsoft.com/office/drawing/2016/ink" xmlns:am3d="http://schemas.microsoft.com/office/drawing/2017/model3d" xmlns:o="urn:schemas-microsoft-com:office:office" xmlns:oel="http://schemas.microsoft.com/office/2019/extlst" xmlns:r="http://schemas.openxmlformats.org/officeDocument/2006/relationships" xmlns:m="http://schemas.openxmlformats.org/officeDocument/2006/math" xmlns:v="urn:schemas-microsoft-com:vml" xmlns:wp14="http://schemas.microsoft.com/office/word/2010/wordprocessingDrawing" xmlns:wp="http://schemas.openxmlformats.org/drawingml/2006/wordprocessingDrawing" xmlns:w10="urn:schemas-microsoft-com:office:word" xmlns:w="http://schemas.openxmlformats.org/wordprocessingml/2006/main" xmlns:w14="http://schemas.microsoft.com/office/word/2010/wordml" xmlns:w15="http://schemas.microsoft.com/office/word/2012/wordml" xmlns:w16cex="http://schemas.microsoft.com/office/word/2018/wordml/cex" xmlns:w16cid="http://schemas.microsoft.com/office/word/2016/wordml/cid" xmlns:w16="http://schemas.microsoft.com/office/word/2018/wordml" xmlns:w16du="http://schemas.microsoft.com/office/word/2023/wordml/word16du" xmlns:w16sdtdh="http://schemas.microsoft.com/office/word/2020/wordml/sdtdatahash" xmlns:w16se="http://schemas.microsoft.com/office/word/2015/wordml/symex" xmlns:wpg="http://schemas.microsoft.com/office/word/2010/wordprocessingGroup" xmlns:wpi="http://schemas.microsoft.com/office/word/2010/wordprocessingInk" xmlns:wne="http://schemas.microsoft.com/office/word/2006/wordml" xmlns:wps="http://schemas.microsoft.com/office/word/2010/wordprocessingShape" mc:Ignorable="w14 w15 w16se w16cid w16 w16cex w16sdtdh w16du wp14">
   <w:abstractNum w:abstractNumId="0" w15:restartNumberingAfterBreak="0">
     <w:nsid w:val="012E742A"/>
     <w:multiLevelType w:val="multilevel"/>
@@ -31634,7 +31726,7 @@
 </file>
 
 <file path=word/people.xml><?xml version="1.0" encoding="utf-8"?>
-<w15:people xmlns:wpc="http://schemas.microsoft.com/office/word/2010/wordprocessingCanvas" xmlns:cx="http://schemas.microsoft.com/office/drawing/2014/chartex" xmlns:cx1="http://schemas.microsoft.com/office/drawing/2015/9/8/chartex" xmlns:cx2="http://schemas.microsoft.com/office/drawing/2015/10/21/chartex" xmlns:cx3="http://schemas.microsoft.com/office/drawing/2016/5/9/chartex" xmlns:cx4="http://schemas.microsoft.com/office/drawing/2016/5/10/chartex" xmlns:cx5="http://schemas.microsoft.com/office/drawing/2016/5/11/chartex" xmlns:cx6="http://schemas.microsoft.com/office/drawing/2016/5/12/chartex" xmlns:cx7="http://schemas.microsoft.com/office/drawing/2016/5/13/chartex" xmlns:cx8="http://schemas.microsoft.com/office/drawing/2016/5/14/chartex" xmlns:mc="http://schemas.openxmlformats.org/markup-compatibility/2006" xmlns:aink="http://schemas.microsoft.com/office/drawing/2016/ink" xmlns:am3d="http://schemas.microsoft.com/office/drawing/2017/model3d" xmlns:o="urn:schemas-microsoft-com:office:office" xmlns:oel="http://schemas.microsoft.com/office/2019/extlst" xmlns:r="http://schemas.openxmlformats.org/officeDocument/2006/relationships" xmlns:m="http://schemas.openxmlformats.org/officeDocument/2006/math" xmlns:v="urn:schemas-microsoft-com:vml" xmlns:wp14="http://schemas.microsoft.com/office/word/2010/wordprocessingDrawing" xmlns:wp="http://schemas.openxmlformats.org/drawingml/2006/wordprocessingDrawing" xmlns:w10="urn:schemas-microsoft-com:office:word" xmlns:w="http://schemas.openxmlformats.org/wordprocessingml/2006/main" xmlns:w14="http://schemas.microsoft.com/office/word/2010/wordml" xmlns:w15="http://schemas.microsoft.com/office/word/2012/wordml" xmlns:w16cex="http://schemas.microsoft.com/office/word/2018/wordml/cex" xmlns:w16cid="http://schemas.microsoft.com/office/word/2016/wordml/cid" xmlns:w16="http://schemas.microsoft.com/office/word/2018/wordml" xmlns:w16sdtdh="http://schemas.microsoft.com/office/word/2020/wordml/sdtdatahash" xmlns:w16se="http://schemas.microsoft.com/office/word/2015/wordml/symex" xmlns:wpg="http://schemas.microsoft.com/office/word/2010/wordprocessingGroup" xmlns:wpi="http://schemas.microsoft.com/office/word/2010/wordprocessingInk" xmlns:wne="http://schemas.microsoft.com/office/word/2006/wordml" xmlns:wps="http://schemas.microsoft.com/office/word/2010/wordprocessingShape" mc:Ignorable="w14 w15 w16se w16cid w16 w16cex w16sdtdh wp14">
+<w15:people xmlns:wpc="http://schemas.microsoft.com/office/word/2010/wordprocessingCanvas" xmlns:cx="http://schemas.microsoft.com/office/drawing/2014/chartex" xmlns:cx1="http://schemas.microsoft.com/office/drawing/2015/9/8/chartex" xmlns:cx2="http://schemas.microsoft.com/office/drawing/2015/10/21/chartex" xmlns:cx3="http://schemas.microsoft.com/office/drawing/2016/5/9/chartex" xmlns:cx4="http://schemas.microsoft.com/office/drawing/2016/5/10/chartex" xmlns:cx5="http://schemas.microsoft.com/office/drawing/2016/5/11/chartex" xmlns:cx6="http://schemas.microsoft.com/office/drawing/2016/5/12/chartex" xmlns:cx7="http://schemas.microsoft.com/office/drawing/2016/5/13/chartex" xmlns:cx8="http://schemas.microsoft.com/office/drawing/2016/5/14/chartex" xmlns:mc="http://schemas.openxmlformats.org/markup-compatibility/2006" xmlns:aink="http://schemas.microsoft.com/office/drawing/2016/ink" xmlns:am3d="http://schemas.microsoft.com/office/drawing/2017/model3d" xmlns:o="urn:schemas-microsoft-com:office:office" xmlns:oel="http://schemas.microsoft.com/office/2019/extlst" xmlns:r="http://schemas.openxmlformats.org/officeDocument/2006/relationships" xmlns:m="http://schemas.openxmlformats.org/officeDocument/2006/math" xmlns:v="urn:schemas-microsoft-com:vml" xmlns:wp14="http://schemas.microsoft.com/office/word/2010/wordprocessingDrawing" xmlns:wp="http://schemas.openxmlformats.org/drawingml/2006/wordprocessingDrawing" xmlns:w10="urn:schemas-microsoft-com:office:word" xmlns:w="http://schemas.openxmlformats.org/wordprocessingml/2006/main" xmlns:w14="http://schemas.microsoft.com/office/word/2010/wordml" xmlns:w15="http://schemas.microsoft.com/office/word/2012/wordml" xmlns:w16cex="http://schemas.microsoft.com/office/word/2018/wordml/cex" xmlns:w16cid="http://schemas.microsoft.com/office/word/2016/wordml/cid" xmlns:w16="http://schemas.microsoft.com/office/word/2018/wordml" xmlns:w16du="http://schemas.microsoft.com/office/word/2023/wordml/word16du" xmlns:w16sdtdh="http://schemas.microsoft.com/office/word/2020/wordml/sdtdatahash" xmlns:w16se="http://schemas.microsoft.com/office/word/2015/wordml/symex" xmlns:wpg="http://schemas.microsoft.com/office/word/2010/wordprocessingGroup" xmlns:wpi="http://schemas.microsoft.com/office/word/2010/wordprocessingInk" xmlns:wne="http://schemas.microsoft.com/office/word/2006/wordml" xmlns:wps="http://schemas.microsoft.com/office/word/2010/wordprocessingShape" mc:Ignorable="w14 w15 w16se w16cid w16 w16cex w16sdtdh w16du wp14">
   <w15:person w15:author="Zoran Djuric">
     <w15:presenceInfo w15:providerId="Windows Live" w15:userId="cde9a6e97242d586"/>
   </w15:person>
@@ -31645,7 +31737,7 @@
 </file>
 
 <file path=word/styles.xml><?xml version="1.0" encoding="utf-8"?>
-<w:styles xmlns:mc="http://schemas.openxmlformats.org/markup-compatibility/2006" xmlns:r="http://schemas.openxmlformats.org/officeDocument/2006/relationships" xmlns:w="http://schemas.openxmlformats.org/wordprocessingml/2006/main" xmlns:w14="http://schemas.microsoft.com/office/word/2010/wordml" xmlns:w15="http://schemas.microsoft.com/office/word/2012/wordml" xmlns:w16cex="http://schemas.microsoft.com/office/word/2018/wordml/cex" xmlns:w16cid="http://schemas.microsoft.com/office/word/2016/wordml/cid" xmlns:w16="http://schemas.microsoft.com/office/word/2018/wordml" xmlns:w16sdtdh="http://schemas.microsoft.com/office/word/2020/wordml/sdtdatahash" xmlns:w16se="http://schemas.microsoft.com/office/word/2015/wordml/symex" mc:Ignorable="w14 w15 w16se w16cid w16 w16cex w16sdtdh">
+<w:styles xmlns:mc="http://schemas.openxmlformats.org/markup-compatibility/2006" xmlns:r="http://schemas.openxmlformats.org/officeDocument/2006/relationships" xmlns:w="http://schemas.openxmlformats.org/wordprocessingml/2006/main" xmlns:w14="http://schemas.microsoft.com/office/word/2010/wordml" xmlns:w15="http://schemas.microsoft.com/office/word/2012/wordml" xmlns:w16cex="http://schemas.microsoft.com/office/word/2018/wordml/cex" xmlns:w16cid="http://schemas.microsoft.com/office/word/2016/wordml/cid" xmlns:w16="http://schemas.microsoft.com/office/word/2018/wordml" xmlns:w16du="http://schemas.microsoft.com/office/word/2023/wordml/word16du" xmlns:w16sdtdh="http://schemas.microsoft.com/office/word/2020/wordml/sdtdatahash" xmlns:w16se="http://schemas.microsoft.com/office/word/2015/wordml/symex" mc:Ignorable="w14 w15 w16se w16cid w16 w16cex w16sdtdh w16du">
   <w:docDefaults>
     <w:rPrDefault>
       <w:rPr>

</xml_diff>